<commit_message>
added Answer service APIs to the API doc
</commit_message>
<xml_diff>
--- a/backend/ApiEndpoints.docx
+++ b/backend/ApiEndpoints.docx
@@ -5,7 +5,19 @@
     <w:p>
       <w:pPr>
         <w:spacing w:after="0"/>
+        <w:jc w:val="center"/>
+        <w:rPr>
+          <w:b/>
+          <w:bCs/>
+        </w:rPr>
       </w:pPr>
+      <w:r>
+        <w:rPr>
+          <w:b/>
+          <w:bCs/>
+        </w:rPr>
+        <w:t>POST APIs</w:t>
+      </w:r>
     </w:p>
     <w:tbl>
       <w:tblPr>
@@ -17,9 +29,9 @@
       <w:tblGrid>
         <w:gridCol w:w="1242"/>
         <w:gridCol w:w="1163"/>
-        <w:gridCol w:w="1843"/>
-        <w:gridCol w:w="3260"/>
-        <w:gridCol w:w="3403"/>
+        <w:gridCol w:w="2977"/>
+        <w:gridCol w:w="2693"/>
+        <w:gridCol w:w="2836"/>
       </w:tblGrid>
       <w:tr>
         <w:trPr>
@@ -32,14 +44,20 @@
           <w:p>
             <w:pPr>
               <w:rPr>
+                <w:rFonts w:ascii="Calibri" w:hAnsi="Calibri" w:cs="Calibri"/>
                 <w:b/>
                 <w:bCs/>
-              </w:rPr>
-            </w:pPr>
-            <w:r>
-              <w:rPr>
+                <w:sz w:val="20"/>
+                <w:szCs w:val="20"/>
+              </w:rPr>
+            </w:pPr>
+            <w:r>
+              <w:rPr>
+                <w:rFonts w:ascii="Calibri" w:hAnsi="Calibri" w:cs="Calibri"/>
                 <w:b/>
                 <w:bCs/>
+                <w:sz w:val="20"/>
+                <w:szCs w:val="20"/>
               </w:rPr>
               <w:t>Purpose</w:t>
             </w:r>
@@ -52,14 +70,20 @@
           <w:p>
             <w:pPr>
               <w:rPr>
+                <w:rFonts w:ascii="Calibri" w:hAnsi="Calibri" w:cs="Calibri"/>
                 <w:b/>
                 <w:bCs/>
-              </w:rPr>
-            </w:pPr>
-            <w:r>
-              <w:rPr>
+                <w:sz w:val="20"/>
+                <w:szCs w:val="20"/>
+              </w:rPr>
+            </w:pPr>
+            <w:r>
+              <w:rPr>
+                <w:rFonts w:ascii="Calibri" w:hAnsi="Calibri" w:cs="Calibri"/>
                 <w:b/>
                 <w:bCs/>
+                <w:sz w:val="20"/>
+                <w:szCs w:val="20"/>
               </w:rPr>
               <w:t>Method</w:t>
             </w:r>
@@ -67,19 +91,25 @@
         </w:tc>
         <w:tc>
           <w:tcPr>
-            <w:tcW w:w="1843" w:type="dxa"/>
+            <w:tcW w:w="2977" w:type="dxa"/>
           </w:tcPr>
           <w:p>
             <w:pPr>
               <w:rPr>
+                <w:rFonts w:ascii="Calibri" w:hAnsi="Calibri" w:cs="Calibri"/>
                 <w:b/>
                 <w:bCs/>
-              </w:rPr>
-            </w:pPr>
-            <w:r>
-              <w:rPr>
+                <w:sz w:val="20"/>
+                <w:szCs w:val="20"/>
+              </w:rPr>
+            </w:pPr>
+            <w:r>
+              <w:rPr>
+                <w:rFonts w:ascii="Calibri" w:hAnsi="Calibri" w:cs="Calibri"/>
                 <w:b/>
                 <w:bCs/>
+                <w:sz w:val="20"/>
+                <w:szCs w:val="20"/>
               </w:rPr>
               <w:t>Route</w:t>
             </w:r>
@@ -87,19 +117,25 @@
         </w:tc>
         <w:tc>
           <w:tcPr>
-            <w:tcW w:w="3260" w:type="dxa"/>
+            <w:tcW w:w="2693" w:type="dxa"/>
           </w:tcPr>
           <w:p>
             <w:pPr>
               <w:rPr>
+                <w:rFonts w:ascii="Calibri" w:hAnsi="Calibri" w:cs="Calibri"/>
                 <w:b/>
                 <w:bCs/>
-              </w:rPr>
-            </w:pPr>
-            <w:r>
-              <w:rPr>
+                <w:sz w:val="20"/>
+                <w:szCs w:val="20"/>
+              </w:rPr>
+            </w:pPr>
+            <w:r>
+              <w:rPr>
+                <w:rFonts w:ascii="Calibri" w:hAnsi="Calibri" w:cs="Calibri"/>
                 <w:b/>
                 <w:bCs/>
+                <w:sz w:val="20"/>
+                <w:szCs w:val="20"/>
               </w:rPr>
               <w:t>Request Body (Json)</w:t>
             </w:r>
@@ -107,22 +143,580 @@
         </w:tc>
         <w:tc>
           <w:tcPr>
-            <w:tcW w:w="3403" w:type="dxa"/>
+            <w:tcW w:w="2836" w:type="dxa"/>
           </w:tcPr>
           <w:p>
             <w:pPr>
               <w:rPr>
+                <w:rFonts w:ascii="Calibri" w:hAnsi="Calibri" w:cs="Calibri"/>
                 <w:b/>
                 <w:bCs/>
-              </w:rPr>
-            </w:pPr>
-            <w:r>
-              <w:rPr>
+                <w:sz w:val="20"/>
+                <w:szCs w:val="20"/>
+              </w:rPr>
+            </w:pPr>
+            <w:r>
+              <w:rPr>
+                <w:rFonts w:ascii="Calibri" w:hAnsi="Calibri" w:cs="Calibri"/>
                 <w:b/>
                 <w:bCs/>
+                <w:sz w:val="20"/>
+                <w:szCs w:val="20"/>
               </w:rPr>
               <w:t>Response (Json)</w:t>
             </w:r>
+          </w:p>
+        </w:tc>
+      </w:tr>
+      <w:tr>
+        <w:trPr>
+          <w:trHeight w:val="3628"/>
+        </w:trPr>
+        <w:tc>
+          <w:tcPr>
+            <w:tcW w:w="1242" w:type="dxa"/>
+          </w:tcPr>
+          <w:p>
+            <w:pPr>
+              <w:rPr>
+                <w:rFonts w:ascii="Calibri" w:hAnsi="Calibri" w:cs="Calibri"/>
+                <w:sz w:val="20"/>
+                <w:szCs w:val="20"/>
+              </w:rPr>
+            </w:pPr>
+            <w:r>
+              <w:rPr>
+                <w:rFonts w:ascii="Calibri" w:hAnsi="Calibri" w:cs="Calibri"/>
+                <w:sz w:val="20"/>
+                <w:szCs w:val="20"/>
+              </w:rPr>
+              <w:t>Get all questions with optional filter</w:t>
+            </w:r>
+          </w:p>
+        </w:tc>
+        <w:tc>
+          <w:tcPr>
+            <w:tcW w:w="1163" w:type="dxa"/>
+          </w:tcPr>
+          <w:p>
+            <w:pPr>
+              <w:rPr>
+                <w:rFonts w:ascii="Calibri" w:hAnsi="Calibri" w:cs="Calibri"/>
+                <w:sz w:val="20"/>
+                <w:szCs w:val="20"/>
+              </w:rPr>
+            </w:pPr>
+            <w:r>
+              <w:rPr>
+                <w:rFonts w:ascii="Calibri" w:hAnsi="Calibri" w:cs="Calibri"/>
+                <w:sz w:val="20"/>
+                <w:szCs w:val="20"/>
+              </w:rPr>
+              <w:t>GET</w:t>
+            </w:r>
+          </w:p>
+        </w:tc>
+        <w:tc>
+          <w:tcPr>
+            <w:tcW w:w="2977" w:type="dxa"/>
+          </w:tcPr>
+          <w:p>
+            <w:pPr>
+              <w:rPr>
+                <w:rFonts w:ascii="Calibri" w:hAnsi="Calibri" w:cs="Calibri"/>
+                <w:sz w:val="20"/>
+                <w:szCs w:val="20"/>
+              </w:rPr>
+            </w:pPr>
+            <w:r>
+              <w:rPr>
+                <w:rFonts w:ascii="Calibri" w:hAnsi="Calibri" w:cs="Calibri"/>
+                <w:sz w:val="20"/>
+                <w:szCs w:val="20"/>
+              </w:rPr>
+              <w:t>/</w:t>
+            </w:r>
+            <w:proofErr w:type="spellStart"/>
+            <w:r>
+              <w:rPr>
+                <w:rFonts w:ascii="Calibri" w:hAnsi="Calibri" w:cs="Calibri"/>
+                <w:sz w:val="20"/>
+                <w:szCs w:val="20"/>
+              </w:rPr>
+              <w:t>api</w:t>
+            </w:r>
+            <w:proofErr w:type="spellEnd"/>
+            <w:r>
+              <w:rPr>
+                <w:rFonts w:ascii="Calibri" w:hAnsi="Calibri" w:cs="Calibri"/>
+                <w:sz w:val="20"/>
+                <w:szCs w:val="20"/>
+              </w:rPr>
+              <w:t>/questions</w:t>
+            </w:r>
+          </w:p>
+          <w:p>
+            <w:pPr>
+              <w:rPr>
+                <w:rFonts w:ascii="Calibri" w:hAnsi="Calibri" w:cs="Calibri"/>
+                <w:sz w:val="20"/>
+                <w:szCs w:val="20"/>
+              </w:rPr>
+            </w:pPr>
+            <w:proofErr w:type="gramStart"/>
+            <w:r>
+              <w:rPr>
+                <w:rFonts w:ascii="Calibri" w:hAnsi="Calibri" w:cs="Calibri"/>
+                <w:sz w:val="20"/>
+                <w:szCs w:val="20"/>
+              </w:rPr>
+              <w:t>?&amp;</w:t>
+            </w:r>
+            <w:proofErr w:type="spellStart"/>
+            <w:proofErr w:type="gramEnd"/>
+            <w:r>
+              <w:rPr>
+                <w:rFonts w:ascii="Calibri" w:hAnsi="Calibri" w:cs="Calibri"/>
+                <w:sz w:val="20"/>
+                <w:szCs w:val="20"/>
+              </w:rPr>
+              <w:t>courseId</w:t>
+            </w:r>
+            <w:proofErr w:type="spellEnd"/>
+            <w:r>
+              <w:rPr>
+                <w:rFonts w:ascii="Calibri" w:hAnsi="Calibri" w:cs="Calibri"/>
+                <w:sz w:val="20"/>
+                <w:szCs w:val="20"/>
+              </w:rPr>
+              <w:t>=</w:t>
+            </w:r>
+          </w:p>
+          <w:p>
+            <w:pPr>
+              <w:rPr>
+                <w:rFonts w:ascii="Calibri" w:hAnsi="Calibri" w:cs="Calibri"/>
+                <w:sz w:val="20"/>
+                <w:szCs w:val="20"/>
+              </w:rPr>
+            </w:pPr>
+            <w:r>
+              <w:rPr>
+                <w:rFonts w:ascii="Calibri" w:hAnsi="Calibri" w:cs="Calibri"/>
+                <w:sz w:val="20"/>
+                <w:szCs w:val="20"/>
+              </w:rPr>
+              <w:t>&amp;tag=</w:t>
+            </w:r>
+          </w:p>
+          <w:p>
+            <w:pPr>
+              <w:rPr>
+                <w:rFonts w:ascii="Calibri" w:hAnsi="Calibri" w:cs="Calibri"/>
+                <w:sz w:val="20"/>
+                <w:szCs w:val="20"/>
+              </w:rPr>
+            </w:pPr>
+            <w:r>
+              <w:rPr>
+                <w:rFonts w:ascii="Calibri" w:hAnsi="Calibri" w:cs="Calibri"/>
+                <w:sz w:val="20"/>
+                <w:szCs w:val="20"/>
+              </w:rPr>
+              <w:t>&amp;keyword=</w:t>
+            </w:r>
+          </w:p>
+        </w:tc>
+        <w:tc>
+          <w:tcPr>
+            <w:tcW w:w="2693" w:type="dxa"/>
+          </w:tcPr>
+          <w:p>
+            <w:pPr>
+              <w:rPr>
+                <w:rFonts w:ascii="Calibri" w:hAnsi="Calibri" w:cs="Calibri"/>
+                <w:sz w:val="20"/>
+                <w:szCs w:val="20"/>
+              </w:rPr>
+            </w:pPr>
+            <w:r>
+              <w:rPr>
+                <w:rFonts w:ascii="Calibri" w:hAnsi="Calibri" w:cs="Calibri"/>
+                <w:sz w:val="20"/>
+                <w:szCs w:val="20"/>
+              </w:rPr>
+              <w:t>N/A</w:t>
+            </w:r>
+          </w:p>
+        </w:tc>
+        <w:tc>
+          <w:tcPr>
+            <w:tcW w:w="2836" w:type="dxa"/>
+          </w:tcPr>
+          <w:p>
+            <w:pPr>
+              <w:rPr>
+                <w:rFonts w:ascii="Calibri" w:hAnsi="Calibri" w:cs="Calibri"/>
+                <w:sz w:val="20"/>
+                <w:szCs w:val="20"/>
+              </w:rPr>
+            </w:pPr>
+            <w:r>
+              <w:rPr>
+                <w:rFonts w:ascii="Calibri" w:hAnsi="Calibri" w:cs="Calibri"/>
+                <w:sz w:val="20"/>
+                <w:szCs w:val="20"/>
+              </w:rPr>
+              <w:t>[</w:t>
+            </w:r>
+          </w:p>
+          <w:p>
+            <w:pPr>
+              <w:rPr>
+                <w:rFonts w:ascii="Calibri" w:hAnsi="Calibri" w:cs="Calibri"/>
+                <w:sz w:val="20"/>
+                <w:szCs w:val="20"/>
+              </w:rPr>
+            </w:pPr>
+            <w:r>
+              <w:rPr>
+                <w:rFonts w:ascii="Calibri" w:hAnsi="Calibri" w:cs="Calibri"/>
+                <w:sz w:val="20"/>
+                <w:szCs w:val="20"/>
+              </w:rPr>
+              <w:t>{</w:t>
+            </w:r>
+          </w:p>
+          <w:p>
+            <w:pPr>
+              <w:ind w:left="720"/>
+              <w:rPr>
+                <w:rFonts w:ascii="Calibri" w:hAnsi="Calibri" w:cs="Calibri"/>
+                <w:sz w:val="20"/>
+                <w:szCs w:val="20"/>
+              </w:rPr>
+            </w:pPr>
+            <w:proofErr w:type="spellStart"/>
+            <w:r>
+              <w:rPr>
+                <w:rFonts w:ascii="Calibri" w:hAnsi="Calibri" w:cs="Calibri"/>
+                <w:sz w:val="20"/>
+                <w:szCs w:val="20"/>
+              </w:rPr>
+              <w:t>questionId</w:t>
+            </w:r>
+            <w:proofErr w:type="spellEnd"/>
+            <w:r>
+              <w:rPr>
+                <w:rFonts w:ascii="Calibri" w:hAnsi="Calibri" w:cs="Calibri"/>
+                <w:sz w:val="20"/>
+                <w:szCs w:val="20"/>
+              </w:rPr>
+              <w:t>: string,</w:t>
+            </w:r>
+          </w:p>
+          <w:p>
+            <w:pPr>
+              <w:ind w:left="720"/>
+              <w:rPr>
+                <w:rFonts w:ascii="Calibri" w:hAnsi="Calibri" w:cs="Calibri"/>
+                <w:sz w:val="20"/>
+                <w:szCs w:val="20"/>
+              </w:rPr>
+            </w:pPr>
+            <w:r>
+              <w:rPr>
+                <w:rFonts w:ascii="Calibri" w:hAnsi="Calibri" w:cs="Calibri"/>
+                <w:sz w:val="20"/>
+                <w:szCs w:val="20"/>
+              </w:rPr>
+              <w:t>title: string,</w:t>
+            </w:r>
+          </w:p>
+          <w:p>
+            <w:pPr>
+              <w:ind w:left="720"/>
+              <w:rPr>
+                <w:rFonts w:ascii="Calibri" w:hAnsi="Calibri" w:cs="Calibri"/>
+                <w:sz w:val="20"/>
+                <w:szCs w:val="20"/>
+              </w:rPr>
+            </w:pPr>
+            <w:r>
+              <w:rPr>
+                <w:rFonts w:ascii="Calibri" w:hAnsi="Calibri" w:cs="Calibri"/>
+                <w:sz w:val="20"/>
+                <w:szCs w:val="20"/>
+              </w:rPr>
+              <w:t>content: string,</w:t>
+            </w:r>
+          </w:p>
+          <w:p>
+            <w:pPr>
+              <w:ind w:left="720"/>
+              <w:rPr>
+                <w:rFonts w:ascii="Calibri" w:hAnsi="Calibri" w:cs="Calibri"/>
+                <w:sz w:val="20"/>
+                <w:szCs w:val="20"/>
+              </w:rPr>
+            </w:pPr>
+            <w:proofErr w:type="spellStart"/>
+            <w:r>
+              <w:rPr>
+                <w:rFonts w:ascii="Calibri" w:hAnsi="Calibri" w:cs="Calibri"/>
+                <w:sz w:val="20"/>
+                <w:szCs w:val="20"/>
+              </w:rPr>
+              <w:t>userId</w:t>
+            </w:r>
+            <w:proofErr w:type="spellEnd"/>
+            <w:r>
+              <w:rPr>
+                <w:rFonts w:ascii="Calibri" w:hAnsi="Calibri" w:cs="Calibri"/>
+                <w:sz w:val="20"/>
+                <w:szCs w:val="20"/>
+              </w:rPr>
+              <w:t>: string,</w:t>
+            </w:r>
+          </w:p>
+          <w:p>
+            <w:pPr>
+              <w:ind w:left="720"/>
+              <w:rPr>
+                <w:rFonts w:ascii="Calibri" w:hAnsi="Calibri" w:cs="Calibri"/>
+                <w:sz w:val="20"/>
+                <w:szCs w:val="20"/>
+              </w:rPr>
+            </w:pPr>
+            <w:proofErr w:type="spellStart"/>
+            <w:r>
+              <w:rPr>
+                <w:rFonts w:ascii="Calibri" w:hAnsi="Calibri" w:cs="Calibri"/>
+                <w:sz w:val="20"/>
+                <w:szCs w:val="20"/>
+              </w:rPr>
+              <w:t>courseId</w:t>
+            </w:r>
+            <w:proofErr w:type="spellEnd"/>
+            <w:r>
+              <w:rPr>
+                <w:rFonts w:ascii="Calibri" w:hAnsi="Calibri" w:cs="Calibri"/>
+                <w:sz w:val="20"/>
+                <w:szCs w:val="20"/>
+              </w:rPr>
+              <w:t>: string,</w:t>
+            </w:r>
+          </w:p>
+          <w:p>
+            <w:pPr>
+              <w:ind w:left="720"/>
+              <w:rPr>
+                <w:rFonts w:ascii="Calibri" w:hAnsi="Calibri" w:cs="Calibri"/>
+                <w:sz w:val="20"/>
+                <w:szCs w:val="20"/>
+              </w:rPr>
+            </w:pPr>
+            <w:proofErr w:type="spellStart"/>
+            <w:r>
+              <w:rPr>
+                <w:rFonts w:ascii="Calibri" w:hAnsi="Calibri" w:cs="Calibri"/>
+                <w:sz w:val="20"/>
+                <w:szCs w:val="20"/>
+              </w:rPr>
+              <w:t>viewCount</w:t>
+            </w:r>
+            <w:proofErr w:type="spellEnd"/>
+            <w:r>
+              <w:rPr>
+                <w:rFonts w:ascii="Calibri" w:hAnsi="Calibri" w:cs="Calibri"/>
+                <w:sz w:val="20"/>
+                <w:szCs w:val="20"/>
+              </w:rPr>
+              <w:t>: number,</w:t>
+            </w:r>
+          </w:p>
+          <w:p>
+            <w:pPr>
+              <w:ind w:left="720"/>
+              <w:rPr>
+                <w:rFonts w:ascii="Calibri" w:hAnsi="Calibri" w:cs="Calibri"/>
+                <w:sz w:val="20"/>
+                <w:szCs w:val="20"/>
+              </w:rPr>
+            </w:pPr>
+            <w:proofErr w:type="spellStart"/>
+            <w:r>
+              <w:rPr>
+                <w:rFonts w:ascii="Calibri" w:hAnsi="Calibri" w:cs="Calibri"/>
+                <w:sz w:val="20"/>
+                <w:szCs w:val="20"/>
+              </w:rPr>
+              <w:t>upVotes</w:t>
+            </w:r>
+            <w:proofErr w:type="spellEnd"/>
+            <w:r>
+              <w:rPr>
+                <w:rFonts w:ascii="Calibri" w:hAnsi="Calibri" w:cs="Calibri"/>
+                <w:sz w:val="20"/>
+                <w:szCs w:val="20"/>
+              </w:rPr>
+              <w:t>: number,</w:t>
+            </w:r>
+          </w:p>
+          <w:p>
+            <w:pPr>
+              <w:ind w:left="720"/>
+              <w:rPr>
+                <w:rFonts w:ascii="Calibri" w:hAnsi="Calibri" w:cs="Calibri"/>
+                <w:sz w:val="20"/>
+                <w:szCs w:val="20"/>
+              </w:rPr>
+            </w:pPr>
+            <w:proofErr w:type="spellStart"/>
+            <w:r>
+              <w:rPr>
+                <w:rFonts w:ascii="Calibri" w:hAnsi="Calibri" w:cs="Calibri"/>
+                <w:sz w:val="20"/>
+                <w:szCs w:val="20"/>
+              </w:rPr>
+              <w:t>downVotes</w:t>
+            </w:r>
+            <w:proofErr w:type="spellEnd"/>
+            <w:r>
+              <w:rPr>
+                <w:rFonts w:ascii="Calibri" w:hAnsi="Calibri" w:cs="Calibri"/>
+                <w:sz w:val="20"/>
+                <w:szCs w:val="20"/>
+              </w:rPr>
+              <w:t>: number,</w:t>
+            </w:r>
+          </w:p>
+          <w:p>
+            <w:pPr>
+              <w:ind w:left="720"/>
+              <w:rPr>
+                <w:rFonts w:ascii="Calibri" w:hAnsi="Calibri" w:cs="Calibri"/>
+                <w:sz w:val="20"/>
+                <w:szCs w:val="20"/>
+              </w:rPr>
+            </w:pPr>
+            <w:proofErr w:type="spellStart"/>
+            <w:r>
+              <w:rPr>
+                <w:rFonts w:ascii="Calibri" w:hAnsi="Calibri" w:cs="Calibri"/>
+                <w:sz w:val="20"/>
+                <w:szCs w:val="20"/>
+              </w:rPr>
+              <w:t>isAnonymous</w:t>
+            </w:r>
+            <w:proofErr w:type="spellEnd"/>
+            <w:r>
+              <w:rPr>
+                <w:rFonts w:ascii="Calibri" w:hAnsi="Calibri" w:cs="Calibri"/>
+                <w:sz w:val="20"/>
+                <w:szCs w:val="20"/>
+              </w:rPr>
+              <w:t>: bool,</w:t>
+            </w:r>
+          </w:p>
+          <w:p>
+            <w:pPr>
+              <w:ind w:left="720"/>
+              <w:rPr>
+                <w:rFonts w:ascii="Calibri" w:hAnsi="Calibri" w:cs="Calibri"/>
+                <w:sz w:val="20"/>
+                <w:szCs w:val="20"/>
+              </w:rPr>
+            </w:pPr>
+            <w:proofErr w:type="spellStart"/>
+            <w:r>
+              <w:rPr>
+                <w:rFonts w:ascii="Calibri" w:hAnsi="Calibri" w:cs="Calibri"/>
+                <w:sz w:val="20"/>
+                <w:szCs w:val="20"/>
+              </w:rPr>
+              <w:t>createdAt</w:t>
+            </w:r>
+            <w:proofErr w:type="spellEnd"/>
+            <w:r>
+              <w:rPr>
+                <w:rFonts w:ascii="Calibri" w:hAnsi="Calibri" w:cs="Calibri"/>
+                <w:sz w:val="20"/>
+                <w:szCs w:val="20"/>
+              </w:rPr>
+              <w:t>: string,</w:t>
+            </w:r>
+          </w:p>
+          <w:p>
+            <w:pPr>
+              <w:ind w:left="720"/>
+              <w:rPr>
+                <w:rFonts w:ascii="Calibri" w:hAnsi="Calibri" w:cs="Calibri"/>
+                <w:sz w:val="20"/>
+                <w:szCs w:val="20"/>
+              </w:rPr>
+            </w:pPr>
+            <w:proofErr w:type="spellStart"/>
+            <w:r>
+              <w:rPr>
+                <w:rFonts w:ascii="Calibri" w:hAnsi="Calibri" w:cs="Calibri"/>
+                <w:sz w:val="20"/>
+                <w:szCs w:val="20"/>
+              </w:rPr>
+              <w:t>updatedAt</w:t>
+            </w:r>
+            <w:proofErr w:type="spellEnd"/>
+            <w:r>
+              <w:rPr>
+                <w:rFonts w:ascii="Calibri" w:hAnsi="Calibri" w:cs="Calibri"/>
+                <w:sz w:val="20"/>
+                <w:szCs w:val="20"/>
+              </w:rPr>
+              <w:t>: string</w:t>
+            </w:r>
+          </w:p>
+          <w:p>
+            <w:pPr>
+              <w:rPr>
+                <w:rFonts w:ascii="Calibri" w:hAnsi="Calibri" w:cs="Calibri"/>
+                <w:sz w:val="20"/>
+                <w:szCs w:val="20"/>
+              </w:rPr>
+            </w:pPr>
+            <w:r>
+              <w:rPr>
+                <w:rFonts w:ascii="Calibri" w:hAnsi="Calibri" w:cs="Calibri"/>
+                <w:sz w:val="20"/>
+                <w:szCs w:val="20"/>
+              </w:rPr>
+              <w:t>}</w:t>
+            </w:r>
+          </w:p>
+          <w:p>
+            <w:pPr>
+              <w:rPr>
+                <w:rFonts w:ascii="Calibri" w:hAnsi="Calibri" w:cs="Calibri"/>
+                <w:sz w:val="20"/>
+                <w:szCs w:val="20"/>
+              </w:rPr>
+            </w:pPr>
+            <w:r>
+              <w:rPr>
+                <w:rFonts w:ascii="Calibri" w:hAnsi="Calibri" w:cs="Calibri"/>
+                <w:sz w:val="20"/>
+                <w:szCs w:val="20"/>
+              </w:rPr>
+              <w:t>]</w:t>
+            </w:r>
+          </w:p>
+          <w:p>
+            <w:pPr>
+              <w:rPr>
+                <w:rFonts w:ascii="Calibri" w:hAnsi="Calibri" w:cs="Calibri"/>
+                <w:sz w:val="20"/>
+                <w:szCs w:val="20"/>
+              </w:rPr>
+            </w:pPr>
           </w:p>
         </w:tc>
       </w:tr>
@@ -135,8 +729,38 @@
             <w:tcW w:w="1242" w:type="dxa"/>
           </w:tcPr>
           <w:p>
-            <w:r>
-              <w:t>Get all questions with optional filter</w:t>
+            <w:pPr>
+              <w:rPr>
+                <w:rFonts w:ascii="Calibri" w:hAnsi="Calibri" w:cs="Calibri"/>
+                <w:sz w:val="20"/>
+                <w:szCs w:val="20"/>
+              </w:rPr>
+            </w:pPr>
+            <w:r>
+              <w:rPr>
+                <w:rFonts w:ascii="Calibri" w:hAnsi="Calibri" w:cs="Calibri"/>
+                <w:sz w:val="20"/>
+                <w:szCs w:val="20"/>
+              </w:rPr>
+              <w:t xml:space="preserve">Get a </w:t>
+            </w:r>
+            <w:proofErr w:type="gramStart"/>
+            <w:r>
+              <w:rPr>
+                <w:rFonts w:ascii="Calibri" w:hAnsi="Calibri" w:cs="Calibri"/>
+                <w:sz w:val="20"/>
+                <w:szCs w:val="20"/>
+              </w:rPr>
+              <w:t>single questions</w:t>
+            </w:r>
+            <w:proofErr w:type="gramEnd"/>
+            <w:r>
+              <w:rPr>
+                <w:rFonts w:ascii="Calibri" w:hAnsi="Calibri" w:cs="Calibri"/>
+                <w:sz w:val="20"/>
+                <w:szCs w:val="20"/>
+              </w:rPr>
+              <w:t xml:space="preserve"> with all the answers</w:t>
             </w:r>
           </w:p>
         </w:tc>
@@ -145,308 +769,442 @@
             <w:tcW w:w="1163" w:type="dxa"/>
           </w:tcPr>
           <w:p>
-            <w:r>
+            <w:pPr>
+              <w:rPr>
+                <w:rFonts w:ascii="Calibri" w:hAnsi="Calibri" w:cs="Calibri"/>
+                <w:sz w:val="20"/>
+                <w:szCs w:val="20"/>
+              </w:rPr>
+            </w:pPr>
+            <w:r>
+              <w:rPr>
+                <w:rFonts w:ascii="Calibri" w:hAnsi="Calibri" w:cs="Calibri"/>
+                <w:sz w:val="20"/>
+                <w:szCs w:val="20"/>
+              </w:rPr>
               <w:t>GET</w:t>
             </w:r>
           </w:p>
         </w:tc>
         <w:tc>
           <w:tcPr>
-            <w:tcW w:w="1843" w:type="dxa"/>
+            <w:tcW w:w="2977" w:type="dxa"/>
           </w:tcPr>
           <w:p>
-            <w:r>
-              <w:t>/api/questions</w:t>
-            </w:r>
-          </w:p>
-          <w:p>
-            <w:r>
-              <w:t>?&amp;courseId=</w:t>
-            </w:r>
-          </w:p>
-          <w:p>
-            <w:r>
-              <w:t>&amp;tag=</w:t>
-            </w:r>
-          </w:p>
-          <w:p>
-            <w:r>
-              <w:t>&amp;keyword=</w:t>
-            </w:r>
+            <w:pPr>
+              <w:rPr>
+                <w:rFonts w:ascii="Calibri" w:hAnsi="Calibri" w:cs="Calibri"/>
+                <w:sz w:val="20"/>
+                <w:szCs w:val="20"/>
+              </w:rPr>
+            </w:pPr>
+            <w:r>
+              <w:rPr>
+                <w:rFonts w:ascii="Calibri" w:hAnsi="Calibri" w:cs="Calibri"/>
+                <w:sz w:val="20"/>
+                <w:szCs w:val="20"/>
+              </w:rPr>
+              <w:t>/</w:t>
+            </w:r>
+            <w:proofErr w:type="spellStart"/>
+            <w:proofErr w:type="gramStart"/>
+            <w:r>
+              <w:rPr>
+                <w:rFonts w:ascii="Calibri" w:hAnsi="Calibri" w:cs="Calibri"/>
+                <w:sz w:val="20"/>
+                <w:szCs w:val="20"/>
+              </w:rPr>
+              <w:t>api</w:t>
+            </w:r>
+            <w:proofErr w:type="spellEnd"/>
+            <w:proofErr w:type="gramEnd"/>
+            <w:r>
+              <w:rPr>
+                <w:rFonts w:ascii="Calibri" w:hAnsi="Calibri" w:cs="Calibri"/>
+                <w:sz w:val="20"/>
+                <w:szCs w:val="20"/>
+              </w:rPr>
+              <w:t>/questions</w:t>
+            </w:r>
+            <w:proofErr w:type="gramStart"/>
+            <w:r>
+              <w:rPr>
+                <w:rFonts w:ascii="Calibri" w:hAnsi="Calibri" w:cs="Calibri"/>
+                <w:sz w:val="20"/>
+                <w:szCs w:val="20"/>
+              </w:rPr>
+              <w:t>/:</w:t>
+            </w:r>
+            <w:proofErr w:type="spellStart"/>
+            <w:r>
+              <w:rPr>
+                <w:rFonts w:ascii="Calibri" w:hAnsi="Calibri" w:cs="Calibri"/>
+                <w:sz w:val="20"/>
+                <w:szCs w:val="20"/>
+              </w:rPr>
+              <w:t>questionId</w:t>
+            </w:r>
+            <w:proofErr w:type="spellEnd"/>
+            <w:proofErr w:type="gramEnd"/>
           </w:p>
         </w:tc>
         <w:tc>
           <w:tcPr>
-            <w:tcW w:w="3260" w:type="dxa"/>
+            <w:tcW w:w="2693" w:type="dxa"/>
           </w:tcPr>
           <w:p>
-            <w:r>
+            <w:pPr>
+              <w:rPr>
+                <w:rFonts w:ascii="Calibri" w:hAnsi="Calibri" w:cs="Calibri"/>
+                <w:sz w:val="20"/>
+                <w:szCs w:val="20"/>
+              </w:rPr>
+            </w:pPr>
+            <w:r>
+              <w:rPr>
+                <w:rFonts w:ascii="Calibri" w:hAnsi="Calibri" w:cs="Calibri"/>
+                <w:sz w:val="20"/>
+                <w:szCs w:val="20"/>
+              </w:rPr>
               <w:t>N/A</w:t>
             </w:r>
           </w:p>
         </w:tc>
         <w:tc>
           <w:tcPr>
-            <w:tcW w:w="3403" w:type="dxa"/>
+            <w:tcW w:w="2836" w:type="dxa"/>
           </w:tcPr>
           <w:p>
-            <w:r>
-              <w:t>[</w:t>
-            </w:r>
-          </w:p>
-          <w:p>
-            <w:r>
+            <w:pPr>
+              <w:rPr>
+                <w:rFonts w:ascii="Calibri" w:hAnsi="Calibri" w:cs="Calibri"/>
+                <w:sz w:val="20"/>
+                <w:szCs w:val="20"/>
+              </w:rPr>
+            </w:pPr>
+            <w:r>
+              <w:rPr>
+                <w:rFonts w:ascii="Calibri" w:hAnsi="Calibri" w:cs="Calibri"/>
+                <w:sz w:val="20"/>
+                <w:szCs w:val="20"/>
+              </w:rPr>
               <w:t>{</w:t>
             </w:r>
           </w:p>
           <w:p>
             <w:pPr>
               <w:ind w:left="720"/>
-            </w:pPr>
-            <w:r>
-              <w:t>questionId: string,</w:t>
-            </w:r>
-          </w:p>
-          <w:p>
-            <w:pPr>
-              <w:ind w:left="720"/>
-            </w:pPr>
-            <w:r>
+              <w:rPr>
+                <w:rFonts w:ascii="Calibri" w:hAnsi="Calibri" w:cs="Calibri"/>
+                <w:sz w:val="20"/>
+                <w:szCs w:val="20"/>
+              </w:rPr>
+            </w:pPr>
+            <w:proofErr w:type="spellStart"/>
+            <w:r>
+              <w:rPr>
+                <w:rFonts w:ascii="Calibri" w:hAnsi="Calibri" w:cs="Calibri"/>
+                <w:sz w:val="20"/>
+                <w:szCs w:val="20"/>
+              </w:rPr>
+              <w:t>questionId</w:t>
+            </w:r>
+            <w:proofErr w:type="spellEnd"/>
+            <w:r>
+              <w:rPr>
+                <w:rFonts w:ascii="Calibri" w:hAnsi="Calibri" w:cs="Calibri"/>
+                <w:sz w:val="20"/>
+                <w:szCs w:val="20"/>
+              </w:rPr>
+              <w:t>: string,</w:t>
+            </w:r>
+          </w:p>
+          <w:p>
+            <w:pPr>
+              <w:ind w:left="720"/>
+              <w:rPr>
+                <w:rFonts w:ascii="Calibri" w:hAnsi="Calibri" w:cs="Calibri"/>
+                <w:sz w:val="20"/>
+                <w:szCs w:val="20"/>
+              </w:rPr>
+            </w:pPr>
+            <w:r>
+              <w:rPr>
+                <w:rFonts w:ascii="Calibri" w:hAnsi="Calibri" w:cs="Calibri"/>
+                <w:sz w:val="20"/>
+                <w:szCs w:val="20"/>
+              </w:rPr>
               <w:t>title: string,</w:t>
             </w:r>
           </w:p>
           <w:p>
             <w:pPr>
               <w:ind w:left="720"/>
-            </w:pPr>
-            <w:r>
+              <w:rPr>
+                <w:rFonts w:ascii="Calibri" w:hAnsi="Calibri" w:cs="Calibri"/>
+                <w:sz w:val="20"/>
+                <w:szCs w:val="20"/>
+              </w:rPr>
+            </w:pPr>
+            <w:r>
+              <w:rPr>
+                <w:rFonts w:ascii="Calibri" w:hAnsi="Calibri" w:cs="Calibri"/>
+                <w:sz w:val="20"/>
+                <w:szCs w:val="20"/>
+              </w:rPr>
               <w:t>content: string,</w:t>
             </w:r>
           </w:p>
           <w:p>
             <w:pPr>
               <w:ind w:left="720"/>
-            </w:pPr>
-            <w:r>
-              <w:t>authorId: string,</w:t>
-            </w:r>
-          </w:p>
-          <w:p>
-            <w:pPr>
-              <w:ind w:left="720"/>
-            </w:pPr>
-            <w:r>
-              <w:t>courseId: string,</w:t>
-            </w:r>
-          </w:p>
-          <w:p>
-            <w:pPr>
-              <w:ind w:left="720"/>
-            </w:pPr>
-            <w:r>
-              <w:t>viewCount: number,</w:t>
-            </w:r>
-          </w:p>
-          <w:p>
-            <w:pPr>
-              <w:ind w:left="720"/>
-            </w:pPr>
-            <w:r>
-              <w:t>upVotes: number,</w:t>
-            </w:r>
-          </w:p>
-          <w:p>
-            <w:pPr>
-              <w:ind w:left="720"/>
-            </w:pPr>
-            <w:r>
-              <w:t>downVotes: number,</w:t>
-            </w:r>
-          </w:p>
-          <w:p>
-            <w:pPr>
-              <w:ind w:left="720"/>
-            </w:pPr>
-            <w:r>
-              <w:t>isAnonymous: bool,</w:t>
-            </w:r>
-          </w:p>
-          <w:p>
-            <w:pPr>
-              <w:ind w:left="720"/>
-            </w:pPr>
-            <w:r>
-              <w:t>createdAt: string,</w:t>
-            </w:r>
-          </w:p>
-          <w:p>
-            <w:pPr>
-              <w:ind w:left="720"/>
-            </w:pPr>
-            <w:r>
-              <w:t>updatedAt: string</w:t>
-            </w:r>
-          </w:p>
-          <w:p>
-            <w:r>
+              <w:rPr>
+                <w:rFonts w:ascii="Calibri" w:hAnsi="Calibri" w:cs="Calibri"/>
+                <w:sz w:val="20"/>
+                <w:szCs w:val="20"/>
+              </w:rPr>
+            </w:pPr>
+            <w:proofErr w:type="spellStart"/>
+            <w:r>
+              <w:rPr>
+                <w:rFonts w:ascii="Calibri" w:hAnsi="Calibri" w:cs="Calibri"/>
+                <w:sz w:val="20"/>
+                <w:szCs w:val="20"/>
+              </w:rPr>
+              <w:t>userId</w:t>
+            </w:r>
+            <w:proofErr w:type="spellEnd"/>
+            <w:r>
+              <w:rPr>
+                <w:rFonts w:ascii="Calibri" w:hAnsi="Calibri" w:cs="Calibri"/>
+                <w:sz w:val="20"/>
+                <w:szCs w:val="20"/>
+              </w:rPr>
+              <w:t>: string,</w:t>
+            </w:r>
+          </w:p>
+          <w:p>
+            <w:pPr>
+              <w:ind w:left="720"/>
+              <w:rPr>
+                <w:rFonts w:ascii="Calibri" w:hAnsi="Calibri" w:cs="Calibri"/>
+                <w:sz w:val="20"/>
+                <w:szCs w:val="20"/>
+              </w:rPr>
+            </w:pPr>
+            <w:proofErr w:type="spellStart"/>
+            <w:r>
+              <w:rPr>
+                <w:rFonts w:ascii="Calibri" w:hAnsi="Calibri" w:cs="Calibri"/>
+                <w:sz w:val="20"/>
+                <w:szCs w:val="20"/>
+              </w:rPr>
+              <w:t>courseId</w:t>
+            </w:r>
+            <w:proofErr w:type="spellEnd"/>
+            <w:r>
+              <w:rPr>
+                <w:rFonts w:ascii="Calibri" w:hAnsi="Calibri" w:cs="Calibri"/>
+                <w:sz w:val="20"/>
+                <w:szCs w:val="20"/>
+              </w:rPr>
+              <w:t>: string,</w:t>
+            </w:r>
+          </w:p>
+          <w:p>
+            <w:pPr>
+              <w:ind w:left="720"/>
+              <w:rPr>
+                <w:rFonts w:ascii="Calibri" w:hAnsi="Calibri" w:cs="Calibri"/>
+                <w:sz w:val="20"/>
+                <w:szCs w:val="20"/>
+              </w:rPr>
+            </w:pPr>
+            <w:proofErr w:type="spellStart"/>
+            <w:r>
+              <w:rPr>
+                <w:rFonts w:ascii="Calibri" w:hAnsi="Calibri" w:cs="Calibri"/>
+                <w:sz w:val="20"/>
+                <w:szCs w:val="20"/>
+              </w:rPr>
+              <w:t>viewCount</w:t>
+            </w:r>
+            <w:proofErr w:type="spellEnd"/>
+            <w:r>
+              <w:rPr>
+                <w:rFonts w:ascii="Calibri" w:hAnsi="Calibri" w:cs="Calibri"/>
+                <w:sz w:val="20"/>
+                <w:szCs w:val="20"/>
+              </w:rPr>
+              <w:t>: number,</w:t>
+            </w:r>
+          </w:p>
+          <w:p>
+            <w:pPr>
+              <w:ind w:left="720"/>
+              <w:rPr>
+                <w:rFonts w:ascii="Calibri" w:hAnsi="Calibri" w:cs="Calibri"/>
+                <w:sz w:val="20"/>
+                <w:szCs w:val="20"/>
+              </w:rPr>
+            </w:pPr>
+            <w:proofErr w:type="spellStart"/>
+            <w:r>
+              <w:rPr>
+                <w:rFonts w:ascii="Calibri" w:hAnsi="Calibri" w:cs="Calibri"/>
+                <w:sz w:val="20"/>
+                <w:szCs w:val="20"/>
+              </w:rPr>
+              <w:t>upVotes</w:t>
+            </w:r>
+            <w:proofErr w:type="spellEnd"/>
+            <w:r>
+              <w:rPr>
+                <w:rFonts w:ascii="Calibri" w:hAnsi="Calibri" w:cs="Calibri"/>
+                <w:sz w:val="20"/>
+                <w:szCs w:val="20"/>
+              </w:rPr>
+              <w:t>: number,</w:t>
+            </w:r>
+          </w:p>
+          <w:p>
+            <w:pPr>
+              <w:ind w:left="720"/>
+              <w:rPr>
+                <w:rFonts w:ascii="Calibri" w:hAnsi="Calibri" w:cs="Calibri"/>
+                <w:sz w:val="20"/>
+                <w:szCs w:val="20"/>
+              </w:rPr>
+            </w:pPr>
+            <w:proofErr w:type="spellStart"/>
+            <w:r>
+              <w:rPr>
+                <w:rFonts w:ascii="Calibri" w:hAnsi="Calibri" w:cs="Calibri"/>
+                <w:sz w:val="20"/>
+                <w:szCs w:val="20"/>
+              </w:rPr>
+              <w:t>downVotes</w:t>
+            </w:r>
+            <w:proofErr w:type="spellEnd"/>
+            <w:r>
+              <w:rPr>
+                <w:rFonts w:ascii="Calibri" w:hAnsi="Calibri" w:cs="Calibri"/>
+                <w:sz w:val="20"/>
+                <w:szCs w:val="20"/>
+              </w:rPr>
+              <w:t>: number,</w:t>
+            </w:r>
+          </w:p>
+          <w:p>
+            <w:pPr>
+              <w:ind w:left="720"/>
+              <w:rPr>
+                <w:rFonts w:ascii="Calibri" w:hAnsi="Calibri" w:cs="Calibri"/>
+                <w:sz w:val="20"/>
+                <w:szCs w:val="20"/>
+              </w:rPr>
+            </w:pPr>
+            <w:proofErr w:type="spellStart"/>
+            <w:r>
+              <w:rPr>
+                <w:rFonts w:ascii="Calibri" w:hAnsi="Calibri" w:cs="Calibri"/>
+                <w:sz w:val="20"/>
+                <w:szCs w:val="20"/>
+              </w:rPr>
+              <w:t>isAnonymous</w:t>
+            </w:r>
+            <w:proofErr w:type="spellEnd"/>
+            <w:r>
+              <w:rPr>
+                <w:rFonts w:ascii="Calibri" w:hAnsi="Calibri" w:cs="Calibri"/>
+                <w:sz w:val="20"/>
+                <w:szCs w:val="20"/>
+              </w:rPr>
+              <w:t>: bool,</w:t>
+            </w:r>
+          </w:p>
+          <w:p>
+            <w:pPr>
+              <w:ind w:left="720"/>
+              <w:rPr>
+                <w:rFonts w:ascii="Calibri" w:hAnsi="Calibri" w:cs="Calibri"/>
+                <w:sz w:val="20"/>
+                <w:szCs w:val="20"/>
+              </w:rPr>
+            </w:pPr>
+            <w:proofErr w:type="spellStart"/>
+            <w:r>
+              <w:rPr>
+                <w:rFonts w:ascii="Calibri" w:hAnsi="Calibri" w:cs="Calibri"/>
+                <w:sz w:val="20"/>
+                <w:szCs w:val="20"/>
+              </w:rPr>
+              <w:t>createdAt</w:t>
+            </w:r>
+            <w:proofErr w:type="spellEnd"/>
+            <w:r>
+              <w:rPr>
+                <w:rFonts w:ascii="Calibri" w:hAnsi="Calibri" w:cs="Calibri"/>
+                <w:sz w:val="20"/>
+                <w:szCs w:val="20"/>
+              </w:rPr>
+              <w:t>: string,</w:t>
+            </w:r>
+          </w:p>
+          <w:p>
+            <w:pPr>
+              <w:ind w:left="720"/>
+              <w:rPr>
+                <w:rFonts w:ascii="Calibri" w:hAnsi="Calibri" w:cs="Calibri"/>
+                <w:sz w:val="20"/>
+                <w:szCs w:val="20"/>
+              </w:rPr>
+            </w:pPr>
+            <w:proofErr w:type="spellStart"/>
+            <w:r>
+              <w:rPr>
+                <w:rFonts w:ascii="Calibri" w:hAnsi="Calibri" w:cs="Calibri"/>
+                <w:sz w:val="20"/>
+                <w:szCs w:val="20"/>
+              </w:rPr>
+              <w:t>updatedAt</w:t>
+            </w:r>
+            <w:proofErr w:type="spellEnd"/>
+            <w:r>
+              <w:rPr>
+                <w:rFonts w:ascii="Calibri" w:hAnsi="Calibri" w:cs="Calibri"/>
+                <w:sz w:val="20"/>
+                <w:szCs w:val="20"/>
+              </w:rPr>
+              <w:t>: string</w:t>
+            </w:r>
+          </w:p>
+          <w:p>
+            <w:pPr>
+              <w:rPr>
+                <w:rFonts w:ascii="Calibri" w:hAnsi="Calibri" w:cs="Calibri"/>
+                <w:sz w:val="20"/>
+                <w:szCs w:val="20"/>
+              </w:rPr>
+            </w:pPr>
+            <w:r>
+              <w:rPr>
+                <w:rFonts w:ascii="Calibri" w:hAnsi="Calibri" w:cs="Calibri"/>
+                <w:sz w:val="20"/>
+                <w:szCs w:val="20"/>
+              </w:rPr>
               <w:t>}</w:t>
             </w:r>
           </w:p>
           <w:p>
-            <w:r>
-              <w:t>]</w:t>
-            </w:r>
-          </w:p>
-          <w:p/>
-        </w:tc>
-      </w:tr>
-      <w:tr>
-        <w:trPr>
-          <w:trHeight w:val="1227"/>
-        </w:trPr>
-        <w:tc>
-          <w:tcPr>
-            <w:tcW w:w="1242" w:type="dxa"/>
-          </w:tcPr>
-          <w:p>
-            <w:r>
-              <w:t>Get a single questions with all the answers</w:t>
-            </w:r>
-          </w:p>
-        </w:tc>
-        <w:tc>
-          <w:tcPr>
-            <w:tcW w:w="1163" w:type="dxa"/>
-          </w:tcPr>
-          <w:p>
-            <w:r>
-              <w:t>GET</w:t>
-            </w:r>
-          </w:p>
-        </w:tc>
-        <w:tc>
-          <w:tcPr>
-            <w:tcW w:w="1843" w:type="dxa"/>
-          </w:tcPr>
-          <w:p>
-            <w:r>
-              <w:t>/api/questions/:questionId</w:t>
-            </w:r>
-          </w:p>
-        </w:tc>
-        <w:tc>
-          <w:tcPr>
-            <w:tcW w:w="3260" w:type="dxa"/>
-          </w:tcPr>
-          <w:p>
-            <w:r>
-              <w:t>N/A</w:t>
-            </w:r>
-          </w:p>
-        </w:tc>
-        <w:tc>
-          <w:tcPr>
-            <w:tcW w:w="3403" w:type="dxa"/>
-          </w:tcPr>
-          <w:p>
-            <w:r>
-              <w:t>{</w:t>
-            </w:r>
-          </w:p>
-          <w:p>
-            <w:pPr>
-              <w:ind w:left="720"/>
-            </w:pPr>
-            <w:r>
-              <w:t>questionId: string,</w:t>
-            </w:r>
-          </w:p>
-          <w:p>
-            <w:pPr>
-              <w:ind w:left="720"/>
-            </w:pPr>
-            <w:r>
-              <w:t>title: string,</w:t>
-            </w:r>
-          </w:p>
-          <w:p>
-            <w:pPr>
-              <w:ind w:left="720"/>
-            </w:pPr>
-            <w:r>
-              <w:t>content: string,</w:t>
-            </w:r>
-          </w:p>
-          <w:p>
-            <w:pPr>
-              <w:ind w:left="720"/>
-            </w:pPr>
-            <w:r>
-              <w:t>authorId: string,</w:t>
-            </w:r>
-          </w:p>
-          <w:p>
-            <w:pPr>
-              <w:ind w:left="720"/>
-            </w:pPr>
-            <w:r>
-              <w:t>courseId: string,</w:t>
-            </w:r>
-          </w:p>
-          <w:p>
-            <w:pPr>
-              <w:ind w:left="720"/>
-            </w:pPr>
-            <w:r>
-              <w:t>viewCount: number,</w:t>
-            </w:r>
-          </w:p>
-          <w:p>
-            <w:pPr>
-              <w:ind w:left="720"/>
-            </w:pPr>
-            <w:r>
-              <w:t>upVotes: number,</w:t>
-            </w:r>
-          </w:p>
-          <w:p>
-            <w:pPr>
-              <w:ind w:left="720"/>
-            </w:pPr>
-            <w:r>
-              <w:t>downVotes: number,</w:t>
-            </w:r>
-          </w:p>
-          <w:p>
-            <w:pPr>
-              <w:ind w:left="720"/>
-            </w:pPr>
-            <w:r>
-              <w:t>isAnonymous: bool,</w:t>
-            </w:r>
-          </w:p>
-          <w:p>
-            <w:pPr>
-              <w:ind w:left="720"/>
-            </w:pPr>
-            <w:r>
-              <w:t>createdAt: string,</w:t>
-            </w:r>
-          </w:p>
-          <w:p>
-            <w:pPr>
-              <w:ind w:left="720"/>
-            </w:pPr>
-            <w:r>
-              <w:t>updatedAt: string</w:t>
-            </w:r>
-          </w:p>
-          <w:p>
-            <w:r>
-              <w:t>}</w:t>
-            </w:r>
-          </w:p>
-          <w:p/>
+            <w:pPr>
+              <w:rPr>
+                <w:rFonts w:ascii="Calibri" w:hAnsi="Calibri" w:cs="Calibri"/>
+                <w:sz w:val="20"/>
+                <w:szCs w:val="20"/>
+              </w:rPr>
+            </w:pPr>
+          </w:p>
         </w:tc>
       </w:tr>
       <w:tr>
@@ -458,7 +1216,19 @@
             <w:tcW w:w="1242" w:type="dxa"/>
           </w:tcPr>
           <w:p>
-            <w:r>
+            <w:pPr>
+              <w:rPr>
+                <w:rFonts w:ascii="Calibri" w:hAnsi="Calibri" w:cs="Calibri"/>
+                <w:sz w:val="20"/>
+                <w:szCs w:val="20"/>
+              </w:rPr>
+            </w:pPr>
+            <w:r>
+              <w:rPr>
+                <w:rFonts w:ascii="Calibri" w:hAnsi="Calibri" w:cs="Calibri"/>
+                <w:sz w:val="20"/>
+                <w:szCs w:val="20"/>
+              </w:rPr>
               <w:t>Post a question</w:t>
             </w:r>
           </w:p>
@@ -468,183 +1238,560 @@
             <w:tcW w:w="1163" w:type="dxa"/>
           </w:tcPr>
           <w:p>
-            <w:r>
+            <w:pPr>
+              <w:rPr>
+                <w:rFonts w:ascii="Calibri" w:hAnsi="Calibri" w:cs="Calibri"/>
+                <w:sz w:val="20"/>
+                <w:szCs w:val="20"/>
+              </w:rPr>
+            </w:pPr>
+            <w:r>
+              <w:rPr>
+                <w:rFonts w:ascii="Calibri" w:hAnsi="Calibri" w:cs="Calibri"/>
+                <w:sz w:val="20"/>
+                <w:szCs w:val="20"/>
+              </w:rPr>
               <w:t>POST</w:t>
             </w:r>
           </w:p>
         </w:tc>
         <w:tc>
           <w:tcPr>
-            <w:tcW w:w="1843" w:type="dxa"/>
+            <w:tcW w:w="2977" w:type="dxa"/>
           </w:tcPr>
           <w:p>
-            <w:r>
-              <w:t>/api/questions/</w:t>
+            <w:pPr>
+              <w:rPr>
+                <w:rFonts w:ascii="Calibri" w:hAnsi="Calibri" w:cs="Calibri"/>
+                <w:sz w:val="20"/>
+                <w:szCs w:val="20"/>
+              </w:rPr>
+            </w:pPr>
+            <w:r>
+              <w:rPr>
+                <w:rFonts w:ascii="Calibri" w:hAnsi="Calibri" w:cs="Calibri"/>
+                <w:sz w:val="20"/>
+                <w:szCs w:val="20"/>
+              </w:rPr>
+              <w:t>/</w:t>
+            </w:r>
+            <w:proofErr w:type="spellStart"/>
+            <w:r>
+              <w:rPr>
+                <w:rFonts w:ascii="Calibri" w:hAnsi="Calibri" w:cs="Calibri"/>
+                <w:sz w:val="20"/>
+                <w:szCs w:val="20"/>
+              </w:rPr>
+              <w:t>api</w:t>
+            </w:r>
+            <w:proofErr w:type="spellEnd"/>
+            <w:r>
+              <w:rPr>
+                <w:rFonts w:ascii="Calibri" w:hAnsi="Calibri" w:cs="Calibri"/>
+                <w:sz w:val="20"/>
+                <w:szCs w:val="20"/>
+              </w:rPr>
+              <w:t>/questions/</w:t>
             </w:r>
           </w:p>
         </w:tc>
         <w:tc>
           <w:tcPr>
-            <w:tcW w:w="3260" w:type="dxa"/>
+            <w:tcW w:w="2693" w:type="dxa"/>
           </w:tcPr>
           <w:p>
-            <w:r>
+            <w:pPr>
+              <w:rPr>
+                <w:rFonts w:ascii="Calibri" w:hAnsi="Calibri" w:cs="Calibri"/>
+                <w:sz w:val="20"/>
+                <w:szCs w:val="20"/>
+              </w:rPr>
+            </w:pPr>
+            <w:r>
+              <w:rPr>
+                <w:rFonts w:ascii="Calibri" w:hAnsi="Calibri" w:cs="Calibri"/>
+                <w:sz w:val="20"/>
+                <w:szCs w:val="20"/>
+              </w:rPr>
               <w:t>{</w:t>
             </w:r>
           </w:p>
           <w:p>
             <w:pPr>
               <w:ind w:left="720"/>
-            </w:pPr>
-            <w:r>
+              <w:rPr>
+                <w:rFonts w:ascii="Calibri" w:hAnsi="Calibri" w:cs="Calibri"/>
+                <w:sz w:val="20"/>
+                <w:szCs w:val="20"/>
+              </w:rPr>
+            </w:pPr>
+            <w:r>
+              <w:rPr>
+                <w:rFonts w:ascii="Calibri" w:hAnsi="Calibri" w:cs="Calibri"/>
+                <w:sz w:val="20"/>
+                <w:szCs w:val="20"/>
+              </w:rPr>
               <w:t>title: string,</w:t>
             </w:r>
           </w:p>
           <w:p>
             <w:pPr>
               <w:ind w:left="720"/>
-            </w:pPr>
-            <w:r>
+              <w:rPr>
+                <w:rFonts w:ascii="Calibri" w:hAnsi="Calibri" w:cs="Calibri"/>
+                <w:sz w:val="20"/>
+                <w:szCs w:val="20"/>
+              </w:rPr>
+            </w:pPr>
+            <w:r>
+              <w:rPr>
+                <w:rFonts w:ascii="Calibri" w:hAnsi="Calibri" w:cs="Calibri"/>
+                <w:sz w:val="20"/>
+                <w:szCs w:val="20"/>
+              </w:rPr>
               <w:t>content: string,</w:t>
             </w:r>
           </w:p>
           <w:p>
             <w:pPr>
               <w:ind w:left="720"/>
-            </w:pPr>
-            <w:r>
-              <w:t>authorId: string,</w:t>
-            </w:r>
-          </w:p>
-          <w:p>
-            <w:pPr>
-              <w:ind w:left="720"/>
-            </w:pPr>
-            <w:r>
-              <w:t>courseId: string</w:t>
-            </w:r>
-            <w:r>
-              <w:t>,</w:t>
-            </w:r>
-          </w:p>
-          <w:p>
-            <w:pPr>
-              <w:ind w:left="720"/>
-            </w:pPr>
-            <w:r>
+              <w:rPr>
+                <w:rFonts w:ascii="Calibri" w:hAnsi="Calibri" w:cs="Calibri"/>
+                <w:sz w:val="20"/>
+                <w:szCs w:val="20"/>
+              </w:rPr>
+            </w:pPr>
+            <w:proofErr w:type="spellStart"/>
+            <w:r>
+              <w:rPr>
+                <w:rFonts w:ascii="Calibri" w:hAnsi="Calibri" w:cs="Calibri"/>
+                <w:sz w:val="20"/>
+                <w:szCs w:val="20"/>
+              </w:rPr>
+              <w:t>userId</w:t>
+            </w:r>
+            <w:proofErr w:type="spellEnd"/>
+            <w:r>
+              <w:rPr>
+                <w:rFonts w:ascii="Calibri" w:hAnsi="Calibri" w:cs="Calibri"/>
+                <w:sz w:val="20"/>
+                <w:szCs w:val="20"/>
+              </w:rPr>
+              <w:t>: string,</w:t>
+            </w:r>
+          </w:p>
+          <w:p>
+            <w:pPr>
+              <w:ind w:left="720"/>
+              <w:rPr>
+                <w:rFonts w:ascii="Calibri" w:hAnsi="Calibri" w:cs="Calibri"/>
+                <w:sz w:val="20"/>
+                <w:szCs w:val="20"/>
+              </w:rPr>
+            </w:pPr>
+            <w:proofErr w:type="spellStart"/>
+            <w:r>
+              <w:rPr>
+                <w:rFonts w:ascii="Calibri" w:hAnsi="Calibri" w:cs="Calibri"/>
+                <w:sz w:val="20"/>
+                <w:szCs w:val="20"/>
+              </w:rPr>
+              <w:t>courseId</w:t>
+            </w:r>
+            <w:proofErr w:type="spellEnd"/>
+            <w:r>
+              <w:rPr>
+                <w:rFonts w:ascii="Calibri" w:hAnsi="Calibri" w:cs="Calibri"/>
+                <w:sz w:val="20"/>
+                <w:szCs w:val="20"/>
+              </w:rPr>
+              <w:t>: string,</w:t>
+            </w:r>
+          </w:p>
+          <w:p>
+            <w:pPr>
+              <w:ind w:left="720"/>
+              <w:rPr>
+                <w:rFonts w:ascii="Calibri" w:hAnsi="Calibri" w:cs="Calibri"/>
+                <w:sz w:val="20"/>
+                <w:szCs w:val="20"/>
+              </w:rPr>
+            </w:pPr>
+            <w:proofErr w:type="spellStart"/>
+            <w:proofErr w:type="gramStart"/>
+            <w:r>
+              <w:rPr>
+                <w:rFonts w:ascii="Calibri" w:hAnsi="Calibri" w:cs="Calibri"/>
+                <w:sz w:val="20"/>
+                <w:szCs w:val="20"/>
+              </w:rPr>
               <w:t>isAnonymous:bool</w:t>
             </w:r>
-          </w:p>
-          <w:p>
-            <w:r>
+            <w:proofErr w:type="spellEnd"/>
+            <w:proofErr w:type="gramEnd"/>
+          </w:p>
+          <w:p>
+            <w:pPr>
+              <w:rPr>
+                <w:rFonts w:ascii="Calibri" w:hAnsi="Calibri" w:cs="Calibri"/>
+                <w:sz w:val="20"/>
+                <w:szCs w:val="20"/>
+              </w:rPr>
+            </w:pPr>
+            <w:r>
+              <w:rPr>
+                <w:rFonts w:ascii="Calibri" w:hAnsi="Calibri" w:cs="Calibri"/>
+                <w:sz w:val="20"/>
+                <w:szCs w:val="20"/>
+              </w:rPr>
               <w:t>}</w:t>
             </w:r>
           </w:p>
-          <w:p/>
+          <w:p>
+            <w:pPr>
+              <w:rPr>
+                <w:rFonts w:ascii="Calibri" w:hAnsi="Calibri" w:cs="Calibri"/>
+                <w:sz w:val="20"/>
+                <w:szCs w:val="20"/>
+              </w:rPr>
+            </w:pPr>
+          </w:p>
         </w:tc>
         <w:tc>
           <w:tcPr>
-            <w:tcW w:w="3403" w:type="dxa"/>
+            <w:tcW w:w="2836" w:type="dxa"/>
           </w:tcPr>
           <w:p>
-            <w:r>
+            <w:pPr>
+              <w:rPr>
+                <w:rFonts w:ascii="Calibri" w:hAnsi="Calibri" w:cs="Calibri"/>
+                <w:sz w:val="20"/>
+                <w:szCs w:val="20"/>
+              </w:rPr>
+            </w:pPr>
+            <w:r>
+              <w:rPr>
+                <w:rFonts w:ascii="Calibri" w:hAnsi="Calibri" w:cs="Calibri"/>
+                <w:sz w:val="20"/>
+                <w:szCs w:val="20"/>
+              </w:rPr>
               <w:t>{</w:t>
             </w:r>
           </w:p>
           <w:p>
             <w:pPr>
               <w:ind w:left="720"/>
-            </w:pPr>
-            <w:r>
-              <w:t>questionId: string,</w:t>
-            </w:r>
-          </w:p>
-          <w:p>
-            <w:pPr>
-              <w:ind w:left="720"/>
-            </w:pPr>
-            <w:r>
+              <w:rPr>
+                <w:rFonts w:ascii="Calibri" w:hAnsi="Calibri" w:cs="Calibri"/>
+                <w:sz w:val="20"/>
+                <w:szCs w:val="20"/>
+              </w:rPr>
+            </w:pPr>
+            <w:proofErr w:type="spellStart"/>
+            <w:r>
+              <w:rPr>
+                <w:rFonts w:ascii="Calibri" w:hAnsi="Calibri" w:cs="Calibri"/>
+                <w:sz w:val="20"/>
+                <w:szCs w:val="20"/>
+              </w:rPr>
+              <w:t>questionId</w:t>
+            </w:r>
+            <w:proofErr w:type="spellEnd"/>
+            <w:r>
+              <w:rPr>
+                <w:rFonts w:ascii="Calibri" w:hAnsi="Calibri" w:cs="Calibri"/>
+                <w:sz w:val="20"/>
+                <w:szCs w:val="20"/>
+              </w:rPr>
+              <w:t>: string,</w:t>
+            </w:r>
+          </w:p>
+          <w:p>
+            <w:pPr>
+              <w:ind w:left="720"/>
+              <w:rPr>
+                <w:rFonts w:ascii="Calibri" w:hAnsi="Calibri" w:cs="Calibri"/>
+                <w:sz w:val="20"/>
+                <w:szCs w:val="20"/>
+              </w:rPr>
+            </w:pPr>
+            <w:r>
+              <w:rPr>
+                <w:rFonts w:ascii="Calibri" w:hAnsi="Calibri" w:cs="Calibri"/>
+                <w:sz w:val="20"/>
+                <w:szCs w:val="20"/>
+              </w:rPr>
               <w:t>title: string,</w:t>
             </w:r>
           </w:p>
           <w:p>
             <w:pPr>
               <w:ind w:left="720"/>
-            </w:pPr>
-            <w:r>
+              <w:rPr>
+                <w:rFonts w:ascii="Calibri" w:hAnsi="Calibri" w:cs="Calibri"/>
+                <w:sz w:val="20"/>
+                <w:szCs w:val="20"/>
+              </w:rPr>
+            </w:pPr>
+            <w:r>
+              <w:rPr>
+                <w:rFonts w:ascii="Calibri" w:hAnsi="Calibri" w:cs="Calibri"/>
+                <w:sz w:val="20"/>
+                <w:szCs w:val="20"/>
+              </w:rPr>
               <w:t>content: string,</w:t>
             </w:r>
           </w:p>
           <w:p>
             <w:pPr>
               <w:ind w:left="720"/>
-            </w:pPr>
-            <w:r>
-              <w:t>authorId: string,</w:t>
-            </w:r>
-          </w:p>
-          <w:p>
-            <w:pPr>
-              <w:ind w:left="720"/>
-            </w:pPr>
-            <w:r>
-              <w:t>courseId: string,</w:t>
-            </w:r>
-          </w:p>
-          <w:p>
-            <w:pPr>
-              <w:ind w:left="720"/>
-            </w:pPr>
-            <w:r>
-              <w:t>viewCount: number,</w:t>
-            </w:r>
-          </w:p>
-          <w:p>
-            <w:pPr>
-              <w:ind w:left="720"/>
-            </w:pPr>
-            <w:r>
-              <w:t>upVotes: number,</w:t>
-            </w:r>
-          </w:p>
-          <w:p>
-            <w:pPr>
-              <w:ind w:left="720"/>
-            </w:pPr>
-            <w:r>
-              <w:t>downVotes: number,</w:t>
-            </w:r>
-          </w:p>
-          <w:p>
-            <w:pPr>
-              <w:ind w:left="720"/>
-            </w:pPr>
-            <w:r>
-              <w:t>isAnonymous: bool,</w:t>
-            </w:r>
-          </w:p>
-          <w:p>
-            <w:pPr>
-              <w:ind w:left="720"/>
-            </w:pPr>
-            <w:r>
-              <w:t>createdAt: string,</w:t>
-            </w:r>
-          </w:p>
-          <w:p>
-            <w:pPr>
-              <w:ind w:left="720"/>
-            </w:pPr>
-            <w:r>
-              <w:t>updatedAt: string</w:t>
-            </w:r>
-          </w:p>
-          <w:p>
-            <w:r>
+              <w:rPr>
+                <w:rFonts w:ascii="Calibri" w:hAnsi="Calibri" w:cs="Calibri"/>
+                <w:sz w:val="20"/>
+                <w:szCs w:val="20"/>
+              </w:rPr>
+            </w:pPr>
+            <w:proofErr w:type="spellStart"/>
+            <w:r>
+              <w:rPr>
+                <w:rFonts w:ascii="Calibri" w:hAnsi="Calibri" w:cs="Calibri"/>
+                <w:sz w:val="20"/>
+                <w:szCs w:val="20"/>
+              </w:rPr>
+              <w:t>userId</w:t>
+            </w:r>
+            <w:proofErr w:type="spellEnd"/>
+            <w:r>
+              <w:rPr>
+                <w:rFonts w:ascii="Calibri" w:hAnsi="Calibri" w:cs="Calibri"/>
+                <w:sz w:val="20"/>
+                <w:szCs w:val="20"/>
+              </w:rPr>
+              <w:t>: string,</w:t>
+            </w:r>
+          </w:p>
+          <w:p>
+            <w:pPr>
+              <w:ind w:left="720"/>
+              <w:rPr>
+                <w:rFonts w:ascii="Calibri" w:hAnsi="Calibri" w:cs="Calibri"/>
+                <w:sz w:val="20"/>
+                <w:szCs w:val="20"/>
+              </w:rPr>
+            </w:pPr>
+            <w:proofErr w:type="spellStart"/>
+            <w:r>
+              <w:rPr>
+                <w:rFonts w:ascii="Calibri" w:hAnsi="Calibri" w:cs="Calibri"/>
+                <w:sz w:val="20"/>
+                <w:szCs w:val="20"/>
+              </w:rPr>
+              <w:t>courseId</w:t>
+            </w:r>
+            <w:proofErr w:type="spellEnd"/>
+            <w:r>
+              <w:rPr>
+                <w:rFonts w:ascii="Calibri" w:hAnsi="Calibri" w:cs="Calibri"/>
+                <w:sz w:val="20"/>
+                <w:szCs w:val="20"/>
+              </w:rPr>
+              <w:t>: string,</w:t>
+            </w:r>
+          </w:p>
+          <w:p>
+            <w:pPr>
+              <w:ind w:left="720"/>
+              <w:rPr>
+                <w:rFonts w:ascii="Calibri" w:hAnsi="Calibri" w:cs="Calibri"/>
+                <w:sz w:val="20"/>
+                <w:szCs w:val="20"/>
+              </w:rPr>
+            </w:pPr>
+            <w:proofErr w:type="spellStart"/>
+            <w:r>
+              <w:rPr>
+                <w:rFonts w:ascii="Calibri" w:hAnsi="Calibri" w:cs="Calibri"/>
+                <w:sz w:val="20"/>
+                <w:szCs w:val="20"/>
+              </w:rPr>
+              <w:t>viewCount</w:t>
+            </w:r>
+            <w:proofErr w:type="spellEnd"/>
+            <w:r>
+              <w:rPr>
+                <w:rFonts w:ascii="Calibri" w:hAnsi="Calibri" w:cs="Calibri"/>
+                <w:sz w:val="20"/>
+                <w:szCs w:val="20"/>
+              </w:rPr>
+              <w:t>: number,</w:t>
+            </w:r>
+          </w:p>
+          <w:p>
+            <w:pPr>
+              <w:ind w:left="720"/>
+              <w:rPr>
+                <w:rFonts w:ascii="Calibri" w:hAnsi="Calibri" w:cs="Calibri"/>
+                <w:sz w:val="20"/>
+                <w:szCs w:val="20"/>
+              </w:rPr>
+            </w:pPr>
+            <w:proofErr w:type="spellStart"/>
+            <w:r>
+              <w:rPr>
+                <w:rFonts w:ascii="Calibri" w:hAnsi="Calibri" w:cs="Calibri"/>
+                <w:sz w:val="20"/>
+                <w:szCs w:val="20"/>
+              </w:rPr>
+              <w:t>upVotes</w:t>
+            </w:r>
+            <w:proofErr w:type="spellEnd"/>
+            <w:r>
+              <w:rPr>
+                <w:rFonts w:ascii="Calibri" w:hAnsi="Calibri" w:cs="Calibri"/>
+                <w:sz w:val="20"/>
+                <w:szCs w:val="20"/>
+              </w:rPr>
+              <w:t>: number,</w:t>
+            </w:r>
+          </w:p>
+          <w:p>
+            <w:pPr>
+              <w:ind w:left="720"/>
+              <w:rPr>
+                <w:rFonts w:ascii="Calibri" w:hAnsi="Calibri" w:cs="Calibri"/>
+                <w:sz w:val="20"/>
+                <w:szCs w:val="20"/>
+              </w:rPr>
+            </w:pPr>
+            <w:proofErr w:type="spellStart"/>
+            <w:r>
+              <w:rPr>
+                <w:rFonts w:ascii="Calibri" w:hAnsi="Calibri" w:cs="Calibri"/>
+                <w:sz w:val="20"/>
+                <w:szCs w:val="20"/>
+              </w:rPr>
+              <w:t>downVotes</w:t>
+            </w:r>
+            <w:proofErr w:type="spellEnd"/>
+            <w:r>
+              <w:rPr>
+                <w:rFonts w:ascii="Calibri" w:hAnsi="Calibri" w:cs="Calibri"/>
+                <w:sz w:val="20"/>
+                <w:szCs w:val="20"/>
+              </w:rPr>
+              <w:t>: number,</w:t>
+            </w:r>
+          </w:p>
+          <w:p>
+            <w:pPr>
+              <w:ind w:left="720"/>
+              <w:rPr>
+                <w:rFonts w:ascii="Calibri" w:hAnsi="Calibri" w:cs="Calibri"/>
+                <w:sz w:val="20"/>
+                <w:szCs w:val="20"/>
+              </w:rPr>
+            </w:pPr>
+            <w:proofErr w:type="spellStart"/>
+            <w:r>
+              <w:rPr>
+                <w:rFonts w:ascii="Calibri" w:hAnsi="Calibri" w:cs="Calibri"/>
+                <w:sz w:val="20"/>
+                <w:szCs w:val="20"/>
+              </w:rPr>
+              <w:t>isAnonymous</w:t>
+            </w:r>
+            <w:proofErr w:type="spellEnd"/>
+            <w:r>
+              <w:rPr>
+                <w:rFonts w:ascii="Calibri" w:hAnsi="Calibri" w:cs="Calibri"/>
+                <w:sz w:val="20"/>
+                <w:szCs w:val="20"/>
+              </w:rPr>
+              <w:t>: bool,</w:t>
+            </w:r>
+          </w:p>
+          <w:p>
+            <w:pPr>
+              <w:ind w:left="720"/>
+              <w:rPr>
+                <w:rFonts w:ascii="Calibri" w:hAnsi="Calibri" w:cs="Calibri"/>
+                <w:sz w:val="20"/>
+                <w:szCs w:val="20"/>
+              </w:rPr>
+            </w:pPr>
+            <w:proofErr w:type="spellStart"/>
+            <w:r>
+              <w:rPr>
+                <w:rFonts w:ascii="Calibri" w:hAnsi="Calibri" w:cs="Calibri"/>
+                <w:sz w:val="20"/>
+                <w:szCs w:val="20"/>
+              </w:rPr>
+              <w:t>createdAt</w:t>
+            </w:r>
+            <w:proofErr w:type="spellEnd"/>
+            <w:r>
+              <w:rPr>
+                <w:rFonts w:ascii="Calibri" w:hAnsi="Calibri" w:cs="Calibri"/>
+                <w:sz w:val="20"/>
+                <w:szCs w:val="20"/>
+              </w:rPr>
+              <w:t>: string,</w:t>
+            </w:r>
+          </w:p>
+          <w:p>
+            <w:pPr>
+              <w:ind w:left="720"/>
+              <w:rPr>
+                <w:rFonts w:ascii="Calibri" w:hAnsi="Calibri" w:cs="Calibri"/>
+                <w:sz w:val="20"/>
+                <w:szCs w:val="20"/>
+              </w:rPr>
+            </w:pPr>
+            <w:proofErr w:type="spellStart"/>
+            <w:r>
+              <w:rPr>
+                <w:rFonts w:ascii="Calibri" w:hAnsi="Calibri" w:cs="Calibri"/>
+                <w:sz w:val="20"/>
+                <w:szCs w:val="20"/>
+              </w:rPr>
+              <w:t>updatedAt</w:t>
+            </w:r>
+            <w:proofErr w:type="spellEnd"/>
+            <w:r>
+              <w:rPr>
+                <w:rFonts w:ascii="Calibri" w:hAnsi="Calibri" w:cs="Calibri"/>
+                <w:sz w:val="20"/>
+                <w:szCs w:val="20"/>
+              </w:rPr>
+              <w:t>: string</w:t>
+            </w:r>
+          </w:p>
+          <w:p>
+            <w:pPr>
+              <w:rPr>
+                <w:rFonts w:ascii="Calibri" w:hAnsi="Calibri" w:cs="Calibri"/>
+                <w:sz w:val="20"/>
+                <w:szCs w:val="20"/>
+              </w:rPr>
+            </w:pPr>
+            <w:r>
+              <w:rPr>
+                <w:rFonts w:ascii="Calibri" w:hAnsi="Calibri" w:cs="Calibri"/>
+                <w:sz w:val="20"/>
+                <w:szCs w:val="20"/>
+              </w:rPr>
               <w:t>}</w:t>
             </w:r>
           </w:p>
-          <w:p/>
+          <w:p>
+            <w:pPr>
+              <w:rPr>
+                <w:rFonts w:ascii="Calibri" w:hAnsi="Calibri" w:cs="Calibri"/>
+                <w:sz w:val="20"/>
+                <w:szCs w:val="20"/>
+              </w:rPr>
+            </w:pPr>
+          </w:p>
         </w:tc>
       </w:tr>
       <w:tr>
@@ -656,8 +1803,19 @@
             <w:tcW w:w="1242" w:type="dxa"/>
           </w:tcPr>
           <w:p>
-            <w:r>
-              <w:lastRenderedPageBreak/>
+            <w:pPr>
+              <w:rPr>
+                <w:rFonts w:ascii="Calibri" w:hAnsi="Calibri" w:cs="Calibri"/>
+                <w:sz w:val="20"/>
+                <w:szCs w:val="20"/>
+              </w:rPr>
+            </w:pPr>
+            <w:r>
+              <w:rPr>
+                <w:rFonts w:ascii="Calibri" w:hAnsi="Calibri" w:cs="Calibri"/>
+                <w:sz w:val="20"/>
+                <w:szCs w:val="20"/>
+              </w:rPr>
               <w:t>Update a question</w:t>
             </w:r>
           </w:p>
@@ -667,132 +1825,414 @@
             <w:tcW w:w="1163" w:type="dxa"/>
           </w:tcPr>
           <w:p>
-            <w:r>
+            <w:pPr>
+              <w:rPr>
+                <w:rFonts w:ascii="Calibri" w:hAnsi="Calibri" w:cs="Calibri"/>
+                <w:sz w:val="20"/>
+                <w:szCs w:val="20"/>
+              </w:rPr>
+            </w:pPr>
+            <w:r>
+              <w:rPr>
+                <w:rFonts w:ascii="Calibri" w:hAnsi="Calibri" w:cs="Calibri"/>
+                <w:sz w:val="20"/>
+                <w:szCs w:val="20"/>
+              </w:rPr>
               <w:t>PUT</w:t>
             </w:r>
           </w:p>
         </w:tc>
         <w:tc>
           <w:tcPr>
-            <w:tcW w:w="1843" w:type="dxa"/>
+            <w:tcW w:w="2977" w:type="dxa"/>
           </w:tcPr>
           <w:p>
-            <w:r>
-              <w:t>/api/questions/:questionId</w:t>
-            </w:r>
+            <w:pPr>
+              <w:rPr>
+                <w:rFonts w:ascii="Calibri" w:hAnsi="Calibri" w:cs="Calibri"/>
+                <w:sz w:val="20"/>
+                <w:szCs w:val="20"/>
+              </w:rPr>
+            </w:pPr>
+            <w:r>
+              <w:rPr>
+                <w:rFonts w:ascii="Calibri" w:hAnsi="Calibri" w:cs="Calibri"/>
+                <w:sz w:val="20"/>
+                <w:szCs w:val="20"/>
+              </w:rPr>
+              <w:t>/</w:t>
+            </w:r>
+            <w:proofErr w:type="spellStart"/>
+            <w:proofErr w:type="gramStart"/>
+            <w:r>
+              <w:rPr>
+                <w:rFonts w:ascii="Calibri" w:hAnsi="Calibri" w:cs="Calibri"/>
+                <w:sz w:val="20"/>
+                <w:szCs w:val="20"/>
+              </w:rPr>
+              <w:t>api</w:t>
+            </w:r>
+            <w:proofErr w:type="spellEnd"/>
+            <w:proofErr w:type="gramEnd"/>
+            <w:r>
+              <w:rPr>
+                <w:rFonts w:ascii="Calibri" w:hAnsi="Calibri" w:cs="Calibri"/>
+                <w:sz w:val="20"/>
+                <w:szCs w:val="20"/>
+              </w:rPr>
+              <w:t>/questions</w:t>
+            </w:r>
+            <w:proofErr w:type="gramStart"/>
+            <w:r>
+              <w:rPr>
+                <w:rFonts w:ascii="Calibri" w:hAnsi="Calibri" w:cs="Calibri"/>
+                <w:sz w:val="20"/>
+                <w:szCs w:val="20"/>
+              </w:rPr>
+              <w:t>/:</w:t>
+            </w:r>
+            <w:proofErr w:type="spellStart"/>
+            <w:r>
+              <w:rPr>
+                <w:rFonts w:ascii="Calibri" w:hAnsi="Calibri" w:cs="Calibri"/>
+                <w:sz w:val="20"/>
+                <w:szCs w:val="20"/>
+              </w:rPr>
+              <w:t>questionId</w:t>
+            </w:r>
+            <w:proofErr w:type="spellEnd"/>
+            <w:proofErr w:type="gramEnd"/>
           </w:p>
         </w:tc>
         <w:tc>
           <w:tcPr>
-            <w:tcW w:w="3260" w:type="dxa"/>
+            <w:tcW w:w="2693" w:type="dxa"/>
           </w:tcPr>
           <w:p>
-            <w:r>
+            <w:pPr>
+              <w:rPr>
+                <w:rFonts w:ascii="Calibri" w:hAnsi="Calibri" w:cs="Calibri"/>
+                <w:sz w:val="20"/>
+                <w:szCs w:val="20"/>
+              </w:rPr>
+            </w:pPr>
+            <w:r>
+              <w:rPr>
+                <w:rFonts w:ascii="Calibri" w:hAnsi="Calibri" w:cs="Calibri"/>
+                <w:sz w:val="20"/>
+                <w:szCs w:val="20"/>
+              </w:rPr>
               <w:t>{</w:t>
             </w:r>
           </w:p>
           <w:p>
             <w:pPr>
               <w:ind w:left="720"/>
-            </w:pPr>
-            <w:r>
+              <w:rPr>
+                <w:rFonts w:ascii="Calibri" w:hAnsi="Calibri" w:cs="Calibri"/>
+                <w:sz w:val="20"/>
+                <w:szCs w:val="20"/>
+              </w:rPr>
+            </w:pPr>
+            <w:r>
+              <w:rPr>
+                <w:rFonts w:ascii="Calibri" w:hAnsi="Calibri" w:cs="Calibri"/>
+                <w:sz w:val="20"/>
+                <w:szCs w:val="20"/>
+              </w:rPr>
               <w:t>title: string,</w:t>
             </w:r>
           </w:p>
           <w:p>
             <w:pPr>
               <w:ind w:left="720"/>
-            </w:pPr>
-            <w:r>
+              <w:rPr>
+                <w:rFonts w:ascii="Calibri" w:hAnsi="Calibri" w:cs="Calibri"/>
+                <w:sz w:val="20"/>
+                <w:szCs w:val="20"/>
+              </w:rPr>
+            </w:pPr>
+            <w:r>
+              <w:rPr>
+                <w:rFonts w:ascii="Calibri" w:hAnsi="Calibri" w:cs="Calibri"/>
+                <w:sz w:val="20"/>
+                <w:szCs w:val="20"/>
+              </w:rPr>
               <w:t>content: string,</w:t>
             </w:r>
           </w:p>
           <w:p>
             <w:pPr>
               <w:ind w:left="720"/>
-            </w:pPr>
-            <w:r>
-              <w:t>courseId: string,</w:t>
-            </w:r>
-          </w:p>
-          <w:p>
-            <w:pPr>
-              <w:ind w:left="720"/>
-            </w:pPr>
-            <w:r>
+              <w:rPr>
+                <w:rFonts w:ascii="Calibri" w:hAnsi="Calibri" w:cs="Calibri"/>
+                <w:sz w:val="20"/>
+                <w:szCs w:val="20"/>
+              </w:rPr>
+            </w:pPr>
+            <w:proofErr w:type="spellStart"/>
+            <w:r>
+              <w:rPr>
+                <w:rFonts w:ascii="Calibri" w:hAnsi="Calibri" w:cs="Calibri"/>
+                <w:sz w:val="20"/>
+                <w:szCs w:val="20"/>
+              </w:rPr>
+              <w:t>courseId</w:t>
+            </w:r>
+            <w:proofErr w:type="spellEnd"/>
+            <w:r>
+              <w:rPr>
+                <w:rFonts w:ascii="Calibri" w:hAnsi="Calibri" w:cs="Calibri"/>
+                <w:sz w:val="20"/>
+                <w:szCs w:val="20"/>
+              </w:rPr>
+              <w:t>: string,</w:t>
+            </w:r>
+          </w:p>
+          <w:p>
+            <w:pPr>
+              <w:ind w:left="720"/>
+              <w:rPr>
+                <w:rFonts w:ascii="Calibri" w:hAnsi="Calibri" w:cs="Calibri"/>
+                <w:sz w:val="20"/>
+                <w:szCs w:val="20"/>
+              </w:rPr>
+            </w:pPr>
+            <w:proofErr w:type="spellStart"/>
+            <w:proofErr w:type="gramStart"/>
+            <w:r>
+              <w:rPr>
+                <w:rFonts w:ascii="Calibri" w:hAnsi="Calibri" w:cs="Calibri"/>
+                <w:sz w:val="20"/>
+                <w:szCs w:val="20"/>
+              </w:rPr>
               <w:t>isAnonymous:bool</w:t>
             </w:r>
-          </w:p>
-          <w:p>
-            <w:r>
+            <w:proofErr w:type="spellEnd"/>
+            <w:proofErr w:type="gramEnd"/>
+          </w:p>
+          <w:p>
+            <w:pPr>
+              <w:rPr>
+                <w:rFonts w:ascii="Calibri" w:hAnsi="Calibri" w:cs="Calibri"/>
+                <w:sz w:val="20"/>
+                <w:szCs w:val="20"/>
+              </w:rPr>
+            </w:pPr>
+            <w:r>
+              <w:rPr>
+                <w:rFonts w:ascii="Calibri" w:hAnsi="Calibri" w:cs="Calibri"/>
+                <w:sz w:val="20"/>
+                <w:szCs w:val="20"/>
+              </w:rPr>
               <w:t>}</w:t>
             </w:r>
           </w:p>
-          <w:p/>
+          <w:p>
+            <w:pPr>
+              <w:rPr>
+                <w:rFonts w:ascii="Calibri" w:hAnsi="Calibri" w:cs="Calibri"/>
+                <w:sz w:val="20"/>
+                <w:szCs w:val="20"/>
+              </w:rPr>
+            </w:pPr>
+          </w:p>
         </w:tc>
         <w:tc>
           <w:tcPr>
-            <w:tcW w:w="3403" w:type="dxa"/>
+            <w:tcW w:w="2836" w:type="dxa"/>
           </w:tcPr>
           <w:p>
-            <w:r>
+            <w:pPr>
+              <w:rPr>
+                <w:rFonts w:ascii="Calibri" w:hAnsi="Calibri" w:cs="Calibri"/>
+                <w:sz w:val="20"/>
+                <w:szCs w:val="20"/>
+              </w:rPr>
+            </w:pPr>
+            <w:r>
+              <w:rPr>
+                <w:rFonts w:ascii="Calibri" w:hAnsi="Calibri" w:cs="Calibri"/>
+                <w:sz w:val="20"/>
+                <w:szCs w:val="20"/>
+              </w:rPr>
               <w:t>{</w:t>
             </w:r>
           </w:p>
           <w:p>
             <w:pPr>
               <w:ind w:left="720"/>
-            </w:pPr>
-            <w:r>
-              <w:t>questionId: string,</w:t>
-            </w:r>
-          </w:p>
-          <w:p>
-            <w:pPr>
-              <w:ind w:left="720"/>
-            </w:pPr>
-            <w:r>
+              <w:rPr>
+                <w:rFonts w:ascii="Calibri" w:hAnsi="Calibri" w:cs="Calibri"/>
+                <w:sz w:val="20"/>
+                <w:szCs w:val="20"/>
+              </w:rPr>
+            </w:pPr>
+            <w:proofErr w:type="spellStart"/>
+            <w:r>
+              <w:rPr>
+                <w:rFonts w:ascii="Calibri" w:hAnsi="Calibri" w:cs="Calibri"/>
+                <w:sz w:val="20"/>
+                <w:szCs w:val="20"/>
+              </w:rPr>
+              <w:t>questionId</w:t>
+            </w:r>
+            <w:proofErr w:type="spellEnd"/>
+            <w:r>
+              <w:rPr>
+                <w:rFonts w:ascii="Calibri" w:hAnsi="Calibri" w:cs="Calibri"/>
+                <w:sz w:val="20"/>
+                <w:szCs w:val="20"/>
+              </w:rPr>
+              <w:t>: string,</w:t>
+            </w:r>
+          </w:p>
+          <w:p>
+            <w:pPr>
+              <w:ind w:left="720"/>
+              <w:rPr>
+                <w:rFonts w:ascii="Calibri" w:hAnsi="Calibri" w:cs="Calibri"/>
+                <w:sz w:val="20"/>
+                <w:szCs w:val="20"/>
+              </w:rPr>
+            </w:pPr>
+            <w:r>
+              <w:rPr>
+                <w:rFonts w:ascii="Calibri" w:hAnsi="Calibri" w:cs="Calibri"/>
+                <w:sz w:val="20"/>
+                <w:szCs w:val="20"/>
+              </w:rPr>
               <w:t>title: string,</w:t>
             </w:r>
           </w:p>
           <w:p>
             <w:pPr>
               <w:ind w:left="720"/>
-            </w:pPr>
-            <w:r>
+              <w:rPr>
+                <w:rFonts w:ascii="Calibri" w:hAnsi="Calibri" w:cs="Calibri"/>
+                <w:sz w:val="20"/>
+                <w:szCs w:val="20"/>
+              </w:rPr>
+            </w:pPr>
+            <w:r>
+              <w:rPr>
+                <w:rFonts w:ascii="Calibri" w:hAnsi="Calibri" w:cs="Calibri"/>
+                <w:sz w:val="20"/>
+                <w:szCs w:val="20"/>
+              </w:rPr>
               <w:t>content: string,</w:t>
             </w:r>
           </w:p>
           <w:p>
             <w:pPr>
               <w:ind w:left="720"/>
-            </w:pPr>
-            <w:r>
-              <w:t>courseId: string,</w:t>
-            </w:r>
-          </w:p>
-          <w:p>
-            <w:pPr>
-              <w:ind w:left="720"/>
-            </w:pPr>
-            <w:r>
-              <w:t>isAnonymous: bool,</w:t>
-            </w:r>
-          </w:p>
-          <w:p>
-            <w:pPr>
-              <w:ind w:left="720"/>
-            </w:pPr>
-            <w:r>
-              <w:t>updatedAt: string</w:t>
-            </w:r>
-          </w:p>
-          <w:p>
-            <w:r>
+              <w:rPr>
+                <w:rFonts w:ascii="Calibri" w:hAnsi="Calibri" w:cs="Calibri"/>
+                <w:sz w:val="20"/>
+                <w:szCs w:val="20"/>
+              </w:rPr>
+            </w:pPr>
+            <w:proofErr w:type="spellStart"/>
+            <w:r>
+              <w:rPr>
+                <w:rFonts w:ascii="Calibri" w:hAnsi="Calibri" w:cs="Calibri"/>
+                <w:sz w:val="20"/>
+                <w:szCs w:val="20"/>
+              </w:rPr>
+              <w:t>courseId</w:t>
+            </w:r>
+            <w:proofErr w:type="spellEnd"/>
+            <w:r>
+              <w:rPr>
+                <w:rFonts w:ascii="Calibri" w:hAnsi="Calibri" w:cs="Calibri"/>
+                <w:sz w:val="20"/>
+                <w:szCs w:val="20"/>
+              </w:rPr>
+              <w:t>: string,</w:t>
+            </w:r>
+          </w:p>
+          <w:p>
+            <w:pPr>
+              <w:ind w:left="720"/>
+              <w:rPr>
+                <w:rFonts w:ascii="Calibri" w:hAnsi="Calibri" w:cs="Calibri"/>
+                <w:sz w:val="20"/>
+                <w:szCs w:val="20"/>
+              </w:rPr>
+            </w:pPr>
+            <w:proofErr w:type="spellStart"/>
+            <w:r>
+              <w:rPr>
+                <w:rFonts w:ascii="Calibri" w:hAnsi="Calibri" w:cs="Calibri"/>
+                <w:sz w:val="20"/>
+                <w:szCs w:val="20"/>
+              </w:rPr>
+              <w:t>isAnonymous</w:t>
+            </w:r>
+            <w:proofErr w:type="spellEnd"/>
+            <w:r>
+              <w:rPr>
+                <w:rFonts w:ascii="Calibri" w:hAnsi="Calibri" w:cs="Calibri"/>
+                <w:sz w:val="20"/>
+                <w:szCs w:val="20"/>
+              </w:rPr>
+              <w:t>: bool,</w:t>
+            </w:r>
+          </w:p>
+          <w:p>
+            <w:pPr>
+              <w:ind w:left="720"/>
+              <w:rPr>
+                <w:rFonts w:ascii="Calibri" w:hAnsi="Calibri" w:cs="Calibri"/>
+                <w:sz w:val="20"/>
+                <w:szCs w:val="20"/>
+              </w:rPr>
+            </w:pPr>
+            <w:proofErr w:type="spellStart"/>
+            <w:r>
+              <w:rPr>
+                <w:rFonts w:ascii="Calibri" w:hAnsi="Calibri" w:cs="Calibri"/>
+                <w:sz w:val="20"/>
+                <w:szCs w:val="20"/>
+              </w:rPr>
+              <w:t>updatedAt</w:t>
+            </w:r>
+            <w:proofErr w:type="spellEnd"/>
+            <w:r>
+              <w:rPr>
+                <w:rFonts w:ascii="Calibri" w:hAnsi="Calibri" w:cs="Calibri"/>
+                <w:sz w:val="20"/>
+                <w:szCs w:val="20"/>
+              </w:rPr>
+              <w:t>: string</w:t>
+            </w:r>
+          </w:p>
+          <w:p>
+            <w:pPr>
+              <w:rPr>
+                <w:rFonts w:ascii="Calibri" w:hAnsi="Calibri" w:cs="Calibri"/>
+                <w:sz w:val="20"/>
+                <w:szCs w:val="20"/>
+              </w:rPr>
+            </w:pPr>
+            <w:r>
+              <w:rPr>
+                <w:rFonts w:ascii="Calibri" w:hAnsi="Calibri" w:cs="Calibri"/>
+                <w:sz w:val="20"/>
+                <w:szCs w:val="20"/>
+              </w:rPr>
               <w:t>}</w:t>
             </w:r>
           </w:p>
-          <w:p/>
+          <w:p>
+            <w:pPr>
+              <w:rPr>
+                <w:rFonts w:ascii="Calibri" w:hAnsi="Calibri" w:cs="Calibri"/>
+                <w:sz w:val="20"/>
+                <w:szCs w:val="20"/>
+              </w:rPr>
+            </w:pPr>
+          </w:p>
         </w:tc>
       </w:tr>
       <w:tr>
@@ -804,7 +2244,20 @@
             <w:tcW w:w="1242" w:type="dxa"/>
           </w:tcPr>
           <w:p>
-            <w:r>
+            <w:pPr>
+              <w:rPr>
+                <w:rFonts w:ascii="Calibri" w:hAnsi="Calibri" w:cs="Calibri"/>
+                <w:sz w:val="20"/>
+                <w:szCs w:val="20"/>
+              </w:rPr>
+            </w:pPr>
+            <w:r>
+              <w:rPr>
+                <w:rFonts w:ascii="Calibri" w:hAnsi="Calibri" w:cs="Calibri"/>
+                <w:sz w:val="20"/>
+                <w:szCs w:val="20"/>
+              </w:rPr>
+              <w:lastRenderedPageBreak/>
               <w:t>Delete a question</w:t>
             </w:r>
           </w:p>
@@ -814,62 +2267,190 @@
             <w:tcW w:w="1163" w:type="dxa"/>
           </w:tcPr>
           <w:p>
-            <w:r>
+            <w:pPr>
+              <w:rPr>
+                <w:rFonts w:ascii="Calibri" w:hAnsi="Calibri" w:cs="Calibri"/>
+                <w:sz w:val="20"/>
+                <w:szCs w:val="20"/>
+              </w:rPr>
+            </w:pPr>
+            <w:r>
+              <w:rPr>
+                <w:rFonts w:ascii="Calibri" w:hAnsi="Calibri" w:cs="Calibri"/>
+                <w:sz w:val="20"/>
+                <w:szCs w:val="20"/>
+              </w:rPr>
               <w:t>DELETE</w:t>
             </w:r>
           </w:p>
         </w:tc>
         <w:tc>
           <w:tcPr>
-            <w:tcW w:w="1843" w:type="dxa"/>
+            <w:tcW w:w="2977" w:type="dxa"/>
           </w:tcPr>
           <w:p>
-            <w:r>
-              <w:t>/api/questions/:questionId</w:t>
-            </w:r>
+            <w:pPr>
+              <w:rPr>
+                <w:rFonts w:ascii="Calibri" w:hAnsi="Calibri" w:cs="Calibri"/>
+                <w:sz w:val="20"/>
+                <w:szCs w:val="20"/>
+              </w:rPr>
+            </w:pPr>
+            <w:r>
+              <w:rPr>
+                <w:rFonts w:ascii="Calibri" w:hAnsi="Calibri" w:cs="Calibri"/>
+                <w:sz w:val="20"/>
+                <w:szCs w:val="20"/>
+              </w:rPr>
+              <w:t>/</w:t>
+            </w:r>
+            <w:proofErr w:type="spellStart"/>
+            <w:proofErr w:type="gramStart"/>
+            <w:r>
+              <w:rPr>
+                <w:rFonts w:ascii="Calibri" w:hAnsi="Calibri" w:cs="Calibri"/>
+                <w:sz w:val="20"/>
+                <w:szCs w:val="20"/>
+              </w:rPr>
+              <w:t>api</w:t>
+            </w:r>
+            <w:proofErr w:type="spellEnd"/>
+            <w:proofErr w:type="gramEnd"/>
+            <w:r>
+              <w:rPr>
+                <w:rFonts w:ascii="Calibri" w:hAnsi="Calibri" w:cs="Calibri"/>
+                <w:sz w:val="20"/>
+                <w:szCs w:val="20"/>
+              </w:rPr>
+              <w:t>/questions</w:t>
+            </w:r>
+            <w:proofErr w:type="gramStart"/>
+            <w:r>
+              <w:rPr>
+                <w:rFonts w:ascii="Calibri" w:hAnsi="Calibri" w:cs="Calibri"/>
+                <w:sz w:val="20"/>
+                <w:szCs w:val="20"/>
+              </w:rPr>
+              <w:t>/:</w:t>
+            </w:r>
+            <w:proofErr w:type="spellStart"/>
+            <w:r>
+              <w:rPr>
+                <w:rFonts w:ascii="Calibri" w:hAnsi="Calibri" w:cs="Calibri"/>
+                <w:sz w:val="20"/>
+                <w:szCs w:val="20"/>
+              </w:rPr>
+              <w:t>questionId</w:t>
+            </w:r>
+            <w:proofErr w:type="spellEnd"/>
+            <w:proofErr w:type="gramEnd"/>
           </w:p>
         </w:tc>
         <w:tc>
           <w:tcPr>
-            <w:tcW w:w="3260" w:type="dxa"/>
+            <w:tcW w:w="2693" w:type="dxa"/>
           </w:tcPr>
           <w:p>
-            <w:r>
+            <w:pPr>
+              <w:rPr>
+                <w:rFonts w:ascii="Calibri" w:hAnsi="Calibri" w:cs="Calibri"/>
+                <w:sz w:val="20"/>
+                <w:szCs w:val="20"/>
+              </w:rPr>
+            </w:pPr>
+            <w:r>
+              <w:rPr>
+                <w:rFonts w:ascii="Calibri" w:hAnsi="Calibri" w:cs="Calibri"/>
+                <w:sz w:val="20"/>
+                <w:szCs w:val="20"/>
+              </w:rPr>
               <w:t>N/A</w:t>
             </w:r>
           </w:p>
         </w:tc>
         <w:tc>
           <w:tcPr>
-            <w:tcW w:w="3403" w:type="dxa"/>
+            <w:tcW w:w="2836" w:type="dxa"/>
           </w:tcPr>
           <w:p>
-            <w:r>
+            <w:pPr>
+              <w:rPr>
+                <w:rFonts w:ascii="Calibri" w:hAnsi="Calibri" w:cs="Calibri"/>
+                <w:sz w:val="20"/>
+                <w:szCs w:val="20"/>
+              </w:rPr>
+            </w:pPr>
+            <w:r>
+              <w:rPr>
+                <w:rFonts w:ascii="Calibri" w:hAnsi="Calibri" w:cs="Calibri"/>
+                <w:sz w:val="20"/>
+                <w:szCs w:val="20"/>
+              </w:rPr>
               <w:t>{</w:t>
             </w:r>
           </w:p>
           <w:p>
             <w:pPr>
               <w:ind w:left="720"/>
-            </w:pPr>
-            <w:r>
+              <w:rPr>
+                <w:rFonts w:ascii="Calibri" w:hAnsi="Calibri" w:cs="Calibri"/>
+                <w:sz w:val="20"/>
+                <w:szCs w:val="20"/>
+              </w:rPr>
+            </w:pPr>
+            <w:r>
+              <w:rPr>
+                <w:rFonts w:ascii="Calibri" w:hAnsi="Calibri" w:cs="Calibri"/>
+                <w:sz w:val="20"/>
+                <w:szCs w:val="20"/>
+              </w:rPr>
               <w:t>success: bool,</w:t>
             </w:r>
           </w:p>
           <w:p>
             <w:pPr>
               <w:ind w:left="720"/>
-            </w:pPr>
-            <w:r>
+              <w:rPr>
+                <w:rFonts w:ascii="Calibri" w:hAnsi="Calibri" w:cs="Calibri"/>
+                <w:sz w:val="20"/>
+                <w:szCs w:val="20"/>
+              </w:rPr>
+            </w:pPr>
+            <w:r>
+              <w:rPr>
+                <w:rFonts w:ascii="Calibri" w:hAnsi="Calibri" w:cs="Calibri"/>
+                <w:sz w:val="20"/>
+                <w:szCs w:val="20"/>
+              </w:rPr>
               <w:t>message: string</w:t>
             </w:r>
           </w:p>
           <w:p>
-            <w:r>
+            <w:pPr>
+              <w:rPr>
+                <w:rFonts w:ascii="Calibri" w:hAnsi="Calibri" w:cs="Calibri"/>
+                <w:sz w:val="20"/>
+                <w:szCs w:val="20"/>
+              </w:rPr>
+            </w:pPr>
+            <w:r>
+              <w:rPr>
+                <w:rFonts w:ascii="Calibri" w:hAnsi="Calibri" w:cs="Calibri"/>
+                <w:sz w:val="20"/>
+                <w:szCs w:val="20"/>
+              </w:rPr>
               <w:t>}</w:t>
             </w:r>
           </w:p>
-          <w:p/>
+          <w:p>
+            <w:pPr>
+              <w:rPr>
+                <w:rFonts w:ascii="Calibri" w:hAnsi="Calibri" w:cs="Calibri"/>
+                <w:sz w:val="20"/>
+                <w:szCs w:val="20"/>
+              </w:rPr>
+            </w:pPr>
+          </w:p>
         </w:tc>
       </w:tr>
     </w:tbl>
@@ -882,9 +2463,1317 @@
       <w:pPr>
         <w:spacing w:after="0"/>
       </w:pPr>
+    </w:p>
+    <w:p>
+      <w:pPr>
+        <w:spacing w:after="0"/>
+        <w:jc w:val="center"/>
+        <w:rPr>
+          <w:b/>
+          <w:bCs/>
+        </w:rPr>
+      </w:pPr>
       <w:r>
-        <w:tab/>
+        <w:rPr>
+          <w:b/>
+          <w:bCs/>
+        </w:rPr>
+        <w:t>ANSWER APIs</w:t>
       </w:r>
+    </w:p>
+    <w:tbl>
+      <w:tblPr>
+        <w:tblStyle w:val="TableGrid"/>
+        <w:tblW w:w="10911" w:type="dxa"/>
+        <w:tblLayout w:type="fixed"/>
+        <w:tblLook w:val="04A0" w:firstRow="1" w:lastRow="0" w:firstColumn="1" w:lastColumn="0" w:noHBand="0" w:noVBand="1"/>
+      </w:tblPr>
+      <w:tblGrid>
+        <w:gridCol w:w="1242"/>
+        <w:gridCol w:w="1163"/>
+        <w:gridCol w:w="3260"/>
+        <w:gridCol w:w="2552"/>
+        <w:gridCol w:w="2694"/>
+      </w:tblGrid>
+      <w:tr>
+        <w:trPr>
+          <w:trHeight w:val="825"/>
+        </w:trPr>
+        <w:tc>
+          <w:tcPr>
+            <w:tcW w:w="1242" w:type="dxa"/>
+          </w:tcPr>
+          <w:p>
+            <w:pPr>
+              <w:rPr>
+                <w:rFonts w:ascii="Calibri" w:hAnsi="Calibri" w:cs="Calibri"/>
+                <w:b/>
+                <w:bCs/>
+                <w:sz w:val="20"/>
+                <w:szCs w:val="20"/>
+              </w:rPr>
+            </w:pPr>
+            <w:r>
+              <w:rPr>
+                <w:rFonts w:ascii="Calibri" w:hAnsi="Calibri" w:cs="Calibri"/>
+                <w:b/>
+                <w:bCs/>
+                <w:sz w:val="20"/>
+                <w:szCs w:val="20"/>
+              </w:rPr>
+              <w:t>Purpose</w:t>
+            </w:r>
+          </w:p>
+        </w:tc>
+        <w:tc>
+          <w:tcPr>
+            <w:tcW w:w="1163" w:type="dxa"/>
+          </w:tcPr>
+          <w:p>
+            <w:pPr>
+              <w:rPr>
+                <w:rFonts w:ascii="Calibri" w:hAnsi="Calibri" w:cs="Calibri"/>
+                <w:b/>
+                <w:bCs/>
+                <w:sz w:val="20"/>
+                <w:szCs w:val="20"/>
+              </w:rPr>
+            </w:pPr>
+            <w:r>
+              <w:rPr>
+                <w:rFonts w:ascii="Calibri" w:hAnsi="Calibri" w:cs="Calibri"/>
+                <w:b/>
+                <w:bCs/>
+                <w:sz w:val="20"/>
+                <w:szCs w:val="20"/>
+              </w:rPr>
+              <w:t>Method</w:t>
+            </w:r>
+          </w:p>
+        </w:tc>
+        <w:tc>
+          <w:tcPr>
+            <w:tcW w:w="3260" w:type="dxa"/>
+          </w:tcPr>
+          <w:p>
+            <w:pPr>
+              <w:rPr>
+                <w:rFonts w:ascii="Calibri" w:hAnsi="Calibri" w:cs="Calibri"/>
+                <w:b/>
+                <w:bCs/>
+                <w:sz w:val="20"/>
+                <w:szCs w:val="20"/>
+              </w:rPr>
+            </w:pPr>
+            <w:r>
+              <w:rPr>
+                <w:rFonts w:ascii="Calibri" w:hAnsi="Calibri" w:cs="Calibri"/>
+                <w:b/>
+                <w:bCs/>
+                <w:sz w:val="20"/>
+                <w:szCs w:val="20"/>
+              </w:rPr>
+              <w:t>Route</w:t>
+            </w:r>
+          </w:p>
+        </w:tc>
+        <w:tc>
+          <w:tcPr>
+            <w:tcW w:w="2552" w:type="dxa"/>
+          </w:tcPr>
+          <w:p>
+            <w:pPr>
+              <w:rPr>
+                <w:rFonts w:ascii="Calibri" w:hAnsi="Calibri" w:cs="Calibri"/>
+                <w:b/>
+                <w:bCs/>
+                <w:sz w:val="20"/>
+                <w:szCs w:val="20"/>
+              </w:rPr>
+            </w:pPr>
+            <w:r>
+              <w:rPr>
+                <w:rFonts w:ascii="Calibri" w:hAnsi="Calibri" w:cs="Calibri"/>
+                <w:b/>
+                <w:bCs/>
+                <w:sz w:val="20"/>
+                <w:szCs w:val="20"/>
+              </w:rPr>
+              <w:t>Request Body (Json)</w:t>
+            </w:r>
+          </w:p>
+        </w:tc>
+        <w:tc>
+          <w:tcPr>
+            <w:tcW w:w="2694" w:type="dxa"/>
+          </w:tcPr>
+          <w:p>
+            <w:pPr>
+              <w:rPr>
+                <w:rFonts w:ascii="Calibri" w:hAnsi="Calibri" w:cs="Calibri"/>
+                <w:b/>
+                <w:bCs/>
+                <w:sz w:val="20"/>
+                <w:szCs w:val="20"/>
+              </w:rPr>
+            </w:pPr>
+            <w:r>
+              <w:rPr>
+                <w:rFonts w:ascii="Calibri" w:hAnsi="Calibri" w:cs="Calibri"/>
+                <w:b/>
+                <w:bCs/>
+                <w:sz w:val="20"/>
+                <w:szCs w:val="20"/>
+              </w:rPr>
+              <w:t>Response (Json)</w:t>
+            </w:r>
+          </w:p>
+        </w:tc>
+      </w:tr>
+      <w:tr>
+        <w:trPr>
+          <w:trHeight w:val="401"/>
+        </w:trPr>
+        <w:tc>
+          <w:tcPr>
+            <w:tcW w:w="1242" w:type="dxa"/>
+          </w:tcPr>
+          <w:p>
+            <w:pPr>
+              <w:rPr>
+                <w:rFonts w:ascii="Calibri" w:hAnsi="Calibri" w:cs="Calibri"/>
+                <w:sz w:val="20"/>
+                <w:szCs w:val="20"/>
+              </w:rPr>
+            </w:pPr>
+            <w:r>
+              <w:rPr>
+                <w:rFonts w:ascii="Calibri" w:hAnsi="Calibri" w:cs="Calibri"/>
+                <w:sz w:val="20"/>
+                <w:szCs w:val="20"/>
+              </w:rPr>
+              <w:t xml:space="preserve">Post </w:t>
+            </w:r>
+            <w:r>
+              <w:rPr>
+                <w:rFonts w:ascii="Calibri" w:hAnsi="Calibri" w:cs="Calibri"/>
+                <w:sz w:val="20"/>
+                <w:szCs w:val="20"/>
+              </w:rPr>
+              <w:t>an answer</w:t>
+            </w:r>
+          </w:p>
+        </w:tc>
+        <w:tc>
+          <w:tcPr>
+            <w:tcW w:w="1163" w:type="dxa"/>
+          </w:tcPr>
+          <w:p>
+            <w:pPr>
+              <w:rPr>
+                <w:rFonts w:ascii="Calibri" w:hAnsi="Calibri" w:cs="Calibri"/>
+                <w:sz w:val="20"/>
+                <w:szCs w:val="20"/>
+              </w:rPr>
+            </w:pPr>
+            <w:r>
+              <w:rPr>
+                <w:rFonts w:ascii="Calibri" w:hAnsi="Calibri" w:cs="Calibri"/>
+                <w:sz w:val="20"/>
+                <w:szCs w:val="20"/>
+              </w:rPr>
+              <w:t>POST</w:t>
+            </w:r>
+          </w:p>
+        </w:tc>
+        <w:tc>
+          <w:tcPr>
+            <w:tcW w:w="3260" w:type="dxa"/>
+          </w:tcPr>
+          <w:p>
+            <w:pPr>
+              <w:rPr>
+                <w:rFonts w:ascii="Calibri" w:hAnsi="Calibri" w:cs="Calibri"/>
+                <w:sz w:val="20"/>
+                <w:szCs w:val="20"/>
+              </w:rPr>
+            </w:pPr>
+            <w:r>
+              <w:rPr>
+                <w:rFonts w:ascii="Calibri" w:hAnsi="Calibri" w:cs="Calibri"/>
+                <w:sz w:val="20"/>
+                <w:szCs w:val="20"/>
+              </w:rPr>
+              <w:t>/</w:t>
+            </w:r>
+            <w:proofErr w:type="spellStart"/>
+            <w:proofErr w:type="gramStart"/>
+            <w:r>
+              <w:rPr>
+                <w:rFonts w:ascii="Calibri" w:hAnsi="Calibri" w:cs="Calibri"/>
+                <w:sz w:val="20"/>
+                <w:szCs w:val="20"/>
+              </w:rPr>
+              <w:t>api</w:t>
+            </w:r>
+            <w:proofErr w:type="spellEnd"/>
+            <w:proofErr w:type="gramEnd"/>
+            <w:r>
+              <w:rPr>
+                <w:rFonts w:ascii="Calibri" w:hAnsi="Calibri" w:cs="Calibri"/>
+                <w:sz w:val="20"/>
+                <w:szCs w:val="20"/>
+              </w:rPr>
+              <w:t>/</w:t>
+            </w:r>
+            <w:r>
+              <w:rPr>
+                <w:rFonts w:ascii="Calibri" w:hAnsi="Calibri" w:cs="Calibri"/>
+                <w:sz w:val="20"/>
+                <w:szCs w:val="20"/>
+              </w:rPr>
+              <w:t>questions</w:t>
+            </w:r>
+            <w:proofErr w:type="gramStart"/>
+            <w:r>
+              <w:rPr>
+                <w:rFonts w:ascii="Calibri" w:hAnsi="Calibri" w:cs="Calibri"/>
+                <w:sz w:val="20"/>
+                <w:szCs w:val="20"/>
+              </w:rPr>
+              <w:t>/</w:t>
+            </w:r>
+            <w:r>
+              <w:rPr>
+                <w:rFonts w:ascii="Calibri" w:hAnsi="Calibri" w:cs="Calibri"/>
+                <w:sz w:val="20"/>
+                <w:szCs w:val="20"/>
+              </w:rPr>
+              <w:t>:</w:t>
+            </w:r>
+            <w:proofErr w:type="spellStart"/>
+            <w:r>
+              <w:rPr>
+                <w:rFonts w:ascii="Calibri" w:hAnsi="Calibri" w:cs="Calibri"/>
+                <w:sz w:val="20"/>
+                <w:szCs w:val="20"/>
+              </w:rPr>
+              <w:t>questionId</w:t>
+            </w:r>
+            <w:proofErr w:type="spellEnd"/>
+            <w:proofErr w:type="gramEnd"/>
+            <w:r>
+              <w:rPr>
+                <w:rFonts w:ascii="Calibri" w:hAnsi="Calibri" w:cs="Calibri"/>
+                <w:sz w:val="20"/>
+                <w:szCs w:val="20"/>
+              </w:rPr>
+              <w:t>/answers</w:t>
+            </w:r>
+          </w:p>
+        </w:tc>
+        <w:tc>
+          <w:tcPr>
+            <w:tcW w:w="2552" w:type="dxa"/>
+          </w:tcPr>
+          <w:p>
+            <w:pPr>
+              <w:rPr>
+                <w:rFonts w:ascii="Calibri" w:hAnsi="Calibri" w:cs="Calibri"/>
+                <w:sz w:val="20"/>
+                <w:szCs w:val="20"/>
+              </w:rPr>
+            </w:pPr>
+            <w:r>
+              <w:rPr>
+                <w:rFonts w:ascii="Calibri" w:hAnsi="Calibri" w:cs="Calibri"/>
+                <w:sz w:val="20"/>
+                <w:szCs w:val="20"/>
+              </w:rPr>
+              <w:t>{</w:t>
+            </w:r>
+          </w:p>
+          <w:p>
+            <w:pPr>
+              <w:ind w:left="720"/>
+              <w:rPr>
+                <w:rFonts w:ascii="Calibri" w:hAnsi="Calibri" w:cs="Calibri"/>
+                <w:sz w:val="20"/>
+                <w:szCs w:val="20"/>
+              </w:rPr>
+            </w:pPr>
+            <w:r>
+              <w:rPr>
+                <w:rFonts w:ascii="Calibri" w:hAnsi="Calibri" w:cs="Calibri"/>
+                <w:sz w:val="20"/>
+                <w:szCs w:val="20"/>
+              </w:rPr>
+              <w:t>content: string,</w:t>
+            </w:r>
+          </w:p>
+          <w:p>
+            <w:pPr>
+              <w:ind w:left="720"/>
+              <w:rPr>
+                <w:rFonts w:ascii="Calibri" w:hAnsi="Calibri" w:cs="Calibri"/>
+                <w:sz w:val="20"/>
+                <w:szCs w:val="20"/>
+              </w:rPr>
+            </w:pPr>
+            <w:proofErr w:type="spellStart"/>
+            <w:r>
+              <w:rPr>
+                <w:rFonts w:ascii="Calibri" w:hAnsi="Calibri" w:cs="Calibri"/>
+                <w:sz w:val="20"/>
+                <w:szCs w:val="20"/>
+              </w:rPr>
+              <w:t>userId</w:t>
+            </w:r>
+            <w:proofErr w:type="spellEnd"/>
+            <w:r>
+              <w:rPr>
+                <w:rFonts w:ascii="Calibri" w:hAnsi="Calibri" w:cs="Calibri"/>
+                <w:sz w:val="20"/>
+                <w:szCs w:val="20"/>
+              </w:rPr>
+              <w:t>: string,</w:t>
+            </w:r>
+          </w:p>
+          <w:p>
+            <w:pPr>
+              <w:ind w:left="720"/>
+              <w:rPr>
+                <w:rFonts w:ascii="Calibri" w:hAnsi="Calibri" w:cs="Calibri"/>
+                <w:sz w:val="20"/>
+                <w:szCs w:val="20"/>
+              </w:rPr>
+            </w:pPr>
+            <w:proofErr w:type="spellStart"/>
+            <w:proofErr w:type="gramStart"/>
+            <w:r>
+              <w:rPr>
+                <w:rFonts w:ascii="Calibri" w:hAnsi="Calibri" w:cs="Calibri"/>
+                <w:sz w:val="20"/>
+                <w:szCs w:val="20"/>
+              </w:rPr>
+              <w:t>isAnonymous:bool</w:t>
+            </w:r>
+            <w:proofErr w:type="spellEnd"/>
+            <w:proofErr w:type="gramEnd"/>
+          </w:p>
+          <w:p>
+            <w:pPr>
+              <w:rPr>
+                <w:rFonts w:ascii="Calibri" w:hAnsi="Calibri" w:cs="Calibri"/>
+                <w:sz w:val="20"/>
+                <w:szCs w:val="20"/>
+              </w:rPr>
+            </w:pPr>
+            <w:r>
+              <w:rPr>
+                <w:rFonts w:ascii="Calibri" w:hAnsi="Calibri" w:cs="Calibri"/>
+                <w:sz w:val="20"/>
+                <w:szCs w:val="20"/>
+              </w:rPr>
+              <w:t>}</w:t>
+            </w:r>
+          </w:p>
+          <w:p>
+            <w:pPr>
+              <w:rPr>
+                <w:rFonts w:ascii="Calibri" w:hAnsi="Calibri" w:cs="Calibri"/>
+                <w:sz w:val="20"/>
+                <w:szCs w:val="20"/>
+              </w:rPr>
+            </w:pPr>
+          </w:p>
+        </w:tc>
+        <w:tc>
+          <w:tcPr>
+            <w:tcW w:w="2694" w:type="dxa"/>
+          </w:tcPr>
+          <w:p>
+            <w:pPr>
+              <w:rPr>
+                <w:rFonts w:ascii="Calibri" w:hAnsi="Calibri" w:cs="Calibri"/>
+                <w:sz w:val="20"/>
+                <w:szCs w:val="20"/>
+              </w:rPr>
+            </w:pPr>
+            <w:r>
+              <w:rPr>
+                <w:rFonts w:ascii="Calibri" w:hAnsi="Calibri" w:cs="Calibri"/>
+                <w:sz w:val="20"/>
+                <w:szCs w:val="20"/>
+              </w:rPr>
+              <w:t>{</w:t>
+            </w:r>
+          </w:p>
+          <w:p>
+            <w:pPr>
+              <w:ind w:left="720"/>
+              <w:rPr>
+                <w:rFonts w:ascii="Calibri" w:hAnsi="Calibri" w:cs="Calibri"/>
+                <w:sz w:val="20"/>
+                <w:szCs w:val="20"/>
+              </w:rPr>
+            </w:pPr>
+            <w:proofErr w:type="spellStart"/>
+            <w:r>
+              <w:rPr>
+                <w:rFonts w:ascii="Calibri" w:hAnsi="Calibri" w:cs="Calibri"/>
+                <w:sz w:val="20"/>
+                <w:szCs w:val="20"/>
+              </w:rPr>
+              <w:t>answerId</w:t>
+            </w:r>
+            <w:proofErr w:type="spellEnd"/>
+            <w:r>
+              <w:rPr>
+                <w:rFonts w:ascii="Calibri" w:hAnsi="Calibri" w:cs="Calibri"/>
+                <w:sz w:val="20"/>
+                <w:szCs w:val="20"/>
+              </w:rPr>
+              <w:t>: string,</w:t>
+            </w:r>
+          </w:p>
+          <w:p>
+            <w:pPr>
+              <w:ind w:left="720"/>
+              <w:rPr>
+                <w:rFonts w:ascii="Calibri" w:hAnsi="Calibri" w:cs="Calibri"/>
+                <w:sz w:val="20"/>
+                <w:szCs w:val="20"/>
+              </w:rPr>
+            </w:pPr>
+            <w:proofErr w:type="spellStart"/>
+            <w:r>
+              <w:rPr>
+                <w:rFonts w:ascii="Calibri" w:hAnsi="Calibri" w:cs="Calibri"/>
+                <w:sz w:val="20"/>
+                <w:szCs w:val="20"/>
+              </w:rPr>
+              <w:t>questionId</w:t>
+            </w:r>
+            <w:proofErr w:type="spellEnd"/>
+            <w:r>
+              <w:rPr>
+                <w:rFonts w:ascii="Calibri" w:hAnsi="Calibri" w:cs="Calibri"/>
+                <w:sz w:val="20"/>
+                <w:szCs w:val="20"/>
+              </w:rPr>
+              <w:t>: string,</w:t>
+            </w:r>
+          </w:p>
+          <w:p>
+            <w:pPr>
+              <w:ind w:left="720"/>
+              <w:rPr>
+                <w:rFonts w:ascii="Calibri" w:hAnsi="Calibri" w:cs="Calibri"/>
+                <w:sz w:val="20"/>
+                <w:szCs w:val="20"/>
+              </w:rPr>
+            </w:pPr>
+            <w:r>
+              <w:rPr>
+                <w:rFonts w:ascii="Calibri" w:hAnsi="Calibri" w:cs="Calibri"/>
+                <w:sz w:val="20"/>
+                <w:szCs w:val="20"/>
+              </w:rPr>
+              <w:t>content: string,</w:t>
+            </w:r>
+          </w:p>
+          <w:p>
+            <w:pPr>
+              <w:ind w:left="720"/>
+              <w:rPr>
+                <w:rFonts w:ascii="Calibri" w:hAnsi="Calibri" w:cs="Calibri"/>
+                <w:sz w:val="20"/>
+                <w:szCs w:val="20"/>
+              </w:rPr>
+            </w:pPr>
+            <w:proofErr w:type="spellStart"/>
+            <w:r>
+              <w:rPr>
+                <w:rFonts w:ascii="Calibri" w:hAnsi="Calibri" w:cs="Calibri"/>
+                <w:sz w:val="20"/>
+                <w:szCs w:val="20"/>
+              </w:rPr>
+              <w:t>userId</w:t>
+            </w:r>
+            <w:proofErr w:type="spellEnd"/>
+            <w:r>
+              <w:rPr>
+                <w:rFonts w:ascii="Calibri" w:hAnsi="Calibri" w:cs="Calibri"/>
+                <w:sz w:val="20"/>
+                <w:szCs w:val="20"/>
+              </w:rPr>
+              <w:t>: string,</w:t>
+            </w:r>
+          </w:p>
+          <w:p>
+            <w:pPr>
+              <w:ind w:left="720"/>
+              <w:rPr>
+                <w:rFonts w:ascii="Calibri" w:hAnsi="Calibri" w:cs="Calibri"/>
+                <w:sz w:val="20"/>
+                <w:szCs w:val="20"/>
+              </w:rPr>
+            </w:pPr>
+            <w:proofErr w:type="spellStart"/>
+            <w:r>
+              <w:rPr>
+                <w:rFonts w:ascii="Calibri" w:hAnsi="Calibri" w:cs="Calibri"/>
+                <w:sz w:val="20"/>
+                <w:szCs w:val="20"/>
+              </w:rPr>
+              <w:t>upVotes</w:t>
+            </w:r>
+            <w:proofErr w:type="spellEnd"/>
+            <w:r>
+              <w:rPr>
+                <w:rFonts w:ascii="Calibri" w:hAnsi="Calibri" w:cs="Calibri"/>
+                <w:sz w:val="20"/>
+                <w:szCs w:val="20"/>
+              </w:rPr>
+              <w:t>: number,</w:t>
+            </w:r>
+          </w:p>
+          <w:p>
+            <w:pPr>
+              <w:ind w:left="720"/>
+              <w:rPr>
+                <w:rFonts w:ascii="Calibri" w:hAnsi="Calibri" w:cs="Calibri"/>
+                <w:sz w:val="20"/>
+                <w:szCs w:val="20"/>
+              </w:rPr>
+            </w:pPr>
+            <w:proofErr w:type="spellStart"/>
+            <w:r>
+              <w:rPr>
+                <w:rFonts w:ascii="Calibri" w:hAnsi="Calibri" w:cs="Calibri"/>
+                <w:sz w:val="20"/>
+                <w:szCs w:val="20"/>
+              </w:rPr>
+              <w:t>downVotes</w:t>
+            </w:r>
+            <w:proofErr w:type="spellEnd"/>
+            <w:r>
+              <w:rPr>
+                <w:rFonts w:ascii="Calibri" w:hAnsi="Calibri" w:cs="Calibri"/>
+                <w:sz w:val="20"/>
+                <w:szCs w:val="20"/>
+              </w:rPr>
+              <w:t>: number,</w:t>
+            </w:r>
+          </w:p>
+          <w:p>
+            <w:pPr>
+              <w:ind w:left="720"/>
+              <w:rPr>
+                <w:rFonts w:ascii="Calibri" w:hAnsi="Calibri" w:cs="Calibri"/>
+                <w:sz w:val="20"/>
+                <w:szCs w:val="20"/>
+              </w:rPr>
+            </w:pPr>
+            <w:proofErr w:type="spellStart"/>
+            <w:r>
+              <w:rPr>
+                <w:rFonts w:ascii="Calibri" w:hAnsi="Calibri" w:cs="Calibri"/>
+                <w:sz w:val="20"/>
+                <w:szCs w:val="20"/>
+              </w:rPr>
+              <w:t>isAnonymous</w:t>
+            </w:r>
+            <w:proofErr w:type="spellEnd"/>
+            <w:r>
+              <w:rPr>
+                <w:rFonts w:ascii="Calibri" w:hAnsi="Calibri" w:cs="Calibri"/>
+                <w:sz w:val="20"/>
+                <w:szCs w:val="20"/>
+              </w:rPr>
+              <w:t>: bool,</w:t>
+            </w:r>
+          </w:p>
+          <w:p>
+            <w:pPr>
+              <w:ind w:left="720"/>
+              <w:rPr>
+                <w:rFonts w:ascii="Calibri" w:hAnsi="Calibri" w:cs="Calibri"/>
+                <w:sz w:val="20"/>
+                <w:szCs w:val="20"/>
+              </w:rPr>
+            </w:pPr>
+            <w:proofErr w:type="spellStart"/>
+            <w:r>
+              <w:rPr>
+                <w:rFonts w:ascii="Calibri" w:hAnsi="Calibri" w:cs="Calibri"/>
+                <w:sz w:val="20"/>
+                <w:szCs w:val="20"/>
+              </w:rPr>
+              <w:t>createdAt</w:t>
+            </w:r>
+            <w:proofErr w:type="spellEnd"/>
+            <w:r>
+              <w:rPr>
+                <w:rFonts w:ascii="Calibri" w:hAnsi="Calibri" w:cs="Calibri"/>
+                <w:sz w:val="20"/>
+                <w:szCs w:val="20"/>
+              </w:rPr>
+              <w:t>: string,</w:t>
+            </w:r>
+          </w:p>
+          <w:p>
+            <w:pPr>
+              <w:ind w:left="720"/>
+              <w:rPr>
+                <w:rFonts w:ascii="Calibri" w:hAnsi="Calibri" w:cs="Calibri"/>
+                <w:sz w:val="20"/>
+                <w:szCs w:val="20"/>
+              </w:rPr>
+            </w:pPr>
+            <w:proofErr w:type="spellStart"/>
+            <w:r>
+              <w:rPr>
+                <w:rFonts w:ascii="Calibri" w:hAnsi="Calibri" w:cs="Calibri"/>
+                <w:sz w:val="20"/>
+                <w:szCs w:val="20"/>
+              </w:rPr>
+              <w:t>updatedAt</w:t>
+            </w:r>
+            <w:proofErr w:type="spellEnd"/>
+            <w:r>
+              <w:rPr>
+                <w:rFonts w:ascii="Calibri" w:hAnsi="Calibri" w:cs="Calibri"/>
+                <w:sz w:val="20"/>
+                <w:szCs w:val="20"/>
+              </w:rPr>
+              <w:t>: string</w:t>
+            </w:r>
+          </w:p>
+          <w:p>
+            <w:pPr>
+              <w:rPr>
+                <w:rFonts w:ascii="Calibri" w:hAnsi="Calibri" w:cs="Calibri"/>
+                <w:sz w:val="20"/>
+                <w:szCs w:val="20"/>
+              </w:rPr>
+            </w:pPr>
+            <w:r>
+              <w:rPr>
+                <w:rFonts w:ascii="Calibri" w:hAnsi="Calibri" w:cs="Calibri"/>
+                <w:sz w:val="20"/>
+                <w:szCs w:val="20"/>
+              </w:rPr>
+              <w:t>}</w:t>
+            </w:r>
+          </w:p>
+          <w:p>
+            <w:pPr>
+              <w:rPr>
+                <w:rFonts w:ascii="Calibri" w:hAnsi="Calibri" w:cs="Calibri"/>
+                <w:sz w:val="20"/>
+                <w:szCs w:val="20"/>
+              </w:rPr>
+            </w:pPr>
+          </w:p>
+        </w:tc>
+      </w:tr>
+      <w:tr>
+        <w:trPr>
+          <w:trHeight w:val="825"/>
+        </w:trPr>
+        <w:tc>
+          <w:tcPr>
+            <w:tcW w:w="1242" w:type="dxa"/>
+          </w:tcPr>
+          <w:p>
+            <w:pPr>
+              <w:rPr>
+                <w:rFonts w:ascii="Calibri" w:hAnsi="Calibri" w:cs="Calibri"/>
+                <w:sz w:val="20"/>
+                <w:szCs w:val="20"/>
+              </w:rPr>
+            </w:pPr>
+            <w:r>
+              <w:rPr>
+                <w:rFonts w:ascii="Calibri" w:hAnsi="Calibri" w:cs="Calibri"/>
+                <w:sz w:val="20"/>
+                <w:szCs w:val="20"/>
+              </w:rPr>
+              <w:t>Update a</w:t>
+            </w:r>
+            <w:r>
+              <w:rPr>
+                <w:rFonts w:ascii="Calibri" w:hAnsi="Calibri" w:cs="Calibri"/>
+                <w:sz w:val="20"/>
+                <w:szCs w:val="20"/>
+              </w:rPr>
+              <w:t>n answer</w:t>
+            </w:r>
+          </w:p>
+        </w:tc>
+        <w:tc>
+          <w:tcPr>
+            <w:tcW w:w="1163" w:type="dxa"/>
+          </w:tcPr>
+          <w:p>
+            <w:pPr>
+              <w:rPr>
+                <w:rFonts w:ascii="Calibri" w:hAnsi="Calibri" w:cs="Calibri"/>
+                <w:sz w:val="20"/>
+                <w:szCs w:val="20"/>
+              </w:rPr>
+            </w:pPr>
+            <w:r>
+              <w:rPr>
+                <w:rFonts w:ascii="Calibri" w:hAnsi="Calibri" w:cs="Calibri"/>
+                <w:sz w:val="20"/>
+                <w:szCs w:val="20"/>
+              </w:rPr>
+              <w:t>PUT</w:t>
+            </w:r>
+          </w:p>
+        </w:tc>
+        <w:tc>
+          <w:tcPr>
+            <w:tcW w:w="3260" w:type="dxa"/>
+          </w:tcPr>
+          <w:p>
+            <w:pPr>
+              <w:rPr>
+                <w:rFonts w:ascii="Calibri" w:hAnsi="Calibri" w:cs="Calibri"/>
+                <w:sz w:val="20"/>
+                <w:szCs w:val="20"/>
+              </w:rPr>
+            </w:pPr>
+            <w:r>
+              <w:rPr>
+                <w:rFonts w:ascii="Calibri" w:hAnsi="Calibri" w:cs="Calibri"/>
+                <w:sz w:val="20"/>
+                <w:szCs w:val="20"/>
+              </w:rPr>
+              <w:t>/</w:t>
+            </w:r>
+            <w:proofErr w:type="spellStart"/>
+            <w:proofErr w:type="gramStart"/>
+            <w:r>
+              <w:rPr>
+                <w:rFonts w:ascii="Calibri" w:hAnsi="Calibri" w:cs="Calibri"/>
+                <w:sz w:val="20"/>
+                <w:szCs w:val="20"/>
+              </w:rPr>
+              <w:t>api</w:t>
+            </w:r>
+            <w:proofErr w:type="spellEnd"/>
+            <w:proofErr w:type="gramEnd"/>
+            <w:r>
+              <w:rPr>
+                <w:rFonts w:ascii="Calibri" w:hAnsi="Calibri" w:cs="Calibri"/>
+                <w:sz w:val="20"/>
+                <w:szCs w:val="20"/>
+              </w:rPr>
+              <w:t>/</w:t>
+            </w:r>
+            <w:r>
+              <w:rPr>
+                <w:rFonts w:ascii="Calibri" w:hAnsi="Calibri" w:cs="Calibri"/>
+                <w:sz w:val="20"/>
+                <w:szCs w:val="20"/>
+              </w:rPr>
+              <w:t>answers</w:t>
+            </w:r>
+            <w:proofErr w:type="gramStart"/>
+            <w:r>
+              <w:rPr>
+                <w:rFonts w:ascii="Calibri" w:hAnsi="Calibri" w:cs="Calibri"/>
+                <w:sz w:val="20"/>
+                <w:szCs w:val="20"/>
+              </w:rPr>
+              <w:t>/:</w:t>
+            </w:r>
+            <w:proofErr w:type="spellStart"/>
+            <w:r>
+              <w:rPr>
+                <w:rFonts w:ascii="Calibri" w:hAnsi="Calibri" w:cs="Calibri"/>
+                <w:sz w:val="20"/>
+                <w:szCs w:val="20"/>
+              </w:rPr>
+              <w:t>answerId</w:t>
+            </w:r>
+            <w:proofErr w:type="spellEnd"/>
+            <w:proofErr w:type="gramEnd"/>
+          </w:p>
+        </w:tc>
+        <w:tc>
+          <w:tcPr>
+            <w:tcW w:w="2552" w:type="dxa"/>
+          </w:tcPr>
+          <w:p>
+            <w:pPr>
+              <w:rPr>
+                <w:rFonts w:ascii="Calibri" w:hAnsi="Calibri" w:cs="Calibri"/>
+                <w:sz w:val="20"/>
+                <w:szCs w:val="20"/>
+              </w:rPr>
+            </w:pPr>
+            <w:r>
+              <w:rPr>
+                <w:rFonts w:ascii="Calibri" w:hAnsi="Calibri" w:cs="Calibri"/>
+                <w:sz w:val="20"/>
+                <w:szCs w:val="20"/>
+              </w:rPr>
+              <w:t>{</w:t>
+            </w:r>
+          </w:p>
+          <w:p>
+            <w:pPr>
+              <w:ind w:left="720"/>
+              <w:rPr>
+                <w:rFonts w:ascii="Calibri" w:hAnsi="Calibri" w:cs="Calibri"/>
+                <w:sz w:val="20"/>
+                <w:szCs w:val="20"/>
+              </w:rPr>
+            </w:pPr>
+            <w:r>
+              <w:rPr>
+                <w:rFonts w:ascii="Calibri" w:hAnsi="Calibri" w:cs="Calibri"/>
+                <w:sz w:val="20"/>
+                <w:szCs w:val="20"/>
+              </w:rPr>
+              <w:t>content: string,</w:t>
+            </w:r>
+          </w:p>
+          <w:p>
+            <w:pPr>
+              <w:ind w:left="720"/>
+              <w:rPr>
+                <w:rFonts w:ascii="Calibri" w:hAnsi="Calibri" w:cs="Calibri"/>
+                <w:sz w:val="20"/>
+                <w:szCs w:val="20"/>
+              </w:rPr>
+            </w:pPr>
+            <w:proofErr w:type="spellStart"/>
+            <w:proofErr w:type="gramStart"/>
+            <w:r>
+              <w:rPr>
+                <w:rFonts w:ascii="Calibri" w:hAnsi="Calibri" w:cs="Calibri"/>
+                <w:sz w:val="20"/>
+                <w:szCs w:val="20"/>
+              </w:rPr>
+              <w:t>isAnonymous:bool</w:t>
+            </w:r>
+            <w:proofErr w:type="spellEnd"/>
+            <w:proofErr w:type="gramEnd"/>
+          </w:p>
+          <w:p>
+            <w:pPr>
+              <w:rPr>
+                <w:rFonts w:ascii="Calibri" w:hAnsi="Calibri" w:cs="Calibri"/>
+                <w:sz w:val="20"/>
+                <w:szCs w:val="20"/>
+              </w:rPr>
+            </w:pPr>
+            <w:r>
+              <w:rPr>
+                <w:rFonts w:ascii="Calibri" w:hAnsi="Calibri" w:cs="Calibri"/>
+                <w:sz w:val="20"/>
+                <w:szCs w:val="20"/>
+              </w:rPr>
+              <w:t>}</w:t>
+            </w:r>
+          </w:p>
+          <w:p>
+            <w:pPr>
+              <w:rPr>
+                <w:rFonts w:ascii="Calibri" w:hAnsi="Calibri" w:cs="Calibri"/>
+                <w:sz w:val="20"/>
+                <w:szCs w:val="20"/>
+              </w:rPr>
+            </w:pPr>
+          </w:p>
+        </w:tc>
+        <w:tc>
+          <w:tcPr>
+            <w:tcW w:w="2694" w:type="dxa"/>
+          </w:tcPr>
+          <w:p>
+            <w:pPr>
+              <w:rPr>
+                <w:rFonts w:ascii="Calibri" w:hAnsi="Calibri" w:cs="Calibri"/>
+                <w:sz w:val="20"/>
+                <w:szCs w:val="20"/>
+              </w:rPr>
+            </w:pPr>
+            <w:r>
+              <w:rPr>
+                <w:rFonts w:ascii="Calibri" w:hAnsi="Calibri" w:cs="Calibri"/>
+                <w:sz w:val="20"/>
+                <w:szCs w:val="20"/>
+              </w:rPr>
+              <w:t>{</w:t>
+            </w:r>
+          </w:p>
+          <w:p>
+            <w:pPr>
+              <w:ind w:left="720"/>
+              <w:rPr>
+                <w:rFonts w:ascii="Calibri" w:hAnsi="Calibri" w:cs="Calibri"/>
+                <w:sz w:val="20"/>
+                <w:szCs w:val="20"/>
+              </w:rPr>
+            </w:pPr>
+            <w:proofErr w:type="spellStart"/>
+            <w:r>
+              <w:rPr>
+                <w:rFonts w:ascii="Calibri" w:hAnsi="Calibri" w:cs="Calibri"/>
+                <w:sz w:val="20"/>
+                <w:szCs w:val="20"/>
+              </w:rPr>
+              <w:t>answerId</w:t>
+            </w:r>
+            <w:proofErr w:type="spellEnd"/>
+            <w:r>
+              <w:rPr>
+                <w:rFonts w:ascii="Calibri" w:hAnsi="Calibri" w:cs="Calibri"/>
+                <w:sz w:val="20"/>
+                <w:szCs w:val="20"/>
+              </w:rPr>
+              <w:t>: string,</w:t>
+            </w:r>
+          </w:p>
+          <w:p>
+            <w:pPr>
+              <w:ind w:left="720"/>
+              <w:rPr>
+                <w:rFonts w:ascii="Calibri" w:hAnsi="Calibri" w:cs="Calibri"/>
+                <w:sz w:val="20"/>
+                <w:szCs w:val="20"/>
+              </w:rPr>
+            </w:pPr>
+            <w:r>
+              <w:rPr>
+                <w:rFonts w:ascii="Calibri" w:hAnsi="Calibri" w:cs="Calibri"/>
+                <w:sz w:val="20"/>
+                <w:szCs w:val="20"/>
+              </w:rPr>
+              <w:t>content: string,</w:t>
+            </w:r>
+          </w:p>
+          <w:p>
+            <w:pPr>
+              <w:ind w:left="720"/>
+              <w:rPr>
+                <w:rFonts w:ascii="Calibri" w:hAnsi="Calibri" w:cs="Calibri"/>
+                <w:sz w:val="20"/>
+                <w:szCs w:val="20"/>
+              </w:rPr>
+            </w:pPr>
+            <w:proofErr w:type="spellStart"/>
+            <w:r>
+              <w:rPr>
+                <w:rFonts w:ascii="Calibri" w:hAnsi="Calibri" w:cs="Calibri"/>
+                <w:sz w:val="20"/>
+                <w:szCs w:val="20"/>
+              </w:rPr>
+              <w:t>isAnonymous</w:t>
+            </w:r>
+            <w:proofErr w:type="spellEnd"/>
+            <w:r>
+              <w:rPr>
+                <w:rFonts w:ascii="Calibri" w:hAnsi="Calibri" w:cs="Calibri"/>
+                <w:sz w:val="20"/>
+                <w:szCs w:val="20"/>
+              </w:rPr>
+              <w:t>: bool,</w:t>
+            </w:r>
+          </w:p>
+          <w:p>
+            <w:pPr>
+              <w:ind w:left="720"/>
+              <w:rPr>
+                <w:rFonts w:ascii="Calibri" w:hAnsi="Calibri" w:cs="Calibri"/>
+                <w:sz w:val="20"/>
+                <w:szCs w:val="20"/>
+              </w:rPr>
+            </w:pPr>
+            <w:proofErr w:type="spellStart"/>
+            <w:r>
+              <w:rPr>
+                <w:rFonts w:ascii="Calibri" w:hAnsi="Calibri" w:cs="Calibri"/>
+                <w:sz w:val="20"/>
+                <w:szCs w:val="20"/>
+              </w:rPr>
+              <w:t>updatedAt</w:t>
+            </w:r>
+            <w:proofErr w:type="spellEnd"/>
+            <w:r>
+              <w:rPr>
+                <w:rFonts w:ascii="Calibri" w:hAnsi="Calibri" w:cs="Calibri"/>
+                <w:sz w:val="20"/>
+                <w:szCs w:val="20"/>
+              </w:rPr>
+              <w:t>: string</w:t>
+            </w:r>
+          </w:p>
+          <w:p>
+            <w:pPr>
+              <w:rPr>
+                <w:rFonts w:ascii="Calibri" w:hAnsi="Calibri" w:cs="Calibri"/>
+                <w:sz w:val="20"/>
+                <w:szCs w:val="20"/>
+              </w:rPr>
+            </w:pPr>
+            <w:r>
+              <w:rPr>
+                <w:rFonts w:ascii="Calibri" w:hAnsi="Calibri" w:cs="Calibri"/>
+                <w:sz w:val="20"/>
+                <w:szCs w:val="20"/>
+              </w:rPr>
+              <w:t>}</w:t>
+            </w:r>
+          </w:p>
+          <w:p>
+            <w:pPr>
+              <w:rPr>
+                <w:rFonts w:ascii="Calibri" w:hAnsi="Calibri" w:cs="Calibri"/>
+                <w:sz w:val="20"/>
+                <w:szCs w:val="20"/>
+              </w:rPr>
+            </w:pPr>
+          </w:p>
+        </w:tc>
+      </w:tr>
+      <w:tr>
+        <w:trPr>
+          <w:trHeight w:val="825"/>
+        </w:trPr>
+        <w:tc>
+          <w:tcPr>
+            <w:tcW w:w="1242" w:type="dxa"/>
+          </w:tcPr>
+          <w:p>
+            <w:pPr>
+              <w:rPr>
+                <w:rFonts w:ascii="Calibri" w:hAnsi="Calibri" w:cs="Calibri"/>
+                <w:sz w:val="20"/>
+                <w:szCs w:val="20"/>
+              </w:rPr>
+            </w:pPr>
+            <w:r>
+              <w:rPr>
+                <w:rFonts w:ascii="Calibri" w:hAnsi="Calibri" w:cs="Calibri"/>
+                <w:sz w:val="20"/>
+                <w:szCs w:val="20"/>
+              </w:rPr>
+              <w:t>Delete a question</w:t>
+            </w:r>
+          </w:p>
+        </w:tc>
+        <w:tc>
+          <w:tcPr>
+            <w:tcW w:w="1163" w:type="dxa"/>
+          </w:tcPr>
+          <w:p>
+            <w:pPr>
+              <w:rPr>
+                <w:rFonts w:ascii="Calibri" w:hAnsi="Calibri" w:cs="Calibri"/>
+                <w:sz w:val="20"/>
+                <w:szCs w:val="20"/>
+              </w:rPr>
+            </w:pPr>
+            <w:r>
+              <w:rPr>
+                <w:rFonts w:ascii="Calibri" w:hAnsi="Calibri" w:cs="Calibri"/>
+                <w:sz w:val="20"/>
+                <w:szCs w:val="20"/>
+              </w:rPr>
+              <w:t>DELETE</w:t>
+            </w:r>
+          </w:p>
+        </w:tc>
+        <w:tc>
+          <w:tcPr>
+            <w:tcW w:w="3260" w:type="dxa"/>
+          </w:tcPr>
+          <w:p>
+            <w:pPr>
+              <w:rPr>
+                <w:rFonts w:ascii="Calibri" w:hAnsi="Calibri" w:cs="Calibri"/>
+                <w:sz w:val="20"/>
+                <w:szCs w:val="20"/>
+              </w:rPr>
+            </w:pPr>
+            <w:r>
+              <w:rPr>
+                <w:rFonts w:ascii="Calibri" w:hAnsi="Calibri" w:cs="Calibri"/>
+                <w:sz w:val="20"/>
+                <w:szCs w:val="20"/>
+              </w:rPr>
+              <w:t>/</w:t>
+            </w:r>
+            <w:proofErr w:type="spellStart"/>
+            <w:proofErr w:type="gramStart"/>
+            <w:r>
+              <w:rPr>
+                <w:rFonts w:ascii="Calibri" w:hAnsi="Calibri" w:cs="Calibri"/>
+                <w:sz w:val="20"/>
+                <w:szCs w:val="20"/>
+              </w:rPr>
+              <w:t>api</w:t>
+            </w:r>
+            <w:proofErr w:type="spellEnd"/>
+            <w:proofErr w:type="gramEnd"/>
+            <w:r>
+              <w:rPr>
+                <w:rFonts w:ascii="Calibri" w:hAnsi="Calibri" w:cs="Calibri"/>
+                <w:sz w:val="20"/>
+                <w:szCs w:val="20"/>
+              </w:rPr>
+              <w:t>/</w:t>
+            </w:r>
+            <w:r>
+              <w:rPr>
+                <w:rFonts w:ascii="Calibri" w:hAnsi="Calibri" w:cs="Calibri"/>
+                <w:sz w:val="20"/>
+                <w:szCs w:val="20"/>
+              </w:rPr>
+              <w:t>answers</w:t>
+            </w:r>
+            <w:proofErr w:type="gramStart"/>
+            <w:r>
+              <w:rPr>
+                <w:rFonts w:ascii="Calibri" w:hAnsi="Calibri" w:cs="Calibri"/>
+                <w:sz w:val="20"/>
+                <w:szCs w:val="20"/>
+              </w:rPr>
+              <w:t>/:</w:t>
+            </w:r>
+            <w:proofErr w:type="spellStart"/>
+            <w:r>
+              <w:rPr>
+                <w:rFonts w:ascii="Calibri" w:hAnsi="Calibri" w:cs="Calibri"/>
+                <w:sz w:val="20"/>
+                <w:szCs w:val="20"/>
+              </w:rPr>
+              <w:t>answerId</w:t>
+            </w:r>
+            <w:proofErr w:type="spellEnd"/>
+            <w:proofErr w:type="gramEnd"/>
+          </w:p>
+        </w:tc>
+        <w:tc>
+          <w:tcPr>
+            <w:tcW w:w="2552" w:type="dxa"/>
+          </w:tcPr>
+          <w:p>
+            <w:pPr>
+              <w:rPr>
+                <w:rFonts w:ascii="Calibri" w:hAnsi="Calibri" w:cs="Calibri"/>
+                <w:sz w:val="20"/>
+                <w:szCs w:val="20"/>
+              </w:rPr>
+            </w:pPr>
+            <w:r>
+              <w:rPr>
+                <w:rFonts w:ascii="Calibri" w:hAnsi="Calibri" w:cs="Calibri"/>
+                <w:sz w:val="20"/>
+                <w:szCs w:val="20"/>
+              </w:rPr>
+              <w:t>N/A</w:t>
+            </w:r>
+          </w:p>
+        </w:tc>
+        <w:tc>
+          <w:tcPr>
+            <w:tcW w:w="2694" w:type="dxa"/>
+          </w:tcPr>
+          <w:p>
+            <w:pPr>
+              <w:rPr>
+                <w:rFonts w:ascii="Calibri" w:hAnsi="Calibri" w:cs="Calibri"/>
+                <w:sz w:val="20"/>
+                <w:szCs w:val="20"/>
+              </w:rPr>
+            </w:pPr>
+            <w:r>
+              <w:rPr>
+                <w:rFonts w:ascii="Calibri" w:hAnsi="Calibri" w:cs="Calibri"/>
+                <w:sz w:val="20"/>
+                <w:szCs w:val="20"/>
+              </w:rPr>
+              <w:t>{</w:t>
+            </w:r>
+          </w:p>
+          <w:p>
+            <w:pPr>
+              <w:ind w:left="720"/>
+              <w:rPr>
+                <w:rFonts w:ascii="Calibri" w:hAnsi="Calibri" w:cs="Calibri"/>
+                <w:sz w:val="20"/>
+                <w:szCs w:val="20"/>
+              </w:rPr>
+            </w:pPr>
+            <w:r>
+              <w:rPr>
+                <w:rFonts w:ascii="Calibri" w:hAnsi="Calibri" w:cs="Calibri"/>
+                <w:sz w:val="20"/>
+                <w:szCs w:val="20"/>
+              </w:rPr>
+              <w:t>success: bool,</w:t>
+            </w:r>
+          </w:p>
+          <w:p>
+            <w:pPr>
+              <w:ind w:left="720"/>
+              <w:rPr>
+                <w:rFonts w:ascii="Calibri" w:hAnsi="Calibri" w:cs="Calibri"/>
+                <w:sz w:val="20"/>
+                <w:szCs w:val="20"/>
+              </w:rPr>
+            </w:pPr>
+            <w:r>
+              <w:rPr>
+                <w:rFonts w:ascii="Calibri" w:hAnsi="Calibri" w:cs="Calibri"/>
+                <w:sz w:val="20"/>
+                <w:szCs w:val="20"/>
+              </w:rPr>
+              <w:t>message: string</w:t>
+            </w:r>
+          </w:p>
+          <w:p>
+            <w:pPr>
+              <w:rPr>
+                <w:rFonts w:ascii="Calibri" w:hAnsi="Calibri" w:cs="Calibri"/>
+                <w:sz w:val="20"/>
+                <w:szCs w:val="20"/>
+              </w:rPr>
+            </w:pPr>
+            <w:r>
+              <w:rPr>
+                <w:rFonts w:ascii="Calibri" w:hAnsi="Calibri" w:cs="Calibri"/>
+                <w:sz w:val="20"/>
+                <w:szCs w:val="20"/>
+              </w:rPr>
+              <w:t>}</w:t>
+            </w:r>
+          </w:p>
+          <w:p>
+            <w:pPr>
+              <w:rPr>
+                <w:rFonts w:ascii="Calibri" w:hAnsi="Calibri" w:cs="Calibri"/>
+                <w:sz w:val="20"/>
+                <w:szCs w:val="20"/>
+              </w:rPr>
+            </w:pPr>
+          </w:p>
+        </w:tc>
+      </w:tr>
+    </w:tbl>
+    <w:p>
+      <w:pPr>
+        <w:spacing w:after="0"/>
+      </w:pPr>
     </w:p>
     <w:sectPr>
       <w:pgSz w:w="12240" w:h="15840"/>

</xml_diff>

<commit_message>
Added Rating service APIs to the API document
</commit_message>
<xml_diff>
--- a/backend/ApiEndpoints.docx
+++ b/backend/ApiEndpoints.docx
@@ -3566,7 +3566,15 @@
                 <w:sz w:val="20"/>
                 <w:szCs w:val="20"/>
               </w:rPr>
-              <w:t>Delete a question</w:t>
+              <w:t xml:space="preserve">Delete </w:t>
+            </w:r>
+            <w:r>
+              <w:rPr>
+                <w:rFonts w:ascii="Calibri" w:hAnsi="Calibri" w:cs="Calibri"/>
+                <w:sz w:val="20"/>
+                <w:szCs w:val="20"/>
+              </w:rPr>
+              <w:t>an answer</w:t>
             </w:r>
           </w:p>
         </w:tc>
@@ -3739,6 +3747,1417 @@
                 <w:szCs w:val="20"/>
               </w:rPr>
               <w:t>message: string</w:t>
+            </w:r>
+          </w:p>
+          <w:p>
+            <w:pPr>
+              <w:rPr>
+                <w:rFonts w:ascii="Calibri" w:hAnsi="Calibri" w:cs="Calibri"/>
+                <w:sz w:val="20"/>
+                <w:szCs w:val="20"/>
+              </w:rPr>
+            </w:pPr>
+            <w:r>
+              <w:rPr>
+                <w:rFonts w:ascii="Calibri" w:hAnsi="Calibri" w:cs="Calibri"/>
+                <w:sz w:val="20"/>
+                <w:szCs w:val="20"/>
+              </w:rPr>
+              <w:t>}</w:t>
+            </w:r>
+          </w:p>
+          <w:p>
+            <w:pPr>
+              <w:rPr>
+                <w:rFonts w:ascii="Calibri" w:hAnsi="Calibri" w:cs="Calibri"/>
+                <w:sz w:val="20"/>
+                <w:szCs w:val="20"/>
+              </w:rPr>
+            </w:pPr>
+          </w:p>
+        </w:tc>
+      </w:tr>
+    </w:tbl>
+    <w:p>
+      <w:pPr>
+        <w:spacing w:after="0"/>
+      </w:pPr>
+    </w:p>
+    <w:p>
+      <w:pPr>
+        <w:spacing w:after="0"/>
+        <w:jc w:val="center"/>
+        <w:rPr>
+          <w:b/>
+          <w:bCs/>
+        </w:rPr>
+      </w:pPr>
+    </w:p>
+    <w:p>
+      <w:pPr>
+        <w:spacing w:after="0"/>
+        <w:jc w:val="center"/>
+        <w:rPr>
+          <w:b/>
+          <w:bCs/>
+        </w:rPr>
+      </w:pPr>
+      <w:r>
+        <w:rPr>
+          <w:b/>
+          <w:bCs/>
+        </w:rPr>
+        <w:t>RATING APIs</w:t>
+      </w:r>
+    </w:p>
+    <w:tbl>
+      <w:tblPr>
+        <w:tblStyle w:val="TableGrid"/>
+        <w:tblW w:w="10911" w:type="dxa"/>
+        <w:tblLayout w:type="fixed"/>
+        <w:tblLook w:val="04A0" w:firstRow="1" w:lastRow="0" w:firstColumn="1" w:lastColumn="0" w:noHBand="0" w:noVBand="1"/>
+      </w:tblPr>
+      <w:tblGrid>
+        <w:gridCol w:w="1242"/>
+        <w:gridCol w:w="1163"/>
+        <w:gridCol w:w="3260"/>
+        <w:gridCol w:w="2552"/>
+        <w:gridCol w:w="2694"/>
+      </w:tblGrid>
+      <w:tr>
+        <w:trPr>
+          <w:trHeight w:val="825"/>
+        </w:trPr>
+        <w:tc>
+          <w:tcPr>
+            <w:tcW w:w="1242" w:type="dxa"/>
+          </w:tcPr>
+          <w:p>
+            <w:pPr>
+              <w:rPr>
+                <w:rFonts w:ascii="Calibri" w:hAnsi="Calibri" w:cs="Calibri"/>
+                <w:b/>
+                <w:bCs/>
+                <w:sz w:val="20"/>
+                <w:szCs w:val="20"/>
+              </w:rPr>
+            </w:pPr>
+            <w:r>
+              <w:rPr>
+                <w:rFonts w:ascii="Calibri" w:hAnsi="Calibri" w:cs="Calibri"/>
+                <w:b/>
+                <w:bCs/>
+                <w:sz w:val="20"/>
+                <w:szCs w:val="20"/>
+              </w:rPr>
+              <w:t>Purpose</w:t>
+            </w:r>
+          </w:p>
+        </w:tc>
+        <w:tc>
+          <w:tcPr>
+            <w:tcW w:w="1163" w:type="dxa"/>
+          </w:tcPr>
+          <w:p>
+            <w:pPr>
+              <w:rPr>
+                <w:rFonts w:ascii="Calibri" w:hAnsi="Calibri" w:cs="Calibri"/>
+                <w:b/>
+                <w:bCs/>
+                <w:sz w:val="20"/>
+                <w:szCs w:val="20"/>
+              </w:rPr>
+            </w:pPr>
+            <w:r>
+              <w:rPr>
+                <w:rFonts w:ascii="Calibri" w:hAnsi="Calibri" w:cs="Calibri"/>
+                <w:b/>
+                <w:bCs/>
+                <w:sz w:val="20"/>
+                <w:szCs w:val="20"/>
+              </w:rPr>
+              <w:t>Method</w:t>
+            </w:r>
+          </w:p>
+        </w:tc>
+        <w:tc>
+          <w:tcPr>
+            <w:tcW w:w="3260" w:type="dxa"/>
+          </w:tcPr>
+          <w:p>
+            <w:pPr>
+              <w:rPr>
+                <w:rFonts w:ascii="Calibri" w:hAnsi="Calibri" w:cs="Calibri"/>
+                <w:b/>
+                <w:bCs/>
+                <w:sz w:val="20"/>
+                <w:szCs w:val="20"/>
+              </w:rPr>
+            </w:pPr>
+            <w:r>
+              <w:rPr>
+                <w:rFonts w:ascii="Calibri" w:hAnsi="Calibri" w:cs="Calibri"/>
+                <w:b/>
+                <w:bCs/>
+                <w:sz w:val="20"/>
+                <w:szCs w:val="20"/>
+              </w:rPr>
+              <w:t>Route</w:t>
+            </w:r>
+          </w:p>
+        </w:tc>
+        <w:tc>
+          <w:tcPr>
+            <w:tcW w:w="2552" w:type="dxa"/>
+          </w:tcPr>
+          <w:p>
+            <w:pPr>
+              <w:rPr>
+                <w:rFonts w:ascii="Calibri" w:hAnsi="Calibri" w:cs="Calibri"/>
+                <w:b/>
+                <w:bCs/>
+                <w:sz w:val="20"/>
+                <w:szCs w:val="20"/>
+              </w:rPr>
+            </w:pPr>
+            <w:r>
+              <w:rPr>
+                <w:rFonts w:ascii="Calibri" w:hAnsi="Calibri" w:cs="Calibri"/>
+                <w:b/>
+                <w:bCs/>
+                <w:sz w:val="20"/>
+                <w:szCs w:val="20"/>
+              </w:rPr>
+              <w:t>Request Body (Json)</w:t>
+            </w:r>
+          </w:p>
+        </w:tc>
+        <w:tc>
+          <w:tcPr>
+            <w:tcW w:w="2694" w:type="dxa"/>
+          </w:tcPr>
+          <w:p>
+            <w:pPr>
+              <w:rPr>
+                <w:rFonts w:ascii="Calibri" w:hAnsi="Calibri" w:cs="Calibri"/>
+                <w:b/>
+                <w:bCs/>
+                <w:sz w:val="20"/>
+                <w:szCs w:val="20"/>
+              </w:rPr>
+            </w:pPr>
+            <w:r>
+              <w:rPr>
+                <w:rFonts w:ascii="Calibri" w:hAnsi="Calibri" w:cs="Calibri"/>
+                <w:b/>
+                <w:bCs/>
+                <w:sz w:val="20"/>
+                <w:szCs w:val="20"/>
+              </w:rPr>
+              <w:t>Response (Json)</w:t>
+            </w:r>
+          </w:p>
+        </w:tc>
+      </w:tr>
+      <w:tr>
+        <w:trPr>
+          <w:trHeight w:val="401"/>
+        </w:trPr>
+        <w:tc>
+          <w:tcPr>
+            <w:tcW w:w="1242" w:type="dxa"/>
+          </w:tcPr>
+          <w:p>
+            <w:pPr>
+              <w:rPr>
+                <w:rFonts w:ascii="Calibri" w:hAnsi="Calibri" w:cs="Calibri"/>
+                <w:sz w:val="20"/>
+                <w:szCs w:val="20"/>
+              </w:rPr>
+            </w:pPr>
+            <w:r>
+              <w:rPr>
+                <w:rFonts w:ascii="Calibri" w:hAnsi="Calibri" w:cs="Calibri"/>
+                <w:sz w:val="20"/>
+                <w:szCs w:val="20"/>
+              </w:rPr>
+              <w:t>Rate a question</w:t>
+            </w:r>
+          </w:p>
+        </w:tc>
+        <w:tc>
+          <w:tcPr>
+            <w:tcW w:w="1163" w:type="dxa"/>
+          </w:tcPr>
+          <w:p>
+            <w:pPr>
+              <w:rPr>
+                <w:rFonts w:ascii="Calibri" w:hAnsi="Calibri" w:cs="Calibri"/>
+                <w:sz w:val="20"/>
+                <w:szCs w:val="20"/>
+              </w:rPr>
+            </w:pPr>
+            <w:r>
+              <w:rPr>
+                <w:rFonts w:ascii="Calibri" w:hAnsi="Calibri" w:cs="Calibri"/>
+                <w:sz w:val="20"/>
+                <w:szCs w:val="20"/>
+              </w:rPr>
+              <w:t>POST</w:t>
+            </w:r>
+          </w:p>
+        </w:tc>
+        <w:tc>
+          <w:tcPr>
+            <w:tcW w:w="3260" w:type="dxa"/>
+          </w:tcPr>
+          <w:p>
+            <w:pPr>
+              <w:rPr>
+                <w:rFonts w:ascii="Calibri" w:hAnsi="Calibri" w:cs="Calibri"/>
+                <w:sz w:val="20"/>
+                <w:szCs w:val="20"/>
+              </w:rPr>
+            </w:pPr>
+            <w:r>
+              <w:rPr>
+                <w:rFonts w:ascii="Calibri" w:hAnsi="Calibri" w:cs="Calibri"/>
+                <w:sz w:val="20"/>
+                <w:szCs w:val="20"/>
+              </w:rPr>
+              <w:t>/</w:t>
+            </w:r>
+            <w:proofErr w:type="spellStart"/>
+            <w:proofErr w:type="gramStart"/>
+            <w:r>
+              <w:rPr>
+                <w:rFonts w:ascii="Calibri" w:hAnsi="Calibri" w:cs="Calibri"/>
+                <w:sz w:val="20"/>
+                <w:szCs w:val="20"/>
+              </w:rPr>
+              <w:t>api</w:t>
+            </w:r>
+            <w:proofErr w:type="spellEnd"/>
+            <w:proofErr w:type="gramEnd"/>
+            <w:r>
+              <w:rPr>
+                <w:rFonts w:ascii="Calibri" w:hAnsi="Calibri" w:cs="Calibri"/>
+                <w:sz w:val="20"/>
+                <w:szCs w:val="20"/>
+              </w:rPr>
+              <w:t>/</w:t>
+            </w:r>
+            <w:r>
+              <w:rPr>
+                <w:rFonts w:ascii="Calibri" w:hAnsi="Calibri" w:cs="Calibri"/>
+                <w:sz w:val="20"/>
+                <w:szCs w:val="20"/>
+              </w:rPr>
+              <w:t>questions</w:t>
+            </w:r>
+            <w:proofErr w:type="gramStart"/>
+            <w:r>
+              <w:rPr>
+                <w:rFonts w:ascii="Calibri" w:hAnsi="Calibri" w:cs="Calibri"/>
+                <w:sz w:val="20"/>
+                <w:szCs w:val="20"/>
+              </w:rPr>
+              <w:t>/</w:t>
+            </w:r>
+            <w:r>
+              <w:rPr>
+                <w:rFonts w:ascii="Calibri" w:hAnsi="Calibri" w:cs="Calibri"/>
+                <w:sz w:val="20"/>
+                <w:szCs w:val="20"/>
+              </w:rPr>
+              <w:t>:</w:t>
+            </w:r>
+            <w:proofErr w:type="spellStart"/>
+            <w:r>
+              <w:rPr>
+                <w:rFonts w:ascii="Calibri" w:hAnsi="Calibri" w:cs="Calibri"/>
+                <w:sz w:val="20"/>
+                <w:szCs w:val="20"/>
+              </w:rPr>
+              <w:t>questionId</w:t>
+            </w:r>
+            <w:proofErr w:type="spellEnd"/>
+            <w:proofErr w:type="gramEnd"/>
+            <w:r>
+              <w:rPr>
+                <w:rFonts w:ascii="Calibri" w:hAnsi="Calibri" w:cs="Calibri"/>
+                <w:sz w:val="20"/>
+                <w:szCs w:val="20"/>
+              </w:rPr>
+              <w:t>/</w:t>
+            </w:r>
+            <w:r>
+              <w:rPr>
+                <w:rFonts w:ascii="Calibri" w:hAnsi="Calibri" w:cs="Calibri"/>
+                <w:sz w:val="20"/>
+                <w:szCs w:val="20"/>
+              </w:rPr>
+              <w:t>rate</w:t>
+            </w:r>
+          </w:p>
+        </w:tc>
+        <w:tc>
+          <w:tcPr>
+            <w:tcW w:w="2552" w:type="dxa"/>
+          </w:tcPr>
+          <w:p>
+            <w:pPr>
+              <w:rPr>
+                <w:rFonts w:ascii="Calibri" w:hAnsi="Calibri" w:cs="Calibri"/>
+                <w:sz w:val="20"/>
+                <w:szCs w:val="20"/>
+              </w:rPr>
+            </w:pPr>
+            <w:r>
+              <w:rPr>
+                <w:rFonts w:ascii="Calibri" w:hAnsi="Calibri" w:cs="Calibri"/>
+                <w:sz w:val="20"/>
+                <w:szCs w:val="20"/>
+              </w:rPr>
+              <w:t>{</w:t>
+            </w:r>
+          </w:p>
+          <w:p>
+            <w:pPr>
+              <w:ind w:left="720"/>
+              <w:rPr>
+                <w:rFonts w:ascii="Calibri" w:hAnsi="Calibri" w:cs="Calibri"/>
+                <w:sz w:val="20"/>
+                <w:szCs w:val="20"/>
+              </w:rPr>
+            </w:pPr>
+            <w:r>
+              <w:rPr>
+                <w:rFonts w:ascii="Calibri" w:hAnsi="Calibri" w:cs="Calibri"/>
+                <w:sz w:val="20"/>
+                <w:szCs w:val="20"/>
+              </w:rPr>
+              <w:t>type: number (1 for upvote and -1 for downvote)</w:t>
+            </w:r>
+          </w:p>
+          <w:p>
+            <w:pPr>
+              <w:rPr>
+                <w:rFonts w:ascii="Calibri" w:hAnsi="Calibri" w:cs="Calibri"/>
+                <w:sz w:val="20"/>
+                <w:szCs w:val="20"/>
+              </w:rPr>
+            </w:pPr>
+            <w:r>
+              <w:rPr>
+                <w:rFonts w:ascii="Calibri" w:hAnsi="Calibri" w:cs="Calibri"/>
+                <w:sz w:val="20"/>
+                <w:szCs w:val="20"/>
+              </w:rPr>
+              <w:t>}</w:t>
+            </w:r>
+          </w:p>
+          <w:p>
+            <w:pPr>
+              <w:rPr>
+                <w:rFonts w:ascii="Calibri" w:hAnsi="Calibri" w:cs="Calibri"/>
+                <w:sz w:val="20"/>
+                <w:szCs w:val="20"/>
+              </w:rPr>
+            </w:pPr>
+          </w:p>
+        </w:tc>
+        <w:tc>
+          <w:tcPr>
+            <w:tcW w:w="2694" w:type="dxa"/>
+          </w:tcPr>
+          <w:p>
+            <w:pPr>
+              <w:rPr>
+                <w:rFonts w:ascii="Calibri" w:hAnsi="Calibri" w:cs="Calibri"/>
+                <w:sz w:val="20"/>
+                <w:szCs w:val="20"/>
+              </w:rPr>
+            </w:pPr>
+            <w:r>
+              <w:rPr>
+                <w:rFonts w:ascii="Calibri" w:hAnsi="Calibri" w:cs="Calibri"/>
+                <w:sz w:val="20"/>
+                <w:szCs w:val="20"/>
+              </w:rPr>
+              <w:t>{</w:t>
+            </w:r>
+          </w:p>
+          <w:p>
+            <w:pPr>
+              <w:ind w:left="720"/>
+              <w:rPr>
+                <w:rFonts w:ascii="Calibri" w:hAnsi="Calibri" w:cs="Calibri"/>
+                <w:sz w:val="20"/>
+                <w:szCs w:val="20"/>
+              </w:rPr>
+            </w:pPr>
+            <w:proofErr w:type="spellStart"/>
+            <w:r>
+              <w:rPr>
+                <w:rFonts w:ascii="Calibri" w:hAnsi="Calibri" w:cs="Calibri"/>
+                <w:sz w:val="20"/>
+                <w:szCs w:val="20"/>
+              </w:rPr>
+              <w:t>questionId</w:t>
+            </w:r>
+            <w:proofErr w:type="spellEnd"/>
+            <w:r>
+              <w:rPr>
+                <w:rFonts w:ascii="Calibri" w:hAnsi="Calibri" w:cs="Calibri"/>
+                <w:sz w:val="20"/>
+                <w:szCs w:val="20"/>
+              </w:rPr>
+              <w:t>: string,</w:t>
+            </w:r>
+          </w:p>
+          <w:p>
+            <w:pPr>
+              <w:ind w:left="720"/>
+              <w:rPr>
+                <w:rFonts w:ascii="Calibri" w:hAnsi="Calibri" w:cs="Calibri"/>
+                <w:sz w:val="20"/>
+                <w:szCs w:val="20"/>
+              </w:rPr>
+            </w:pPr>
+            <w:proofErr w:type="spellStart"/>
+            <w:r>
+              <w:rPr>
+                <w:rFonts w:ascii="Calibri" w:hAnsi="Calibri" w:cs="Calibri"/>
+                <w:sz w:val="20"/>
+                <w:szCs w:val="20"/>
+              </w:rPr>
+              <w:t>upVotes</w:t>
+            </w:r>
+            <w:proofErr w:type="spellEnd"/>
+            <w:r>
+              <w:rPr>
+                <w:rFonts w:ascii="Calibri" w:hAnsi="Calibri" w:cs="Calibri"/>
+                <w:sz w:val="20"/>
+                <w:szCs w:val="20"/>
+              </w:rPr>
+              <w:t>: number,</w:t>
+            </w:r>
+          </w:p>
+          <w:p>
+            <w:pPr>
+              <w:ind w:left="720"/>
+              <w:rPr>
+                <w:rFonts w:ascii="Calibri" w:hAnsi="Calibri" w:cs="Calibri"/>
+                <w:sz w:val="20"/>
+                <w:szCs w:val="20"/>
+              </w:rPr>
+            </w:pPr>
+            <w:proofErr w:type="spellStart"/>
+            <w:r>
+              <w:rPr>
+                <w:rFonts w:ascii="Calibri" w:hAnsi="Calibri" w:cs="Calibri"/>
+                <w:sz w:val="20"/>
+                <w:szCs w:val="20"/>
+              </w:rPr>
+              <w:t>downVotes</w:t>
+            </w:r>
+            <w:proofErr w:type="spellEnd"/>
+            <w:r>
+              <w:rPr>
+                <w:rFonts w:ascii="Calibri" w:hAnsi="Calibri" w:cs="Calibri"/>
+                <w:sz w:val="20"/>
+                <w:szCs w:val="20"/>
+              </w:rPr>
+              <w:t>: number</w:t>
+            </w:r>
+          </w:p>
+          <w:p>
+            <w:pPr>
+              <w:rPr>
+                <w:rFonts w:ascii="Calibri" w:hAnsi="Calibri" w:cs="Calibri"/>
+                <w:sz w:val="20"/>
+                <w:szCs w:val="20"/>
+              </w:rPr>
+            </w:pPr>
+            <w:r>
+              <w:rPr>
+                <w:rFonts w:ascii="Calibri" w:hAnsi="Calibri" w:cs="Calibri"/>
+                <w:sz w:val="20"/>
+                <w:szCs w:val="20"/>
+              </w:rPr>
+              <w:t>}</w:t>
+            </w:r>
+          </w:p>
+          <w:p>
+            <w:pPr>
+              <w:rPr>
+                <w:rFonts w:ascii="Calibri" w:hAnsi="Calibri" w:cs="Calibri"/>
+                <w:sz w:val="20"/>
+                <w:szCs w:val="20"/>
+              </w:rPr>
+            </w:pPr>
+          </w:p>
+        </w:tc>
+      </w:tr>
+      <w:tr>
+        <w:trPr>
+          <w:trHeight w:val="825"/>
+        </w:trPr>
+        <w:tc>
+          <w:tcPr>
+            <w:tcW w:w="1242" w:type="dxa"/>
+          </w:tcPr>
+          <w:p>
+            <w:pPr>
+              <w:rPr>
+                <w:rFonts w:ascii="Calibri" w:hAnsi="Calibri" w:cs="Calibri"/>
+                <w:sz w:val="20"/>
+                <w:szCs w:val="20"/>
+              </w:rPr>
+            </w:pPr>
+            <w:r>
+              <w:rPr>
+                <w:rFonts w:ascii="Calibri" w:hAnsi="Calibri" w:cs="Calibri"/>
+                <w:sz w:val="20"/>
+                <w:szCs w:val="20"/>
+              </w:rPr>
+              <w:t>Rate an answer</w:t>
+            </w:r>
+          </w:p>
+        </w:tc>
+        <w:tc>
+          <w:tcPr>
+            <w:tcW w:w="1163" w:type="dxa"/>
+          </w:tcPr>
+          <w:p>
+            <w:pPr>
+              <w:rPr>
+                <w:rFonts w:ascii="Calibri" w:hAnsi="Calibri" w:cs="Calibri"/>
+                <w:sz w:val="20"/>
+                <w:szCs w:val="20"/>
+              </w:rPr>
+            </w:pPr>
+            <w:r>
+              <w:rPr>
+                <w:rFonts w:ascii="Calibri" w:hAnsi="Calibri" w:cs="Calibri"/>
+                <w:sz w:val="20"/>
+                <w:szCs w:val="20"/>
+              </w:rPr>
+              <w:t>P</w:t>
+            </w:r>
+            <w:r>
+              <w:rPr>
+                <w:rFonts w:ascii="Calibri" w:hAnsi="Calibri" w:cs="Calibri"/>
+                <w:sz w:val="20"/>
+                <w:szCs w:val="20"/>
+              </w:rPr>
+              <w:t>OST</w:t>
+            </w:r>
+          </w:p>
+        </w:tc>
+        <w:tc>
+          <w:tcPr>
+            <w:tcW w:w="3260" w:type="dxa"/>
+          </w:tcPr>
+          <w:p>
+            <w:pPr>
+              <w:rPr>
+                <w:rFonts w:ascii="Calibri" w:hAnsi="Calibri" w:cs="Calibri"/>
+                <w:sz w:val="20"/>
+                <w:szCs w:val="20"/>
+              </w:rPr>
+            </w:pPr>
+            <w:r>
+              <w:rPr>
+                <w:rFonts w:ascii="Calibri" w:hAnsi="Calibri" w:cs="Calibri"/>
+                <w:sz w:val="20"/>
+                <w:szCs w:val="20"/>
+              </w:rPr>
+              <w:t>/</w:t>
+            </w:r>
+            <w:proofErr w:type="spellStart"/>
+            <w:proofErr w:type="gramStart"/>
+            <w:r>
+              <w:rPr>
+                <w:rFonts w:ascii="Calibri" w:hAnsi="Calibri" w:cs="Calibri"/>
+                <w:sz w:val="20"/>
+                <w:szCs w:val="20"/>
+              </w:rPr>
+              <w:t>api</w:t>
+            </w:r>
+            <w:proofErr w:type="spellEnd"/>
+            <w:proofErr w:type="gramEnd"/>
+            <w:r>
+              <w:rPr>
+                <w:rFonts w:ascii="Calibri" w:hAnsi="Calibri" w:cs="Calibri"/>
+                <w:sz w:val="20"/>
+                <w:szCs w:val="20"/>
+              </w:rPr>
+              <w:t>/</w:t>
+            </w:r>
+            <w:r>
+              <w:rPr>
+                <w:rFonts w:ascii="Calibri" w:hAnsi="Calibri" w:cs="Calibri"/>
+                <w:sz w:val="20"/>
+                <w:szCs w:val="20"/>
+              </w:rPr>
+              <w:t>answers</w:t>
+            </w:r>
+            <w:proofErr w:type="gramStart"/>
+            <w:r>
+              <w:rPr>
+                <w:rFonts w:ascii="Calibri" w:hAnsi="Calibri" w:cs="Calibri"/>
+                <w:sz w:val="20"/>
+                <w:szCs w:val="20"/>
+              </w:rPr>
+              <w:t>/:</w:t>
+            </w:r>
+            <w:proofErr w:type="spellStart"/>
+            <w:r>
+              <w:rPr>
+                <w:rFonts w:ascii="Calibri" w:hAnsi="Calibri" w:cs="Calibri"/>
+                <w:sz w:val="20"/>
+                <w:szCs w:val="20"/>
+              </w:rPr>
+              <w:t>answerId</w:t>
+            </w:r>
+            <w:proofErr w:type="spellEnd"/>
+            <w:proofErr w:type="gramEnd"/>
+            <w:r>
+              <w:rPr>
+                <w:rFonts w:ascii="Calibri" w:hAnsi="Calibri" w:cs="Calibri"/>
+                <w:sz w:val="20"/>
+                <w:szCs w:val="20"/>
+              </w:rPr>
+              <w:t>/rate</w:t>
+            </w:r>
+          </w:p>
+        </w:tc>
+        <w:tc>
+          <w:tcPr>
+            <w:tcW w:w="2552" w:type="dxa"/>
+          </w:tcPr>
+          <w:p>
+            <w:pPr>
+              <w:rPr>
+                <w:rFonts w:ascii="Calibri" w:hAnsi="Calibri" w:cs="Calibri"/>
+                <w:sz w:val="20"/>
+                <w:szCs w:val="20"/>
+              </w:rPr>
+            </w:pPr>
+            <w:r>
+              <w:rPr>
+                <w:rFonts w:ascii="Calibri" w:hAnsi="Calibri" w:cs="Calibri"/>
+                <w:sz w:val="20"/>
+                <w:szCs w:val="20"/>
+              </w:rPr>
+              <w:t>{</w:t>
+            </w:r>
+          </w:p>
+          <w:p>
+            <w:pPr>
+              <w:ind w:left="720"/>
+              <w:rPr>
+                <w:rFonts w:ascii="Calibri" w:hAnsi="Calibri" w:cs="Calibri"/>
+                <w:sz w:val="20"/>
+                <w:szCs w:val="20"/>
+              </w:rPr>
+            </w:pPr>
+            <w:r>
+              <w:rPr>
+                <w:rFonts w:ascii="Calibri" w:hAnsi="Calibri" w:cs="Calibri"/>
+                <w:sz w:val="20"/>
+                <w:szCs w:val="20"/>
+              </w:rPr>
+              <w:t>type: number (1 for upvote and -1 for downvote)</w:t>
+            </w:r>
+          </w:p>
+          <w:p>
+            <w:pPr>
+              <w:rPr>
+                <w:rFonts w:ascii="Calibri" w:hAnsi="Calibri" w:cs="Calibri"/>
+                <w:sz w:val="20"/>
+                <w:szCs w:val="20"/>
+              </w:rPr>
+            </w:pPr>
+            <w:r>
+              <w:rPr>
+                <w:rFonts w:ascii="Calibri" w:hAnsi="Calibri" w:cs="Calibri"/>
+                <w:sz w:val="20"/>
+                <w:szCs w:val="20"/>
+              </w:rPr>
+              <w:t>}</w:t>
+            </w:r>
+          </w:p>
+          <w:p>
+            <w:pPr>
+              <w:rPr>
+                <w:rFonts w:ascii="Calibri" w:hAnsi="Calibri" w:cs="Calibri"/>
+                <w:sz w:val="20"/>
+                <w:szCs w:val="20"/>
+              </w:rPr>
+            </w:pPr>
+          </w:p>
+        </w:tc>
+        <w:tc>
+          <w:tcPr>
+            <w:tcW w:w="2694" w:type="dxa"/>
+          </w:tcPr>
+          <w:p>
+            <w:pPr>
+              <w:rPr>
+                <w:rFonts w:ascii="Calibri" w:hAnsi="Calibri" w:cs="Calibri"/>
+                <w:sz w:val="20"/>
+                <w:szCs w:val="20"/>
+              </w:rPr>
+            </w:pPr>
+            <w:r>
+              <w:rPr>
+                <w:rFonts w:ascii="Calibri" w:hAnsi="Calibri" w:cs="Calibri"/>
+                <w:sz w:val="20"/>
+                <w:szCs w:val="20"/>
+              </w:rPr>
+              <w:t>{</w:t>
+            </w:r>
+          </w:p>
+          <w:p>
+            <w:pPr>
+              <w:ind w:left="720"/>
+              <w:rPr>
+                <w:rFonts w:ascii="Calibri" w:hAnsi="Calibri" w:cs="Calibri"/>
+                <w:sz w:val="20"/>
+                <w:szCs w:val="20"/>
+              </w:rPr>
+            </w:pPr>
+            <w:proofErr w:type="spellStart"/>
+            <w:r>
+              <w:rPr>
+                <w:rFonts w:ascii="Calibri" w:hAnsi="Calibri" w:cs="Calibri"/>
+                <w:sz w:val="20"/>
+                <w:szCs w:val="20"/>
+              </w:rPr>
+              <w:t>answerId</w:t>
+            </w:r>
+            <w:proofErr w:type="spellEnd"/>
+            <w:r>
+              <w:rPr>
+                <w:rFonts w:ascii="Calibri" w:hAnsi="Calibri" w:cs="Calibri"/>
+                <w:sz w:val="20"/>
+                <w:szCs w:val="20"/>
+              </w:rPr>
+              <w:t>: string,</w:t>
+            </w:r>
+          </w:p>
+          <w:p>
+            <w:pPr>
+              <w:ind w:left="720"/>
+              <w:rPr>
+                <w:rFonts w:ascii="Calibri" w:hAnsi="Calibri" w:cs="Calibri"/>
+                <w:sz w:val="20"/>
+                <w:szCs w:val="20"/>
+              </w:rPr>
+            </w:pPr>
+            <w:proofErr w:type="spellStart"/>
+            <w:r>
+              <w:rPr>
+                <w:rFonts w:ascii="Calibri" w:hAnsi="Calibri" w:cs="Calibri"/>
+                <w:sz w:val="20"/>
+                <w:szCs w:val="20"/>
+              </w:rPr>
+              <w:t>upVotes</w:t>
+            </w:r>
+            <w:proofErr w:type="spellEnd"/>
+            <w:r>
+              <w:rPr>
+                <w:rFonts w:ascii="Calibri" w:hAnsi="Calibri" w:cs="Calibri"/>
+                <w:sz w:val="20"/>
+                <w:szCs w:val="20"/>
+              </w:rPr>
+              <w:t>: number,</w:t>
+            </w:r>
+          </w:p>
+          <w:p>
+            <w:pPr>
+              <w:ind w:left="720"/>
+              <w:rPr>
+                <w:rFonts w:ascii="Calibri" w:hAnsi="Calibri" w:cs="Calibri"/>
+                <w:sz w:val="20"/>
+                <w:szCs w:val="20"/>
+              </w:rPr>
+            </w:pPr>
+            <w:proofErr w:type="spellStart"/>
+            <w:r>
+              <w:rPr>
+                <w:rFonts w:ascii="Calibri" w:hAnsi="Calibri" w:cs="Calibri"/>
+                <w:sz w:val="20"/>
+                <w:szCs w:val="20"/>
+              </w:rPr>
+              <w:t>downVotes</w:t>
+            </w:r>
+            <w:proofErr w:type="spellEnd"/>
+            <w:r>
+              <w:rPr>
+                <w:rFonts w:ascii="Calibri" w:hAnsi="Calibri" w:cs="Calibri"/>
+                <w:sz w:val="20"/>
+                <w:szCs w:val="20"/>
+              </w:rPr>
+              <w:t>: number</w:t>
+            </w:r>
+          </w:p>
+          <w:p>
+            <w:pPr>
+              <w:rPr>
+                <w:rFonts w:ascii="Calibri" w:hAnsi="Calibri" w:cs="Calibri"/>
+                <w:sz w:val="20"/>
+                <w:szCs w:val="20"/>
+              </w:rPr>
+            </w:pPr>
+            <w:r>
+              <w:rPr>
+                <w:rFonts w:ascii="Calibri" w:hAnsi="Calibri" w:cs="Calibri"/>
+                <w:sz w:val="20"/>
+                <w:szCs w:val="20"/>
+              </w:rPr>
+              <w:t>}</w:t>
+            </w:r>
+          </w:p>
+          <w:p>
+            <w:pPr>
+              <w:rPr>
+                <w:rFonts w:ascii="Calibri" w:hAnsi="Calibri" w:cs="Calibri"/>
+                <w:sz w:val="20"/>
+                <w:szCs w:val="20"/>
+              </w:rPr>
+            </w:pPr>
+          </w:p>
+        </w:tc>
+      </w:tr>
+      <w:tr>
+        <w:trPr>
+          <w:trHeight w:val="825"/>
+        </w:trPr>
+        <w:tc>
+          <w:tcPr>
+            <w:tcW w:w="1242" w:type="dxa"/>
+          </w:tcPr>
+          <w:p>
+            <w:pPr>
+              <w:rPr>
+                <w:rFonts w:ascii="Calibri" w:hAnsi="Calibri" w:cs="Calibri"/>
+                <w:sz w:val="20"/>
+                <w:szCs w:val="20"/>
+              </w:rPr>
+            </w:pPr>
+            <w:r>
+              <w:rPr>
+                <w:rFonts w:ascii="Calibri" w:hAnsi="Calibri" w:cs="Calibri"/>
+                <w:sz w:val="20"/>
+                <w:szCs w:val="20"/>
+              </w:rPr>
+              <w:lastRenderedPageBreak/>
+              <w:t>Get rating of a question</w:t>
+            </w:r>
+          </w:p>
+        </w:tc>
+        <w:tc>
+          <w:tcPr>
+            <w:tcW w:w="1163" w:type="dxa"/>
+          </w:tcPr>
+          <w:p>
+            <w:pPr>
+              <w:rPr>
+                <w:rFonts w:ascii="Calibri" w:hAnsi="Calibri" w:cs="Calibri"/>
+                <w:sz w:val="20"/>
+                <w:szCs w:val="20"/>
+              </w:rPr>
+            </w:pPr>
+            <w:r>
+              <w:rPr>
+                <w:rFonts w:ascii="Calibri" w:hAnsi="Calibri" w:cs="Calibri"/>
+                <w:sz w:val="20"/>
+                <w:szCs w:val="20"/>
+              </w:rPr>
+              <w:t>GET</w:t>
+            </w:r>
+          </w:p>
+        </w:tc>
+        <w:tc>
+          <w:tcPr>
+            <w:tcW w:w="3260" w:type="dxa"/>
+          </w:tcPr>
+          <w:p>
+            <w:pPr>
+              <w:rPr>
+                <w:rFonts w:ascii="Calibri" w:hAnsi="Calibri" w:cs="Calibri"/>
+                <w:sz w:val="20"/>
+                <w:szCs w:val="20"/>
+              </w:rPr>
+            </w:pPr>
+            <w:r>
+              <w:rPr>
+                <w:rFonts w:ascii="Calibri" w:hAnsi="Calibri" w:cs="Calibri"/>
+                <w:sz w:val="20"/>
+                <w:szCs w:val="20"/>
+              </w:rPr>
+              <w:t>/</w:t>
+            </w:r>
+            <w:proofErr w:type="spellStart"/>
+            <w:proofErr w:type="gramStart"/>
+            <w:r>
+              <w:rPr>
+                <w:rFonts w:ascii="Calibri" w:hAnsi="Calibri" w:cs="Calibri"/>
+                <w:sz w:val="20"/>
+                <w:szCs w:val="20"/>
+              </w:rPr>
+              <w:t>api</w:t>
+            </w:r>
+            <w:proofErr w:type="spellEnd"/>
+            <w:proofErr w:type="gramEnd"/>
+            <w:r>
+              <w:rPr>
+                <w:rFonts w:ascii="Calibri" w:hAnsi="Calibri" w:cs="Calibri"/>
+                <w:sz w:val="20"/>
+                <w:szCs w:val="20"/>
+              </w:rPr>
+              <w:t>/</w:t>
+            </w:r>
+            <w:r>
+              <w:rPr>
+                <w:rFonts w:ascii="Calibri" w:hAnsi="Calibri" w:cs="Calibri"/>
+                <w:sz w:val="20"/>
+                <w:szCs w:val="20"/>
+              </w:rPr>
+              <w:t>questions</w:t>
+            </w:r>
+            <w:proofErr w:type="gramStart"/>
+            <w:r>
+              <w:rPr>
+                <w:rFonts w:ascii="Calibri" w:hAnsi="Calibri" w:cs="Calibri"/>
+                <w:sz w:val="20"/>
+                <w:szCs w:val="20"/>
+              </w:rPr>
+              <w:t>/:</w:t>
+            </w:r>
+            <w:proofErr w:type="spellStart"/>
+            <w:r>
+              <w:rPr>
+                <w:rFonts w:ascii="Calibri" w:hAnsi="Calibri" w:cs="Calibri"/>
+                <w:sz w:val="20"/>
+                <w:szCs w:val="20"/>
+              </w:rPr>
+              <w:t>questionId</w:t>
+            </w:r>
+            <w:proofErr w:type="spellEnd"/>
+            <w:proofErr w:type="gramEnd"/>
+            <w:r>
+              <w:rPr>
+                <w:rFonts w:ascii="Calibri" w:hAnsi="Calibri" w:cs="Calibri"/>
+                <w:sz w:val="20"/>
+                <w:szCs w:val="20"/>
+              </w:rPr>
+              <w:t>/rate</w:t>
+            </w:r>
+          </w:p>
+        </w:tc>
+        <w:tc>
+          <w:tcPr>
+            <w:tcW w:w="2552" w:type="dxa"/>
+          </w:tcPr>
+          <w:p>
+            <w:pPr>
+              <w:rPr>
+                <w:rFonts w:ascii="Calibri" w:hAnsi="Calibri" w:cs="Calibri"/>
+                <w:sz w:val="20"/>
+                <w:szCs w:val="20"/>
+              </w:rPr>
+            </w:pPr>
+            <w:r>
+              <w:rPr>
+                <w:rFonts w:ascii="Calibri" w:hAnsi="Calibri" w:cs="Calibri"/>
+                <w:sz w:val="20"/>
+                <w:szCs w:val="20"/>
+              </w:rPr>
+              <w:t>N/A</w:t>
+            </w:r>
+          </w:p>
+        </w:tc>
+        <w:tc>
+          <w:tcPr>
+            <w:tcW w:w="2694" w:type="dxa"/>
+          </w:tcPr>
+          <w:p>
+            <w:pPr>
+              <w:rPr>
+                <w:rFonts w:ascii="Calibri" w:hAnsi="Calibri" w:cs="Calibri"/>
+                <w:sz w:val="20"/>
+                <w:szCs w:val="20"/>
+              </w:rPr>
+            </w:pPr>
+            <w:r>
+              <w:rPr>
+                <w:rFonts w:ascii="Calibri" w:hAnsi="Calibri" w:cs="Calibri"/>
+                <w:sz w:val="20"/>
+                <w:szCs w:val="20"/>
+              </w:rPr>
+              <w:t>{</w:t>
+            </w:r>
+          </w:p>
+          <w:p>
+            <w:pPr>
+              <w:ind w:left="720"/>
+              <w:rPr>
+                <w:rFonts w:ascii="Calibri" w:hAnsi="Calibri" w:cs="Calibri"/>
+                <w:sz w:val="20"/>
+                <w:szCs w:val="20"/>
+              </w:rPr>
+            </w:pPr>
+            <w:proofErr w:type="spellStart"/>
+            <w:r>
+              <w:rPr>
+                <w:rFonts w:ascii="Calibri" w:hAnsi="Calibri" w:cs="Calibri"/>
+                <w:sz w:val="20"/>
+                <w:szCs w:val="20"/>
+              </w:rPr>
+              <w:t>questionId</w:t>
+            </w:r>
+            <w:proofErr w:type="spellEnd"/>
+            <w:r>
+              <w:rPr>
+                <w:rFonts w:ascii="Calibri" w:hAnsi="Calibri" w:cs="Calibri"/>
+                <w:sz w:val="20"/>
+                <w:szCs w:val="20"/>
+              </w:rPr>
+              <w:t>: string,</w:t>
+            </w:r>
+          </w:p>
+          <w:p>
+            <w:pPr>
+              <w:ind w:left="720"/>
+              <w:rPr>
+                <w:rFonts w:ascii="Calibri" w:hAnsi="Calibri" w:cs="Calibri"/>
+                <w:sz w:val="20"/>
+                <w:szCs w:val="20"/>
+              </w:rPr>
+            </w:pPr>
+            <w:proofErr w:type="spellStart"/>
+            <w:r>
+              <w:rPr>
+                <w:rFonts w:ascii="Calibri" w:hAnsi="Calibri" w:cs="Calibri"/>
+                <w:sz w:val="20"/>
+                <w:szCs w:val="20"/>
+              </w:rPr>
+              <w:t>upVotes</w:t>
+            </w:r>
+            <w:proofErr w:type="spellEnd"/>
+            <w:r>
+              <w:rPr>
+                <w:rFonts w:ascii="Calibri" w:hAnsi="Calibri" w:cs="Calibri"/>
+                <w:sz w:val="20"/>
+                <w:szCs w:val="20"/>
+              </w:rPr>
+              <w:t>: number,</w:t>
+            </w:r>
+          </w:p>
+          <w:p>
+            <w:pPr>
+              <w:ind w:left="720"/>
+              <w:rPr>
+                <w:rFonts w:ascii="Calibri" w:hAnsi="Calibri" w:cs="Calibri"/>
+                <w:sz w:val="20"/>
+                <w:szCs w:val="20"/>
+              </w:rPr>
+            </w:pPr>
+            <w:proofErr w:type="spellStart"/>
+            <w:r>
+              <w:rPr>
+                <w:rFonts w:ascii="Calibri" w:hAnsi="Calibri" w:cs="Calibri"/>
+                <w:sz w:val="20"/>
+                <w:szCs w:val="20"/>
+              </w:rPr>
+              <w:t>downVotes</w:t>
+            </w:r>
+            <w:proofErr w:type="spellEnd"/>
+            <w:r>
+              <w:rPr>
+                <w:rFonts w:ascii="Calibri" w:hAnsi="Calibri" w:cs="Calibri"/>
+                <w:sz w:val="20"/>
+                <w:szCs w:val="20"/>
+              </w:rPr>
+              <w:t>: number</w:t>
+            </w:r>
+          </w:p>
+          <w:p>
+            <w:pPr>
+              <w:rPr>
+                <w:rFonts w:ascii="Calibri" w:hAnsi="Calibri" w:cs="Calibri"/>
+                <w:sz w:val="20"/>
+                <w:szCs w:val="20"/>
+              </w:rPr>
+            </w:pPr>
+            <w:r>
+              <w:rPr>
+                <w:rFonts w:ascii="Calibri" w:hAnsi="Calibri" w:cs="Calibri"/>
+                <w:sz w:val="20"/>
+                <w:szCs w:val="20"/>
+              </w:rPr>
+              <w:t>}</w:t>
+            </w:r>
+          </w:p>
+          <w:p>
+            <w:pPr>
+              <w:rPr>
+                <w:rFonts w:ascii="Calibri" w:hAnsi="Calibri" w:cs="Calibri"/>
+                <w:sz w:val="20"/>
+                <w:szCs w:val="20"/>
+              </w:rPr>
+            </w:pPr>
+          </w:p>
+        </w:tc>
+      </w:tr>
+      <w:tr>
+        <w:trPr>
+          <w:trHeight w:val="825"/>
+        </w:trPr>
+        <w:tc>
+          <w:tcPr>
+            <w:tcW w:w="1242" w:type="dxa"/>
+          </w:tcPr>
+          <w:p>
+            <w:pPr>
+              <w:rPr>
+                <w:rFonts w:ascii="Calibri" w:hAnsi="Calibri" w:cs="Calibri"/>
+                <w:sz w:val="20"/>
+                <w:szCs w:val="20"/>
+              </w:rPr>
+            </w:pPr>
+            <w:r>
+              <w:rPr>
+                <w:rFonts w:ascii="Calibri" w:hAnsi="Calibri" w:cs="Calibri"/>
+                <w:sz w:val="20"/>
+                <w:szCs w:val="20"/>
+              </w:rPr>
+              <w:t>Get rating of an answer</w:t>
+            </w:r>
+          </w:p>
+        </w:tc>
+        <w:tc>
+          <w:tcPr>
+            <w:tcW w:w="1163" w:type="dxa"/>
+          </w:tcPr>
+          <w:p>
+            <w:pPr>
+              <w:rPr>
+                <w:rFonts w:ascii="Calibri" w:hAnsi="Calibri" w:cs="Calibri"/>
+                <w:sz w:val="20"/>
+                <w:szCs w:val="20"/>
+              </w:rPr>
+            </w:pPr>
+            <w:r>
+              <w:rPr>
+                <w:rFonts w:ascii="Calibri" w:hAnsi="Calibri" w:cs="Calibri"/>
+                <w:sz w:val="20"/>
+                <w:szCs w:val="20"/>
+              </w:rPr>
+              <w:t>GET</w:t>
+            </w:r>
+          </w:p>
+        </w:tc>
+        <w:tc>
+          <w:tcPr>
+            <w:tcW w:w="3260" w:type="dxa"/>
+          </w:tcPr>
+          <w:p>
+            <w:pPr>
+              <w:rPr>
+                <w:rFonts w:ascii="Calibri" w:hAnsi="Calibri" w:cs="Calibri"/>
+                <w:sz w:val="20"/>
+                <w:szCs w:val="20"/>
+              </w:rPr>
+            </w:pPr>
+            <w:r>
+              <w:rPr>
+                <w:rFonts w:ascii="Calibri" w:hAnsi="Calibri" w:cs="Calibri"/>
+                <w:sz w:val="20"/>
+                <w:szCs w:val="20"/>
+              </w:rPr>
+              <w:t>/</w:t>
+            </w:r>
+            <w:proofErr w:type="spellStart"/>
+            <w:proofErr w:type="gramStart"/>
+            <w:r>
+              <w:rPr>
+                <w:rFonts w:ascii="Calibri" w:hAnsi="Calibri" w:cs="Calibri"/>
+                <w:sz w:val="20"/>
+                <w:szCs w:val="20"/>
+              </w:rPr>
+              <w:t>api</w:t>
+            </w:r>
+            <w:proofErr w:type="spellEnd"/>
+            <w:proofErr w:type="gramEnd"/>
+            <w:r>
+              <w:rPr>
+                <w:rFonts w:ascii="Calibri" w:hAnsi="Calibri" w:cs="Calibri"/>
+                <w:sz w:val="20"/>
+                <w:szCs w:val="20"/>
+              </w:rPr>
+              <w:t>/answers</w:t>
+            </w:r>
+            <w:proofErr w:type="gramStart"/>
+            <w:r>
+              <w:rPr>
+                <w:rFonts w:ascii="Calibri" w:hAnsi="Calibri" w:cs="Calibri"/>
+                <w:sz w:val="20"/>
+                <w:szCs w:val="20"/>
+              </w:rPr>
+              <w:t>/:</w:t>
+            </w:r>
+            <w:proofErr w:type="spellStart"/>
+            <w:r>
+              <w:rPr>
+                <w:rFonts w:ascii="Calibri" w:hAnsi="Calibri" w:cs="Calibri"/>
+                <w:sz w:val="20"/>
+                <w:szCs w:val="20"/>
+              </w:rPr>
+              <w:t>answerId</w:t>
+            </w:r>
+            <w:proofErr w:type="spellEnd"/>
+            <w:proofErr w:type="gramEnd"/>
+            <w:r>
+              <w:rPr>
+                <w:rFonts w:ascii="Calibri" w:hAnsi="Calibri" w:cs="Calibri"/>
+                <w:sz w:val="20"/>
+                <w:szCs w:val="20"/>
+              </w:rPr>
+              <w:t>/rate</w:t>
+            </w:r>
+          </w:p>
+        </w:tc>
+        <w:tc>
+          <w:tcPr>
+            <w:tcW w:w="2552" w:type="dxa"/>
+          </w:tcPr>
+          <w:p>
+            <w:pPr>
+              <w:rPr>
+                <w:rFonts w:ascii="Calibri" w:hAnsi="Calibri" w:cs="Calibri"/>
+                <w:sz w:val="20"/>
+                <w:szCs w:val="20"/>
+              </w:rPr>
+            </w:pPr>
+            <w:r>
+              <w:rPr>
+                <w:rFonts w:ascii="Calibri" w:hAnsi="Calibri" w:cs="Calibri"/>
+                <w:sz w:val="20"/>
+                <w:szCs w:val="20"/>
+              </w:rPr>
+              <w:t>N/A</w:t>
+            </w:r>
+          </w:p>
+        </w:tc>
+        <w:tc>
+          <w:tcPr>
+            <w:tcW w:w="2694" w:type="dxa"/>
+          </w:tcPr>
+          <w:p>
+            <w:pPr>
+              <w:rPr>
+                <w:rFonts w:ascii="Calibri" w:hAnsi="Calibri" w:cs="Calibri"/>
+                <w:sz w:val="20"/>
+                <w:szCs w:val="20"/>
+              </w:rPr>
+            </w:pPr>
+            <w:r>
+              <w:rPr>
+                <w:rFonts w:ascii="Calibri" w:hAnsi="Calibri" w:cs="Calibri"/>
+                <w:sz w:val="20"/>
+                <w:szCs w:val="20"/>
+              </w:rPr>
+              <w:t>{</w:t>
+            </w:r>
+          </w:p>
+          <w:p>
+            <w:pPr>
+              <w:ind w:left="720"/>
+              <w:rPr>
+                <w:rFonts w:ascii="Calibri" w:hAnsi="Calibri" w:cs="Calibri"/>
+                <w:sz w:val="20"/>
+                <w:szCs w:val="20"/>
+              </w:rPr>
+            </w:pPr>
+            <w:proofErr w:type="spellStart"/>
+            <w:r>
+              <w:rPr>
+                <w:rFonts w:ascii="Calibri" w:hAnsi="Calibri" w:cs="Calibri"/>
+                <w:sz w:val="20"/>
+                <w:szCs w:val="20"/>
+              </w:rPr>
+              <w:t>answerId</w:t>
+            </w:r>
+            <w:proofErr w:type="spellEnd"/>
+            <w:r>
+              <w:rPr>
+                <w:rFonts w:ascii="Calibri" w:hAnsi="Calibri" w:cs="Calibri"/>
+                <w:sz w:val="20"/>
+                <w:szCs w:val="20"/>
+              </w:rPr>
+              <w:t>: string,</w:t>
+            </w:r>
+          </w:p>
+          <w:p>
+            <w:pPr>
+              <w:ind w:left="720"/>
+              <w:rPr>
+                <w:rFonts w:ascii="Calibri" w:hAnsi="Calibri" w:cs="Calibri"/>
+                <w:sz w:val="20"/>
+                <w:szCs w:val="20"/>
+              </w:rPr>
+            </w:pPr>
+            <w:proofErr w:type="spellStart"/>
+            <w:r>
+              <w:rPr>
+                <w:rFonts w:ascii="Calibri" w:hAnsi="Calibri" w:cs="Calibri"/>
+                <w:sz w:val="20"/>
+                <w:szCs w:val="20"/>
+              </w:rPr>
+              <w:t>upVotes</w:t>
+            </w:r>
+            <w:proofErr w:type="spellEnd"/>
+            <w:r>
+              <w:rPr>
+                <w:rFonts w:ascii="Calibri" w:hAnsi="Calibri" w:cs="Calibri"/>
+                <w:sz w:val="20"/>
+                <w:szCs w:val="20"/>
+              </w:rPr>
+              <w:t>: number,</w:t>
+            </w:r>
+          </w:p>
+          <w:p>
+            <w:pPr>
+              <w:ind w:left="720"/>
+              <w:rPr>
+                <w:rFonts w:ascii="Calibri" w:hAnsi="Calibri" w:cs="Calibri"/>
+                <w:sz w:val="20"/>
+                <w:szCs w:val="20"/>
+              </w:rPr>
+            </w:pPr>
+            <w:proofErr w:type="spellStart"/>
+            <w:r>
+              <w:rPr>
+                <w:rFonts w:ascii="Calibri" w:hAnsi="Calibri" w:cs="Calibri"/>
+                <w:sz w:val="20"/>
+                <w:szCs w:val="20"/>
+              </w:rPr>
+              <w:t>downVotes</w:t>
+            </w:r>
+            <w:proofErr w:type="spellEnd"/>
+            <w:r>
+              <w:rPr>
+                <w:rFonts w:ascii="Calibri" w:hAnsi="Calibri" w:cs="Calibri"/>
+                <w:sz w:val="20"/>
+                <w:szCs w:val="20"/>
+              </w:rPr>
+              <w:t>: number</w:t>
             </w:r>
           </w:p>
           <w:p>

</xml_diff>

<commit_message>
generated dummy Question and Answer data
</commit_message>
<xml_diff>
--- a/backend/ApiEndpoints.docx
+++ b/backend/ApiEndpoints.docx
@@ -234,62 +234,24 @@
                 <w:sz w:val="20"/>
                 <w:szCs w:val="20"/>
               </w:rPr>
-              <w:t>/</w:t>
-            </w:r>
-            <w:proofErr w:type="spellStart"/>
-            <w:r>
-              <w:rPr>
-                <w:rFonts w:ascii="Calibri" w:hAnsi="Calibri" w:cs="Calibri"/>
-                <w:sz w:val="20"/>
-                <w:szCs w:val="20"/>
-              </w:rPr>
-              <w:t>api</w:t>
-            </w:r>
-            <w:proofErr w:type="spellEnd"/>
-            <w:r>
-              <w:rPr>
-                <w:rFonts w:ascii="Calibri" w:hAnsi="Calibri" w:cs="Calibri"/>
-                <w:sz w:val="20"/>
-                <w:szCs w:val="20"/>
-              </w:rPr>
-              <w:t>/questions</w:t>
-            </w:r>
-          </w:p>
-          <w:p>
-            <w:pPr>
-              <w:rPr>
-                <w:rFonts w:ascii="Calibri" w:hAnsi="Calibri" w:cs="Calibri"/>
-                <w:sz w:val="20"/>
-                <w:szCs w:val="20"/>
-              </w:rPr>
-            </w:pPr>
-            <w:proofErr w:type="gramStart"/>
-            <w:r>
-              <w:rPr>
-                <w:rFonts w:ascii="Calibri" w:hAnsi="Calibri" w:cs="Calibri"/>
-                <w:sz w:val="20"/>
-                <w:szCs w:val="20"/>
-              </w:rPr>
-              <w:t>?&amp;</w:t>
-            </w:r>
-            <w:proofErr w:type="spellStart"/>
-            <w:proofErr w:type="gramEnd"/>
-            <w:r>
-              <w:rPr>
-                <w:rFonts w:ascii="Calibri" w:hAnsi="Calibri" w:cs="Calibri"/>
-                <w:sz w:val="20"/>
-                <w:szCs w:val="20"/>
-              </w:rPr>
-              <w:t>courseId</w:t>
-            </w:r>
-            <w:proofErr w:type="spellEnd"/>
-            <w:r>
-              <w:rPr>
-                <w:rFonts w:ascii="Calibri" w:hAnsi="Calibri" w:cs="Calibri"/>
-                <w:sz w:val="20"/>
-                <w:szCs w:val="20"/>
-              </w:rPr>
-              <w:t>=</w:t>
+              <w:t>/api/questions</w:t>
+            </w:r>
+          </w:p>
+          <w:p>
+            <w:pPr>
+              <w:rPr>
+                <w:rFonts w:ascii="Calibri" w:hAnsi="Calibri" w:cs="Calibri"/>
+                <w:sz w:val="20"/>
+                <w:szCs w:val="20"/>
+              </w:rPr>
+            </w:pPr>
+            <w:r>
+              <w:rPr>
+                <w:rFonts w:ascii="Calibri" w:hAnsi="Calibri" w:cs="Calibri"/>
+                <w:sz w:val="20"/>
+                <w:szCs w:val="20"/>
+              </w:rPr>
+              <w:t>?&amp;courseId=</w:t>
             </w:r>
           </w:p>
           <w:p>
@@ -396,16 +358,68 @@
                 <w:szCs w:val="20"/>
               </w:rPr>
             </w:pPr>
-            <w:proofErr w:type="spellStart"/>
-            <w:r>
-              <w:rPr>
-                <w:rFonts w:ascii="Calibri" w:hAnsi="Calibri" w:cs="Calibri"/>
-                <w:sz w:val="20"/>
-                <w:szCs w:val="20"/>
-              </w:rPr>
-              <w:t>questionId</w:t>
-            </w:r>
-            <w:proofErr w:type="spellEnd"/>
+            <w:r>
+              <w:rPr>
+                <w:rFonts w:ascii="Calibri" w:hAnsi="Calibri" w:cs="Calibri"/>
+                <w:sz w:val="20"/>
+                <w:szCs w:val="20"/>
+              </w:rPr>
+              <w:t>questionId: string,</w:t>
+            </w:r>
+          </w:p>
+          <w:p>
+            <w:pPr>
+              <w:ind w:left="720"/>
+              <w:rPr>
+                <w:rFonts w:ascii="Calibri" w:hAnsi="Calibri" w:cs="Calibri"/>
+                <w:sz w:val="20"/>
+                <w:szCs w:val="20"/>
+              </w:rPr>
+            </w:pPr>
+            <w:r>
+              <w:rPr>
+                <w:rFonts w:ascii="Calibri" w:hAnsi="Calibri" w:cs="Calibri"/>
+                <w:sz w:val="20"/>
+                <w:szCs w:val="20"/>
+              </w:rPr>
+              <w:t>title: string,</w:t>
+            </w:r>
+          </w:p>
+          <w:p>
+            <w:pPr>
+              <w:ind w:left="720"/>
+              <w:rPr>
+                <w:rFonts w:ascii="Calibri" w:hAnsi="Calibri" w:cs="Calibri"/>
+                <w:sz w:val="20"/>
+                <w:szCs w:val="20"/>
+              </w:rPr>
+            </w:pPr>
+            <w:r>
+              <w:rPr>
+                <w:rFonts w:ascii="Calibri" w:hAnsi="Calibri" w:cs="Calibri"/>
+                <w:sz w:val="20"/>
+                <w:szCs w:val="20"/>
+              </w:rPr>
+              <w:t>content: string,</w:t>
+            </w:r>
+          </w:p>
+          <w:p>
+            <w:pPr>
+              <w:ind w:left="720"/>
+              <w:rPr>
+                <w:rFonts w:ascii="Calibri" w:hAnsi="Calibri" w:cs="Calibri"/>
+                <w:sz w:val="20"/>
+                <w:szCs w:val="20"/>
+              </w:rPr>
+            </w:pPr>
+            <w:r>
+              <w:rPr>
+                <w:rFonts w:ascii="Calibri" w:hAnsi="Calibri" w:cs="Calibri"/>
+                <w:sz w:val="20"/>
+                <w:szCs w:val="20"/>
+              </w:rPr>
+              <w:t>userId</w:t>
+            </w:r>
             <w:r>
               <w:rPr>
                 <w:rFonts w:ascii="Calibri" w:hAnsi="Calibri" w:cs="Calibri"/>
@@ -430,249 +444,115 @@
                 <w:sz w:val="20"/>
                 <w:szCs w:val="20"/>
               </w:rPr>
-              <w:t>title: string,</w:t>
-            </w:r>
-          </w:p>
-          <w:p>
-            <w:pPr>
-              <w:ind w:left="720"/>
-              <w:rPr>
-                <w:rFonts w:ascii="Calibri" w:hAnsi="Calibri" w:cs="Calibri"/>
-                <w:sz w:val="20"/>
-                <w:szCs w:val="20"/>
-              </w:rPr>
-            </w:pPr>
-            <w:r>
-              <w:rPr>
-                <w:rFonts w:ascii="Calibri" w:hAnsi="Calibri" w:cs="Calibri"/>
-                <w:sz w:val="20"/>
-                <w:szCs w:val="20"/>
-              </w:rPr>
-              <w:t>content: string,</w:t>
-            </w:r>
-          </w:p>
-          <w:p>
-            <w:pPr>
-              <w:ind w:left="720"/>
-              <w:rPr>
-                <w:rFonts w:ascii="Calibri" w:hAnsi="Calibri" w:cs="Calibri"/>
-                <w:sz w:val="20"/>
-                <w:szCs w:val="20"/>
-              </w:rPr>
-            </w:pPr>
-            <w:proofErr w:type="spellStart"/>
-            <w:r>
-              <w:rPr>
-                <w:rFonts w:ascii="Calibri" w:hAnsi="Calibri" w:cs="Calibri"/>
-                <w:sz w:val="20"/>
-                <w:szCs w:val="20"/>
-              </w:rPr>
-              <w:t>userId</w:t>
-            </w:r>
-            <w:proofErr w:type="spellEnd"/>
-            <w:r>
-              <w:rPr>
-                <w:rFonts w:ascii="Calibri" w:hAnsi="Calibri" w:cs="Calibri"/>
-                <w:sz w:val="20"/>
-                <w:szCs w:val="20"/>
-              </w:rPr>
-              <w:t>: string,</w:t>
-            </w:r>
-          </w:p>
-          <w:p>
-            <w:pPr>
-              <w:ind w:left="720"/>
-              <w:rPr>
-                <w:rFonts w:ascii="Calibri" w:hAnsi="Calibri" w:cs="Calibri"/>
-                <w:sz w:val="20"/>
-                <w:szCs w:val="20"/>
-              </w:rPr>
-            </w:pPr>
-            <w:proofErr w:type="spellStart"/>
-            <w:r>
-              <w:rPr>
-                <w:rFonts w:ascii="Calibri" w:hAnsi="Calibri" w:cs="Calibri"/>
-                <w:sz w:val="20"/>
-                <w:szCs w:val="20"/>
-              </w:rPr>
-              <w:t>courseId</w:t>
-            </w:r>
-            <w:proofErr w:type="spellEnd"/>
-            <w:r>
-              <w:rPr>
-                <w:rFonts w:ascii="Calibri" w:hAnsi="Calibri" w:cs="Calibri"/>
-                <w:sz w:val="20"/>
-                <w:szCs w:val="20"/>
-              </w:rPr>
-              <w:t>: string,</w:t>
-            </w:r>
-          </w:p>
-          <w:p>
-            <w:pPr>
-              <w:ind w:left="720"/>
-              <w:rPr>
-                <w:rFonts w:ascii="Calibri" w:hAnsi="Calibri" w:cs="Calibri"/>
-                <w:sz w:val="20"/>
-                <w:szCs w:val="20"/>
-              </w:rPr>
-            </w:pPr>
-            <w:proofErr w:type="spellStart"/>
-            <w:r>
-              <w:rPr>
-                <w:rFonts w:ascii="Calibri" w:hAnsi="Calibri" w:cs="Calibri"/>
-                <w:sz w:val="20"/>
-                <w:szCs w:val="20"/>
-              </w:rPr>
-              <w:t>viewCount</w:t>
-            </w:r>
-            <w:proofErr w:type="spellEnd"/>
-            <w:r>
-              <w:rPr>
-                <w:rFonts w:ascii="Calibri" w:hAnsi="Calibri" w:cs="Calibri"/>
-                <w:sz w:val="20"/>
-                <w:szCs w:val="20"/>
-              </w:rPr>
-              <w:t>: number,</w:t>
-            </w:r>
-          </w:p>
-          <w:p>
-            <w:pPr>
-              <w:ind w:left="720"/>
-              <w:rPr>
-                <w:rFonts w:ascii="Calibri" w:hAnsi="Calibri" w:cs="Calibri"/>
-                <w:sz w:val="20"/>
-                <w:szCs w:val="20"/>
-              </w:rPr>
-            </w:pPr>
-            <w:proofErr w:type="spellStart"/>
-            <w:r>
-              <w:rPr>
-                <w:rFonts w:ascii="Calibri" w:hAnsi="Calibri" w:cs="Calibri"/>
-                <w:sz w:val="20"/>
-                <w:szCs w:val="20"/>
-              </w:rPr>
-              <w:t>upVotes</w:t>
-            </w:r>
-            <w:proofErr w:type="spellEnd"/>
-            <w:r>
-              <w:rPr>
-                <w:rFonts w:ascii="Calibri" w:hAnsi="Calibri" w:cs="Calibri"/>
-                <w:sz w:val="20"/>
-                <w:szCs w:val="20"/>
-              </w:rPr>
-              <w:t>: number,</w:t>
-            </w:r>
-          </w:p>
-          <w:p>
-            <w:pPr>
-              <w:ind w:left="720"/>
-              <w:rPr>
-                <w:rFonts w:ascii="Calibri" w:hAnsi="Calibri" w:cs="Calibri"/>
-                <w:sz w:val="20"/>
-                <w:szCs w:val="20"/>
-              </w:rPr>
-            </w:pPr>
-            <w:proofErr w:type="spellStart"/>
-            <w:r>
-              <w:rPr>
-                <w:rFonts w:ascii="Calibri" w:hAnsi="Calibri" w:cs="Calibri"/>
-                <w:sz w:val="20"/>
-                <w:szCs w:val="20"/>
-              </w:rPr>
-              <w:t>downVotes</w:t>
-            </w:r>
-            <w:proofErr w:type="spellEnd"/>
-            <w:r>
-              <w:rPr>
-                <w:rFonts w:ascii="Calibri" w:hAnsi="Calibri" w:cs="Calibri"/>
-                <w:sz w:val="20"/>
-                <w:szCs w:val="20"/>
-              </w:rPr>
-              <w:t>: number,</w:t>
-            </w:r>
-          </w:p>
-          <w:p>
-            <w:pPr>
-              <w:ind w:left="720"/>
-              <w:rPr>
-                <w:rFonts w:ascii="Calibri" w:hAnsi="Calibri" w:cs="Calibri"/>
-                <w:sz w:val="20"/>
-                <w:szCs w:val="20"/>
-              </w:rPr>
-            </w:pPr>
-            <w:proofErr w:type="spellStart"/>
-            <w:r>
-              <w:rPr>
-                <w:rFonts w:ascii="Calibri" w:hAnsi="Calibri" w:cs="Calibri"/>
-                <w:sz w:val="20"/>
-                <w:szCs w:val="20"/>
-              </w:rPr>
-              <w:t>isAnonymous</w:t>
-            </w:r>
-            <w:proofErr w:type="spellEnd"/>
-            <w:r>
-              <w:rPr>
-                <w:rFonts w:ascii="Calibri" w:hAnsi="Calibri" w:cs="Calibri"/>
-                <w:sz w:val="20"/>
-                <w:szCs w:val="20"/>
-              </w:rPr>
-              <w:t>: bool,</w:t>
-            </w:r>
-          </w:p>
-          <w:p>
-            <w:pPr>
-              <w:ind w:left="720"/>
-              <w:rPr>
-                <w:rFonts w:ascii="Calibri" w:hAnsi="Calibri" w:cs="Calibri"/>
-                <w:sz w:val="20"/>
-                <w:szCs w:val="20"/>
-              </w:rPr>
-            </w:pPr>
-            <w:proofErr w:type="spellStart"/>
-            <w:r>
-              <w:rPr>
-                <w:rFonts w:ascii="Calibri" w:hAnsi="Calibri" w:cs="Calibri"/>
-                <w:sz w:val="20"/>
-                <w:szCs w:val="20"/>
-              </w:rPr>
-              <w:t>createdAt</w:t>
-            </w:r>
-            <w:proofErr w:type="spellEnd"/>
-            <w:r>
-              <w:rPr>
-                <w:rFonts w:ascii="Calibri" w:hAnsi="Calibri" w:cs="Calibri"/>
-                <w:sz w:val="20"/>
-                <w:szCs w:val="20"/>
-              </w:rPr>
-              <w:t>: string,</w:t>
-            </w:r>
-          </w:p>
-          <w:p>
-            <w:pPr>
-              <w:ind w:left="720"/>
-              <w:rPr>
-                <w:rFonts w:ascii="Calibri" w:hAnsi="Calibri" w:cs="Calibri"/>
-                <w:sz w:val="20"/>
-                <w:szCs w:val="20"/>
-              </w:rPr>
-            </w:pPr>
-            <w:proofErr w:type="spellStart"/>
-            <w:r>
-              <w:rPr>
-                <w:rFonts w:ascii="Calibri" w:hAnsi="Calibri" w:cs="Calibri"/>
-                <w:sz w:val="20"/>
-                <w:szCs w:val="20"/>
-              </w:rPr>
-              <w:t>updatedAt</w:t>
-            </w:r>
-            <w:proofErr w:type="spellEnd"/>
-            <w:r>
-              <w:rPr>
-                <w:rFonts w:ascii="Calibri" w:hAnsi="Calibri" w:cs="Calibri"/>
-                <w:sz w:val="20"/>
-                <w:szCs w:val="20"/>
-              </w:rPr>
-              <w:t>: string</w:t>
+              <w:t>courseId: string,</w:t>
+            </w:r>
+          </w:p>
+          <w:p>
+            <w:pPr>
+              <w:ind w:left="720"/>
+              <w:rPr>
+                <w:rFonts w:ascii="Calibri" w:hAnsi="Calibri" w:cs="Calibri"/>
+                <w:sz w:val="20"/>
+                <w:szCs w:val="20"/>
+              </w:rPr>
+            </w:pPr>
+            <w:r>
+              <w:rPr>
+                <w:rFonts w:ascii="Calibri" w:hAnsi="Calibri" w:cs="Calibri"/>
+                <w:sz w:val="20"/>
+                <w:szCs w:val="20"/>
+              </w:rPr>
+              <w:t>viewCount: number,</w:t>
+            </w:r>
+          </w:p>
+          <w:p>
+            <w:pPr>
+              <w:ind w:left="720"/>
+              <w:rPr>
+                <w:rFonts w:ascii="Calibri" w:hAnsi="Calibri" w:cs="Calibri"/>
+                <w:sz w:val="20"/>
+                <w:szCs w:val="20"/>
+              </w:rPr>
+            </w:pPr>
+            <w:r>
+              <w:rPr>
+                <w:rFonts w:ascii="Calibri" w:hAnsi="Calibri" w:cs="Calibri"/>
+                <w:sz w:val="20"/>
+                <w:szCs w:val="20"/>
+              </w:rPr>
+              <w:t>upVotes: number,</w:t>
+            </w:r>
+          </w:p>
+          <w:p>
+            <w:pPr>
+              <w:ind w:left="720"/>
+              <w:rPr>
+                <w:rFonts w:ascii="Calibri" w:hAnsi="Calibri" w:cs="Calibri"/>
+                <w:sz w:val="20"/>
+                <w:szCs w:val="20"/>
+              </w:rPr>
+            </w:pPr>
+            <w:r>
+              <w:rPr>
+                <w:rFonts w:ascii="Calibri" w:hAnsi="Calibri" w:cs="Calibri"/>
+                <w:sz w:val="20"/>
+                <w:szCs w:val="20"/>
+              </w:rPr>
+              <w:t>downVotes: number,</w:t>
+            </w:r>
+          </w:p>
+          <w:p>
+            <w:pPr>
+              <w:ind w:left="720"/>
+              <w:rPr>
+                <w:rFonts w:ascii="Calibri" w:hAnsi="Calibri" w:cs="Calibri"/>
+                <w:sz w:val="20"/>
+                <w:szCs w:val="20"/>
+              </w:rPr>
+            </w:pPr>
+            <w:r>
+              <w:rPr>
+                <w:rFonts w:ascii="Calibri" w:hAnsi="Calibri" w:cs="Calibri"/>
+                <w:sz w:val="20"/>
+                <w:szCs w:val="20"/>
+              </w:rPr>
+              <w:t>isAnonymous: bool,</w:t>
+            </w:r>
+          </w:p>
+          <w:p>
+            <w:pPr>
+              <w:ind w:left="720"/>
+              <w:rPr>
+                <w:rFonts w:ascii="Calibri" w:hAnsi="Calibri" w:cs="Calibri"/>
+                <w:sz w:val="20"/>
+                <w:szCs w:val="20"/>
+              </w:rPr>
+            </w:pPr>
+            <w:r>
+              <w:rPr>
+                <w:rFonts w:ascii="Calibri" w:hAnsi="Calibri" w:cs="Calibri"/>
+                <w:sz w:val="20"/>
+                <w:szCs w:val="20"/>
+              </w:rPr>
+              <w:t>createdAt: string,</w:t>
+            </w:r>
+          </w:p>
+          <w:p>
+            <w:pPr>
+              <w:ind w:left="720"/>
+              <w:rPr>
+                <w:rFonts w:ascii="Calibri" w:hAnsi="Calibri" w:cs="Calibri"/>
+                <w:sz w:val="20"/>
+                <w:szCs w:val="20"/>
+              </w:rPr>
+            </w:pPr>
+            <w:r>
+              <w:rPr>
+                <w:rFonts w:ascii="Calibri" w:hAnsi="Calibri" w:cs="Calibri"/>
+                <w:sz w:val="20"/>
+                <w:szCs w:val="20"/>
+              </w:rPr>
+              <w:t>updatedAt: string</w:t>
             </w:r>
           </w:p>
           <w:p>
@@ -742,25 +622,7 @@
                 <w:sz w:val="20"/>
                 <w:szCs w:val="20"/>
               </w:rPr>
-              <w:t xml:space="preserve">Get a </w:t>
-            </w:r>
-            <w:proofErr w:type="gramStart"/>
-            <w:r>
-              <w:rPr>
-                <w:rFonts w:ascii="Calibri" w:hAnsi="Calibri" w:cs="Calibri"/>
-                <w:sz w:val="20"/>
-                <w:szCs w:val="20"/>
-              </w:rPr>
-              <w:t>single questions</w:t>
-            </w:r>
-            <w:proofErr w:type="gramEnd"/>
-            <w:r>
-              <w:rPr>
-                <w:rFonts w:ascii="Calibri" w:hAnsi="Calibri" w:cs="Calibri"/>
-                <w:sz w:val="20"/>
-                <w:szCs w:val="20"/>
-              </w:rPr>
-              <w:t xml:space="preserve"> with all the answers</w:t>
+              <w:t>Get a single question with all the answers</w:t>
             </w:r>
           </w:p>
         </w:tc>
@@ -804,48 +666,8 @@
                 <w:sz w:val="20"/>
                 <w:szCs w:val="20"/>
               </w:rPr>
-              <w:t>/</w:t>
-            </w:r>
-            <w:proofErr w:type="spellStart"/>
-            <w:proofErr w:type="gramStart"/>
-            <w:r>
-              <w:rPr>
-                <w:rFonts w:ascii="Calibri" w:hAnsi="Calibri" w:cs="Calibri"/>
-                <w:sz w:val="20"/>
-                <w:szCs w:val="20"/>
-              </w:rPr>
-              <w:t>api</w:t>
-            </w:r>
-            <w:proofErr w:type="spellEnd"/>
-            <w:proofErr w:type="gramEnd"/>
-            <w:r>
-              <w:rPr>
-                <w:rFonts w:ascii="Calibri" w:hAnsi="Calibri" w:cs="Calibri"/>
-                <w:sz w:val="20"/>
-                <w:szCs w:val="20"/>
-              </w:rPr>
-              <w:t>/questions</w:t>
-            </w:r>
-            <w:proofErr w:type="gramStart"/>
-            <w:r>
-              <w:rPr>
-                <w:rFonts w:ascii="Calibri" w:hAnsi="Calibri" w:cs="Calibri"/>
-                <w:sz w:val="20"/>
-                <w:szCs w:val="20"/>
-              </w:rPr>
-              <w:t>/:</w:t>
-            </w:r>
-            <w:proofErr w:type="spellStart"/>
-            <w:r>
-              <w:rPr>
-                <w:rFonts w:ascii="Calibri" w:hAnsi="Calibri" w:cs="Calibri"/>
-                <w:sz w:val="20"/>
-                <w:szCs w:val="20"/>
-              </w:rPr>
-              <w:t>questionId</w:t>
-            </w:r>
-            <w:proofErr w:type="spellEnd"/>
-            <w:proofErr w:type="gramEnd"/>
+              <w:t>/api/questions/:questionId</w:t>
+            </w:r>
           </w:p>
         </w:tc>
         <w:tc>
@@ -900,16 +722,68 @@
                 <w:szCs w:val="20"/>
               </w:rPr>
             </w:pPr>
-            <w:proofErr w:type="spellStart"/>
-            <w:r>
-              <w:rPr>
-                <w:rFonts w:ascii="Calibri" w:hAnsi="Calibri" w:cs="Calibri"/>
-                <w:sz w:val="20"/>
-                <w:szCs w:val="20"/>
-              </w:rPr>
-              <w:t>questionId</w:t>
-            </w:r>
-            <w:proofErr w:type="spellEnd"/>
+            <w:r>
+              <w:rPr>
+                <w:rFonts w:ascii="Calibri" w:hAnsi="Calibri" w:cs="Calibri"/>
+                <w:sz w:val="20"/>
+                <w:szCs w:val="20"/>
+              </w:rPr>
+              <w:t>questionId: string,</w:t>
+            </w:r>
+          </w:p>
+          <w:p>
+            <w:pPr>
+              <w:ind w:left="720"/>
+              <w:rPr>
+                <w:rFonts w:ascii="Calibri" w:hAnsi="Calibri" w:cs="Calibri"/>
+                <w:sz w:val="20"/>
+                <w:szCs w:val="20"/>
+              </w:rPr>
+            </w:pPr>
+            <w:r>
+              <w:rPr>
+                <w:rFonts w:ascii="Calibri" w:hAnsi="Calibri" w:cs="Calibri"/>
+                <w:sz w:val="20"/>
+                <w:szCs w:val="20"/>
+              </w:rPr>
+              <w:t>title: string,</w:t>
+            </w:r>
+          </w:p>
+          <w:p>
+            <w:pPr>
+              <w:ind w:left="720"/>
+              <w:rPr>
+                <w:rFonts w:ascii="Calibri" w:hAnsi="Calibri" w:cs="Calibri"/>
+                <w:sz w:val="20"/>
+                <w:szCs w:val="20"/>
+              </w:rPr>
+            </w:pPr>
+            <w:r>
+              <w:rPr>
+                <w:rFonts w:ascii="Calibri" w:hAnsi="Calibri" w:cs="Calibri"/>
+                <w:sz w:val="20"/>
+                <w:szCs w:val="20"/>
+              </w:rPr>
+              <w:t>content: string,</w:t>
+            </w:r>
+          </w:p>
+          <w:p>
+            <w:pPr>
+              <w:ind w:left="720"/>
+              <w:rPr>
+                <w:rFonts w:ascii="Calibri" w:hAnsi="Calibri" w:cs="Calibri"/>
+                <w:sz w:val="20"/>
+                <w:szCs w:val="20"/>
+              </w:rPr>
+            </w:pPr>
+            <w:r>
+              <w:rPr>
+                <w:rFonts w:ascii="Calibri" w:hAnsi="Calibri" w:cs="Calibri"/>
+                <w:sz w:val="20"/>
+                <w:szCs w:val="20"/>
+              </w:rPr>
+              <w:t>userId</w:t>
+            </w:r>
             <w:r>
               <w:rPr>
                 <w:rFonts w:ascii="Calibri" w:hAnsi="Calibri" w:cs="Calibri"/>
@@ -934,249 +808,115 @@
                 <w:sz w:val="20"/>
                 <w:szCs w:val="20"/>
               </w:rPr>
-              <w:t>title: string,</w:t>
-            </w:r>
-          </w:p>
-          <w:p>
-            <w:pPr>
-              <w:ind w:left="720"/>
-              <w:rPr>
-                <w:rFonts w:ascii="Calibri" w:hAnsi="Calibri" w:cs="Calibri"/>
-                <w:sz w:val="20"/>
-                <w:szCs w:val="20"/>
-              </w:rPr>
-            </w:pPr>
-            <w:r>
-              <w:rPr>
-                <w:rFonts w:ascii="Calibri" w:hAnsi="Calibri" w:cs="Calibri"/>
-                <w:sz w:val="20"/>
-                <w:szCs w:val="20"/>
-              </w:rPr>
-              <w:t>content: string,</w:t>
-            </w:r>
-          </w:p>
-          <w:p>
-            <w:pPr>
-              <w:ind w:left="720"/>
-              <w:rPr>
-                <w:rFonts w:ascii="Calibri" w:hAnsi="Calibri" w:cs="Calibri"/>
-                <w:sz w:val="20"/>
-                <w:szCs w:val="20"/>
-              </w:rPr>
-            </w:pPr>
-            <w:proofErr w:type="spellStart"/>
-            <w:r>
-              <w:rPr>
-                <w:rFonts w:ascii="Calibri" w:hAnsi="Calibri" w:cs="Calibri"/>
-                <w:sz w:val="20"/>
-                <w:szCs w:val="20"/>
-              </w:rPr>
-              <w:t>userId</w:t>
-            </w:r>
-            <w:proofErr w:type="spellEnd"/>
-            <w:r>
-              <w:rPr>
-                <w:rFonts w:ascii="Calibri" w:hAnsi="Calibri" w:cs="Calibri"/>
-                <w:sz w:val="20"/>
-                <w:szCs w:val="20"/>
-              </w:rPr>
-              <w:t>: string,</w:t>
-            </w:r>
-          </w:p>
-          <w:p>
-            <w:pPr>
-              <w:ind w:left="720"/>
-              <w:rPr>
-                <w:rFonts w:ascii="Calibri" w:hAnsi="Calibri" w:cs="Calibri"/>
-                <w:sz w:val="20"/>
-                <w:szCs w:val="20"/>
-              </w:rPr>
-            </w:pPr>
-            <w:proofErr w:type="spellStart"/>
-            <w:r>
-              <w:rPr>
-                <w:rFonts w:ascii="Calibri" w:hAnsi="Calibri" w:cs="Calibri"/>
-                <w:sz w:val="20"/>
-                <w:szCs w:val="20"/>
-              </w:rPr>
-              <w:t>courseId</w:t>
-            </w:r>
-            <w:proofErr w:type="spellEnd"/>
-            <w:r>
-              <w:rPr>
-                <w:rFonts w:ascii="Calibri" w:hAnsi="Calibri" w:cs="Calibri"/>
-                <w:sz w:val="20"/>
-                <w:szCs w:val="20"/>
-              </w:rPr>
-              <w:t>: string,</w:t>
-            </w:r>
-          </w:p>
-          <w:p>
-            <w:pPr>
-              <w:ind w:left="720"/>
-              <w:rPr>
-                <w:rFonts w:ascii="Calibri" w:hAnsi="Calibri" w:cs="Calibri"/>
-                <w:sz w:val="20"/>
-                <w:szCs w:val="20"/>
-              </w:rPr>
-            </w:pPr>
-            <w:proofErr w:type="spellStart"/>
-            <w:r>
-              <w:rPr>
-                <w:rFonts w:ascii="Calibri" w:hAnsi="Calibri" w:cs="Calibri"/>
-                <w:sz w:val="20"/>
-                <w:szCs w:val="20"/>
-              </w:rPr>
-              <w:t>viewCount</w:t>
-            </w:r>
-            <w:proofErr w:type="spellEnd"/>
-            <w:r>
-              <w:rPr>
-                <w:rFonts w:ascii="Calibri" w:hAnsi="Calibri" w:cs="Calibri"/>
-                <w:sz w:val="20"/>
-                <w:szCs w:val="20"/>
-              </w:rPr>
-              <w:t>: number,</w:t>
-            </w:r>
-          </w:p>
-          <w:p>
-            <w:pPr>
-              <w:ind w:left="720"/>
-              <w:rPr>
-                <w:rFonts w:ascii="Calibri" w:hAnsi="Calibri" w:cs="Calibri"/>
-                <w:sz w:val="20"/>
-                <w:szCs w:val="20"/>
-              </w:rPr>
-            </w:pPr>
-            <w:proofErr w:type="spellStart"/>
-            <w:r>
-              <w:rPr>
-                <w:rFonts w:ascii="Calibri" w:hAnsi="Calibri" w:cs="Calibri"/>
-                <w:sz w:val="20"/>
-                <w:szCs w:val="20"/>
-              </w:rPr>
-              <w:t>upVotes</w:t>
-            </w:r>
-            <w:proofErr w:type="spellEnd"/>
-            <w:r>
-              <w:rPr>
-                <w:rFonts w:ascii="Calibri" w:hAnsi="Calibri" w:cs="Calibri"/>
-                <w:sz w:val="20"/>
-                <w:szCs w:val="20"/>
-              </w:rPr>
-              <w:t>: number,</w:t>
-            </w:r>
-          </w:p>
-          <w:p>
-            <w:pPr>
-              <w:ind w:left="720"/>
-              <w:rPr>
-                <w:rFonts w:ascii="Calibri" w:hAnsi="Calibri" w:cs="Calibri"/>
-                <w:sz w:val="20"/>
-                <w:szCs w:val="20"/>
-              </w:rPr>
-            </w:pPr>
-            <w:proofErr w:type="spellStart"/>
-            <w:r>
-              <w:rPr>
-                <w:rFonts w:ascii="Calibri" w:hAnsi="Calibri" w:cs="Calibri"/>
-                <w:sz w:val="20"/>
-                <w:szCs w:val="20"/>
-              </w:rPr>
-              <w:t>downVotes</w:t>
-            </w:r>
-            <w:proofErr w:type="spellEnd"/>
-            <w:r>
-              <w:rPr>
-                <w:rFonts w:ascii="Calibri" w:hAnsi="Calibri" w:cs="Calibri"/>
-                <w:sz w:val="20"/>
-                <w:szCs w:val="20"/>
-              </w:rPr>
-              <w:t>: number,</w:t>
-            </w:r>
-          </w:p>
-          <w:p>
-            <w:pPr>
-              <w:ind w:left="720"/>
-              <w:rPr>
-                <w:rFonts w:ascii="Calibri" w:hAnsi="Calibri" w:cs="Calibri"/>
-                <w:sz w:val="20"/>
-                <w:szCs w:val="20"/>
-              </w:rPr>
-            </w:pPr>
-            <w:proofErr w:type="spellStart"/>
-            <w:r>
-              <w:rPr>
-                <w:rFonts w:ascii="Calibri" w:hAnsi="Calibri" w:cs="Calibri"/>
-                <w:sz w:val="20"/>
-                <w:szCs w:val="20"/>
-              </w:rPr>
-              <w:t>isAnonymous</w:t>
-            </w:r>
-            <w:proofErr w:type="spellEnd"/>
-            <w:r>
-              <w:rPr>
-                <w:rFonts w:ascii="Calibri" w:hAnsi="Calibri" w:cs="Calibri"/>
-                <w:sz w:val="20"/>
-                <w:szCs w:val="20"/>
-              </w:rPr>
-              <w:t>: bool,</w:t>
-            </w:r>
-          </w:p>
-          <w:p>
-            <w:pPr>
-              <w:ind w:left="720"/>
-              <w:rPr>
-                <w:rFonts w:ascii="Calibri" w:hAnsi="Calibri" w:cs="Calibri"/>
-                <w:sz w:val="20"/>
-                <w:szCs w:val="20"/>
-              </w:rPr>
-            </w:pPr>
-            <w:proofErr w:type="spellStart"/>
-            <w:r>
-              <w:rPr>
-                <w:rFonts w:ascii="Calibri" w:hAnsi="Calibri" w:cs="Calibri"/>
-                <w:sz w:val="20"/>
-                <w:szCs w:val="20"/>
-              </w:rPr>
-              <w:t>createdAt</w:t>
-            </w:r>
-            <w:proofErr w:type="spellEnd"/>
-            <w:r>
-              <w:rPr>
-                <w:rFonts w:ascii="Calibri" w:hAnsi="Calibri" w:cs="Calibri"/>
-                <w:sz w:val="20"/>
-                <w:szCs w:val="20"/>
-              </w:rPr>
-              <w:t>: string,</w:t>
-            </w:r>
-          </w:p>
-          <w:p>
-            <w:pPr>
-              <w:ind w:left="720"/>
-              <w:rPr>
-                <w:rFonts w:ascii="Calibri" w:hAnsi="Calibri" w:cs="Calibri"/>
-                <w:sz w:val="20"/>
-                <w:szCs w:val="20"/>
-              </w:rPr>
-            </w:pPr>
-            <w:proofErr w:type="spellStart"/>
-            <w:r>
-              <w:rPr>
-                <w:rFonts w:ascii="Calibri" w:hAnsi="Calibri" w:cs="Calibri"/>
-                <w:sz w:val="20"/>
-                <w:szCs w:val="20"/>
-              </w:rPr>
-              <w:t>updatedAt</w:t>
-            </w:r>
-            <w:proofErr w:type="spellEnd"/>
-            <w:r>
-              <w:rPr>
-                <w:rFonts w:ascii="Calibri" w:hAnsi="Calibri" w:cs="Calibri"/>
-                <w:sz w:val="20"/>
-                <w:szCs w:val="20"/>
-              </w:rPr>
-              <w:t>: string</w:t>
+              <w:t>courseId: string,</w:t>
+            </w:r>
+          </w:p>
+          <w:p>
+            <w:pPr>
+              <w:ind w:left="720"/>
+              <w:rPr>
+                <w:rFonts w:ascii="Calibri" w:hAnsi="Calibri" w:cs="Calibri"/>
+                <w:sz w:val="20"/>
+                <w:szCs w:val="20"/>
+              </w:rPr>
+            </w:pPr>
+            <w:r>
+              <w:rPr>
+                <w:rFonts w:ascii="Calibri" w:hAnsi="Calibri" w:cs="Calibri"/>
+                <w:sz w:val="20"/>
+                <w:szCs w:val="20"/>
+              </w:rPr>
+              <w:t>viewCount: number,</w:t>
+            </w:r>
+          </w:p>
+          <w:p>
+            <w:pPr>
+              <w:ind w:left="720"/>
+              <w:rPr>
+                <w:rFonts w:ascii="Calibri" w:hAnsi="Calibri" w:cs="Calibri"/>
+                <w:sz w:val="20"/>
+                <w:szCs w:val="20"/>
+              </w:rPr>
+            </w:pPr>
+            <w:r>
+              <w:rPr>
+                <w:rFonts w:ascii="Calibri" w:hAnsi="Calibri" w:cs="Calibri"/>
+                <w:sz w:val="20"/>
+                <w:szCs w:val="20"/>
+              </w:rPr>
+              <w:t>upVotes: number,</w:t>
+            </w:r>
+          </w:p>
+          <w:p>
+            <w:pPr>
+              <w:ind w:left="720"/>
+              <w:rPr>
+                <w:rFonts w:ascii="Calibri" w:hAnsi="Calibri" w:cs="Calibri"/>
+                <w:sz w:val="20"/>
+                <w:szCs w:val="20"/>
+              </w:rPr>
+            </w:pPr>
+            <w:r>
+              <w:rPr>
+                <w:rFonts w:ascii="Calibri" w:hAnsi="Calibri" w:cs="Calibri"/>
+                <w:sz w:val="20"/>
+                <w:szCs w:val="20"/>
+              </w:rPr>
+              <w:t>downVotes: number,</w:t>
+            </w:r>
+          </w:p>
+          <w:p>
+            <w:pPr>
+              <w:ind w:left="720"/>
+              <w:rPr>
+                <w:rFonts w:ascii="Calibri" w:hAnsi="Calibri" w:cs="Calibri"/>
+                <w:sz w:val="20"/>
+                <w:szCs w:val="20"/>
+              </w:rPr>
+            </w:pPr>
+            <w:r>
+              <w:rPr>
+                <w:rFonts w:ascii="Calibri" w:hAnsi="Calibri" w:cs="Calibri"/>
+                <w:sz w:val="20"/>
+                <w:szCs w:val="20"/>
+              </w:rPr>
+              <w:t>isAnonymous: bool,</w:t>
+            </w:r>
+          </w:p>
+          <w:p>
+            <w:pPr>
+              <w:ind w:left="720"/>
+              <w:rPr>
+                <w:rFonts w:ascii="Calibri" w:hAnsi="Calibri" w:cs="Calibri"/>
+                <w:sz w:val="20"/>
+                <w:szCs w:val="20"/>
+              </w:rPr>
+            </w:pPr>
+            <w:r>
+              <w:rPr>
+                <w:rFonts w:ascii="Calibri" w:hAnsi="Calibri" w:cs="Calibri"/>
+                <w:sz w:val="20"/>
+                <w:szCs w:val="20"/>
+              </w:rPr>
+              <w:t>createdAt: string,</w:t>
+            </w:r>
+          </w:p>
+          <w:p>
+            <w:pPr>
+              <w:ind w:left="720"/>
+              <w:rPr>
+                <w:rFonts w:ascii="Calibri" w:hAnsi="Calibri" w:cs="Calibri"/>
+                <w:sz w:val="20"/>
+                <w:szCs w:val="20"/>
+              </w:rPr>
+            </w:pPr>
+            <w:r>
+              <w:rPr>
+                <w:rFonts w:ascii="Calibri" w:hAnsi="Calibri" w:cs="Calibri"/>
+                <w:sz w:val="20"/>
+                <w:szCs w:val="20"/>
+              </w:rPr>
+              <w:t>updatedAt: string</w:t>
             </w:r>
           </w:p>
           <w:p>
@@ -1273,25 +1013,7 @@
                 <w:sz w:val="20"/>
                 <w:szCs w:val="20"/>
               </w:rPr>
-              <w:t>/</w:t>
-            </w:r>
-            <w:proofErr w:type="spellStart"/>
-            <w:r>
-              <w:rPr>
-                <w:rFonts w:ascii="Calibri" w:hAnsi="Calibri" w:cs="Calibri"/>
-                <w:sz w:val="20"/>
-                <w:szCs w:val="20"/>
-              </w:rPr>
-              <w:t>api</w:t>
-            </w:r>
-            <w:proofErr w:type="spellEnd"/>
-            <w:r>
-              <w:rPr>
-                <w:rFonts w:ascii="Calibri" w:hAnsi="Calibri" w:cs="Calibri"/>
-                <w:sz w:val="20"/>
-                <w:szCs w:val="20"/>
-              </w:rPr>
-              <w:t>/questions/</w:t>
+              <w:t>/api/questions/</w:t>
             </w:r>
           </w:p>
         </w:tc>
@@ -1361,7 +1083,6 @@
                 <w:szCs w:val="20"/>
               </w:rPr>
             </w:pPr>
-            <w:proofErr w:type="spellStart"/>
             <w:r>
               <w:rPr>
                 <w:rFonts w:ascii="Calibri" w:hAnsi="Calibri" w:cs="Calibri"/>
@@ -1370,7 +1091,6 @@
               </w:rPr>
               <w:t>userId</w:t>
             </w:r>
-            <w:proofErr w:type="spellEnd"/>
             <w:r>
               <w:rPr>
                 <w:rFonts w:ascii="Calibri" w:hAnsi="Calibri" w:cs="Calibri"/>
@@ -1389,16 +1109,152 @@
                 <w:szCs w:val="20"/>
               </w:rPr>
             </w:pPr>
-            <w:proofErr w:type="spellStart"/>
-            <w:r>
-              <w:rPr>
-                <w:rFonts w:ascii="Calibri" w:hAnsi="Calibri" w:cs="Calibri"/>
-                <w:sz w:val="20"/>
-                <w:szCs w:val="20"/>
-              </w:rPr>
-              <w:t>courseId</w:t>
-            </w:r>
-            <w:proofErr w:type="spellEnd"/>
+            <w:r>
+              <w:rPr>
+                <w:rFonts w:ascii="Calibri" w:hAnsi="Calibri" w:cs="Calibri"/>
+                <w:sz w:val="20"/>
+                <w:szCs w:val="20"/>
+              </w:rPr>
+              <w:t>courseId: string,</w:t>
+            </w:r>
+          </w:p>
+          <w:p>
+            <w:pPr>
+              <w:ind w:left="720"/>
+              <w:rPr>
+                <w:rFonts w:ascii="Calibri" w:hAnsi="Calibri" w:cs="Calibri"/>
+                <w:sz w:val="20"/>
+                <w:szCs w:val="20"/>
+              </w:rPr>
+            </w:pPr>
+            <w:r>
+              <w:rPr>
+                <w:rFonts w:ascii="Calibri" w:hAnsi="Calibri" w:cs="Calibri"/>
+                <w:sz w:val="20"/>
+                <w:szCs w:val="20"/>
+              </w:rPr>
+              <w:t>isAnonymous:bool</w:t>
+            </w:r>
+          </w:p>
+          <w:p>
+            <w:pPr>
+              <w:rPr>
+                <w:rFonts w:ascii="Calibri" w:hAnsi="Calibri" w:cs="Calibri"/>
+                <w:sz w:val="20"/>
+                <w:szCs w:val="20"/>
+              </w:rPr>
+            </w:pPr>
+            <w:r>
+              <w:rPr>
+                <w:rFonts w:ascii="Calibri" w:hAnsi="Calibri" w:cs="Calibri"/>
+                <w:sz w:val="20"/>
+                <w:szCs w:val="20"/>
+              </w:rPr>
+              <w:t>}</w:t>
+            </w:r>
+          </w:p>
+          <w:p>
+            <w:pPr>
+              <w:rPr>
+                <w:rFonts w:ascii="Calibri" w:hAnsi="Calibri" w:cs="Calibri"/>
+                <w:sz w:val="20"/>
+                <w:szCs w:val="20"/>
+              </w:rPr>
+            </w:pPr>
+          </w:p>
+        </w:tc>
+        <w:tc>
+          <w:tcPr>
+            <w:tcW w:w="2836" w:type="dxa"/>
+          </w:tcPr>
+          <w:p>
+            <w:pPr>
+              <w:rPr>
+                <w:rFonts w:ascii="Calibri" w:hAnsi="Calibri" w:cs="Calibri"/>
+                <w:sz w:val="20"/>
+                <w:szCs w:val="20"/>
+              </w:rPr>
+            </w:pPr>
+            <w:r>
+              <w:rPr>
+                <w:rFonts w:ascii="Calibri" w:hAnsi="Calibri" w:cs="Calibri"/>
+                <w:sz w:val="20"/>
+                <w:szCs w:val="20"/>
+              </w:rPr>
+              <w:t>{</w:t>
+            </w:r>
+          </w:p>
+          <w:p>
+            <w:pPr>
+              <w:ind w:left="720"/>
+              <w:rPr>
+                <w:rFonts w:ascii="Calibri" w:hAnsi="Calibri" w:cs="Calibri"/>
+                <w:sz w:val="20"/>
+                <w:szCs w:val="20"/>
+              </w:rPr>
+            </w:pPr>
+            <w:r>
+              <w:rPr>
+                <w:rFonts w:ascii="Calibri" w:hAnsi="Calibri" w:cs="Calibri"/>
+                <w:sz w:val="20"/>
+                <w:szCs w:val="20"/>
+              </w:rPr>
+              <w:t>questionId: string,</w:t>
+            </w:r>
+          </w:p>
+          <w:p>
+            <w:pPr>
+              <w:ind w:left="720"/>
+              <w:rPr>
+                <w:rFonts w:ascii="Calibri" w:hAnsi="Calibri" w:cs="Calibri"/>
+                <w:sz w:val="20"/>
+                <w:szCs w:val="20"/>
+              </w:rPr>
+            </w:pPr>
+            <w:r>
+              <w:rPr>
+                <w:rFonts w:ascii="Calibri" w:hAnsi="Calibri" w:cs="Calibri"/>
+                <w:sz w:val="20"/>
+                <w:szCs w:val="20"/>
+              </w:rPr>
+              <w:t>title: string,</w:t>
+            </w:r>
+          </w:p>
+          <w:p>
+            <w:pPr>
+              <w:ind w:left="720"/>
+              <w:rPr>
+                <w:rFonts w:ascii="Calibri" w:hAnsi="Calibri" w:cs="Calibri"/>
+                <w:sz w:val="20"/>
+                <w:szCs w:val="20"/>
+              </w:rPr>
+            </w:pPr>
+            <w:r>
+              <w:rPr>
+                <w:rFonts w:ascii="Calibri" w:hAnsi="Calibri" w:cs="Calibri"/>
+                <w:sz w:val="20"/>
+                <w:szCs w:val="20"/>
+              </w:rPr>
+              <w:t>content: string,</w:t>
+            </w:r>
+          </w:p>
+          <w:p>
+            <w:pPr>
+              <w:ind w:left="720"/>
+              <w:rPr>
+                <w:rFonts w:ascii="Calibri" w:hAnsi="Calibri" w:cs="Calibri"/>
+                <w:sz w:val="20"/>
+                <w:szCs w:val="20"/>
+              </w:rPr>
+            </w:pPr>
+            <w:r>
+              <w:rPr>
+                <w:rFonts w:ascii="Calibri" w:hAnsi="Calibri" w:cs="Calibri"/>
+                <w:sz w:val="20"/>
+                <w:szCs w:val="20"/>
+              </w:rPr>
+              <w:t>userId</w:t>
+            </w:r>
             <w:r>
               <w:rPr>
                 <w:rFonts w:ascii="Calibri" w:hAnsi="Calibri" w:cs="Calibri"/>
@@ -1417,353 +1273,121 @@
                 <w:szCs w:val="20"/>
               </w:rPr>
             </w:pPr>
-            <w:proofErr w:type="spellStart"/>
-            <w:proofErr w:type="gramStart"/>
-            <w:r>
-              <w:rPr>
-                <w:rFonts w:ascii="Calibri" w:hAnsi="Calibri" w:cs="Calibri"/>
-                <w:sz w:val="20"/>
-                <w:szCs w:val="20"/>
-              </w:rPr>
-              <w:t>isAnonymous:bool</w:t>
-            </w:r>
-            <w:proofErr w:type="spellEnd"/>
-            <w:proofErr w:type="gramEnd"/>
-          </w:p>
-          <w:p>
-            <w:pPr>
-              <w:rPr>
-                <w:rFonts w:ascii="Calibri" w:hAnsi="Calibri" w:cs="Calibri"/>
-                <w:sz w:val="20"/>
-                <w:szCs w:val="20"/>
-              </w:rPr>
-            </w:pPr>
-            <w:r>
-              <w:rPr>
-                <w:rFonts w:ascii="Calibri" w:hAnsi="Calibri" w:cs="Calibri"/>
-                <w:sz w:val="20"/>
-                <w:szCs w:val="20"/>
-              </w:rPr>
-              <w:t>}</w:t>
-            </w:r>
-          </w:p>
-          <w:p>
-            <w:pPr>
-              <w:rPr>
-                <w:rFonts w:ascii="Calibri" w:hAnsi="Calibri" w:cs="Calibri"/>
-                <w:sz w:val="20"/>
-                <w:szCs w:val="20"/>
-              </w:rPr>
-            </w:pPr>
-          </w:p>
-        </w:tc>
-        <w:tc>
-          <w:tcPr>
-            <w:tcW w:w="2836" w:type="dxa"/>
-          </w:tcPr>
-          <w:p>
-            <w:pPr>
-              <w:rPr>
-                <w:rFonts w:ascii="Calibri" w:hAnsi="Calibri" w:cs="Calibri"/>
-                <w:sz w:val="20"/>
-                <w:szCs w:val="20"/>
-              </w:rPr>
-            </w:pPr>
-            <w:r>
-              <w:rPr>
-                <w:rFonts w:ascii="Calibri" w:hAnsi="Calibri" w:cs="Calibri"/>
-                <w:sz w:val="20"/>
-                <w:szCs w:val="20"/>
-              </w:rPr>
-              <w:t>{</w:t>
-            </w:r>
-          </w:p>
-          <w:p>
-            <w:pPr>
-              <w:ind w:left="720"/>
-              <w:rPr>
-                <w:rFonts w:ascii="Calibri" w:hAnsi="Calibri" w:cs="Calibri"/>
-                <w:sz w:val="20"/>
-                <w:szCs w:val="20"/>
-              </w:rPr>
-            </w:pPr>
-            <w:proofErr w:type="spellStart"/>
-            <w:r>
-              <w:rPr>
-                <w:rFonts w:ascii="Calibri" w:hAnsi="Calibri" w:cs="Calibri"/>
-                <w:sz w:val="20"/>
-                <w:szCs w:val="20"/>
-              </w:rPr>
-              <w:t>questionId</w:t>
-            </w:r>
-            <w:proofErr w:type="spellEnd"/>
-            <w:r>
-              <w:rPr>
-                <w:rFonts w:ascii="Calibri" w:hAnsi="Calibri" w:cs="Calibri"/>
-                <w:sz w:val="20"/>
-                <w:szCs w:val="20"/>
-              </w:rPr>
-              <w:t>: string,</w:t>
-            </w:r>
-          </w:p>
-          <w:p>
-            <w:pPr>
-              <w:ind w:left="720"/>
-              <w:rPr>
-                <w:rFonts w:ascii="Calibri" w:hAnsi="Calibri" w:cs="Calibri"/>
-                <w:sz w:val="20"/>
-                <w:szCs w:val="20"/>
-              </w:rPr>
-            </w:pPr>
-            <w:r>
-              <w:rPr>
-                <w:rFonts w:ascii="Calibri" w:hAnsi="Calibri" w:cs="Calibri"/>
-                <w:sz w:val="20"/>
-                <w:szCs w:val="20"/>
-              </w:rPr>
-              <w:t>title: string,</w:t>
-            </w:r>
-          </w:p>
-          <w:p>
-            <w:pPr>
-              <w:ind w:left="720"/>
-              <w:rPr>
-                <w:rFonts w:ascii="Calibri" w:hAnsi="Calibri" w:cs="Calibri"/>
-                <w:sz w:val="20"/>
-                <w:szCs w:val="20"/>
-              </w:rPr>
-            </w:pPr>
-            <w:r>
-              <w:rPr>
-                <w:rFonts w:ascii="Calibri" w:hAnsi="Calibri" w:cs="Calibri"/>
-                <w:sz w:val="20"/>
-                <w:szCs w:val="20"/>
-              </w:rPr>
-              <w:t>content: string,</w:t>
-            </w:r>
-          </w:p>
-          <w:p>
-            <w:pPr>
-              <w:ind w:left="720"/>
-              <w:rPr>
-                <w:rFonts w:ascii="Calibri" w:hAnsi="Calibri" w:cs="Calibri"/>
-                <w:sz w:val="20"/>
-                <w:szCs w:val="20"/>
-              </w:rPr>
-            </w:pPr>
-            <w:proofErr w:type="spellStart"/>
-            <w:r>
-              <w:rPr>
-                <w:rFonts w:ascii="Calibri" w:hAnsi="Calibri" w:cs="Calibri"/>
-                <w:sz w:val="20"/>
-                <w:szCs w:val="20"/>
-              </w:rPr>
-              <w:t>userId</w:t>
-            </w:r>
-            <w:proofErr w:type="spellEnd"/>
-            <w:r>
-              <w:rPr>
-                <w:rFonts w:ascii="Calibri" w:hAnsi="Calibri" w:cs="Calibri"/>
-                <w:sz w:val="20"/>
-                <w:szCs w:val="20"/>
-              </w:rPr>
-              <w:t>: string,</w:t>
-            </w:r>
-          </w:p>
-          <w:p>
-            <w:pPr>
-              <w:ind w:left="720"/>
-              <w:rPr>
-                <w:rFonts w:ascii="Calibri" w:hAnsi="Calibri" w:cs="Calibri"/>
-                <w:sz w:val="20"/>
-                <w:szCs w:val="20"/>
-              </w:rPr>
-            </w:pPr>
-            <w:proofErr w:type="spellStart"/>
-            <w:r>
-              <w:rPr>
-                <w:rFonts w:ascii="Calibri" w:hAnsi="Calibri" w:cs="Calibri"/>
-                <w:sz w:val="20"/>
-                <w:szCs w:val="20"/>
-              </w:rPr>
-              <w:t>courseId</w:t>
-            </w:r>
-            <w:proofErr w:type="spellEnd"/>
-            <w:r>
-              <w:rPr>
-                <w:rFonts w:ascii="Calibri" w:hAnsi="Calibri" w:cs="Calibri"/>
-                <w:sz w:val="20"/>
-                <w:szCs w:val="20"/>
-              </w:rPr>
-              <w:t>: string,</w:t>
-            </w:r>
-          </w:p>
-          <w:p>
-            <w:pPr>
-              <w:ind w:left="720"/>
-              <w:rPr>
-                <w:rFonts w:ascii="Calibri" w:hAnsi="Calibri" w:cs="Calibri"/>
-                <w:sz w:val="20"/>
-                <w:szCs w:val="20"/>
-              </w:rPr>
-            </w:pPr>
-            <w:proofErr w:type="spellStart"/>
-            <w:r>
-              <w:rPr>
-                <w:rFonts w:ascii="Calibri" w:hAnsi="Calibri" w:cs="Calibri"/>
-                <w:sz w:val="20"/>
-                <w:szCs w:val="20"/>
-              </w:rPr>
-              <w:t>viewCount</w:t>
-            </w:r>
-            <w:proofErr w:type="spellEnd"/>
-            <w:r>
-              <w:rPr>
-                <w:rFonts w:ascii="Calibri" w:hAnsi="Calibri" w:cs="Calibri"/>
-                <w:sz w:val="20"/>
-                <w:szCs w:val="20"/>
-              </w:rPr>
-              <w:t>: number,</w:t>
-            </w:r>
-          </w:p>
-          <w:p>
-            <w:pPr>
-              <w:ind w:left="720"/>
-              <w:rPr>
-                <w:rFonts w:ascii="Calibri" w:hAnsi="Calibri" w:cs="Calibri"/>
-                <w:sz w:val="20"/>
-                <w:szCs w:val="20"/>
-              </w:rPr>
-            </w:pPr>
-            <w:proofErr w:type="spellStart"/>
-            <w:r>
-              <w:rPr>
-                <w:rFonts w:ascii="Calibri" w:hAnsi="Calibri" w:cs="Calibri"/>
-                <w:sz w:val="20"/>
-                <w:szCs w:val="20"/>
-              </w:rPr>
-              <w:t>upVotes</w:t>
-            </w:r>
-            <w:proofErr w:type="spellEnd"/>
-            <w:r>
-              <w:rPr>
-                <w:rFonts w:ascii="Calibri" w:hAnsi="Calibri" w:cs="Calibri"/>
-                <w:sz w:val="20"/>
-                <w:szCs w:val="20"/>
-              </w:rPr>
-              <w:t>: number,</w:t>
-            </w:r>
-          </w:p>
-          <w:p>
-            <w:pPr>
-              <w:ind w:left="720"/>
-              <w:rPr>
-                <w:rFonts w:ascii="Calibri" w:hAnsi="Calibri" w:cs="Calibri"/>
-                <w:sz w:val="20"/>
-                <w:szCs w:val="20"/>
-              </w:rPr>
-            </w:pPr>
-            <w:proofErr w:type="spellStart"/>
-            <w:r>
-              <w:rPr>
-                <w:rFonts w:ascii="Calibri" w:hAnsi="Calibri" w:cs="Calibri"/>
-                <w:sz w:val="20"/>
-                <w:szCs w:val="20"/>
-              </w:rPr>
-              <w:t>downVotes</w:t>
-            </w:r>
-            <w:proofErr w:type="spellEnd"/>
-            <w:r>
-              <w:rPr>
-                <w:rFonts w:ascii="Calibri" w:hAnsi="Calibri" w:cs="Calibri"/>
-                <w:sz w:val="20"/>
-                <w:szCs w:val="20"/>
-              </w:rPr>
-              <w:t>: number,</w:t>
-            </w:r>
-          </w:p>
-          <w:p>
-            <w:pPr>
-              <w:ind w:left="720"/>
-              <w:rPr>
-                <w:rFonts w:ascii="Calibri" w:hAnsi="Calibri" w:cs="Calibri"/>
-                <w:sz w:val="20"/>
-                <w:szCs w:val="20"/>
-              </w:rPr>
-            </w:pPr>
-            <w:proofErr w:type="spellStart"/>
-            <w:r>
-              <w:rPr>
-                <w:rFonts w:ascii="Calibri" w:hAnsi="Calibri" w:cs="Calibri"/>
-                <w:sz w:val="20"/>
-                <w:szCs w:val="20"/>
-              </w:rPr>
-              <w:t>isAnonymous</w:t>
-            </w:r>
-            <w:proofErr w:type="spellEnd"/>
-            <w:r>
-              <w:rPr>
-                <w:rFonts w:ascii="Calibri" w:hAnsi="Calibri" w:cs="Calibri"/>
-                <w:sz w:val="20"/>
-                <w:szCs w:val="20"/>
-              </w:rPr>
-              <w:t>: bool,</w:t>
-            </w:r>
-          </w:p>
-          <w:p>
-            <w:pPr>
-              <w:ind w:left="720"/>
-              <w:rPr>
-                <w:rFonts w:ascii="Calibri" w:hAnsi="Calibri" w:cs="Calibri"/>
-                <w:sz w:val="20"/>
-                <w:szCs w:val="20"/>
-              </w:rPr>
-            </w:pPr>
-            <w:proofErr w:type="spellStart"/>
-            <w:r>
-              <w:rPr>
-                <w:rFonts w:ascii="Calibri" w:hAnsi="Calibri" w:cs="Calibri"/>
-                <w:sz w:val="20"/>
-                <w:szCs w:val="20"/>
-              </w:rPr>
-              <w:t>createdAt</w:t>
-            </w:r>
-            <w:proofErr w:type="spellEnd"/>
-            <w:r>
-              <w:rPr>
-                <w:rFonts w:ascii="Calibri" w:hAnsi="Calibri" w:cs="Calibri"/>
-                <w:sz w:val="20"/>
-                <w:szCs w:val="20"/>
-              </w:rPr>
-              <w:t>: string,</w:t>
-            </w:r>
-          </w:p>
-          <w:p>
-            <w:pPr>
-              <w:ind w:left="720"/>
-              <w:rPr>
-                <w:rFonts w:ascii="Calibri" w:hAnsi="Calibri" w:cs="Calibri"/>
-                <w:sz w:val="20"/>
-                <w:szCs w:val="20"/>
-              </w:rPr>
-            </w:pPr>
-            <w:proofErr w:type="spellStart"/>
-            <w:r>
-              <w:rPr>
-                <w:rFonts w:ascii="Calibri" w:hAnsi="Calibri" w:cs="Calibri"/>
-                <w:sz w:val="20"/>
-                <w:szCs w:val="20"/>
-              </w:rPr>
-              <w:t>updatedAt</w:t>
-            </w:r>
-            <w:proofErr w:type="spellEnd"/>
-            <w:r>
-              <w:rPr>
-                <w:rFonts w:ascii="Calibri" w:hAnsi="Calibri" w:cs="Calibri"/>
-                <w:sz w:val="20"/>
-                <w:szCs w:val="20"/>
-              </w:rPr>
-              <w:t>: string</w:t>
+            <w:r>
+              <w:rPr>
+                <w:rFonts w:ascii="Calibri" w:hAnsi="Calibri" w:cs="Calibri"/>
+                <w:sz w:val="20"/>
+                <w:szCs w:val="20"/>
+              </w:rPr>
+              <w:t>courseId: string,</w:t>
+            </w:r>
+          </w:p>
+          <w:p>
+            <w:pPr>
+              <w:ind w:left="720"/>
+              <w:rPr>
+                <w:rFonts w:ascii="Calibri" w:hAnsi="Calibri" w:cs="Calibri"/>
+                <w:sz w:val="20"/>
+                <w:szCs w:val="20"/>
+              </w:rPr>
+            </w:pPr>
+            <w:r>
+              <w:rPr>
+                <w:rFonts w:ascii="Calibri" w:hAnsi="Calibri" w:cs="Calibri"/>
+                <w:sz w:val="20"/>
+                <w:szCs w:val="20"/>
+              </w:rPr>
+              <w:t>viewCount: number,</w:t>
+            </w:r>
+          </w:p>
+          <w:p>
+            <w:pPr>
+              <w:ind w:left="720"/>
+              <w:rPr>
+                <w:rFonts w:ascii="Calibri" w:hAnsi="Calibri" w:cs="Calibri"/>
+                <w:sz w:val="20"/>
+                <w:szCs w:val="20"/>
+              </w:rPr>
+            </w:pPr>
+            <w:r>
+              <w:rPr>
+                <w:rFonts w:ascii="Calibri" w:hAnsi="Calibri" w:cs="Calibri"/>
+                <w:sz w:val="20"/>
+                <w:szCs w:val="20"/>
+              </w:rPr>
+              <w:t>upVotes: number,</w:t>
+            </w:r>
+          </w:p>
+          <w:p>
+            <w:pPr>
+              <w:ind w:left="720"/>
+              <w:rPr>
+                <w:rFonts w:ascii="Calibri" w:hAnsi="Calibri" w:cs="Calibri"/>
+                <w:sz w:val="20"/>
+                <w:szCs w:val="20"/>
+              </w:rPr>
+            </w:pPr>
+            <w:r>
+              <w:rPr>
+                <w:rFonts w:ascii="Calibri" w:hAnsi="Calibri" w:cs="Calibri"/>
+                <w:sz w:val="20"/>
+                <w:szCs w:val="20"/>
+              </w:rPr>
+              <w:t>downVotes: number,</w:t>
+            </w:r>
+          </w:p>
+          <w:p>
+            <w:pPr>
+              <w:ind w:left="720"/>
+              <w:rPr>
+                <w:rFonts w:ascii="Calibri" w:hAnsi="Calibri" w:cs="Calibri"/>
+                <w:sz w:val="20"/>
+                <w:szCs w:val="20"/>
+              </w:rPr>
+            </w:pPr>
+            <w:r>
+              <w:rPr>
+                <w:rFonts w:ascii="Calibri" w:hAnsi="Calibri" w:cs="Calibri"/>
+                <w:sz w:val="20"/>
+                <w:szCs w:val="20"/>
+              </w:rPr>
+              <w:t>isAnonymous: bool,</w:t>
+            </w:r>
+          </w:p>
+          <w:p>
+            <w:pPr>
+              <w:ind w:left="720"/>
+              <w:rPr>
+                <w:rFonts w:ascii="Calibri" w:hAnsi="Calibri" w:cs="Calibri"/>
+                <w:sz w:val="20"/>
+                <w:szCs w:val="20"/>
+              </w:rPr>
+            </w:pPr>
+            <w:r>
+              <w:rPr>
+                <w:rFonts w:ascii="Calibri" w:hAnsi="Calibri" w:cs="Calibri"/>
+                <w:sz w:val="20"/>
+                <w:szCs w:val="20"/>
+              </w:rPr>
+              <w:t>createdAt: string,</w:t>
+            </w:r>
+          </w:p>
+          <w:p>
+            <w:pPr>
+              <w:ind w:left="720"/>
+              <w:rPr>
+                <w:rFonts w:ascii="Calibri" w:hAnsi="Calibri" w:cs="Calibri"/>
+                <w:sz w:val="20"/>
+                <w:szCs w:val="20"/>
+              </w:rPr>
+            </w:pPr>
+            <w:r>
+              <w:rPr>
+                <w:rFonts w:ascii="Calibri" w:hAnsi="Calibri" w:cs="Calibri"/>
+                <w:sz w:val="20"/>
+                <w:szCs w:val="20"/>
+              </w:rPr>
+              <w:t>updatedAt: string</w:t>
             </w:r>
           </w:p>
           <w:p>
@@ -1860,48 +1484,8 @@
                 <w:sz w:val="20"/>
                 <w:szCs w:val="20"/>
               </w:rPr>
-              <w:t>/</w:t>
-            </w:r>
-            <w:proofErr w:type="spellStart"/>
-            <w:proofErr w:type="gramStart"/>
-            <w:r>
-              <w:rPr>
-                <w:rFonts w:ascii="Calibri" w:hAnsi="Calibri" w:cs="Calibri"/>
-                <w:sz w:val="20"/>
-                <w:szCs w:val="20"/>
-              </w:rPr>
-              <w:t>api</w:t>
-            </w:r>
-            <w:proofErr w:type="spellEnd"/>
-            <w:proofErr w:type="gramEnd"/>
-            <w:r>
-              <w:rPr>
-                <w:rFonts w:ascii="Calibri" w:hAnsi="Calibri" w:cs="Calibri"/>
-                <w:sz w:val="20"/>
-                <w:szCs w:val="20"/>
-              </w:rPr>
-              <w:t>/questions</w:t>
-            </w:r>
-            <w:proofErr w:type="gramStart"/>
-            <w:r>
-              <w:rPr>
-                <w:rFonts w:ascii="Calibri" w:hAnsi="Calibri" w:cs="Calibri"/>
-                <w:sz w:val="20"/>
-                <w:szCs w:val="20"/>
-              </w:rPr>
-              <w:t>/:</w:t>
-            </w:r>
-            <w:proofErr w:type="spellStart"/>
-            <w:r>
-              <w:rPr>
-                <w:rFonts w:ascii="Calibri" w:hAnsi="Calibri" w:cs="Calibri"/>
-                <w:sz w:val="20"/>
-                <w:szCs w:val="20"/>
-              </w:rPr>
-              <w:t>questionId</w:t>
-            </w:r>
-            <w:proofErr w:type="spellEnd"/>
-            <w:proofErr w:type="gramEnd"/>
+              <w:t>/api/questions/:questionId</w:t>
+            </w:r>
           </w:p>
         </w:tc>
         <w:tc>
@@ -1970,36 +1554,24 @@
                 <w:szCs w:val="20"/>
               </w:rPr>
             </w:pPr>
-            <w:proofErr w:type="spellStart"/>
-            <w:r>
-              <w:rPr>
-                <w:rFonts w:ascii="Calibri" w:hAnsi="Calibri" w:cs="Calibri"/>
-                <w:sz w:val="20"/>
-                <w:szCs w:val="20"/>
-              </w:rPr>
-              <w:t>courseId</w:t>
-            </w:r>
-            <w:proofErr w:type="spellEnd"/>
-            <w:r>
-              <w:rPr>
-                <w:rFonts w:ascii="Calibri" w:hAnsi="Calibri" w:cs="Calibri"/>
-                <w:sz w:val="20"/>
-                <w:szCs w:val="20"/>
-              </w:rPr>
-              <w:t>: string,</w:t>
-            </w:r>
-          </w:p>
-          <w:p>
-            <w:pPr>
-              <w:ind w:left="720"/>
-              <w:rPr>
-                <w:rFonts w:ascii="Calibri" w:hAnsi="Calibri" w:cs="Calibri"/>
-                <w:sz w:val="20"/>
-                <w:szCs w:val="20"/>
-              </w:rPr>
-            </w:pPr>
-            <w:proofErr w:type="spellStart"/>
-            <w:proofErr w:type="gramStart"/>
+            <w:r>
+              <w:rPr>
+                <w:rFonts w:ascii="Calibri" w:hAnsi="Calibri" w:cs="Calibri"/>
+                <w:sz w:val="20"/>
+                <w:szCs w:val="20"/>
+              </w:rPr>
+              <w:t>courseId: string,</w:t>
+            </w:r>
+          </w:p>
+          <w:p>
+            <w:pPr>
+              <w:ind w:left="720"/>
+              <w:rPr>
+                <w:rFonts w:ascii="Calibri" w:hAnsi="Calibri" w:cs="Calibri"/>
+                <w:sz w:val="20"/>
+                <w:szCs w:val="20"/>
+              </w:rPr>
+            </w:pPr>
             <w:r>
               <w:rPr>
                 <w:rFonts w:ascii="Calibri" w:hAnsi="Calibri" w:cs="Calibri"/>
@@ -2008,8 +1580,6 @@
               </w:rPr>
               <w:t>isAnonymous:bool</w:t>
             </w:r>
-            <w:proofErr w:type="spellEnd"/>
-            <w:proofErr w:type="gramEnd"/>
           </w:p>
           <w:p>
             <w:pPr>
@@ -2068,23 +1638,13 @@
                 <w:szCs w:val="20"/>
               </w:rPr>
             </w:pPr>
-            <w:proofErr w:type="spellStart"/>
-            <w:r>
-              <w:rPr>
-                <w:rFonts w:ascii="Calibri" w:hAnsi="Calibri" w:cs="Calibri"/>
-                <w:sz w:val="20"/>
-                <w:szCs w:val="20"/>
-              </w:rPr>
-              <w:t>questionId</w:t>
-            </w:r>
-            <w:proofErr w:type="spellEnd"/>
-            <w:r>
-              <w:rPr>
-                <w:rFonts w:ascii="Calibri" w:hAnsi="Calibri" w:cs="Calibri"/>
-                <w:sz w:val="20"/>
-                <w:szCs w:val="20"/>
-              </w:rPr>
-              <w:t>: string,</w:t>
+            <w:r>
+              <w:rPr>
+                <w:rFonts w:ascii="Calibri" w:hAnsi="Calibri" w:cs="Calibri"/>
+                <w:sz w:val="20"/>
+                <w:szCs w:val="20"/>
+              </w:rPr>
+              <w:t>questionId: string,</w:t>
             </w:r>
           </w:p>
           <w:p>
@@ -2132,79 +1692,49 @@
                 <w:szCs w:val="20"/>
               </w:rPr>
             </w:pPr>
-            <w:proofErr w:type="spellStart"/>
-            <w:r>
-              <w:rPr>
-                <w:rFonts w:ascii="Calibri" w:hAnsi="Calibri" w:cs="Calibri"/>
-                <w:sz w:val="20"/>
-                <w:szCs w:val="20"/>
-              </w:rPr>
-              <w:t>courseId</w:t>
-            </w:r>
-            <w:proofErr w:type="spellEnd"/>
-            <w:r>
-              <w:rPr>
-                <w:rFonts w:ascii="Calibri" w:hAnsi="Calibri" w:cs="Calibri"/>
-                <w:sz w:val="20"/>
-                <w:szCs w:val="20"/>
-              </w:rPr>
-              <w:t>: string,</w:t>
-            </w:r>
-          </w:p>
-          <w:p>
-            <w:pPr>
-              <w:ind w:left="720"/>
-              <w:rPr>
-                <w:rFonts w:ascii="Calibri" w:hAnsi="Calibri" w:cs="Calibri"/>
-                <w:sz w:val="20"/>
-                <w:szCs w:val="20"/>
-              </w:rPr>
-            </w:pPr>
-            <w:proofErr w:type="spellStart"/>
-            <w:r>
-              <w:rPr>
-                <w:rFonts w:ascii="Calibri" w:hAnsi="Calibri" w:cs="Calibri"/>
-                <w:sz w:val="20"/>
-                <w:szCs w:val="20"/>
-              </w:rPr>
-              <w:t>isAnonymous</w:t>
-            </w:r>
-            <w:proofErr w:type="spellEnd"/>
-            <w:r>
-              <w:rPr>
-                <w:rFonts w:ascii="Calibri" w:hAnsi="Calibri" w:cs="Calibri"/>
-                <w:sz w:val="20"/>
-                <w:szCs w:val="20"/>
-              </w:rPr>
-              <w:t>: bool,</w:t>
-            </w:r>
-          </w:p>
-          <w:p>
-            <w:pPr>
-              <w:ind w:left="720"/>
-              <w:rPr>
-                <w:rFonts w:ascii="Calibri" w:hAnsi="Calibri" w:cs="Calibri"/>
-                <w:sz w:val="20"/>
-                <w:szCs w:val="20"/>
-              </w:rPr>
-            </w:pPr>
-            <w:proofErr w:type="spellStart"/>
-            <w:r>
-              <w:rPr>
-                <w:rFonts w:ascii="Calibri" w:hAnsi="Calibri" w:cs="Calibri"/>
-                <w:sz w:val="20"/>
-                <w:szCs w:val="20"/>
-              </w:rPr>
-              <w:t>updatedAt</w:t>
-            </w:r>
-            <w:proofErr w:type="spellEnd"/>
-            <w:r>
-              <w:rPr>
-                <w:rFonts w:ascii="Calibri" w:hAnsi="Calibri" w:cs="Calibri"/>
-                <w:sz w:val="20"/>
-                <w:szCs w:val="20"/>
-              </w:rPr>
-              <w:t>: string</w:t>
+            <w:r>
+              <w:rPr>
+                <w:rFonts w:ascii="Calibri" w:hAnsi="Calibri" w:cs="Calibri"/>
+                <w:sz w:val="20"/>
+                <w:szCs w:val="20"/>
+              </w:rPr>
+              <w:t>courseId: string,</w:t>
+            </w:r>
+          </w:p>
+          <w:p>
+            <w:pPr>
+              <w:ind w:left="720"/>
+              <w:rPr>
+                <w:rFonts w:ascii="Calibri" w:hAnsi="Calibri" w:cs="Calibri"/>
+                <w:sz w:val="20"/>
+                <w:szCs w:val="20"/>
+              </w:rPr>
+            </w:pPr>
+            <w:r>
+              <w:rPr>
+                <w:rFonts w:ascii="Calibri" w:hAnsi="Calibri" w:cs="Calibri"/>
+                <w:sz w:val="20"/>
+                <w:szCs w:val="20"/>
+              </w:rPr>
+              <w:t>isAnonymous: bool,</w:t>
+            </w:r>
+          </w:p>
+          <w:p>
+            <w:pPr>
+              <w:ind w:left="720"/>
+              <w:rPr>
+                <w:rFonts w:ascii="Calibri" w:hAnsi="Calibri" w:cs="Calibri"/>
+                <w:sz w:val="20"/>
+                <w:szCs w:val="20"/>
+              </w:rPr>
+            </w:pPr>
+            <w:r>
+              <w:rPr>
+                <w:rFonts w:ascii="Calibri" w:hAnsi="Calibri" w:cs="Calibri"/>
+                <w:sz w:val="20"/>
+                <w:szCs w:val="20"/>
+              </w:rPr>
+              <w:t>updatedAt: string</w:t>
             </w:r>
           </w:p>
           <w:p>
@@ -2302,48 +1832,8 @@
                 <w:sz w:val="20"/>
                 <w:szCs w:val="20"/>
               </w:rPr>
-              <w:t>/</w:t>
-            </w:r>
-            <w:proofErr w:type="spellStart"/>
-            <w:proofErr w:type="gramStart"/>
-            <w:r>
-              <w:rPr>
-                <w:rFonts w:ascii="Calibri" w:hAnsi="Calibri" w:cs="Calibri"/>
-                <w:sz w:val="20"/>
-                <w:szCs w:val="20"/>
-              </w:rPr>
-              <w:t>api</w:t>
-            </w:r>
-            <w:proofErr w:type="spellEnd"/>
-            <w:proofErr w:type="gramEnd"/>
-            <w:r>
-              <w:rPr>
-                <w:rFonts w:ascii="Calibri" w:hAnsi="Calibri" w:cs="Calibri"/>
-                <w:sz w:val="20"/>
-                <w:szCs w:val="20"/>
-              </w:rPr>
-              <w:t>/questions</w:t>
-            </w:r>
-            <w:proofErr w:type="gramStart"/>
-            <w:r>
-              <w:rPr>
-                <w:rFonts w:ascii="Calibri" w:hAnsi="Calibri" w:cs="Calibri"/>
-                <w:sz w:val="20"/>
-                <w:szCs w:val="20"/>
-              </w:rPr>
-              <w:t>/:</w:t>
-            </w:r>
-            <w:proofErr w:type="spellStart"/>
-            <w:r>
-              <w:rPr>
-                <w:rFonts w:ascii="Calibri" w:hAnsi="Calibri" w:cs="Calibri"/>
-                <w:sz w:val="20"/>
-                <w:szCs w:val="20"/>
-              </w:rPr>
-              <w:t>questionId</w:t>
-            </w:r>
-            <w:proofErr w:type="spellEnd"/>
-            <w:proofErr w:type="gramEnd"/>
+              <w:t>/api/questions/:questionId</w:t>
+            </w:r>
           </w:p>
         </w:tc>
         <w:tc>
@@ -2704,71 +2194,31 @@
                 <w:sz w:val="20"/>
                 <w:szCs w:val="20"/>
               </w:rPr>
+              <w:t>/api/</w:t>
+            </w:r>
+            <w:r>
+              <w:rPr>
+                <w:rFonts w:ascii="Calibri" w:hAnsi="Calibri" w:cs="Calibri"/>
+                <w:sz w:val="20"/>
+                <w:szCs w:val="20"/>
+              </w:rPr>
+              <w:t>questions</w:t>
+            </w:r>
+            <w:r>
+              <w:rPr>
+                <w:rFonts w:ascii="Calibri" w:hAnsi="Calibri" w:cs="Calibri"/>
+                <w:sz w:val="20"/>
+                <w:szCs w:val="20"/>
+              </w:rPr>
               <w:t>/</w:t>
             </w:r>
-            <w:proofErr w:type="spellStart"/>
-            <w:proofErr w:type="gramStart"/>
-            <w:r>
-              <w:rPr>
-                <w:rFonts w:ascii="Calibri" w:hAnsi="Calibri" w:cs="Calibri"/>
-                <w:sz w:val="20"/>
-                <w:szCs w:val="20"/>
-              </w:rPr>
-              <w:t>api</w:t>
-            </w:r>
-            <w:proofErr w:type="spellEnd"/>
-            <w:proofErr w:type="gramEnd"/>
-            <w:r>
-              <w:rPr>
-                <w:rFonts w:ascii="Calibri" w:hAnsi="Calibri" w:cs="Calibri"/>
-                <w:sz w:val="20"/>
-                <w:szCs w:val="20"/>
-              </w:rPr>
-              <w:t>/</w:t>
-            </w:r>
-            <w:r>
-              <w:rPr>
-                <w:rFonts w:ascii="Calibri" w:hAnsi="Calibri" w:cs="Calibri"/>
-                <w:sz w:val="20"/>
-                <w:szCs w:val="20"/>
-              </w:rPr>
-              <w:t>questions</w:t>
-            </w:r>
-            <w:proofErr w:type="gramStart"/>
-            <w:r>
-              <w:rPr>
-                <w:rFonts w:ascii="Calibri" w:hAnsi="Calibri" w:cs="Calibri"/>
-                <w:sz w:val="20"/>
-                <w:szCs w:val="20"/>
-              </w:rPr>
-              <w:t>/</w:t>
-            </w:r>
-            <w:r>
-              <w:rPr>
-                <w:rFonts w:ascii="Calibri" w:hAnsi="Calibri" w:cs="Calibri"/>
-                <w:sz w:val="20"/>
-                <w:szCs w:val="20"/>
-              </w:rPr>
-              <w:t>:</w:t>
-            </w:r>
-            <w:proofErr w:type="spellStart"/>
-            <w:r>
-              <w:rPr>
-                <w:rFonts w:ascii="Calibri" w:hAnsi="Calibri" w:cs="Calibri"/>
-                <w:sz w:val="20"/>
-                <w:szCs w:val="20"/>
-              </w:rPr>
-              <w:t>questionId</w:t>
-            </w:r>
-            <w:proofErr w:type="spellEnd"/>
-            <w:proofErr w:type="gramEnd"/>
-            <w:r>
-              <w:rPr>
-                <w:rFonts w:ascii="Calibri" w:hAnsi="Calibri" w:cs="Calibri"/>
-                <w:sz w:val="20"/>
-                <w:szCs w:val="20"/>
-              </w:rPr>
-              <w:t>/answers</w:t>
+            <w:r>
+              <w:rPr>
+                <w:rFonts w:ascii="Calibri" w:hAnsi="Calibri" w:cs="Calibri"/>
+                <w:sz w:val="20"/>
+                <w:szCs w:val="20"/>
+              </w:rPr>
+              <w:t>:questionId/answers</w:t>
             </w:r>
           </w:p>
         </w:tc>
@@ -2820,7 +2270,6 @@
                 <w:szCs w:val="20"/>
               </w:rPr>
             </w:pPr>
-            <w:proofErr w:type="spellStart"/>
             <w:r>
               <w:rPr>
                 <w:rFonts w:ascii="Calibri" w:hAnsi="Calibri" w:cs="Calibri"/>
@@ -2829,7 +2278,6 @@
               </w:rPr>
               <w:t>userId</w:t>
             </w:r>
-            <w:proofErr w:type="spellEnd"/>
             <w:r>
               <w:rPr>
                 <w:rFonts w:ascii="Calibri" w:hAnsi="Calibri" w:cs="Calibri"/>
@@ -2848,8 +2296,6 @@
                 <w:szCs w:val="20"/>
               </w:rPr>
             </w:pPr>
-            <w:proofErr w:type="spellStart"/>
-            <w:proofErr w:type="gramStart"/>
             <w:r>
               <w:rPr>
                 <w:rFonts w:ascii="Calibri" w:hAnsi="Calibri" w:cs="Calibri"/>
@@ -2858,8 +2304,6 @@
               </w:rPr>
               <w:t>isAnonymous:bool</w:t>
             </w:r>
-            <w:proofErr w:type="spellEnd"/>
-            <w:proofErr w:type="gramEnd"/>
           </w:p>
           <w:p>
             <w:pPr>
@@ -2918,16 +2362,68 @@
                 <w:szCs w:val="20"/>
               </w:rPr>
             </w:pPr>
-            <w:proofErr w:type="spellStart"/>
-            <w:r>
-              <w:rPr>
-                <w:rFonts w:ascii="Calibri" w:hAnsi="Calibri" w:cs="Calibri"/>
-                <w:sz w:val="20"/>
-                <w:szCs w:val="20"/>
-              </w:rPr>
-              <w:t>answerId</w:t>
-            </w:r>
-            <w:proofErr w:type="spellEnd"/>
+            <w:r>
+              <w:rPr>
+                <w:rFonts w:ascii="Calibri" w:hAnsi="Calibri" w:cs="Calibri"/>
+                <w:sz w:val="20"/>
+                <w:szCs w:val="20"/>
+              </w:rPr>
+              <w:t>answerId: string,</w:t>
+            </w:r>
+          </w:p>
+          <w:p>
+            <w:pPr>
+              <w:ind w:left="720"/>
+              <w:rPr>
+                <w:rFonts w:ascii="Calibri" w:hAnsi="Calibri" w:cs="Calibri"/>
+                <w:sz w:val="20"/>
+                <w:szCs w:val="20"/>
+              </w:rPr>
+            </w:pPr>
+            <w:r>
+              <w:rPr>
+                <w:rFonts w:ascii="Calibri" w:hAnsi="Calibri" w:cs="Calibri"/>
+                <w:sz w:val="20"/>
+                <w:szCs w:val="20"/>
+              </w:rPr>
+              <w:t>questionId: string,</w:t>
+            </w:r>
+          </w:p>
+          <w:p>
+            <w:pPr>
+              <w:ind w:left="720"/>
+              <w:rPr>
+                <w:rFonts w:ascii="Calibri" w:hAnsi="Calibri" w:cs="Calibri"/>
+                <w:sz w:val="20"/>
+                <w:szCs w:val="20"/>
+              </w:rPr>
+            </w:pPr>
+            <w:r>
+              <w:rPr>
+                <w:rFonts w:ascii="Calibri" w:hAnsi="Calibri" w:cs="Calibri"/>
+                <w:sz w:val="20"/>
+                <w:szCs w:val="20"/>
+              </w:rPr>
+              <w:t>content: string,</w:t>
+            </w:r>
+          </w:p>
+          <w:p>
+            <w:pPr>
+              <w:ind w:left="720"/>
+              <w:rPr>
+                <w:rFonts w:ascii="Calibri" w:hAnsi="Calibri" w:cs="Calibri"/>
+                <w:sz w:val="20"/>
+                <w:szCs w:val="20"/>
+              </w:rPr>
+            </w:pPr>
+            <w:r>
+              <w:rPr>
+                <w:rFonts w:ascii="Calibri" w:hAnsi="Calibri" w:cs="Calibri"/>
+                <w:sz w:val="20"/>
+                <w:szCs w:val="20"/>
+              </w:rPr>
+              <w:t>userId</w:t>
+            </w:r>
             <w:r>
               <w:rPr>
                 <w:rFonts w:ascii="Calibri" w:hAnsi="Calibri" w:cs="Calibri"/>
@@ -2946,209 +2442,85 @@
                 <w:szCs w:val="20"/>
               </w:rPr>
             </w:pPr>
-            <w:proofErr w:type="spellStart"/>
-            <w:r>
-              <w:rPr>
-                <w:rFonts w:ascii="Calibri" w:hAnsi="Calibri" w:cs="Calibri"/>
-                <w:sz w:val="20"/>
-                <w:szCs w:val="20"/>
-              </w:rPr>
-              <w:t>questionId</w:t>
-            </w:r>
-            <w:proofErr w:type="spellEnd"/>
-            <w:r>
-              <w:rPr>
-                <w:rFonts w:ascii="Calibri" w:hAnsi="Calibri" w:cs="Calibri"/>
-                <w:sz w:val="20"/>
-                <w:szCs w:val="20"/>
-              </w:rPr>
-              <w:t>: string,</w:t>
-            </w:r>
-          </w:p>
-          <w:p>
-            <w:pPr>
-              <w:ind w:left="720"/>
-              <w:rPr>
-                <w:rFonts w:ascii="Calibri" w:hAnsi="Calibri" w:cs="Calibri"/>
-                <w:sz w:val="20"/>
-                <w:szCs w:val="20"/>
-              </w:rPr>
-            </w:pPr>
-            <w:r>
-              <w:rPr>
-                <w:rFonts w:ascii="Calibri" w:hAnsi="Calibri" w:cs="Calibri"/>
-                <w:sz w:val="20"/>
-                <w:szCs w:val="20"/>
-              </w:rPr>
-              <w:t>content: string,</w:t>
-            </w:r>
-          </w:p>
-          <w:p>
-            <w:pPr>
-              <w:ind w:left="720"/>
-              <w:rPr>
-                <w:rFonts w:ascii="Calibri" w:hAnsi="Calibri" w:cs="Calibri"/>
-                <w:sz w:val="20"/>
-                <w:szCs w:val="20"/>
-              </w:rPr>
-            </w:pPr>
-            <w:proofErr w:type="spellStart"/>
-            <w:r>
-              <w:rPr>
-                <w:rFonts w:ascii="Calibri" w:hAnsi="Calibri" w:cs="Calibri"/>
-                <w:sz w:val="20"/>
-                <w:szCs w:val="20"/>
-              </w:rPr>
-              <w:t>userId</w:t>
-            </w:r>
-            <w:proofErr w:type="spellEnd"/>
-            <w:r>
-              <w:rPr>
-                <w:rFonts w:ascii="Calibri" w:hAnsi="Calibri" w:cs="Calibri"/>
-                <w:sz w:val="20"/>
-                <w:szCs w:val="20"/>
-              </w:rPr>
-              <w:t>: string,</w:t>
-            </w:r>
-          </w:p>
-          <w:p>
-            <w:pPr>
-              <w:ind w:left="720"/>
-              <w:rPr>
-                <w:rFonts w:ascii="Calibri" w:hAnsi="Calibri" w:cs="Calibri"/>
-                <w:sz w:val="20"/>
-                <w:szCs w:val="20"/>
-              </w:rPr>
-            </w:pPr>
-            <w:proofErr w:type="spellStart"/>
-            <w:r>
-              <w:rPr>
-                <w:rFonts w:ascii="Calibri" w:hAnsi="Calibri" w:cs="Calibri"/>
-                <w:sz w:val="20"/>
-                <w:szCs w:val="20"/>
-              </w:rPr>
-              <w:t>upVotes</w:t>
-            </w:r>
-            <w:proofErr w:type="spellEnd"/>
-            <w:r>
-              <w:rPr>
-                <w:rFonts w:ascii="Calibri" w:hAnsi="Calibri" w:cs="Calibri"/>
-                <w:sz w:val="20"/>
-                <w:szCs w:val="20"/>
-              </w:rPr>
-              <w:t>: number,</w:t>
-            </w:r>
-          </w:p>
-          <w:p>
-            <w:pPr>
-              <w:ind w:left="720"/>
-              <w:rPr>
-                <w:rFonts w:ascii="Calibri" w:hAnsi="Calibri" w:cs="Calibri"/>
-                <w:sz w:val="20"/>
-                <w:szCs w:val="20"/>
-              </w:rPr>
-            </w:pPr>
-            <w:proofErr w:type="spellStart"/>
-            <w:r>
-              <w:rPr>
-                <w:rFonts w:ascii="Calibri" w:hAnsi="Calibri" w:cs="Calibri"/>
-                <w:sz w:val="20"/>
-                <w:szCs w:val="20"/>
-              </w:rPr>
-              <w:t>downVotes</w:t>
-            </w:r>
-            <w:proofErr w:type="spellEnd"/>
-            <w:r>
-              <w:rPr>
-                <w:rFonts w:ascii="Calibri" w:hAnsi="Calibri" w:cs="Calibri"/>
-                <w:sz w:val="20"/>
-                <w:szCs w:val="20"/>
-              </w:rPr>
-              <w:t>: number,</w:t>
-            </w:r>
-          </w:p>
-          <w:p>
-            <w:pPr>
-              <w:ind w:left="720"/>
-              <w:rPr>
-                <w:rFonts w:ascii="Calibri" w:hAnsi="Calibri" w:cs="Calibri"/>
-                <w:sz w:val="20"/>
-                <w:szCs w:val="20"/>
-              </w:rPr>
-            </w:pPr>
-            <w:proofErr w:type="spellStart"/>
-            <w:r>
-              <w:rPr>
-                <w:rFonts w:ascii="Calibri" w:hAnsi="Calibri" w:cs="Calibri"/>
-                <w:sz w:val="20"/>
-                <w:szCs w:val="20"/>
-              </w:rPr>
-              <w:t>isAnonymous</w:t>
-            </w:r>
-            <w:proofErr w:type="spellEnd"/>
-            <w:r>
-              <w:rPr>
-                <w:rFonts w:ascii="Calibri" w:hAnsi="Calibri" w:cs="Calibri"/>
-                <w:sz w:val="20"/>
-                <w:szCs w:val="20"/>
-              </w:rPr>
-              <w:t>: bool,</w:t>
-            </w:r>
-          </w:p>
-          <w:p>
-            <w:pPr>
-              <w:ind w:left="720"/>
-              <w:rPr>
-                <w:rFonts w:ascii="Calibri" w:hAnsi="Calibri" w:cs="Calibri"/>
-                <w:sz w:val="20"/>
-                <w:szCs w:val="20"/>
-              </w:rPr>
-            </w:pPr>
-            <w:proofErr w:type="spellStart"/>
-            <w:r>
-              <w:rPr>
-                <w:rFonts w:ascii="Calibri" w:hAnsi="Calibri" w:cs="Calibri"/>
-                <w:sz w:val="20"/>
-                <w:szCs w:val="20"/>
-              </w:rPr>
-              <w:t>createdAt</w:t>
-            </w:r>
-            <w:proofErr w:type="spellEnd"/>
-            <w:r>
-              <w:rPr>
-                <w:rFonts w:ascii="Calibri" w:hAnsi="Calibri" w:cs="Calibri"/>
-                <w:sz w:val="20"/>
-                <w:szCs w:val="20"/>
-              </w:rPr>
-              <w:t>: string,</w:t>
-            </w:r>
-          </w:p>
-          <w:p>
-            <w:pPr>
-              <w:ind w:left="720"/>
-              <w:rPr>
-                <w:rFonts w:ascii="Calibri" w:hAnsi="Calibri" w:cs="Calibri"/>
-                <w:sz w:val="20"/>
-                <w:szCs w:val="20"/>
-              </w:rPr>
-            </w:pPr>
-            <w:proofErr w:type="spellStart"/>
-            <w:r>
-              <w:rPr>
-                <w:rFonts w:ascii="Calibri" w:hAnsi="Calibri" w:cs="Calibri"/>
-                <w:sz w:val="20"/>
-                <w:szCs w:val="20"/>
-              </w:rPr>
-              <w:t>updatedAt</w:t>
-            </w:r>
-            <w:proofErr w:type="spellEnd"/>
-            <w:r>
-              <w:rPr>
-                <w:rFonts w:ascii="Calibri" w:hAnsi="Calibri" w:cs="Calibri"/>
-                <w:sz w:val="20"/>
-                <w:szCs w:val="20"/>
-              </w:rPr>
-              <w:t>: string</w:t>
+            <w:r>
+              <w:rPr>
+                <w:rFonts w:ascii="Calibri" w:hAnsi="Calibri" w:cs="Calibri"/>
+                <w:sz w:val="20"/>
+                <w:szCs w:val="20"/>
+              </w:rPr>
+              <w:t>upVotes: number,</w:t>
+            </w:r>
+          </w:p>
+          <w:p>
+            <w:pPr>
+              <w:ind w:left="720"/>
+              <w:rPr>
+                <w:rFonts w:ascii="Calibri" w:hAnsi="Calibri" w:cs="Calibri"/>
+                <w:sz w:val="20"/>
+                <w:szCs w:val="20"/>
+              </w:rPr>
+            </w:pPr>
+            <w:r>
+              <w:rPr>
+                <w:rFonts w:ascii="Calibri" w:hAnsi="Calibri" w:cs="Calibri"/>
+                <w:sz w:val="20"/>
+                <w:szCs w:val="20"/>
+              </w:rPr>
+              <w:t>downVotes: number,</w:t>
+            </w:r>
+          </w:p>
+          <w:p>
+            <w:pPr>
+              <w:ind w:left="720"/>
+              <w:rPr>
+                <w:rFonts w:ascii="Calibri" w:hAnsi="Calibri" w:cs="Calibri"/>
+                <w:sz w:val="20"/>
+                <w:szCs w:val="20"/>
+              </w:rPr>
+            </w:pPr>
+            <w:r>
+              <w:rPr>
+                <w:rFonts w:ascii="Calibri" w:hAnsi="Calibri" w:cs="Calibri"/>
+                <w:sz w:val="20"/>
+                <w:szCs w:val="20"/>
+              </w:rPr>
+              <w:t>isAnonymous: bool,</w:t>
+            </w:r>
+          </w:p>
+          <w:p>
+            <w:pPr>
+              <w:ind w:left="720"/>
+              <w:rPr>
+                <w:rFonts w:ascii="Calibri" w:hAnsi="Calibri" w:cs="Calibri"/>
+                <w:sz w:val="20"/>
+                <w:szCs w:val="20"/>
+              </w:rPr>
+            </w:pPr>
+            <w:r>
+              <w:rPr>
+                <w:rFonts w:ascii="Calibri" w:hAnsi="Calibri" w:cs="Calibri"/>
+                <w:sz w:val="20"/>
+                <w:szCs w:val="20"/>
+              </w:rPr>
+              <w:t>createdAt: string,</w:t>
+            </w:r>
+          </w:p>
+          <w:p>
+            <w:pPr>
+              <w:ind w:left="720"/>
+              <w:rPr>
+                <w:rFonts w:ascii="Calibri" w:hAnsi="Calibri" w:cs="Calibri"/>
+                <w:sz w:val="20"/>
+                <w:szCs w:val="20"/>
+              </w:rPr>
+            </w:pPr>
+            <w:r>
+              <w:rPr>
+                <w:rFonts w:ascii="Calibri" w:hAnsi="Calibri" w:cs="Calibri"/>
+                <w:sz w:val="20"/>
+                <w:szCs w:val="20"/>
+              </w:rPr>
+              <w:t>updatedAt: string</w:t>
             </w:r>
           </w:p>
           <w:p>
@@ -3253,56 +2625,16 @@
                 <w:sz w:val="20"/>
                 <w:szCs w:val="20"/>
               </w:rPr>
-              <w:t>/</w:t>
-            </w:r>
-            <w:proofErr w:type="spellStart"/>
-            <w:proofErr w:type="gramStart"/>
-            <w:r>
-              <w:rPr>
-                <w:rFonts w:ascii="Calibri" w:hAnsi="Calibri" w:cs="Calibri"/>
-                <w:sz w:val="20"/>
-                <w:szCs w:val="20"/>
-              </w:rPr>
-              <w:t>api</w:t>
-            </w:r>
-            <w:proofErr w:type="spellEnd"/>
-            <w:proofErr w:type="gramEnd"/>
-            <w:r>
-              <w:rPr>
-                <w:rFonts w:ascii="Calibri" w:hAnsi="Calibri" w:cs="Calibri"/>
-                <w:sz w:val="20"/>
-                <w:szCs w:val="20"/>
-              </w:rPr>
-              <w:t>/</w:t>
-            </w:r>
-            <w:r>
-              <w:rPr>
-                <w:rFonts w:ascii="Calibri" w:hAnsi="Calibri" w:cs="Calibri"/>
-                <w:sz w:val="20"/>
-                <w:szCs w:val="20"/>
-              </w:rPr>
-              <w:t>answers</w:t>
-            </w:r>
-            <w:proofErr w:type="gramStart"/>
-            <w:r>
-              <w:rPr>
-                <w:rFonts w:ascii="Calibri" w:hAnsi="Calibri" w:cs="Calibri"/>
-                <w:sz w:val="20"/>
-                <w:szCs w:val="20"/>
-              </w:rPr>
-              <w:t>/:</w:t>
-            </w:r>
-            <w:proofErr w:type="spellStart"/>
-            <w:r>
-              <w:rPr>
-                <w:rFonts w:ascii="Calibri" w:hAnsi="Calibri" w:cs="Calibri"/>
-                <w:sz w:val="20"/>
-                <w:szCs w:val="20"/>
-              </w:rPr>
-              <w:t>answerId</w:t>
-            </w:r>
-            <w:proofErr w:type="spellEnd"/>
-            <w:proofErr w:type="gramEnd"/>
+              <w:t>/api/</w:t>
+            </w:r>
+            <w:r>
+              <w:rPr>
+                <w:rFonts w:ascii="Calibri" w:hAnsi="Calibri" w:cs="Calibri"/>
+                <w:sz w:val="20"/>
+                <w:szCs w:val="20"/>
+              </w:rPr>
+              <w:t>answers/:answerId</w:t>
+            </w:r>
           </w:p>
         </w:tc>
         <w:tc>
@@ -3353,8 +2685,6 @@
                 <w:szCs w:val="20"/>
               </w:rPr>
             </w:pPr>
-            <w:proofErr w:type="spellStart"/>
-            <w:proofErr w:type="gramStart"/>
             <w:r>
               <w:rPr>
                 <w:rFonts w:ascii="Calibri" w:hAnsi="Calibri" w:cs="Calibri"/>
@@ -3363,8 +2693,6 @@
               </w:rPr>
               <w:t>isAnonymous:bool</w:t>
             </w:r>
-            <w:proofErr w:type="spellEnd"/>
-            <w:proofErr w:type="gramEnd"/>
           </w:p>
           <w:p>
             <w:pPr>
@@ -3423,23 +2751,13 @@
                 <w:szCs w:val="20"/>
               </w:rPr>
             </w:pPr>
-            <w:proofErr w:type="spellStart"/>
-            <w:r>
-              <w:rPr>
-                <w:rFonts w:ascii="Calibri" w:hAnsi="Calibri" w:cs="Calibri"/>
-                <w:sz w:val="20"/>
-                <w:szCs w:val="20"/>
-              </w:rPr>
-              <w:t>answerId</w:t>
-            </w:r>
-            <w:proofErr w:type="spellEnd"/>
-            <w:r>
-              <w:rPr>
-                <w:rFonts w:ascii="Calibri" w:hAnsi="Calibri" w:cs="Calibri"/>
-                <w:sz w:val="20"/>
-                <w:szCs w:val="20"/>
-              </w:rPr>
-              <w:t>: string,</w:t>
+            <w:r>
+              <w:rPr>
+                <w:rFonts w:ascii="Calibri" w:hAnsi="Calibri" w:cs="Calibri"/>
+                <w:sz w:val="20"/>
+                <w:szCs w:val="20"/>
+              </w:rPr>
+              <w:t>answerId: string,</w:t>
             </w:r>
           </w:p>
           <w:p>
@@ -3469,51 +2787,31 @@
                 <w:szCs w:val="20"/>
               </w:rPr>
             </w:pPr>
-            <w:proofErr w:type="spellStart"/>
-            <w:r>
-              <w:rPr>
-                <w:rFonts w:ascii="Calibri" w:hAnsi="Calibri" w:cs="Calibri"/>
-                <w:sz w:val="20"/>
-                <w:szCs w:val="20"/>
-              </w:rPr>
-              <w:t>isAnonymous</w:t>
-            </w:r>
-            <w:proofErr w:type="spellEnd"/>
-            <w:r>
-              <w:rPr>
-                <w:rFonts w:ascii="Calibri" w:hAnsi="Calibri" w:cs="Calibri"/>
-                <w:sz w:val="20"/>
-                <w:szCs w:val="20"/>
-              </w:rPr>
-              <w:t>: bool,</w:t>
-            </w:r>
-          </w:p>
-          <w:p>
-            <w:pPr>
-              <w:ind w:left="720"/>
-              <w:rPr>
-                <w:rFonts w:ascii="Calibri" w:hAnsi="Calibri" w:cs="Calibri"/>
-                <w:sz w:val="20"/>
-                <w:szCs w:val="20"/>
-              </w:rPr>
-            </w:pPr>
-            <w:proofErr w:type="spellStart"/>
-            <w:r>
-              <w:rPr>
-                <w:rFonts w:ascii="Calibri" w:hAnsi="Calibri" w:cs="Calibri"/>
-                <w:sz w:val="20"/>
-                <w:szCs w:val="20"/>
-              </w:rPr>
-              <w:t>updatedAt</w:t>
-            </w:r>
-            <w:proofErr w:type="spellEnd"/>
-            <w:r>
-              <w:rPr>
-                <w:rFonts w:ascii="Calibri" w:hAnsi="Calibri" w:cs="Calibri"/>
-                <w:sz w:val="20"/>
-                <w:szCs w:val="20"/>
-              </w:rPr>
-              <w:t>: string</w:t>
+            <w:r>
+              <w:rPr>
+                <w:rFonts w:ascii="Calibri" w:hAnsi="Calibri" w:cs="Calibri"/>
+                <w:sz w:val="20"/>
+                <w:szCs w:val="20"/>
+              </w:rPr>
+              <w:t>isAnonymous: bool,</w:t>
+            </w:r>
+          </w:p>
+          <w:p>
+            <w:pPr>
+              <w:ind w:left="720"/>
+              <w:rPr>
+                <w:rFonts w:ascii="Calibri" w:hAnsi="Calibri" w:cs="Calibri"/>
+                <w:sz w:val="20"/>
+                <w:szCs w:val="20"/>
+              </w:rPr>
+            </w:pPr>
+            <w:r>
+              <w:rPr>
+                <w:rFonts w:ascii="Calibri" w:hAnsi="Calibri" w:cs="Calibri"/>
+                <w:sz w:val="20"/>
+                <w:szCs w:val="20"/>
+              </w:rPr>
+              <w:t>updatedAt: string</w:t>
             </w:r>
           </w:p>
           <w:p>
@@ -3618,56 +2916,16 @@
                 <w:sz w:val="20"/>
                 <w:szCs w:val="20"/>
               </w:rPr>
-              <w:t>/</w:t>
-            </w:r>
-            <w:proofErr w:type="spellStart"/>
-            <w:proofErr w:type="gramStart"/>
-            <w:r>
-              <w:rPr>
-                <w:rFonts w:ascii="Calibri" w:hAnsi="Calibri" w:cs="Calibri"/>
-                <w:sz w:val="20"/>
-                <w:szCs w:val="20"/>
-              </w:rPr>
-              <w:t>api</w:t>
-            </w:r>
-            <w:proofErr w:type="spellEnd"/>
-            <w:proofErr w:type="gramEnd"/>
-            <w:r>
-              <w:rPr>
-                <w:rFonts w:ascii="Calibri" w:hAnsi="Calibri" w:cs="Calibri"/>
-                <w:sz w:val="20"/>
-                <w:szCs w:val="20"/>
-              </w:rPr>
-              <w:t>/</w:t>
-            </w:r>
-            <w:r>
-              <w:rPr>
-                <w:rFonts w:ascii="Calibri" w:hAnsi="Calibri" w:cs="Calibri"/>
-                <w:sz w:val="20"/>
-                <w:szCs w:val="20"/>
-              </w:rPr>
-              <w:t>answers</w:t>
-            </w:r>
-            <w:proofErr w:type="gramStart"/>
-            <w:r>
-              <w:rPr>
-                <w:rFonts w:ascii="Calibri" w:hAnsi="Calibri" w:cs="Calibri"/>
-                <w:sz w:val="20"/>
-                <w:szCs w:val="20"/>
-              </w:rPr>
-              <w:t>/:</w:t>
-            </w:r>
-            <w:proofErr w:type="spellStart"/>
-            <w:r>
-              <w:rPr>
-                <w:rFonts w:ascii="Calibri" w:hAnsi="Calibri" w:cs="Calibri"/>
-                <w:sz w:val="20"/>
-                <w:szCs w:val="20"/>
-              </w:rPr>
-              <w:t>answerId</w:t>
-            </w:r>
-            <w:proofErr w:type="spellEnd"/>
-            <w:proofErr w:type="gramEnd"/>
+              <w:t>/api/</w:t>
+            </w:r>
+            <w:r>
+              <w:rPr>
+                <w:rFonts w:ascii="Calibri" w:hAnsi="Calibri" w:cs="Calibri"/>
+                <w:sz w:val="20"/>
+                <w:szCs w:val="20"/>
+              </w:rPr>
+              <w:t>answers/:answerId</w:t>
+            </w:r>
           </w:p>
         </w:tc>
         <w:tc>
@@ -4025,79 +3283,31 @@
                 <w:sz w:val="20"/>
                 <w:szCs w:val="20"/>
               </w:rPr>
+              <w:t>/api/</w:t>
+            </w:r>
+            <w:r>
+              <w:rPr>
+                <w:rFonts w:ascii="Calibri" w:hAnsi="Calibri" w:cs="Calibri"/>
+                <w:sz w:val="20"/>
+                <w:szCs w:val="20"/>
+              </w:rPr>
+              <w:t>questions</w:t>
+            </w:r>
+            <w:r>
+              <w:rPr>
+                <w:rFonts w:ascii="Calibri" w:hAnsi="Calibri" w:cs="Calibri"/>
+                <w:sz w:val="20"/>
+                <w:szCs w:val="20"/>
+              </w:rPr>
               <w:t>/</w:t>
             </w:r>
-            <w:proofErr w:type="spellStart"/>
-            <w:proofErr w:type="gramStart"/>
-            <w:r>
-              <w:rPr>
-                <w:rFonts w:ascii="Calibri" w:hAnsi="Calibri" w:cs="Calibri"/>
-                <w:sz w:val="20"/>
-                <w:szCs w:val="20"/>
-              </w:rPr>
-              <w:t>api</w:t>
-            </w:r>
-            <w:proofErr w:type="spellEnd"/>
-            <w:proofErr w:type="gramEnd"/>
-            <w:r>
-              <w:rPr>
-                <w:rFonts w:ascii="Calibri" w:hAnsi="Calibri" w:cs="Calibri"/>
-                <w:sz w:val="20"/>
-                <w:szCs w:val="20"/>
-              </w:rPr>
-              <w:t>/</w:t>
-            </w:r>
-            <w:r>
-              <w:rPr>
-                <w:rFonts w:ascii="Calibri" w:hAnsi="Calibri" w:cs="Calibri"/>
-                <w:sz w:val="20"/>
-                <w:szCs w:val="20"/>
-              </w:rPr>
-              <w:t>questions</w:t>
-            </w:r>
-            <w:proofErr w:type="gramStart"/>
-            <w:r>
-              <w:rPr>
-                <w:rFonts w:ascii="Calibri" w:hAnsi="Calibri" w:cs="Calibri"/>
-                <w:sz w:val="20"/>
-                <w:szCs w:val="20"/>
-              </w:rPr>
-              <w:t>/</w:t>
-            </w:r>
-            <w:r>
-              <w:rPr>
-                <w:rFonts w:ascii="Calibri" w:hAnsi="Calibri" w:cs="Calibri"/>
-                <w:sz w:val="20"/>
-                <w:szCs w:val="20"/>
-              </w:rPr>
-              <w:t>:</w:t>
-            </w:r>
-            <w:proofErr w:type="spellStart"/>
-            <w:r>
-              <w:rPr>
-                <w:rFonts w:ascii="Calibri" w:hAnsi="Calibri" w:cs="Calibri"/>
-                <w:sz w:val="20"/>
-                <w:szCs w:val="20"/>
-              </w:rPr>
-              <w:t>questionId</w:t>
-            </w:r>
-            <w:proofErr w:type="spellEnd"/>
-            <w:proofErr w:type="gramEnd"/>
-            <w:r>
-              <w:rPr>
-                <w:rFonts w:ascii="Calibri" w:hAnsi="Calibri" w:cs="Calibri"/>
-                <w:sz w:val="20"/>
-                <w:szCs w:val="20"/>
-              </w:rPr>
-              <w:t>/</w:t>
-            </w:r>
-            <w:r>
-              <w:rPr>
-                <w:rFonts w:ascii="Calibri" w:hAnsi="Calibri" w:cs="Calibri"/>
-                <w:sz w:val="20"/>
-                <w:szCs w:val="20"/>
-              </w:rPr>
-              <w:t>rate</w:t>
+            <w:r>
+              <w:rPr>
+                <w:rFonts w:ascii="Calibri" w:hAnsi="Calibri" w:cs="Calibri"/>
+                <w:sz w:val="20"/>
+                <w:szCs w:val="20"/>
+              </w:rPr>
+              <w:t>:questionId/rate</w:t>
             </w:r>
           </w:p>
         </w:tc>
@@ -4197,79 +3407,49 @@
                 <w:szCs w:val="20"/>
               </w:rPr>
             </w:pPr>
-            <w:proofErr w:type="spellStart"/>
-            <w:r>
-              <w:rPr>
-                <w:rFonts w:ascii="Calibri" w:hAnsi="Calibri" w:cs="Calibri"/>
-                <w:sz w:val="20"/>
-                <w:szCs w:val="20"/>
-              </w:rPr>
-              <w:t>questionId</w:t>
-            </w:r>
-            <w:proofErr w:type="spellEnd"/>
-            <w:r>
-              <w:rPr>
-                <w:rFonts w:ascii="Calibri" w:hAnsi="Calibri" w:cs="Calibri"/>
-                <w:sz w:val="20"/>
-                <w:szCs w:val="20"/>
-              </w:rPr>
-              <w:t>: string,</w:t>
-            </w:r>
-          </w:p>
-          <w:p>
-            <w:pPr>
-              <w:ind w:left="720"/>
-              <w:rPr>
-                <w:rFonts w:ascii="Calibri" w:hAnsi="Calibri" w:cs="Calibri"/>
-                <w:sz w:val="20"/>
-                <w:szCs w:val="20"/>
-              </w:rPr>
-            </w:pPr>
-            <w:proofErr w:type="spellStart"/>
-            <w:r>
-              <w:rPr>
-                <w:rFonts w:ascii="Calibri" w:hAnsi="Calibri" w:cs="Calibri"/>
-                <w:sz w:val="20"/>
-                <w:szCs w:val="20"/>
-              </w:rPr>
-              <w:t>upVotes</w:t>
-            </w:r>
-            <w:proofErr w:type="spellEnd"/>
-            <w:r>
-              <w:rPr>
-                <w:rFonts w:ascii="Calibri" w:hAnsi="Calibri" w:cs="Calibri"/>
-                <w:sz w:val="20"/>
-                <w:szCs w:val="20"/>
-              </w:rPr>
-              <w:t>: number,</w:t>
-            </w:r>
-          </w:p>
-          <w:p>
-            <w:pPr>
-              <w:ind w:left="720"/>
-              <w:rPr>
-                <w:rFonts w:ascii="Calibri" w:hAnsi="Calibri" w:cs="Calibri"/>
-                <w:sz w:val="20"/>
-                <w:szCs w:val="20"/>
-              </w:rPr>
-            </w:pPr>
-            <w:proofErr w:type="spellStart"/>
-            <w:r>
-              <w:rPr>
-                <w:rFonts w:ascii="Calibri" w:hAnsi="Calibri" w:cs="Calibri"/>
-                <w:sz w:val="20"/>
-                <w:szCs w:val="20"/>
-              </w:rPr>
-              <w:t>downVotes</w:t>
-            </w:r>
-            <w:proofErr w:type="spellEnd"/>
-            <w:r>
-              <w:rPr>
-                <w:rFonts w:ascii="Calibri" w:hAnsi="Calibri" w:cs="Calibri"/>
-                <w:sz w:val="20"/>
-                <w:szCs w:val="20"/>
-              </w:rPr>
-              <w:t>: number</w:t>
+            <w:r>
+              <w:rPr>
+                <w:rFonts w:ascii="Calibri" w:hAnsi="Calibri" w:cs="Calibri"/>
+                <w:sz w:val="20"/>
+                <w:szCs w:val="20"/>
+              </w:rPr>
+              <w:t>questionId: string,</w:t>
+            </w:r>
+          </w:p>
+          <w:p>
+            <w:pPr>
+              <w:ind w:left="720"/>
+              <w:rPr>
+                <w:rFonts w:ascii="Calibri" w:hAnsi="Calibri" w:cs="Calibri"/>
+                <w:sz w:val="20"/>
+                <w:szCs w:val="20"/>
+              </w:rPr>
+            </w:pPr>
+            <w:r>
+              <w:rPr>
+                <w:rFonts w:ascii="Calibri" w:hAnsi="Calibri" w:cs="Calibri"/>
+                <w:sz w:val="20"/>
+                <w:szCs w:val="20"/>
+              </w:rPr>
+              <w:t>upVotes: number,</w:t>
+            </w:r>
+          </w:p>
+          <w:p>
+            <w:pPr>
+              <w:ind w:left="720"/>
+              <w:rPr>
+                <w:rFonts w:ascii="Calibri" w:hAnsi="Calibri" w:cs="Calibri"/>
+                <w:sz w:val="20"/>
+                <w:szCs w:val="20"/>
+              </w:rPr>
+            </w:pPr>
+            <w:r>
+              <w:rPr>
+                <w:rFonts w:ascii="Calibri" w:hAnsi="Calibri" w:cs="Calibri"/>
+                <w:sz w:val="20"/>
+                <w:szCs w:val="20"/>
+              </w:rPr>
+              <w:t>downVotes: number</w:t>
             </w:r>
           </w:p>
           <w:p>
@@ -4374,63 +3554,15 @@
                 <w:sz w:val="20"/>
                 <w:szCs w:val="20"/>
               </w:rPr>
-              <w:t>/</w:t>
-            </w:r>
-            <w:proofErr w:type="spellStart"/>
-            <w:proofErr w:type="gramStart"/>
-            <w:r>
-              <w:rPr>
-                <w:rFonts w:ascii="Calibri" w:hAnsi="Calibri" w:cs="Calibri"/>
-                <w:sz w:val="20"/>
-                <w:szCs w:val="20"/>
-              </w:rPr>
-              <w:t>api</w:t>
-            </w:r>
-            <w:proofErr w:type="spellEnd"/>
-            <w:proofErr w:type="gramEnd"/>
-            <w:r>
-              <w:rPr>
-                <w:rFonts w:ascii="Calibri" w:hAnsi="Calibri" w:cs="Calibri"/>
-                <w:sz w:val="20"/>
-                <w:szCs w:val="20"/>
-              </w:rPr>
-              <w:t>/</w:t>
-            </w:r>
-            <w:r>
-              <w:rPr>
-                <w:rFonts w:ascii="Calibri" w:hAnsi="Calibri" w:cs="Calibri"/>
-                <w:sz w:val="20"/>
-                <w:szCs w:val="20"/>
-              </w:rPr>
-              <w:t>answers</w:t>
-            </w:r>
-            <w:proofErr w:type="gramStart"/>
-            <w:r>
-              <w:rPr>
-                <w:rFonts w:ascii="Calibri" w:hAnsi="Calibri" w:cs="Calibri"/>
-                <w:sz w:val="20"/>
-                <w:szCs w:val="20"/>
-              </w:rPr>
-              <w:t>/:</w:t>
-            </w:r>
-            <w:proofErr w:type="spellStart"/>
-            <w:r>
-              <w:rPr>
-                <w:rFonts w:ascii="Calibri" w:hAnsi="Calibri" w:cs="Calibri"/>
-                <w:sz w:val="20"/>
-                <w:szCs w:val="20"/>
-              </w:rPr>
-              <w:t>answerId</w:t>
-            </w:r>
-            <w:proofErr w:type="spellEnd"/>
-            <w:proofErr w:type="gramEnd"/>
-            <w:r>
-              <w:rPr>
-                <w:rFonts w:ascii="Calibri" w:hAnsi="Calibri" w:cs="Calibri"/>
-                <w:sz w:val="20"/>
-                <w:szCs w:val="20"/>
-              </w:rPr>
-              <w:t>/rate</w:t>
+              <w:t>/api/</w:t>
+            </w:r>
+            <w:r>
+              <w:rPr>
+                <w:rFonts w:ascii="Calibri" w:hAnsi="Calibri" w:cs="Calibri"/>
+                <w:sz w:val="20"/>
+                <w:szCs w:val="20"/>
+              </w:rPr>
+              <w:t>answers/:answerId/rate</w:t>
             </w:r>
           </w:p>
         </w:tc>
@@ -4530,79 +3662,49 @@
                 <w:szCs w:val="20"/>
               </w:rPr>
             </w:pPr>
-            <w:proofErr w:type="spellStart"/>
-            <w:r>
-              <w:rPr>
-                <w:rFonts w:ascii="Calibri" w:hAnsi="Calibri" w:cs="Calibri"/>
-                <w:sz w:val="20"/>
-                <w:szCs w:val="20"/>
-              </w:rPr>
-              <w:t>answerId</w:t>
-            </w:r>
-            <w:proofErr w:type="spellEnd"/>
-            <w:r>
-              <w:rPr>
-                <w:rFonts w:ascii="Calibri" w:hAnsi="Calibri" w:cs="Calibri"/>
-                <w:sz w:val="20"/>
-                <w:szCs w:val="20"/>
-              </w:rPr>
-              <w:t>: string,</w:t>
-            </w:r>
-          </w:p>
-          <w:p>
-            <w:pPr>
-              <w:ind w:left="720"/>
-              <w:rPr>
-                <w:rFonts w:ascii="Calibri" w:hAnsi="Calibri" w:cs="Calibri"/>
-                <w:sz w:val="20"/>
-                <w:szCs w:val="20"/>
-              </w:rPr>
-            </w:pPr>
-            <w:proofErr w:type="spellStart"/>
-            <w:r>
-              <w:rPr>
-                <w:rFonts w:ascii="Calibri" w:hAnsi="Calibri" w:cs="Calibri"/>
-                <w:sz w:val="20"/>
-                <w:szCs w:val="20"/>
-              </w:rPr>
-              <w:t>upVotes</w:t>
-            </w:r>
-            <w:proofErr w:type="spellEnd"/>
-            <w:r>
-              <w:rPr>
-                <w:rFonts w:ascii="Calibri" w:hAnsi="Calibri" w:cs="Calibri"/>
-                <w:sz w:val="20"/>
-                <w:szCs w:val="20"/>
-              </w:rPr>
-              <w:t>: number,</w:t>
-            </w:r>
-          </w:p>
-          <w:p>
-            <w:pPr>
-              <w:ind w:left="720"/>
-              <w:rPr>
-                <w:rFonts w:ascii="Calibri" w:hAnsi="Calibri" w:cs="Calibri"/>
-                <w:sz w:val="20"/>
-                <w:szCs w:val="20"/>
-              </w:rPr>
-            </w:pPr>
-            <w:proofErr w:type="spellStart"/>
-            <w:r>
-              <w:rPr>
-                <w:rFonts w:ascii="Calibri" w:hAnsi="Calibri" w:cs="Calibri"/>
-                <w:sz w:val="20"/>
-                <w:szCs w:val="20"/>
-              </w:rPr>
-              <w:t>downVotes</w:t>
-            </w:r>
-            <w:proofErr w:type="spellEnd"/>
-            <w:r>
-              <w:rPr>
-                <w:rFonts w:ascii="Calibri" w:hAnsi="Calibri" w:cs="Calibri"/>
-                <w:sz w:val="20"/>
-                <w:szCs w:val="20"/>
-              </w:rPr>
-              <w:t>: number</w:t>
+            <w:r>
+              <w:rPr>
+                <w:rFonts w:ascii="Calibri" w:hAnsi="Calibri" w:cs="Calibri"/>
+                <w:sz w:val="20"/>
+                <w:szCs w:val="20"/>
+              </w:rPr>
+              <w:t>answerId: string,</w:t>
+            </w:r>
+          </w:p>
+          <w:p>
+            <w:pPr>
+              <w:ind w:left="720"/>
+              <w:rPr>
+                <w:rFonts w:ascii="Calibri" w:hAnsi="Calibri" w:cs="Calibri"/>
+                <w:sz w:val="20"/>
+                <w:szCs w:val="20"/>
+              </w:rPr>
+            </w:pPr>
+            <w:r>
+              <w:rPr>
+                <w:rFonts w:ascii="Calibri" w:hAnsi="Calibri" w:cs="Calibri"/>
+                <w:sz w:val="20"/>
+                <w:szCs w:val="20"/>
+              </w:rPr>
+              <w:t>upVotes: number,</w:t>
+            </w:r>
+          </w:p>
+          <w:p>
+            <w:pPr>
+              <w:ind w:left="720"/>
+              <w:rPr>
+                <w:rFonts w:ascii="Calibri" w:hAnsi="Calibri" w:cs="Calibri"/>
+                <w:sz w:val="20"/>
+                <w:szCs w:val="20"/>
+              </w:rPr>
+            </w:pPr>
+            <w:r>
+              <w:rPr>
+                <w:rFonts w:ascii="Calibri" w:hAnsi="Calibri" w:cs="Calibri"/>
+                <w:sz w:val="20"/>
+                <w:szCs w:val="20"/>
+              </w:rPr>
+              <w:t>downVotes: number</w:t>
             </w:r>
           </w:p>
           <w:p>
@@ -4700,63 +3802,15 @@
                 <w:sz w:val="20"/>
                 <w:szCs w:val="20"/>
               </w:rPr>
-              <w:t>/</w:t>
-            </w:r>
-            <w:proofErr w:type="spellStart"/>
-            <w:proofErr w:type="gramStart"/>
-            <w:r>
-              <w:rPr>
-                <w:rFonts w:ascii="Calibri" w:hAnsi="Calibri" w:cs="Calibri"/>
-                <w:sz w:val="20"/>
-                <w:szCs w:val="20"/>
-              </w:rPr>
-              <w:t>api</w:t>
-            </w:r>
-            <w:proofErr w:type="spellEnd"/>
-            <w:proofErr w:type="gramEnd"/>
-            <w:r>
-              <w:rPr>
-                <w:rFonts w:ascii="Calibri" w:hAnsi="Calibri" w:cs="Calibri"/>
-                <w:sz w:val="20"/>
-                <w:szCs w:val="20"/>
-              </w:rPr>
-              <w:t>/</w:t>
-            </w:r>
-            <w:r>
-              <w:rPr>
-                <w:rFonts w:ascii="Calibri" w:hAnsi="Calibri" w:cs="Calibri"/>
-                <w:sz w:val="20"/>
-                <w:szCs w:val="20"/>
-              </w:rPr>
-              <w:t>questions</w:t>
-            </w:r>
-            <w:proofErr w:type="gramStart"/>
-            <w:r>
-              <w:rPr>
-                <w:rFonts w:ascii="Calibri" w:hAnsi="Calibri" w:cs="Calibri"/>
-                <w:sz w:val="20"/>
-                <w:szCs w:val="20"/>
-              </w:rPr>
-              <w:t>/:</w:t>
-            </w:r>
-            <w:proofErr w:type="spellStart"/>
-            <w:r>
-              <w:rPr>
-                <w:rFonts w:ascii="Calibri" w:hAnsi="Calibri" w:cs="Calibri"/>
-                <w:sz w:val="20"/>
-                <w:szCs w:val="20"/>
-              </w:rPr>
-              <w:t>questionId</w:t>
-            </w:r>
-            <w:proofErr w:type="spellEnd"/>
-            <w:proofErr w:type="gramEnd"/>
-            <w:r>
-              <w:rPr>
-                <w:rFonts w:ascii="Calibri" w:hAnsi="Calibri" w:cs="Calibri"/>
-                <w:sz w:val="20"/>
-                <w:szCs w:val="20"/>
-              </w:rPr>
-              <w:t>/rate</w:t>
+              <w:t>/api/</w:t>
+            </w:r>
+            <w:r>
+              <w:rPr>
+                <w:rFonts w:ascii="Calibri" w:hAnsi="Calibri" w:cs="Calibri"/>
+                <w:sz w:val="20"/>
+                <w:szCs w:val="20"/>
+              </w:rPr>
+              <w:t>questions/:questionId/rate</w:t>
             </w:r>
           </w:p>
         </w:tc>
@@ -4812,79 +3866,49 @@
                 <w:szCs w:val="20"/>
               </w:rPr>
             </w:pPr>
-            <w:proofErr w:type="spellStart"/>
-            <w:r>
-              <w:rPr>
-                <w:rFonts w:ascii="Calibri" w:hAnsi="Calibri" w:cs="Calibri"/>
-                <w:sz w:val="20"/>
-                <w:szCs w:val="20"/>
-              </w:rPr>
-              <w:t>questionId</w:t>
-            </w:r>
-            <w:proofErr w:type="spellEnd"/>
-            <w:r>
-              <w:rPr>
-                <w:rFonts w:ascii="Calibri" w:hAnsi="Calibri" w:cs="Calibri"/>
-                <w:sz w:val="20"/>
-                <w:szCs w:val="20"/>
-              </w:rPr>
-              <w:t>: string,</w:t>
-            </w:r>
-          </w:p>
-          <w:p>
-            <w:pPr>
-              <w:ind w:left="720"/>
-              <w:rPr>
-                <w:rFonts w:ascii="Calibri" w:hAnsi="Calibri" w:cs="Calibri"/>
-                <w:sz w:val="20"/>
-                <w:szCs w:val="20"/>
-              </w:rPr>
-            </w:pPr>
-            <w:proofErr w:type="spellStart"/>
-            <w:r>
-              <w:rPr>
-                <w:rFonts w:ascii="Calibri" w:hAnsi="Calibri" w:cs="Calibri"/>
-                <w:sz w:val="20"/>
-                <w:szCs w:val="20"/>
-              </w:rPr>
-              <w:t>upVotes</w:t>
-            </w:r>
-            <w:proofErr w:type="spellEnd"/>
-            <w:r>
-              <w:rPr>
-                <w:rFonts w:ascii="Calibri" w:hAnsi="Calibri" w:cs="Calibri"/>
-                <w:sz w:val="20"/>
-                <w:szCs w:val="20"/>
-              </w:rPr>
-              <w:t>: number,</w:t>
-            </w:r>
-          </w:p>
-          <w:p>
-            <w:pPr>
-              <w:ind w:left="720"/>
-              <w:rPr>
-                <w:rFonts w:ascii="Calibri" w:hAnsi="Calibri" w:cs="Calibri"/>
-                <w:sz w:val="20"/>
-                <w:szCs w:val="20"/>
-              </w:rPr>
-            </w:pPr>
-            <w:proofErr w:type="spellStart"/>
-            <w:r>
-              <w:rPr>
-                <w:rFonts w:ascii="Calibri" w:hAnsi="Calibri" w:cs="Calibri"/>
-                <w:sz w:val="20"/>
-                <w:szCs w:val="20"/>
-              </w:rPr>
-              <w:t>downVotes</w:t>
-            </w:r>
-            <w:proofErr w:type="spellEnd"/>
-            <w:r>
-              <w:rPr>
-                <w:rFonts w:ascii="Calibri" w:hAnsi="Calibri" w:cs="Calibri"/>
-                <w:sz w:val="20"/>
-                <w:szCs w:val="20"/>
-              </w:rPr>
-              <w:t>: number</w:t>
+            <w:r>
+              <w:rPr>
+                <w:rFonts w:ascii="Calibri" w:hAnsi="Calibri" w:cs="Calibri"/>
+                <w:sz w:val="20"/>
+                <w:szCs w:val="20"/>
+              </w:rPr>
+              <w:t>questionId: string,</w:t>
+            </w:r>
+          </w:p>
+          <w:p>
+            <w:pPr>
+              <w:ind w:left="720"/>
+              <w:rPr>
+                <w:rFonts w:ascii="Calibri" w:hAnsi="Calibri" w:cs="Calibri"/>
+                <w:sz w:val="20"/>
+                <w:szCs w:val="20"/>
+              </w:rPr>
+            </w:pPr>
+            <w:r>
+              <w:rPr>
+                <w:rFonts w:ascii="Calibri" w:hAnsi="Calibri" w:cs="Calibri"/>
+                <w:sz w:val="20"/>
+                <w:szCs w:val="20"/>
+              </w:rPr>
+              <w:t>upVotes: number,</w:t>
+            </w:r>
+          </w:p>
+          <w:p>
+            <w:pPr>
+              <w:ind w:left="720"/>
+              <w:rPr>
+                <w:rFonts w:ascii="Calibri" w:hAnsi="Calibri" w:cs="Calibri"/>
+                <w:sz w:val="20"/>
+                <w:szCs w:val="20"/>
+              </w:rPr>
+            </w:pPr>
+            <w:r>
+              <w:rPr>
+                <w:rFonts w:ascii="Calibri" w:hAnsi="Calibri" w:cs="Calibri"/>
+                <w:sz w:val="20"/>
+                <w:szCs w:val="20"/>
+              </w:rPr>
+              <w:t>downVotes: number</w:t>
             </w:r>
           </w:p>
           <w:p>
@@ -4981,55 +4005,7 @@
                 <w:sz w:val="20"/>
                 <w:szCs w:val="20"/>
               </w:rPr>
-              <w:t>/</w:t>
-            </w:r>
-            <w:proofErr w:type="spellStart"/>
-            <w:proofErr w:type="gramStart"/>
-            <w:r>
-              <w:rPr>
-                <w:rFonts w:ascii="Calibri" w:hAnsi="Calibri" w:cs="Calibri"/>
-                <w:sz w:val="20"/>
-                <w:szCs w:val="20"/>
-              </w:rPr>
-              <w:t>api</w:t>
-            </w:r>
-            <w:proofErr w:type="spellEnd"/>
-            <w:proofErr w:type="gramEnd"/>
-            <w:r>
-              <w:rPr>
-                <w:rFonts w:ascii="Calibri" w:hAnsi="Calibri" w:cs="Calibri"/>
-                <w:sz w:val="20"/>
-                <w:szCs w:val="20"/>
-              </w:rPr>
-              <w:t>/answers</w:t>
-            </w:r>
-            <w:proofErr w:type="gramStart"/>
-            <w:r>
-              <w:rPr>
-                <w:rFonts w:ascii="Calibri" w:hAnsi="Calibri" w:cs="Calibri"/>
-                <w:sz w:val="20"/>
-                <w:szCs w:val="20"/>
-              </w:rPr>
-              <w:t>/:</w:t>
-            </w:r>
-            <w:proofErr w:type="spellStart"/>
-            <w:r>
-              <w:rPr>
-                <w:rFonts w:ascii="Calibri" w:hAnsi="Calibri" w:cs="Calibri"/>
-                <w:sz w:val="20"/>
-                <w:szCs w:val="20"/>
-              </w:rPr>
-              <w:t>answerId</w:t>
-            </w:r>
-            <w:proofErr w:type="spellEnd"/>
-            <w:proofErr w:type="gramEnd"/>
-            <w:r>
-              <w:rPr>
-                <w:rFonts w:ascii="Calibri" w:hAnsi="Calibri" w:cs="Calibri"/>
-                <w:sz w:val="20"/>
-                <w:szCs w:val="20"/>
-              </w:rPr>
-              <w:t>/rate</w:t>
+              <w:t>/api/answers/:answerId/rate</w:t>
             </w:r>
           </w:p>
         </w:tc>
@@ -5085,79 +4061,49 @@
                 <w:szCs w:val="20"/>
               </w:rPr>
             </w:pPr>
-            <w:proofErr w:type="spellStart"/>
-            <w:r>
-              <w:rPr>
-                <w:rFonts w:ascii="Calibri" w:hAnsi="Calibri" w:cs="Calibri"/>
-                <w:sz w:val="20"/>
-                <w:szCs w:val="20"/>
-              </w:rPr>
-              <w:t>answerId</w:t>
-            </w:r>
-            <w:proofErr w:type="spellEnd"/>
-            <w:r>
-              <w:rPr>
-                <w:rFonts w:ascii="Calibri" w:hAnsi="Calibri" w:cs="Calibri"/>
-                <w:sz w:val="20"/>
-                <w:szCs w:val="20"/>
-              </w:rPr>
-              <w:t>: string,</w:t>
-            </w:r>
-          </w:p>
-          <w:p>
-            <w:pPr>
-              <w:ind w:left="720"/>
-              <w:rPr>
-                <w:rFonts w:ascii="Calibri" w:hAnsi="Calibri" w:cs="Calibri"/>
-                <w:sz w:val="20"/>
-                <w:szCs w:val="20"/>
-              </w:rPr>
-            </w:pPr>
-            <w:proofErr w:type="spellStart"/>
-            <w:r>
-              <w:rPr>
-                <w:rFonts w:ascii="Calibri" w:hAnsi="Calibri" w:cs="Calibri"/>
-                <w:sz w:val="20"/>
-                <w:szCs w:val="20"/>
-              </w:rPr>
-              <w:t>upVotes</w:t>
-            </w:r>
-            <w:proofErr w:type="spellEnd"/>
-            <w:r>
-              <w:rPr>
-                <w:rFonts w:ascii="Calibri" w:hAnsi="Calibri" w:cs="Calibri"/>
-                <w:sz w:val="20"/>
-                <w:szCs w:val="20"/>
-              </w:rPr>
-              <w:t>: number,</w:t>
-            </w:r>
-          </w:p>
-          <w:p>
-            <w:pPr>
-              <w:ind w:left="720"/>
-              <w:rPr>
-                <w:rFonts w:ascii="Calibri" w:hAnsi="Calibri" w:cs="Calibri"/>
-                <w:sz w:val="20"/>
-                <w:szCs w:val="20"/>
-              </w:rPr>
-            </w:pPr>
-            <w:proofErr w:type="spellStart"/>
-            <w:r>
-              <w:rPr>
-                <w:rFonts w:ascii="Calibri" w:hAnsi="Calibri" w:cs="Calibri"/>
-                <w:sz w:val="20"/>
-                <w:szCs w:val="20"/>
-              </w:rPr>
-              <w:t>downVotes</w:t>
-            </w:r>
-            <w:proofErr w:type="spellEnd"/>
-            <w:r>
-              <w:rPr>
-                <w:rFonts w:ascii="Calibri" w:hAnsi="Calibri" w:cs="Calibri"/>
-                <w:sz w:val="20"/>
-                <w:szCs w:val="20"/>
-              </w:rPr>
-              <w:t>: number</w:t>
+            <w:r>
+              <w:rPr>
+                <w:rFonts w:ascii="Calibri" w:hAnsi="Calibri" w:cs="Calibri"/>
+                <w:sz w:val="20"/>
+                <w:szCs w:val="20"/>
+              </w:rPr>
+              <w:t>answerId: string,</w:t>
+            </w:r>
+          </w:p>
+          <w:p>
+            <w:pPr>
+              <w:ind w:left="720"/>
+              <w:rPr>
+                <w:rFonts w:ascii="Calibri" w:hAnsi="Calibri" w:cs="Calibri"/>
+                <w:sz w:val="20"/>
+                <w:szCs w:val="20"/>
+              </w:rPr>
+            </w:pPr>
+            <w:r>
+              <w:rPr>
+                <w:rFonts w:ascii="Calibri" w:hAnsi="Calibri" w:cs="Calibri"/>
+                <w:sz w:val="20"/>
+                <w:szCs w:val="20"/>
+              </w:rPr>
+              <w:t>upVotes: number,</w:t>
+            </w:r>
+          </w:p>
+          <w:p>
+            <w:pPr>
+              <w:ind w:left="720"/>
+              <w:rPr>
+                <w:rFonts w:ascii="Calibri" w:hAnsi="Calibri" w:cs="Calibri"/>
+                <w:sz w:val="20"/>
+                <w:szCs w:val="20"/>
+              </w:rPr>
+            </w:pPr>
+            <w:r>
+              <w:rPr>
+                <w:rFonts w:ascii="Calibri" w:hAnsi="Calibri" w:cs="Calibri"/>
+                <w:sz w:val="20"/>
+                <w:szCs w:val="20"/>
+              </w:rPr>
+              <w:t>downVotes: number</w:t>
             </w:r>
           </w:p>
           <w:p>

</xml_diff>

<commit_message>
added dummy data for rating
</commit_message>
<xml_diff>
--- a/backend/ApiEndpoints.docx
+++ b/backend/ApiEndpoints.docx
@@ -4205,11 +4205,62 @@
           <w:bCs/>
         </w:rPr>
       </w:pPr>
+    </w:p>
+    <w:p>
+      <w:pPr>
+        <w:spacing w:after="0"/>
+        <w:jc w:val="center"/>
+        <w:rPr>
+          <w:b/>
+          <w:bCs/>
+        </w:rPr>
+      </w:pPr>
+    </w:p>
+    <w:p>
+      <w:pPr>
+        <w:spacing w:after="0"/>
+        <w:jc w:val="center"/>
+        <w:rPr>
+          <w:b/>
+          <w:bCs/>
+        </w:rPr>
+      </w:pPr>
+    </w:p>
+    <w:p>
+      <w:pPr>
+        <w:spacing w:after="0"/>
+        <w:jc w:val="center"/>
+        <w:rPr>
+          <w:b/>
+          <w:bCs/>
+        </w:rPr>
+      </w:pPr>
+    </w:p>
+    <w:p>
+      <w:pPr>
+        <w:spacing w:after="0"/>
+        <w:jc w:val="center"/>
+        <w:rPr>
+          <w:b/>
+          <w:bCs/>
+        </w:rPr>
+      </w:pPr>
+    </w:p>
+    <w:p>
+      <w:pPr>
+        <w:spacing w:after="0"/>
+        <w:jc w:val="center"/>
+        <w:rPr>
+          <w:b/>
+          <w:bCs/>
+        </w:rPr>
+      </w:pPr>
       <w:r>
         <w:rPr>
           <w:b/>
           <w:bCs/>
         </w:rPr>
+        <w:lastRenderedPageBreak/>
         <w:t>RATING APIs</w:t>
       </w:r>
     </w:p>
@@ -4532,9 +4583,44 @@
                 <w:sz w:val="20"/>
                 <w:szCs w:val="20"/>
               </w:rPr>
-              <w:lastRenderedPageBreak/>
               <w:t>type: number (1 for upvote and -1 for downvote)</w:t>
             </w:r>
+            <w:r>
+              <w:rPr>
+                <w:rFonts w:ascii="Calibri" w:hAnsi="Calibri" w:cs="Calibri"/>
+                <w:sz w:val="20"/>
+                <w:szCs w:val="20"/>
+              </w:rPr>
+              <w:t>,</w:t>
+            </w:r>
+          </w:p>
+          <w:p>
+            <w:pPr>
+              <w:ind w:left="720"/>
+              <w:rPr>
+                <w:rFonts w:ascii="Calibri" w:hAnsi="Calibri" w:cs="Calibri"/>
+                <w:sz w:val="20"/>
+                <w:szCs w:val="20"/>
+              </w:rPr>
+            </w:pPr>
+            <w:proofErr w:type="spellStart"/>
+            <w:r>
+              <w:rPr>
+                <w:rFonts w:ascii="Calibri" w:hAnsi="Calibri" w:cs="Calibri"/>
+                <w:sz w:val="20"/>
+                <w:szCs w:val="20"/>
+              </w:rPr>
+              <w:t>userId</w:t>
+            </w:r>
+            <w:proofErr w:type="spellEnd"/>
+            <w:r>
+              <w:rPr>
+                <w:rFonts w:ascii="Calibri" w:hAnsi="Calibri" w:cs="Calibri"/>
+                <w:sz w:val="20"/>
+                <w:szCs w:val="20"/>
+              </w:rPr>
+              <w:t>: string</w:t>
+            </w:r>
           </w:p>
           <w:p>
             <w:pPr>
@@ -4581,7 +4667,6 @@
                 <w:sz w:val="20"/>
                 <w:szCs w:val="20"/>
               </w:rPr>
-              <w:lastRenderedPageBreak/>
               <w:t>{</w:t>
             </w:r>
           </w:p>
@@ -4629,7 +4714,6 @@
                 <w:sz w:val="20"/>
                 <w:szCs w:val="20"/>
               </w:rPr>
-              <w:lastRenderedPageBreak/>
               <w:t>upVotes</w:t>
             </w:r>
             <w:proofErr w:type="spellEnd"/>
@@ -4720,7 +4804,6 @@
                 <w:sz w:val="20"/>
                 <w:szCs w:val="20"/>
               </w:rPr>
-              <w:lastRenderedPageBreak/>
               <w:t>Rate an answer</w:t>
             </w:r>
           </w:p>
@@ -4870,6 +4953,42 @@
                 <w:szCs w:val="20"/>
               </w:rPr>
               <w:t>type: number (1 for upvote and -1 for downvote)</w:t>
+            </w:r>
+            <w:r>
+              <w:rPr>
+                <w:rFonts w:ascii="Calibri" w:hAnsi="Calibri" w:cs="Calibri"/>
+                <w:sz w:val="20"/>
+                <w:szCs w:val="20"/>
+              </w:rPr>
+              <w:t>,</w:t>
+            </w:r>
+          </w:p>
+          <w:p>
+            <w:pPr>
+              <w:ind w:left="720"/>
+              <w:rPr>
+                <w:rFonts w:ascii="Calibri" w:hAnsi="Calibri" w:cs="Calibri"/>
+                <w:sz w:val="20"/>
+                <w:szCs w:val="20"/>
+              </w:rPr>
+            </w:pPr>
+            <w:proofErr w:type="spellStart"/>
+            <w:r>
+              <w:rPr>
+                <w:rFonts w:ascii="Calibri" w:hAnsi="Calibri" w:cs="Calibri"/>
+                <w:sz w:val="20"/>
+                <w:szCs w:val="20"/>
+              </w:rPr>
+              <w:t>userId</w:t>
+            </w:r>
+            <w:proofErr w:type="spellEnd"/>
+            <w:r>
+              <w:rPr>
+                <w:rFonts w:ascii="Calibri" w:hAnsi="Calibri" w:cs="Calibri"/>
+                <w:sz w:val="20"/>
+                <w:szCs w:val="20"/>
+              </w:rPr>
+              <w:t>: string</w:t>
             </w:r>
           </w:p>
           <w:p>

</xml_diff>

<commit_message>
implemented rating services for question and answer
</commit_message>
<xml_diff>
--- a/backend/ApiEndpoints.docx
+++ b/backend/ApiEndpoints.docx
@@ -5016,560 +5016,6 @@
                 <w:szCs w:val="20"/>
               </w:rPr>
             </w:pPr>
-          </w:p>
-        </w:tc>
-        <w:tc>
-          <w:tcPr>
-            <w:tcW w:w="2694" w:type="dxa"/>
-          </w:tcPr>
-          <w:p>
-            <w:pPr>
-              <w:rPr>
-                <w:rFonts w:ascii="Calibri" w:hAnsi="Calibri" w:cs="Calibri"/>
-                <w:sz w:val="20"/>
-                <w:szCs w:val="20"/>
-              </w:rPr>
-            </w:pPr>
-            <w:r>
-              <w:rPr>
-                <w:rFonts w:ascii="Calibri" w:hAnsi="Calibri" w:cs="Calibri"/>
-                <w:sz w:val="20"/>
-                <w:szCs w:val="20"/>
-              </w:rPr>
-              <w:t>{</w:t>
-            </w:r>
-          </w:p>
-          <w:p>
-            <w:pPr>
-              <w:ind w:left="720"/>
-              <w:rPr>
-                <w:rFonts w:ascii="Calibri" w:hAnsi="Calibri" w:cs="Calibri"/>
-                <w:sz w:val="20"/>
-                <w:szCs w:val="20"/>
-              </w:rPr>
-            </w:pPr>
-            <w:proofErr w:type="spellStart"/>
-            <w:r>
-              <w:rPr>
-                <w:rFonts w:ascii="Calibri" w:hAnsi="Calibri" w:cs="Calibri"/>
-                <w:sz w:val="20"/>
-                <w:szCs w:val="20"/>
-              </w:rPr>
-              <w:t>answerId</w:t>
-            </w:r>
-            <w:proofErr w:type="spellEnd"/>
-            <w:r>
-              <w:rPr>
-                <w:rFonts w:ascii="Calibri" w:hAnsi="Calibri" w:cs="Calibri"/>
-                <w:sz w:val="20"/>
-                <w:szCs w:val="20"/>
-              </w:rPr>
-              <w:t>: string,</w:t>
-            </w:r>
-          </w:p>
-          <w:p>
-            <w:pPr>
-              <w:ind w:left="720"/>
-              <w:rPr>
-                <w:rFonts w:ascii="Calibri" w:hAnsi="Calibri" w:cs="Calibri"/>
-                <w:sz w:val="20"/>
-                <w:szCs w:val="20"/>
-              </w:rPr>
-            </w:pPr>
-            <w:proofErr w:type="spellStart"/>
-            <w:r>
-              <w:rPr>
-                <w:rFonts w:ascii="Calibri" w:hAnsi="Calibri" w:cs="Calibri"/>
-                <w:sz w:val="20"/>
-                <w:szCs w:val="20"/>
-              </w:rPr>
-              <w:t>upVotes</w:t>
-            </w:r>
-            <w:proofErr w:type="spellEnd"/>
-            <w:r>
-              <w:rPr>
-                <w:rFonts w:ascii="Calibri" w:hAnsi="Calibri" w:cs="Calibri"/>
-                <w:sz w:val="20"/>
-                <w:szCs w:val="20"/>
-              </w:rPr>
-              <w:t>: number,</w:t>
-            </w:r>
-          </w:p>
-          <w:p>
-            <w:pPr>
-              <w:ind w:left="720"/>
-              <w:rPr>
-                <w:rFonts w:ascii="Calibri" w:hAnsi="Calibri" w:cs="Calibri"/>
-                <w:sz w:val="20"/>
-                <w:szCs w:val="20"/>
-              </w:rPr>
-            </w:pPr>
-            <w:proofErr w:type="spellStart"/>
-            <w:r>
-              <w:rPr>
-                <w:rFonts w:ascii="Calibri" w:hAnsi="Calibri" w:cs="Calibri"/>
-                <w:sz w:val="20"/>
-                <w:szCs w:val="20"/>
-              </w:rPr>
-              <w:t>downVotes</w:t>
-            </w:r>
-            <w:proofErr w:type="spellEnd"/>
-            <w:r>
-              <w:rPr>
-                <w:rFonts w:ascii="Calibri" w:hAnsi="Calibri" w:cs="Calibri"/>
-                <w:sz w:val="20"/>
-                <w:szCs w:val="20"/>
-              </w:rPr>
-              <w:t>: number</w:t>
-            </w:r>
-          </w:p>
-          <w:p>
-            <w:pPr>
-              <w:rPr>
-                <w:rFonts w:ascii="Calibri" w:hAnsi="Calibri" w:cs="Calibri"/>
-                <w:sz w:val="20"/>
-                <w:szCs w:val="20"/>
-              </w:rPr>
-            </w:pPr>
-            <w:r>
-              <w:rPr>
-                <w:rFonts w:ascii="Calibri" w:hAnsi="Calibri" w:cs="Calibri"/>
-                <w:sz w:val="20"/>
-                <w:szCs w:val="20"/>
-              </w:rPr>
-              <w:t>}</w:t>
-            </w:r>
-          </w:p>
-          <w:p>
-            <w:pPr>
-              <w:rPr>
-                <w:rFonts w:ascii="Calibri" w:hAnsi="Calibri" w:cs="Calibri"/>
-                <w:sz w:val="20"/>
-                <w:szCs w:val="20"/>
-              </w:rPr>
-            </w:pPr>
-          </w:p>
-        </w:tc>
-      </w:tr>
-      <w:tr>
-        <w:trPr>
-          <w:trHeight w:val="825"/>
-        </w:trPr>
-        <w:tc>
-          <w:tcPr>
-            <w:tcW w:w="1242" w:type="dxa"/>
-          </w:tcPr>
-          <w:p>
-            <w:pPr>
-              <w:rPr>
-                <w:rFonts w:ascii="Calibri" w:hAnsi="Calibri" w:cs="Calibri"/>
-                <w:sz w:val="20"/>
-                <w:szCs w:val="20"/>
-              </w:rPr>
-            </w:pPr>
-            <w:r>
-              <w:rPr>
-                <w:rFonts w:ascii="Calibri" w:hAnsi="Calibri" w:cs="Calibri"/>
-                <w:sz w:val="20"/>
-                <w:szCs w:val="20"/>
-              </w:rPr>
-              <w:t>Get rating of a question</w:t>
-            </w:r>
-          </w:p>
-        </w:tc>
-        <w:tc>
-          <w:tcPr>
-            <w:tcW w:w="1163" w:type="dxa"/>
-          </w:tcPr>
-          <w:p>
-            <w:pPr>
-              <w:rPr>
-                <w:rFonts w:ascii="Calibri" w:hAnsi="Calibri" w:cs="Calibri"/>
-                <w:sz w:val="20"/>
-                <w:szCs w:val="20"/>
-              </w:rPr>
-            </w:pPr>
-            <w:r>
-              <w:rPr>
-                <w:rFonts w:ascii="Calibri" w:hAnsi="Calibri" w:cs="Calibri"/>
-                <w:sz w:val="20"/>
-                <w:szCs w:val="20"/>
-              </w:rPr>
-              <w:t>GET</w:t>
-            </w:r>
-          </w:p>
-        </w:tc>
-        <w:tc>
-          <w:tcPr>
-            <w:tcW w:w="3260" w:type="dxa"/>
-          </w:tcPr>
-          <w:p>
-            <w:pPr>
-              <w:rPr>
-                <w:rFonts w:ascii="Calibri" w:hAnsi="Calibri" w:cs="Calibri"/>
-                <w:sz w:val="20"/>
-                <w:szCs w:val="20"/>
-              </w:rPr>
-            </w:pPr>
-            <w:r>
-              <w:rPr>
-                <w:rFonts w:ascii="Calibri" w:hAnsi="Calibri" w:cs="Calibri"/>
-                <w:sz w:val="20"/>
-                <w:szCs w:val="20"/>
-              </w:rPr>
-              <w:t>/</w:t>
-            </w:r>
-            <w:proofErr w:type="spellStart"/>
-            <w:proofErr w:type="gramStart"/>
-            <w:r>
-              <w:rPr>
-                <w:rFonts w:ascii="Calibri" w:hAnsi="Calibri" w:cs="Calibri"/>
-                <w:sz w:val="20"/>
-                <w:szCs w:val="20"/>
-              </w:rPr>
-              <w:t>api</w:t>
-            </w:r>
-            <w:proofErr w:type="spellEnd"/>
-            <w:proofErr w:type="gramEnd"/>
-            <w:r>
-              <w:rPr>
-                <w:rFonts w:ascii="Calibri" w:hAnsi="Calibri" w:cs="Calibri"/>
-                <w:sz w:val="20"/>
-                <w:szCs w:val="20"/>
-              </w:rPr>
-              <w:t>/</w:t>
-            </w:r>
-            <w:r>
-              <w:rPr>
-                <w:rFonts w:ascii="Calibri" w:hAnsi="Calibri" w:cs="Calibri"/>
-                <w:sz w:val="20"/>
-                <w:szCs w:val="20"/>
-              </w:rPr>
-              <w:t>questions</w:t>
-            </w:r>
-            <w:proofErr w:type="gramStart"/>
-            <w:r>
-              <w:rPr>
-                <w:rFonts w:ascii="Calibri" w:hAnsi="Calibri" w:cs="Calibri"/>
-                <w:sz w:val="20"/>
-                <w:szCs w:val="20"/>
-              </w:rPr>
-              <w:t>/:</w:t>
-            </w:r>
-            <w:proofErr w:type="spellStart"/>
-            <w:r>
-              <w:rPr>
-                <w:rFonts w:ascii="Calibri" w:hAnsi="Calibri" w:cs="Calibri"/>
-                <w:sz w:val="20"/>
-                <w:szCs w:val="20"/>
-              </w:rPr>
-              <w:t>questionId</w:t>
-            </w:r>
-            <w:proofErr w:type="spellEnd"/>
-            <w:proofErr w:type="gramEnd"/>
-            <w:r>
-              <w:rPr>
-                <w:rFonts w:ascii="Calibri" w:hAnsi="Calibri" w:cs="Calibri"/>
-                <w:sz w:val="20"/>
-                <w:szCs w:val="20"/>
-              </w:rPr>
-              <w:t>/rate</w:t>
-            </w:r>
-          </w:p>
-        </w:tc>
-        <w:tc>
-          <w:tcPr>
-            <w:tcW w:w="2552" w:type="dxa"/>
-          </w:tcPr>
-          <w:p>
-            <w:pPr>
-              <w:rPr>
-                <w:rFonts w:ascii="Calibri" w:hAnsi="Calibri" w:cs="Calibri"/>
-                <w:sz w:val="20"/>
-                <w:szCs w:val="20"/>
-              </w:rPr>
-            </w:pPr>
-            <w:r>
-              <w:rPr>
-                <w:rFonts w:ascii="Calibri" w:hAnsi="Calibri" w:cs="Calibri"/>
-                <w:sz w:val="20"/>
-                <w:szCs w:val="20"/>
-              </w:rPr>
-              <w:t>N/A</w:t>
-            </w:r>
-          </w:p>
-        </w:tc>
-        <w:tc>
-          <w:tcPr>
-            <w:tcW w:w="2694" w:type="dxa"/>
-          </w:tcPr>
-          <w:p>
-            <w:pPr>
-              <w:rPr>
-                <w:rFonts w:ascii="Calibri" w:hAnsi="Calibri" w:cs="Calibri"/>
-                <w:sz w:val="20"/>
-                <w:szCs w:val="20"/>
-              </w:rPr>
-            </w:pPr>
-            <w:r>
-              <w:rPr>
-                <w:rFonts w:ascii="Calibri" w:hAnsi="Calibri" w:cs="Calibri"/>
-                <w:sz w:val="20"/>
-                <w:szCs w:val="20"/>
-              </w:rPr>
-              <w:t>{</w:t>
-            </w:r>
-          </w:p>
-          <w:p>
-            <w:pPr>
-              <w:ind w:left="720"/>
-              <w:rPr>
-                <w:rFonts w:ascii="Calibri" w:hAnsi="Calibri" w:cs="Calibri"/>
-                <w:sz w:val="20"/>
-                <w:szCs w:val="20"/>
-              </w:rPr>
-            </w:pPr>
-            <w:proofErr w:type="spellStart"/>
-            <w:r>
-              <w:rPr>
-                <w:rFonts w:ascii="Calibri" w:hAnsi="Calibri" w:cs="Calibri"/>
-                <w:sz w:val="20"/>
-                <w:szCs w:val="20"/>
-              </w:rPr>
-              <w:t>questionId</w:t>
-            </w:r>
-            <w:proofErr w:type="spellEnd"/>
-            <w:r>
-              <w:rPr>
-                <w:rFonts w:ascii="Calibri" w:hAnsi="Calibri" w:cs="Calibri"/>
-                <w:sz w:val="20"/>
-                <w:szCs w:val="20"/>
-              </w:rPr>
-              <w:t>: string,</w:t>
-            </w:r>
-          </w:p>
-          <w:p>
-            <w:pPr>
-              <w:ind w:left="720"/>
-              <w:rPr>
-                <w:rFonts w:ascii="Calibri" w:hAnsi="Calibri" w:cs="Calibri"/>
-                <w:sz w:val="20"/>
-                <w:szCs w:val="20"/>
-              </w:rPr>
-            </w:pPr>
-            <w:proofErr w:type="spellStart"/>
-            <w:r>
-              <w:rPr>
-                <w:rFonts w:ascii="Calibri" w:hAnsi="Calibri" w:cs="Calibri"/>
-                <w:sz w:val="20"/>
-                <w:szCs w:val="20"/>
-              </w:rPr>
-              <w:t>upVotes</w:t>
-            </w:r>
-            <w:proofErr w:type="spellEnd"/>
-            <w:r>
-              <w:rPr>
-                <w:rFonts w:ascii="Calibri" w:hAnsi="Calibri" w:cs="Calibri"/>
-                <w:sz w:val="20"/>
-                <w:szCs w:val="20"/>
-              </w:rPr>
-              <w:t>: number,</w:t>
-            </w:r>
-          </w:p>
-          <w:p>
-            <w:pPr>
-              <w:ind w:left="720"/>
-              <w:rPr>
-                <w:rFonts w:ascii="Calibri" w:hAnsi="Calibri" w:cs="Calibri"/>
-                <w:sz w:val="20"/>
-                <w:szCs w:val="20"/>
-              </w:rPr>
-            </w:pPr>
-            <w:proofErr w:type="spellStart"/>
-            <w:r>
-              <w:rPr>
-                <w:rFonts w:ascii="Calibri" w:hAnsi="Calibri" w:cs="Calibri"/>
-                <w:sz w:val="20"/>
-                <w:szCs w:val="20"/>
-              </w:rPr>
-              <w:t>downVotes</w:t>
-            </w:r>
-            <w:proofErr w:type="spellEnd"/>
-            <w:r>
-              <w:rPr>
-                <w:rFonts w:ascii="Calibri" w:hAnsi="Calibri" w:cs="Calibri"/>
-                <w:sz w:val="20"/>
-                <w:szCs w:val="20"/>
-              </w:rPr>
-              <w:t>: number</w:t>
-            </w:r>
-          </w:p>
-          <w:p>
-            <w:pPr>
-              <w:rPr>
-                <w:rFonts w:ascii="Calibri" w:hAnsi="Calibri" w:cs="Calibri"/>
-                <w:sz w:val="20"/>
-                <w:szCs w:val="20"/>
-              </w:rPr>
-            </w:pPr>
-            <w:r>
-              <w:rPr>
-                <w:rFonts w:ascii="Calibri" w:hAnsi="Calibri" w:cs="Calibri"/>
-                <w:sz w:val="20"/>
-                <w:szCs w:val="20"/>
-              </w:rPr>
-              <w:t>}</w:t>
-            </w:r>
-          </w:p>
-          <w:p>
-            <w:pPr>
-              <w:rPr>
-                <w:rFonts w:ascii="Calibri" w:hAnsi="Calibri" w:cs="Calibri"/>
-                <w:sz w:val="20"/>
-                <w:szCs w:val="20"/>
-              </w:rPr>
-            </w:pPr>
-          </w:p>
-        </w:tc>
-      </w:tr>
-      <w:tr>
-        <w:trPr>
-          <w:trHeight w:val="825"/>
-        </w:trPr>
-        <w:tc>
-          <w:tcPr>
-            <w:tcW w:w="1242" w:type="dxa"/>
-          </w:tcPr>
-          <w:p>
-            <w:pPr>
-              <w:rPr>
-                <w:rFonts w:ascii="Calibri" w:hAnsi="Calibri" w:cs="Calibri"/>
-                <w:sz w:val="20"/>
-                <w:szCs w:val="20"/>
-              </w:rPr>
-            </w:pPr>
-            <w:r>
-              <w:rPr>
-                <w:rFonts w:ascii="Calibri" w:hAnsi="Calibri" w:cs="Calibri"/>
-                <w:sz w:val="20"/>
-                <w:szCs w:val="20"/>
-              </w:rPr>
-              <w:t>Get rating of an answer</w:t>
-            </w:r>
-          </w:p>
-        </w:tc>
-        <w:tc>
-          <w:tcPr>
-            <w:tcW w:w="1163" w:type="dxa"/>
-          </w:tcPr>
-          <w:p>
-            <w:pPr>
-              <w:rPr>
-                <w:rFonts w:ascii="Calibri" w:hAnsi="Calibri" w:cs="Calibri"/>
-                <w:sz w:val="20"/>
-                <w:szCs w:val="20"/>
-              </w:rPr>
-            </w:pPr>
-            <w:r>
-              <w:rPr>
-                <w:rFonts w:ascii="Calibri" w:hAnsi="Calibri" w:cs="Calibri"/>
-                <w:sz w:val="20"/>
-                <w:szCs w:val="20"/>
-              </w:rPr>
-              <w:t>GET</w:t>
-            </w:r>
-          </w:p>
-        </w:tc>
-        <w:tc>
-          <w:tcPr>
-            <w:tcW w:w="3260" w:type="dxa"/>
-          </w:tcPr>
-          <w:p>
-            <w:pPr>
-              <w:rPr>
-                <w:rFonts w:ascii="Calibri" w:hAnsi="Calibri" w:cs="Calibri"/>
-                <w:sz w:val="20"/>
-                <w:szCs w:val="20"/>
-              </w:rPr>
-            </w:pPr>
-            <w:r>
-              <w:rPr>
-                <w:rFonts w:ascii="Calibri" w:hAnsi="Calibri" w:cs="Calibri"/>
-                <w:sz w:val="20"/>
-                <w:szCs w:val="20"/>
-              </w:rPr>
-              <w:t>/</w:t>
-            </w:r>
-            <w:proofErr w:type="spellStart"/>
-            <w:proofErr w:type="gramStart"/>
-            <w:r>
-              <w:rPr>
-                <w:rFonts w:ascii="Calibri" w:hAnsi="Calibri" w:cs="Calibri"/>
-                <w:sz w:val="20"/>
-                <w:szCs w:val="20"/>
-              </w:rPr>
-              <w:t>api</w:t>
-            </w:r>
-            <w:proofErr w:type="spellEnd"/>
-            <w:proofErr w:type="gramEnd"/>
-            <w:r>
-              <w:rPr>
-                <w:rFonts w:ascii="Calibri" w:hAnsi="Calibri" w:cs="Calibri"/>
-                <w:sz w:val="20"/>
-                <w:szCs w:val="20"/>
-              </w:rPr>
-              <w:t>/answers</w:t>
-            </w:r>
-            <w:proofErr w:type="gramStart"/>
-            <w:r>
-              <w:rPr>
-                <w:rFonts w:ascii="Calibri" w:hAnsi="Calibri" w:cs="Calibri"/>
-                <w:sz w:val="20"/>
-                <w:szCs w:val="20"/>
-              </w:rPr>
-              <w:t>/:</w:t>
-            </w:r>
-            <w:proofErr w:type="spellStart"/>
-            <w:r>
-              <w:rPr>
-                <w:rFonts w:ascii="Calibri" w:hAnsi="Calibri" w:cs="Calibri"/>
-                <w:sz w:val="20"/>
-                <w:szCs w:val="20"/>
-              </w:rPr>
-              <w:t>answerId</w:t>
-            </w:r>
-            <w:proofErr w:type="spellEnd"/>
-            <w:proofErr w:type="gramEnd"/>
-            <w:r>
-              <w:rPr>
-                <w:rFonts w:ascii="Calibri" w:hAnsi="Calibri" w:cs="Calibri"/>
-                <w:sz w:val="20"/>
-                <w:szCs w:val="20"/>
-              </w:rPr>
-              <w:t>/rate</w:t>
-            </w:r>
-          </w:p>
-        </w:tc>
-        <w:tc>
-          <w:tcPr>
-            <w:tcW w:w="2552" w:type="dxa"/>
-          </w:tcPr>
-          <w:p>
-            <w:pPr>
-              <w:rPr>
-                <w:rFonts w:ascii="Calibri" w:hAnsi="Calibri" w:cs="Calibri"/>
-                <w:sz w:val="20"/>
-                <w:szCs w:val="20"/>
-              </w:rPr>
-            </w:pPr>
-            <w:r>
-              <w:rPr>
-                <w:rFonts w:ascii="Calibri" w:hAnsi="Calibri" w:cs="Calibri"/>
-                <w:sz w:val="20"/>
-                <w:szCs w:val="20"/>
-              </w:rPr>
-              <w:t>N/A</w:t>
-            </w:r>
           </w:p>
         </w:tc>
         <w:tc>

</xml_diff>

<commit_message>
updated the api doc with User endpoints
</commit_message>
<xml_diff>
--- a/backend/ApiEndpoints.docx
+++ b/backend/ApiEndpoints.docx
@@ -5155,6 +5155,938 @@
     <w:p>
       <w:pPr>
         <w:spacing w:after="0"/>
+      </w:pPr>
+    </w:p>
+    <w:p>
+      <w:pPr>
+        <w:spacing w:after="0"/>
+      </w:pPr>
+    </w:p>
+    <w:p>
+      <w:pPr>
+        <w:spacing w:after="0"/>
+        <w:jc w:val="center"/>
+        <w:rPr>
+          <w:b/>
+          <w:bCs/>
+        </w:rPr>
+      </w:pPr>
+      <w:r>
+        <w:rPr>
+          <w:b/>
+          <w:bCs/>
+        </w:rPr>
+        <w:t>USER APIs</w:t>
+      </w:r>
+    </w:p>
+    <w:tbl>
+      <w:tblPr>
+        <w:tblStyle w:val="TableGrid"/>
+        <w:tblW w:w="10911" w:type="dxa"/>
+        <w:tblLayout w:type="fixed"/>
+        <w:tblLook w:val="04A0" w:firstRow="1" w:lastRow="0" w:firstColumn="1" w:lastColumn="0" w:noHBand="0" w:noVBand="1"/>
+      </w:tblPr>
+      <w:tblGrid>
+        <w:gridCol w:w="1242"/>
+        <w:gridCol w:w="1163"/>
+        <w:gridCol w:w="3260"/>
+        <w:gridCol w:w="2552"/>
+        <w:gridCol w:w="2694"/>
+      </w:tblGrid>
+      <w:tr>
+        <w:trPr>
+          <w:trHeight w:val="825"/>
+        </w:trPr>
+        <w:tc>
+          <w:tcPr>
+            <w:tcW w:w="1242" w:type="dxa"/>
+          </w:tcPr>
+          <w:p>
+            <w:pPr>
+              <w:rPr>
+                <w:rFonts w:ascii="Calibri" w:hAnsi="Calibri" w:cs="Calibri"/>
+                <w:b/>
+                <w:bCs/>
+                <w:sz w:val="20"/>
+                <w:szCs w:val="20"/>
+              </w:rPr>
+            </w:pPr>
+            <w:r>
+              <w:rPr>
+                <w:rFonts w:ascii="Calibri" w:hAnsi="Calibri" w:cs="Calibri"/>
+                <w:b/>
+                <w:bCs/>
+                <w:sz w:val="20"/>
+                <w:szCs w:val="20"/>
+              </w:rPr>
+              <w:t>Purpose</w:t>
+            </w:r>
+          </w:p>
+        </w:tc>
+        <w:tc>
+          <w:tcPr>
+            <w:tcW w:w="1163" w:type="dxa"/>
+          </w:tcPr>
+          <w:p>
+            <w:pPr>
+              <w:rPr>
+                <w:rFonts w:ascii="Calibri" w:hAnsi="Calibri" w:cs="Calibri"/>
+                <w:b/>
+                <w:bCs/>
+                <w:sz w:val="20"/>
+                <w:szCs w:val="20"/>
+              </w:rPr>
+            </w:pPr>
+            <w:r>
+              <w:rPr>
+                <w:rFonts w:ascii="Calibri" w:hAnsi="Calibri" w:cs="Calibri"/>
+                <w:b/>
+                <w:bCs/>
+                <w:sz w:val="20"/>
+                <w:szCs w:val="20"/>
+              </w:rPr>
+              <w:t>Method</w:t>
+            </w:r>
+          </w:p>
+        </w:tc>
+        <w:tc>
+          <w:tcPr>
+            <w:tcW w:w="3260" w:type="dxa"/>
+          </w:tcPr>
+          <w:p>
+            <w:pPr>
+              <w:rPr>
+                <w:rFonts w:ascii="Calibri" w:hAnsi="Calibri" w:cs="Calibri"/>
+                <w:b/>
+                <w:bCs/>
+                <w:sz w:val="20"/>
+                <w:szCs w:val="20"/>
+              </w:rPr>
+            </w:pPr>
+            <w:r>
+              <w:rPr>
+                <w:rFonts w:ascii="Calibri" w:hAnsi="Calibri" w:cs="Calibri"/>
+                <w:b/>
+                <w:bCs/>
+                <w:sz w:val="20"/>
+                <w:szCs w:val="20"/>
+              </w:rPr>
+              <w:t>Route</w:t>
+            </w:r>
+          </w:p>
+        </w:tc>
+        <w:tc>
+          <w:tcPr>
+            <w:tcW w:w="2552" w:type="dxa"/>
+          </w:tcPr>
+          <w:p>
+            <w:pPr>
+              <w:rPr>
+                <w:rFonts w:ascii="Calibri" w:hAnsi="Calibri" w:cs="Calibri"/>
+                <w:b/>
+                <w:bCs/>
+                <w:sz w:val="20"/>
+                <w:szCs w:val="20"/>
+              </w:rPr>
+            </w:pPr>
+            <w:r>
+              <w:rPr>
+                <w:rFonts w:ascii="Calibri" w:hAnsi="Calibri" w:cs="Calibri"/>
+                <w:b/>
+                <w:bCs/>
+                <w:sz w:val="20"/>
+                <w:szCs w:val="20"/>
+              </w:rPr>
+              <w:t>Request Body (Json)</w:t>
+            </w:r>
+          </w:p>
+        </w:tc>
+        <w:tc>
+          <w:tcPr>
+            <w:tcW w:w="2694" w:type="dxa"/>
+          </w:tcPr>
+          <w:p>
+            <w:pPr>
+              <w:rPr>
+                <w:rFonts w:ascii="Calibri" w:hAnsi="Calibri" w:cs="Calibri"/>
+                <w:b/>
+                <w:bCs/>
+                <w:sz w:val="20"/>
+                <w:szCs w:val="20"/>
+              </w:rPr>
+            </w:pPr>
+            <w:r>
+              <w:rPr>
+                <w:rFonts w:ascii="Calibri" w:hAnsi="Calibri" w:cs="Calibri"/>
+                <w:b/>
+                <w:bCs/>
+                <w:sz w:val="20"/>
+                <w:szCs w:val="20"/>
+              </w:rPr>
+              <w:t>Response (Json)</w:t>
+            </w:r>
+          </w:p>
+        </w:tc>
+      </w:tr>
+      <w:tr>
+        <w:trPr>
+          <w:trHeight w:val="401"/>
+        </w:trPr>
+        <w:tc>
+          <w:tcPr>
+            <w:tcW w:w="1242" w:type="dxa"/>
+          </w:tcPr>
+          <w:p>
+            <w:pPr>
+              <w:rPr>
+                <w:rFonts w:ascii="Calibri" w:hAnsi="Calibri" w:cs="Calibri"/>
+                <w:sz w:val="20"/>
+                <w:szCs w:val="20"/>
+              </w:rPr>
+            </w:pPr>
+            <w:r>
+              <w:rPr>
+                <w:rFonts w:ascii="Calibri" w:hAnsi="Calibri" w:cs="Calibri"/>
+                <w:sz w:val="20"/>
+                <w:szCs w:val="20"/>
+              </w:rPr>
+              <w:t>Login a user</w:t>
+            </w:r>
+          </w:p>
+        </w:tc>
+        <w:tc>
+          <w:tcPr>
+            <w:tcW w:w="1163" w:type="dxa"/>
+          </w:tcPr>
+          <w:p>
+            <w:pPr>
+              <w:rPr>
+                <w:rFonts w:ascii="Calibri" w:hAnsi="Calibri" w:cs="Calibri"/>
+                <w:sz w:val="20"/>
+                <w:szCs w:val="20"/>
+              </w:rPr>
+            </w:pPr>
+            <w:r>
+              <w:rPr>
+                <w:rFonts w:ascii="Calibri" w:hAnsi="Calibri" w:cs="Calibri"/>
+                <w:sz w:val="20"/>
+                <w:szCs w:val="20"/>
+              </w:rPr>
+              <w:t>POST</w:t>
+            </w:r>
+          </w:p>
+        </w:tc>
+        <w:tc>
+          <w:tcPr>
+            <w:tcW w:w="3260" w:type="dxa"/>
+          </w:tcPr>
+          <w:p>
+            <w:pPr>
+              <w:rPr>
+                <w:rFonts w:ascii="Calibri" w:hAnsi="Calibri" w:cs="Calibri"/>
+                <w:sz w:val="20"/>
+                <w:szCs w:val="20"/>
+              </w:rPr>
+            </w:pPr>
+            <w:r>
+              <w:rPr>
+                <w:rFonts w:ascii="Calibri" w:hAnsi="Calibri" w:cs="Calibri"/>
+                <w:sz w:val="20"/>
+                <w:szCs w:val="20"/>
+              </w:rPr>
+              <w:t>/</w:t>
+            </w:r>
+            <w:proofErr w:type="spellStart"/>
+            <w:r>
+              <w:rPr>
+                <w:rFonts w:ascii="Calibri" w:hAnsi="Calibri" w:cs="Calibri"/>
+                <w:sz w:val="20"/>
+                <w:szCs w:val="20"/>
+              </w:rPr>
+              <w:t>api</w:t>
+            </w:r>
+            <w:proofErr w:type="spellEnd"/>
+            <w:r>
+              <w:rPr>
+                <w:rFonts w:ascii="Calibri" w:hAnsi="Calibri" w:cs="Calibri"/>
+                <w:sz w:val="20"/>
+                <w:szCs w:val="20"/>
+              </w:rPr>
+              <w:t>/</w:t>
+            </w:r>
+            <w:r>
+              <w:rPr>
+                <w:rFonts w:ascii="Calibri" w:hAnsi="Calibri" w:cs="Calibri"/>
+                <w:sz w:val="20"/>
+                <w:szCs w:val="20"/>
+              </w:rPr>
+              <w:t>users/</w:t>
+            </w:r>
+            <w:proofErr w:type="spellStart"/>
+            <w:r>
+              <w:rPr>
+                <w:rFonts w:ascii="Calibri" w:hAnsi="Calibri" w:cs="Calibri"/>
+                <w:sz w:val="20"/>
+                <w:szCs w:val="20"/>
+              </w:rPr>
+              <w:t>signin</w:t>
+            </w:r>
+            <w:proofErr w:type="spellEnd"/>
+          </w:p>
+        </w:tc>
+        <w:tc>
+          <w:tcPr>
+            <w:tcW w:w="2552" w:type="dxa"/>
+          </w:tcPr>
+          <w:p>
+            <w:pPr>
+              <w:rPr>
+                <w:rFonts w:ascii="Calibri" w:hAnsi="Calibri" w:cs="Calibri"/>
+                <w:sz w:val="20"/>
+                <w:szCs w:val="20"/>
+              </w:rPr>
+            </w:pPr>
+            <w:r>
+              <w:rPr>
+                <w:rFonts w:ascii="Calibri" w:hAnsi="Calibri" w:cs="Calibri"/>
+                <w:sz w:val="20"/>
+                <w:szCs w:val="20"/>
+              </w:rPr>
+              <w:t>{</w:t>
+            </w:r>
+          </w:p>
+          <w:p>
+            <w:pPr>
+              <w:ind w:left="720"/>
+              <w:rPr>
+                <w:rFonts w:ascii="Calibri" w:hAnsi="Calibri" w:cs="Calibri"/>
+                <w:sz w:val="20"/>
+                <w:szCs w:val="20"/>
+              </w:rPr>
+            </w:pPr>
+            <w:r>
+              <w:rPr>
+                <w:rFonts w:ascii="Calibri" w:hAnsi="Calibri" w:cs="Calibri"/>
+                <w:sz w:val="20"/>
+                <w:szCs w:val="20"/>
+              </w:rPr>
+              <w:t>username: string,</w:t>
+            </w:r>
+          </w:p>
+          <w:p>
+            <w:pPr>
+              <w:ind w:left="720"/>
+              <w:rPr>
+                <w:rFonts w:ascii="Calibri" w:hAnsi="Calibri" w:cs="Calibri"/>
+                <w:sz w:val="20"/>
+                <w:szCs w:val="20"/>
+              </w:rPr>
+            </w:pPr>
+            <w:r>
+              <w:rPr>
+                <w:rFonts w:ascii="Calibri" w:hAnsi="Calibri" w:cs="Calibri"/>
+                <w:sz w:val="20"/>
+                <w:szCs w:val="20"/>
+              </w:rPr>
+              <w:t xml:space="preserve">password: string </w:t>
+            </w:r>
+          </w:p>
+          <w:p>
+            <w:pPr>
+              <w:rPr>
+                <w:rFonts w:ascii="Calibri" w:hAnsi="Calibri" w:cs="Calibri"/>
+                <w:sz w:val="20"/>
+                <w:szCs w:val="20"/>
+              </w:rPr>
+            </w:pPr>
+            <w:r>
+              <w:rPr>
+                <w:rFonts w:ascii="Calibri" w:hAnsi="Calibri" w:cs="Calibri"/>
+                <w:sz w:val="20"/>
+                <w:szCs w:val="20"/>
+              </w:rPr>
+              <w:t>}</w:t>
+            </w:r>
+          </w:p>
+          <w:p>
+            <w:pPr>
+              <w:rPr>
+                <w:rFonts w:ascii="Calibri" w:hAnsi="Calibri" w:cs="Calibri"/>
+                <w:sz w:val="20"/>
+                <w:szCs w:val="20"/>
+              </w:rPr>
+            </w:pPr>
+          </w:p>
+        </w:tc>
+        <w:tc>
+          <w:tcPr>
+            <w:tcW w:w="2694" w:type="dxa"/>
+          </w:tcPr>
+          <w:p>
+            <w:pPr>
+              <w:rPr>
+                <w:rFonts w:ascii="Calibri" w:hAnsi="Calibri" w:cs="Calibri"/>
+                <w:sz w:val="20"/>
+                <w:szCs w:val="20"/>
+              </w:rPr>
+            </w:pPr>
+            <w:r>
+              <w:rPr>
+                <w:rFonts w:ascii="Calibri" w:hAnsi="Calibri" w:cs="Calibri"/>
+                <w:sz w:val="20"/>
+                <w:szCs w:val="20"/>
+              </w:rPr>
+              <w:t>{</w:t>
+            </w:r>
+          </w:p>
+          <w:p>
+            <w:pPr>
+              <w:ind w:left="720"/>
+              <w:rPr>
+                <w:rFonts w:ascii="Calibri" w:hAnsi="Calibri" w:cs="Calibri"/>
+                <w:sz w:val="20"/>
+                <w:szCs w:val="20"/>
+              </w:rPr>
+            </w:pPr>
+            <w:proofErr w:type="spellStart"/>
+            <w:r>
+              <w:rPr>
+                <w:rFonts w:ascii="Calibri" w:hAnsi="Calibri" w:cs="Calibri"/>
+                <w:sz w:val="20"/>
+                <w:szCs w:val="20"/>
+              </w:rPr>
+              <w:t>userId</w:t>
+            </w:r>
+            <w:proofErr w:type="spellEnd"/>
+            <w:r>
+              <w:rPr>
+                <w:rFonts w:ascii="Calibri" w:hAnsi="Calibri" w:cs="Calibri"/>
+                <w:sz w:val="20"/>
+                <w:szCs w:val="20"/>
+              </w:rPr>
+              <w:t>: string,</w:t>
+            </w:r>
+          </w:p>
+          <w:p>
+            <w:pPr>
+              <w:ind w:left="720"/>
+              <w:rPr>
+                <w:rFonts w:ascii="Calibri" w:hAnsi="Calibri" w:cs="Calibri"/>
+                <w:sz w:val="20"/>
+                <w:szCs w:val="20"/>
+              </w:rPr>
+            </w:pPr>
+            <w:proofErr w:type="spellStart"/>
+            <w:r>
+              <w:rPr>
+                <w:rFonts w:ascii="Calibri" w:hAnsi="Calibri" w:cs="Calibri"/>
+                <w:sz w:val="20"/>
+                <w:szCs w:val="20"/>
+              </w:rPr>
+              <w:t>firstName</w:t>
+            </w:r>
+            <w:proofErr w:type="spellEnd"/>
+            <w:r>
+              <w:rPr>
+                <w:rFonts w:ascii="Calibri" w:hAnsi="Calibri" w:cs="Calibri"/>
+                <w:sz w:val="20"/>
+                <w:szCs w:val="20"/>
+              </w:rPr>
+              <w:t>: string,</w:t>
+            </w:r>
+          </w:p>
+          <w:p>
+            <w:pPr>
+              <w:ind w:left="720"/>
+              <w:rPr>
+                <w:rFonts w:ascii="Calibri" w:hAnsi="Calibri" w:cs="Calibri"/>
+                <w:sz w:val="20"/>
+                <w:szCs w:val="20"/>
+              </w:rPr>
+            </w:pPr>
+            <w:proofErr w:type="spellStart"/>
+            <w:r>
+              <w:rPr>
+                <w:rFonts w:ascii="Calibri" w:hAnsi="Calibri" w:cs="Calibri"/>
+                <w:sz w:val="20"/>
+                <w:szCs w:val="20"/>
+              </w:rPr>
+              <w:t>lastName</w:t>
+            </w:r>
+            <w:proofErr w:type="spellEnd"/>
+            <w:r>
+              <w:rPr>
+                <w:rFonts w:ascii="Calibri" w:hAnsi="Calibri" w:cs="Calibri"/>
+                <w:sz w:val="20"/>
+                <w:szCs w:val="20"/>
+              </w:rPr>
+              <w:t>: string,</w:t>
+            </w:r>
+          </w:p>
+          <w:p>
+            <w:pPr>
+              <w:ind w:left="720"/>
+              <w:rPr>
+                <w:rFonts w:ascii="Calibri" w:hAnsi="Calibri" w:cs="Calibri"/>
+                <w:sz w:val="20"/>
+                <w:szCs w:val="20"/>
+              </w:rPr>
+            </w:pPr>
+            <w:r>
+              <w:rPr>
+                <w:rFonts w:ascii="Calibri" w:hAnsi="Calibri" w:cs="Calibri"/>
+                <w:sz w:val="20"/>
+                <w:szCs w:val="20"/>
+              </w:rPr>
+              <w:t>email: string</w:t>
+            </w:r>
+          </w:p>
+          <w:p>
+            <w:pPr>
+              <w:rPr>
+                <w:rFonts w:ascii="Calibri" w:hAnsi="Calibri" w:cs="Calibri"/>
+                <w:sz w:val="20"/>
+                <w:szCs w:val="20"/>
+              </w:rPr>
+            </w:pPr>
+            <w:r>
+              <w:rPr>
+                <w:rFonts w:ascii="Calibri" w:hAnsi="Calibri" w:cs="Calibri"/>
+                <w:sz w:val="20"/>
+                <w:szCs w:val="20"/>
+              </w:rPr>
+              <w:t>}</w:t>
+            </w:r>
+          </w:p>
+          <w:p>
+            <w:pPr>
+              <w:rPr>
+                <w:rFonts w:ascii="Calibri" w:hAnsi="Calibri" w:cs="Calibri"/>
+                <w:sz w:val="20"/>
+                <w:szCs w:val="20"/>
+              </w:rPr>
+            </w:pPr>
+          </w:p>
+        </w:tc>
+      </w:tr>
+      <w:tr>
+        <w:trPr>
+          <w:trHeight w:val="825"/>
+        </w:trPr>
+        <w:tc>
+          <w:tcPr>
+            <w:tcW w:w="1242" w:type="dxa"/>
+          </w:tcPr>
+          <w:p>
+            <w:pPr>
+              <w:rPr>
+                <w:rFonts w:ascii="Calibri" w:hAnsi="Calibri" w:cs="Calibri"/>
+                <w:sz w:val="20"/>
+                <w:szCs w:val="20"/>
+              </w:rPr>
+            </w:pPr>
+            <w:r>
+              <w:rPr>
+                <w:rFonts w:ascii="Calibri" w:hAnsi="Calibri" w:cs="Calibri"/>
+                <w:sz w:val="20"/>
+                <w:szCs w:val="20"/>
+              </w:rPr>
+              <w:t>Register a user</w:t>
+            </w:r>
+          </w:p>
+        </w:tc>
+        <w:tc>
+          <w:tcPr>
+            <w:tcW w:w="1163" w:type="dxa"/>
+          </w:tcPr>
+          <w:p>
+            <w:pPr>
+              <w:rPr>
+                <w:rFonts w:ascii="Calibri" w:hAnsi="Calibri" w:cs="Calibri"/>
+                <w:sz w:val="20"/>
+                <w:szCs w:val="20"/>
+              </w:rPr>
+            </w:pPr>
+            <w:r>
+              <w:rPr>
+                <w:rFonts w:ascii="Calibri" w:hAnsi="Calibri" w:cs="Calibri"/>
+                <w:sz w:val="20"/>
+                <w:szCs w:val="20"/>
+              </w:rPr>
+              <w:t>P</w:t>
+            </w:r>
+            <w:r>
+              <w:rPr>
+                <w:rFonts w:ascii="Calibri" w:hAnsi="Calibri" w:cs="Calibri"/>
+                <w:sz w:val="20"/>
+                <w:szCs w:val="20"/>
+              </w:rPr>
+              <w:t>OST</w:t>
+            </w:r>
+          </w:p>
+        </w:tc>
+        <w:tc>
+          <w:tcPr>
+            <w:tcW w:w="3260" w:type="dxa"/>
+          </w:tcPr>
+          <w:p>
+            <w:pPr>
+              <w:rPr>
+                <w:rFonts w:ascii="Calibri" w:hAnsi="Calibri" w:cs="Calibri"/>
+                <w:sz w:val="20"/>
+                <w:szCs w:val="20"/>
+              </w:rPr>
+            </w:pPr>
+            <w:r>
+              <w:rPr>
+                <w:rFonts w:ascii="Calibri" w:hAnsi="Calibri" w:cs="Calibri"/>
+                <w:sz w:val="20"/>
+                <w:szCs w:val="20"/>
+              </w:rPr>
+              <w:t>/</w:t>
+            </w:r>
+            <w:proofErr w:type="spellStart"/>
+            <w:r>
+              <w:rPr>
+                <w:rFonts w:ascii="Calibri" w:hAnsi="Calibri" w:cs="Calibri"/>
+                <w:sz w:val="20"/>
+                <w:szCs w:val="20"/>
+              </w:rPr>
+              <w:t>api</w:t>
+            </w:r>
+            <w:proofErr w:type="spellEnd"/>
+            <w:r>
+              <w:rPr>
+                <w:rFonts w:ascii="Calibri" w:hAnsi="Calibri" w:cs="Calibri"/>
+                <w:sz w:val="20"/>
+                <w:szCs w:val="20"/>
+              </w:rPr>
+              <w:t>/</w:t>
+            </w:r>
+            <w:r>
+              <w:rPr>
+                <w:rFonts w:ascii="Calibri" w:hAnsi="Calibri" w:cs="Calibri"/>
+                <w:sz w:val="20"/>
+                <w:szCs w:val="20"/>
+              </w:rPr>
+              <w:t>users/signup</w:t>
+            </w:r>
+          </w:p>
+        </w:tc>
+        <w:tc>
+          <w:tcPr>
+            <w:tcW w:w="2552" w:type="dxa"/>
+          </w:tcPr>
+          <w:p>
+            <w:pPr>
+              <w:rPr>
+                <w:rFonts w:ascii="Calibri" w:hAnsi="Calibri" w:cs="Calibri"/>
+                <w:sz w:val="20"/>
+                <w:szCs w:val="20"/>
+              </w:rPr>
+            </w:pPr>
+            <w:r>
+              <w:rPr>
+                <w:rFonts w:ascii="Calibri" w:hAnsi="Calibri" w:cs="Calibri"/>
+                <w:sz w:val="20"/>
+                <w:szCs w:val="20"/>
+              </w:rPr>
+              <w:t>{</w:t>
+            </w:r>
+          </w:p>
+          <w:p>
+            <w:pPr>
+              <w:ind w:left="720"/>
+              <w:rPr>
+                <w:rFonts w:ascii="Calibri" w:hAnsi="Calibri" w:cs="Calibri"/>
+                <w:sz w:val="20"/>
+                <w:szCs w:val="20"/>
+              </w:rPr>
+            </w:pPr>
+            <w:proofErr w:type="spellStart"/>
+            <w:r>
+              <w:rPr>
+                <w:rFonts w:ascii="Calibri" w:hAnsi="Calibri" w:cs="Calibri"/>
+                <w:sz w:val="20"/>
+                <w:szCs w:val="20"/>
+              </w:rPr>
+              <w:t>firstName</w:t>
+            </w:r>
+            <w:proofErr w:type="spellEnd"/>
+            <w:r>
+              <w:rPr>
+                <w:rFonts w:ascii="Calibri" w:hAnsi="Calibri" w:cs="Calibri"/>
+                <w:sz w:val="20"/>
+                <w:szCs w:val="20"/>
+              </w:rPr>
+              <w:t>: string,</w:t>
+            </w:r>
+          </w:p>
+          <w:p>
+            <w:pPr>
+              <w:ind w:left="720"/>
+              <w:rPr>
+                <w:rFonts w:ascii="Calibri" w:hAnsi="Calibri" w:cs="Calibri"/>
+                <w:sz w:val="20"/>
+                <w:szCs w:val="20"/>
+              </w:rPr>
+            </w:pPr>
+            <w:proofErr w:type="spellStart"/>
+            <w:r>
+              <w:rPr>
+                <w:rFonts w:ascii="Calibri" w:hAnsi="Calibri" w:cs="Calibri"/>
+                <w:sz w:val="20"/>
+                <w:szCs w:val="20"/>
+              </w:rPr>
+              <w:t>lastName</w:t>
+            </w:r>
+            <w:proofErr w:type="spellEnd"/>
+            <w:r>
+              <w:rPr>
+                <w:rFonts w:ascii="Calibri" w:hAnsi="Calibri" w:cs="Calibri"/>
+                <w:sz w:val="20"/>
+                <w:szCs w:val="20"/>
+              </w:rPr>
+              <w:t>: string,</w:t>
+            </w:r>
+          </w:p>
+          <w:p>
+            <w:pPr>
+              <w:ind w:left="720"/>
+              <w:rPr>
+                <w:rFonts w:ascii="Calibri" w:hAnsi="Calibri" w:cs="Calibri"/>
+                <w:sz w:val="20"/>
+                <w:szCs w:val="20"/>
+              </w:rPr>
+            </w:pPr>
+            <w:r>
+              <w:rPr>
+                <w:rFonts w:ascii="Calibri" w:hAnsi="Calibri" w:cs="Calibri"/>
+                <w:sz w:val="20"/>
+                <w:szCs w:val="20"/>
+              </w:rPr>
+              <w:t>username: string,</w:t>
+            </w:r>
+          </w:p>
+          <w:p>
+            <w:pPr>
+              <w:ind w:left="720"/>
+              <w:rPr>
+                <w:rFonts w:ascii="Calibri" w:hAnsi="Calibri" w:cs="Calibri"/>
+                <w:sz w:val="20"/>
+                <w:szCs w:val="20"/>
+              </w:rPr>
+            </w:pPr>
+            <w:r>
+              <w:rPr>
+                <w:rFonts w:ascii="Calibri" w:hAnsi="Calibri" w:cs="Calibri"/>
+                <w:sz w:val="20"/>
+                <w:szCs w:val="20"/>
+              </w:rPr>
+              <w:t>password: string,</w:t>
+            </w:r>
+          </w:p>
+          <w:p>
+            <w:pPr>
+              <w:ind w:left="720"/>
+              <w:rPr>
+                <w:rFonts w:ascii="Calibri" w:hAnsi="Calibri" w:cs="Calibri"/>
+                <w:sz w:val="20"/>
+                <w:szCs w:val="20"/>
+              </w:rPr>
+            </w:pPr>
+            <w:r>
+              <w:rPr>
+                <w:rFonts w:ascii="Calibri" w:hAnsi="Calibri" w:cs="Calibri"/>
+                <w:sz w:val="20"/>
+                <w:szCs w:val="20"/>
+              </w:rPr>
+              <w:t>email: string</w:t>
+            </w:r>
+          </w:p>
+          <w:p>
+            <w:pPr>
+              <w:rPr>
+                <w:rFonts w:ascii="Calibri" w:hAnsi="Calibri" w:cs="Calibri"/>
+                <w:sz w:val="20"/>
+                <w:szCs w:val="20"/>
+              </w:rPr>
+            </w:pPr>
+            <w:r>
+              <w:rPr>
+                <w:rFonts w:ascii="Calibri" w:hAnsi="Calibri" w:cs="Calibri"/>
+                <w:sz w:val="20"/>
+                <w:szCs w:val="20"/>
+              </w:rPr>
+              <w:t>}</w:t>
+            </w:r>
+          </w:p>
+          <w:p>
+            <w:pPr>
+              <w:rPr>
+                <w:rFonts w:ascii="Calibri" w:hAnsi="Calibri" w:cs="Calibri"/>
+                <w:sz w:val="20"/>
+                <w:szCs w:val="20"/>
+              </w:rPr>
+            </w:pPr>
+          </w:p>
+        </w:tc>
+        <w:tc>
+          <w:tcPr>
+            <w:tcW w:w="2694" w:type="dxa"/>
+          </w:tcPr>
+          <w:p>
+            <w:pPr>
+              <w:rPr>
+                <w:rFonts w:ascii="Calibri" w:hAnsi="Calibri" w:cs="Calibri"/>
+                <w:sz w:val="20"/>
+                <w:szCs w:val="20"/>
+              </w:rPr>
+            </w:pPr>
+            <w:r>
+              <w:rPr>
+                <w:rFonts w:ascii="Calibri" w:hAnsi="Calibri" w:cs="Calibri"/>
+                <w:sz w:val="20"/>
+                <w:szCs w:val="20"/>
+              </w:rPr>
+              <w:t>{</w:t>
+            </w:r>
+          </w:p>
+          <w:p>
+            <w:pPr>
+              <w:ind w:left="720"/>
+              <w:rPr>
+                <w:rFonts w:ascii="Calibri" w:hAnsi="Calibri" w:cs="Calibri"/>
+                <w:sz w:val="20"/>
+                <w:szCs w:val="20"/>
+              </w:rPr>
+            </w:pPr>
+            <w:proofErr w:type="spellStart"/>
+            <w:r>
+              <w:rPr>
+                <w:rFonts w:ascii="Calibri" w:hAnsi="Calibri" w:cs="Calibri"/>
+                <w:sz w:val="20"/>
+                <w:szCs w:val="20"/>
+              </w:rPr>
+              <w:t>userId</w:t>
+            </w:r>
+            <w:proofErr w:type="spellEnd"/>
+            <w:r>
+              <w:rPr>
+                <w:rFonts w:ascii="Calibri" w:hAnsi="Calibri" w:cs="Calibri"/>
+                <w:sz w:val="20"/>
+                <w:szCs w:val="20"/>
+              </w:rPr>
+              <w:t>: string,</w:t>
+            </w:r>
+          </w:p>
+          <w:p>
+            <w:pPr>
+              <w:ind w:left="720"/>
+              <w:rPr>
+                <w:rFonts w:ascii="Calibri" w:hAnsi="Calibri" w:cs="Calibri"/>
+                <w:sz w:val="20"/>
+                <w:szCs w:val="20"/>
+              </w:rPr>
+            </w:pPr>
+            <w:proofErr w:type="spellStart"/>
+            <w:r>
+              <w:rPr>
+                <w:rFonts w:ascii="Calibri" w:hAnsi="Calibri" w:cs="Calibri"/>
+                <w:sz w:val="20"/>
+                <w:szCs w:val="20"/>
+              </w:rPr>
+              <w:t>firstName</w:t>
+            </w:r>
+            <w:proofErr w:type="spellEnd"/>
+            <w:r>
+              <w:rPr>
+                <w:rFonts w:ascii="Calibri" w:hAnsi="Calibri" w:cs="Calibri"/>
+                <w:sz w:val="20"/>
+                <w:szCs w:val="20"/>
+              </w:rPr>
+              <w:t>: string,</w:t>
+            </w:r>
+          </w:p>
+          <w:p>
+            <w:pPr>
+              <w:ind w:left="720"/>
+              <w:rPr>
+                <w:rFonts w:ascii="Calibri" w:hAnsi="Calibri" w:cs="Calibri"/>
+                <w:sz w:val="20"/>
+                <w:szCs w:val="20"/>
+              </w:rPr>
+            </w:pPr>
+            <w:proofErr w:type="spellStart"/>
+            <w:r>
+              <w:rPr>
+                <w:rFonts w:ascii="Calibri" w:hAnsi="Calibri" w:cs="Calibri"/>
+                <w:sz w:val="20"/>
+                <w:szCs w:val="20"/>
+              </w:rPr>
+              <w:t>lastName</w:t>
+            </w:r>
+            <w:proofErr w:type="spellEnd"/>
+            <w:r>
+              <w:rPr>
+                <w:rFonts w:ascii="Calibri" w:hAnsi="Calibri" w:cs="Calibri"/>
+                <w:sz w:val="20"/>
+                <w:szCs w:val="20"/>
+              </w:rPr>
+              <w:t>: string,</w:t>
+            </w:r>
+          </w:p>
+          <w:p>
+            <w:pPr>
+              <w:ind w:left="720"/>
+              <w:rPr>
+                <w:rFonts w:ascii="Calibri" w:hAnsi="Calibri" w:cs="Calibri"/>
+                <w:sz w:val="20"/>
+                <w:szCs w:val="20"/>
+              </w:rPr>
+            </w:pPr>
+            <w:r>
+              <w:rPr>
+                <w:rFonts w:ascii="Calibri" w:hAnsi="Calibri" w:cs="Calibri"/>
+                <w:sz w:val="20"/>
+                <w:szCs w:val="20"/>
+              </w:rPr>
+              <w:t>email: string</w:t>
+            </w:r>
+          </w:p>
+          <w:p>
+            <w:pPr>
+              <w:rPr>
+                <w:rFonts w:ascii="Calibri" w:hAnsi="Calibri" w:cs="Calibri"/>
+                <w:sz w:val="20"/>
+                <w:szCs w:val="20"/>
+              </w:rPr>
+            </w:pPr>
+            <w:r>
+              <w:rPr>
+                <w:rFonts w:ascii="Calibri" w:hAnsi="Calibri" w:cs="Calibri"/>
+                <w:sz w:val="20"/>
+                <w:szCs w:val="20"/>
+              </w:rPr>
+              <w:t>}</w:t>
+            </w:r>
+          </w:p>
+          <w:p>
+            <w:pPr>
+              <w:rPr>
+                <w:rFonts w:ascii="Calibri" w:hAnsi="Calibri" w:cs="Calibri"/>
+                <w:sz w:val="20"/>
+                <w:szCs w:val="20"/>
+              </w:rPr>
+            </w:pPr>
+          </w:p>
+        </w:tc>
+      </w:tr>
+    </w:tbl>
+    <w:p>
+      <w:pPr>
+        <w:spacing w:after="0"/>
+        <w:jc w:val="center"/>
       </w:pPr>
     </w:p>
     <w:sectPr>

</xml_diff>

<commit_message>
set up, implemented, and test AI-suggested answer feature on backend
</commit_message>
<xml_diff>
--- a/backend/ApiEndpoints.docx
+++ b/backend/ApiEndpoints.docx
@@ -234,24 +234,62 @@
                 <w:sz w:val="20"/>
                 <w:szCs w:val="20"/>
               </w:rPr>
-              <w:t>/api/questions</w:t>
-            </w:r>
-          </w:p>
-          <w:p>
-            <w:pPr>
-              <w:rPr>
-                <w:rFonts w:ascii="Calibri" w:hAnsi="Calibri" w:cs="Calibri"/>
-                <w:sz w:val="20"/>
-                <w:szCs w:val="20"/>
-              </w:rPr>
-            </w:pPr>
-            <w:r>
-              <w:rPr>
-                <w:rFonts w:ascii="Calibri" w:hAnsi="Calibri" w:cs="Calibri"/>
-                <w:sz w:val="20"/>
-                <w:szCs w:val="20"/>
-              </w:rPr>
-              <w:t>?&amp;courseId=</w:t>
+              <w:t>/</w:t>
+            </w:r>
+            <w:proofErr w:type="spellStart"/>
+            <w:r>
+              <w:rPr>
+                <w:rFonts w:ascii="Calibri" w:hAnsi="Calibri" w:cs="Calibri"/>
+                <w:sz w:val="20"/>
+                <w:szCs w:val="20"/>
+              </w:rPr>
+              <w:t>api</w:t>
+            </w:r>
+            <w:proofErr w:type="spellEnd"/>
+            <w:r>
+              <w:rPr>
+                <w:rFonts w:ascii="Calibri" w:hAnsi="Calibri" w:cs="Calibri"/>
+                <w:sz w:val="20"/>
+                <w:szCs w:val="20"/>
+              </w:rPr>
+              <w:t>/questions</w:t>
+            </w:r>
+          </w:p>
+          <w:p>
+            <w:pPr>
+              <w:rPr>
+                <w:rFonts w:ascii="Calibri" w:hAnsi="Calibri" w:cs="Calibri"/>
+                <w:sz w:val="20"/>
+                <w:szCs w:val="20"/>
+              </w:rPr>
+            </w:pPr>
+            <w:proofErr w:type="gramStart"/>
+            <w:r>
+              <w:rPr>
+                <w:rFonts w:ascii="Calibri" w:hAnsi="Calibri" w:cs="Calibri"/>
+                <w:sz w:val="20"/>
+                <w:szCs w:val="20"/>
+              </w:rPr>
+              <w:t>?&amp;</w:t>
+            </w:r>
+            <w:proofErr w:type="spellStart"/>
+            <w:proofErr w:type="gramEnd"/>
+            <w:r>
+              <w:rPr>
+                <w:rFonts w:ascii="Calibri" w:hAnsi="Calibri" w:cs="Calibri"/>
+                <w:sz w:val="20"/>
+                <w:szCs w:val="20"/>
+              </w:rPr>
+              <w:t>courseId</w:t>
+            </w:r>
+            <w:proofErr w:type="spellEnd"/>
+            <w:r>
+              <w:rPr>
+                <w:rFonts w:ascii="Calibri" w:hAnsi="Calibri" w:cs="Calibri"/>
+                <w:sz w:val="20"/>
+                <w:szCs w:val="20"/>
+              </w:rPr>
+              <w:t>=</w:t>
             </w:r>
           </w:p>
           <w:p>
@@ -358,13 +396,23 @@
                 <w:szCs w:val="20"/>
               </w:rPr>
             </w:pPr>
-            <w:r>
-              <w:rPr>
-                <w:rFonts w:ascii="Calibri" w:hAnsi="Calibri" w:cs="Calibri"/>
-                <w:sz w:val="20"/>
-                <w:szCs w:val="20"/>
-              </w:rPr>
-              <w:t xml:space="preserve">questionId: </w:t>
+            <w:proofErr w:type="spellStart"/>
+            <w:r>
+              <w:rPr>
+                <w:rFonts w:ascii="Calibri" w:hAnsi="Calibri" w:cs="Calibri"/>
+                <w:sz w:val="20"/>
+                <w:szCs w:val="20"/>
+              </w:rPr>
+              <w:t>questionId</w:t>
+            </w:r>
+            <w:proofErr w:type="spellEnd"/>
+            <w:r>
+              <w:rPr>
+                <w:rFonts w:ascii="Calibri" w:hAnsi="Calibri" w:cs="Calibri"/>
+                <w:sz w:val="20"/>
+                <w:szCs w:val="20"/>
+              </w:rPr>
+              <w:t xml:space="preserve">: </w:t>
             </w:r>
             <w:r>
               <w:rPr>
@@ -428,6 +476,8 @@
                 <w:szCs w:val="20"/>
               </w:rPr>
             </w:pPr>
+            <w:proofErr w:type="spellStart"/>
+            <w:proofErr w:type="gramStart"/>
             <w:r>
               <w:rPr>
                 <w:rFonts w:ascii="Calibri" w:hAnsi="Calibri" w:cs="Calibri"/>
@@ -452,6 +502,8 @@
               </w:rPr>
               <w:t>number</w:t>
             </w:r>
+            <w:proofErr w:type="spellEnd"/>
+            <w:proofErr w:type="gramEnd"/>
             <w:r>
               <w:rPr>
                 <w:rFonts w:ascii="Calibri" w:hAnsi="Calibri" w:cs="Calibri"/>
@@ -470,13 +522,23 @@
                 <w:szCs w:val="20"/>
               </w:rPr>
             </w:pPr>
-            <w:r>
-              <w:rPr>
-                <w:rFonts w:ascii="Calibri" w:hAnsi="Calibri" w:cs="Calibri"/>
-                <w:sz w:val="20"/>
-                <w:szCs w:val="20"/>
-              </w:rPr>
-              <w:t xml:space="preserve">courseId: </w:t>
+            <w:proofErr w:type="spellStart"/>
+            <w:r>
+              <w:rPr>
+                <w:rFonts w:ascii="Calibri" w:hAnsi="Calibri" w:cs="Calibri"/>
+                <w:sz w:val="20"/>
+                <w:szCs w:val="20"/>
+              </w:rPr>
+              <w:t>courseId</w:t>
+            </w:r>
+            <w:proofErr w:type="spellEnd"/>
+            <w:r>
+              <w:rPr>
+                <w:rFonts w:ascii="Calibri" w:hAnsi="Calibri" w:cs="Calibri"/>
+                <w:sz w:val="20"/>
+                <w:szCs w:val="20"/>
+              </w:rPr>
+              <w:t xml:space="preserve">: </w:t>
             </w:r>
             <w:r>
               <w:rPr>
@@ -504,103 +566,163 @@
                 <w:szCs w:val="20"/>
               </w:rPr>
             </w:pPr>
-            <w:r>
-              <w:rPr>
-                <w:rFonts w:ascii="Calibri" w:hAnsi="Calibri" w:cs="Calibri"/>
-                <w:sz w:val="20"/>
-                <w:szCs w:val="20"/>
-              </w:rPr>
-              <w:t>viewCount: number,</w:t>
-            </w:r>
-          </w:p>
-          <w:p>
-            <w:pPr>
-              <w:ind w:left="720"/>
-              <w:rPr>
-                <w:rFonts w:ascii="Calibri" w:hAnsi="Calibri" w:cs="Calibri"/>
-                <w:sz w:val="20"/>
-                <w:szCs w:val="20"/>
-              </w:rPr>
-            </w:pPr>
-            <w:r>
-              <w:rPr>
-                <w:rFonts w:ascii="Calibri" w:hAnsi="Calibri" w:cs="Calibri"/>
-                <w:sz w:val="20"/>
-                <w:szCs w:val="20"/>
-              </w:rPr>
-              <w:t>upVotes: number,</w:t>
-            </w:r>
-          </w:p>
-          <w:p>
-            <w:pPr>
-              <w:ind w:left="720"/>
-              <w:rPr>
-                <w:rFonts w:ascii="Calibri" w:hAnsi="Calibri" w:cs="Calibri"/>
-                <w:sz w:val="20"/>
-                <w:szCs w:val="20"/>
-              </w:rPr>
-            </w:pPr>
-            <w:r>
-              <w:rPr>
-                <w:rFonts w:ascii="Calibri" w:hAnsi="Calibri" w:cs="Calibri"/>
-                <w:sz w:val="20"/>
-                <w:szCs w:val="20"/>
-              </w:rPr>
-              <w:t>downVotes: number,</w:t>
-            </w:r>
-          </w:p>
-          <w:p>
-            <w:pPr>
-              <w:ind w:left="720"/>
-              <w:rPr>
-                <w:rFonts w:ascii="Calibri" w:hAnsi="Calibri" w:cs="Calibri"/>
-                <w:sz w:val="20"/>
-                <w:szCs w:val="20"/>
-              </w:rPr>
-            </w:pPr>
-            <w:r>
-              <w:rPr>
-                <w:rFonts w:ascii="Calibri" w:hAnsi="Calibri" w:cs="Calibri"/>
-                <w:sz w:val="20"/>
-                <w:szCs w:val="20"/>
-              </w:rPr>
-              <w:t>isAnonymous: bool,</w:t>
-            </w:r>
-          </w:p>
-          <w:p>
-            <w:pPr>
-              <w:ind w:left="720"/>
-              <w:rPr>
-                <w:rFonts w:ascii="Calibri" w:hAnsi="Calibri" w:cs="Calibri"/>
-                <w:sz w:val="20"/>
-                <w:szCs w:val="20"/>
-              </w:rPr>
-            </w:pPr>
-            <w:r>
-              <w:rPr>
-                <w:rFonts w:ascii="Calibri" w:hAnsi="Calibri" w:cs="Calibri"/>
-                <w:sz w:val="20"/>
-                <w:szCs w:val="20"/>
-              </w:rPr>
-              <w:t>createdAt: string,</w:t>
-            </w:r>
-          </w:p>
-          <w:p>
-            <w:pPr>
-              <w:ind w:left="720"/>
-              <w:rPr>
-                <w:rFonts w:ascii="Calibri" w:hAnsi="Calibri" w:cs="Calibri"/>
-                <w:sz w:val="20"/>
-                <w:szCs w:val="20"/>
-              </w:rPr>
-            </w:pPr>
-            <w:r>
-              <w:rPr>
-                <w:rFonts w:ascii="Calibri" w:hAnsi="Calibri" w:cs="Calibri"/>
-                <w:sz w:val="20"/>
-                <w:szCs w:val="20"/>
-              </w:rPr>
-              <w:t>updatedAt: string</w:t>
+            <w:proofErr w:type="spellStart"/>
+            <w:r>
+              <w:rPr>
+                <w:rFonts w:ascii="Calibri" w:hAnsi="Calibri" w:cs="Calibri"/>
+                <w:sz w:val="20"/>
+                <w:szCs w:val="20"/>
+              </w:rPr>
+              <w:t>viewCount</w:t>
+            </w:r>
+            <w:proofErr w:type="spellEnd"/>
+            <w:r>
+              <w:rPr>
+                <w:rFonts w:ascii="Calibri" w:hAnsi="Calibri" w:cs="Calibri"/>
+                <w:sz w:val="20"/>
+                <w:szCs w:val="20"/>
+              </w:rPr>
+              <w:t>: number,</w:t>
+            </w:r>
+          </w:p>
+          <w:p>
+            <w:pPr>
+              <w:ind w:left="720"/>
+              <w:rPr>
+                <w:rFonts w:ascii="Calibri" w:hAnsi="Calibri" w:cs="Calibri"/>
+                <w:sz w:val="20"/>
+                <w:szCs w:val="20"/>
+              </w:rPr>
+            </w:pPr>
+            <w:proofErr w:type="spellStart"/>
+            <w:r>
+              <w:rPr>
+                <w:rFonts w:ascii="Calibri" w:hAnsi="Calibri" w:cs="Calibri"/>
+                <w:sz w:val="20"/>
+                <w:szCs w:val="20"/>
+              </w:rPr>
+              <w:t>upVotes</w:t>
+            </w:r>
+            <w:proofErr w:type="spellEnd"/>
+            <w:r>
+              <w:rPr>
+                <w:rFonts w:ascii="Calibri" w:hAnsi="Calibri" w:cs="Calibri"/>
+                <w:sz w:val="20"/>
+                <w:szCs w:val="20"/>
+              </w:rPr>
+              <w:t>: number,</w:t>
+            </w:r>
+          </w:p>
+          <w:p>
+            <w:pPr>
+              <w:ind w:left="720"/>
+              <w:rPr>
+                <w:rFonts w:ascii="Calibri" w:hAnsi="Calibri" w:cs="Calibri"/>
+                <w:sz w:val="20"/>
+                <w:szCs w:val="20"/>
+              </w:rPr>
+            </w:pPr>
+            <w:proofErr w:type="spellStart"/>
+            <w:r>
+              <w:rPr>
+                <w:rFonts w:ascii="Calibri" w:hAnsi="Calibri" w:cs="Calibri"/>
+                <w:sz w:val="20"/>
+                <w:szCs w:val="20"/>
+              </w:rPr>
+              <w:t>downVotes</w:t>
+            </w:r>
+            <w:proofErr w:type="spellEnd"/>
+            <w:r>
+              <w:rPr>
+                <w:rFonts w:ascii="Calibri" w:hAnsi="Calibri" w:cs="Calibri"/>
+                <w:sz w:val="20"/>
+                <w:szCs w:val="20"/>
+              </w:rPr>
+              <w:t>: number,</w:t>
+            </w:r>
+          </w:p>
+          <w:p>
+            <w:pPr>
+              <w:ind w:left="720"/>
+              <w:rPr>
+                <w:rFonts w:ascii="Calibri" w:hAnsi="Calibri" w:cs="Calibri"/>
+                <w:sz w:val="20"/>
+                <w:szCs w:val="20"/>
+              </w:rPr>
+            </w:pPr>
+            <w:proofErr w:type="spellStart"/>
+            <w:r>
+              <w:rPr>
+                <w:rFonts w:ascii="Calibri" w:hAnsi="Calibri" w:cs="Calibri"/>
+                <w:sz w:val="20"/>
+                <w:szCs w:val="20"/>
+              </w:rPr>
+              <w:t>isAnonymous</w:t>
+            </w:r>
+            <w:proofErr w:type="spellEnd"/>
+            <w:r>
+              <w:rPr>
+                <w:rFonts w:ascii="Calibri" w:hAnsi="Calibri" w:cs="Calibri"/>
+                <w:sz w:val="20"/>
+                <w:szCs w:val="20"/>
+              </w:rPr>
+              <w:t>: bool,</w:t>
+            </w:r>
+          </w:p>
+          <w:p>
+            <w:pPr>
+              <w:ind w:left="720"/>
+              <w:rPr>
+                <w:rFonts w:ascii="Calibri" w:hAnsi="Calibri" w:cs="Calibri"/>
+                <w:sz w:val="20"/>
+                <w:szCs w:val="20"/>
+              </w:rPr>
+            </w:pPr>
+            <w:proofErr w:type="spellStart"/>
+            <w:r>
+              <w:rPr>
+                <w:rFonts w:ascii="Calibri" w:hAnsi="Calibri" w:cs="Calibri"/>
+                <w:sz w:val="20"/>
+                <w:szCs w:val="20"/>
+              </w:rPr>
+              <w:t>createdAt</w:t>
+            </w:r>
+            <w:proofErr w:type="spellEnd"/>
+            <w:r>
+              <w:rPr>
+                <w:rFonts w:ascii="Calibri" w:hAnsi="Calibri" w:cs="Calibri"/>
+                <w:sz w:val="20"/>
+                <w:szCs w:val="20"/>
+              </w:rPr>
+              <w:t>: string,</w:t>
+            </w:r>
+          </w:p>
+          <w:p>
+            <w:pPr>
+              <w:ind w:left="720"/>
+              <w:rPr>
+                <w:rFonts w:ascii="Calibri" w:hAnsi="Calibri" w:cs="Calibri"/>
+                <w:sz w:val="20"/>
+                <w:szCs w:val="20"/>
+              </w:rPr>
+            </w:pPr>
+            <w:proofErr w:type="spellStart"/>
+            <w:r>
+              <w:rPr>
+                <w:rFonts w:ascii="Calibri" w:hAnsi="Calibri" w:cs="Calibri"/>
+                <w:sz w:val="20"/>
+                <w:szCs w:val="20"/>
+              </w:rPr>
+              <w:t>updatedAt</w:t>
+            </w:r>
+            <w:proofErr w:type="spellEnd"/>
+            <w:r>
+              <w:rPr>
+                <w:rFonts w:ascii="Calibri" w:hAnsi="Calibri" w:cs="Calibri"/>
+                <w:sz w:val="20"/>
+                <w:szCs w:val="20"/>
+              </w:rPr>
+              <w:t>: string</w:t>
             </w:r>
           </w:p>
           <w:p>
@@ -714,8 +836,48 @@
                 <w:sz w:val="20"/>
                 <w:szCs w:val="20"/>
               </w:rPr>
-              <w:t>/api/questions/:questionId</w:t>
-            </w:r>
+              <w:t>/</w:t>
+            </w:r>
+            <w:proofErr w:type="spellStart"/>
+            <w:proofErr w:type="gramStart"/>
+            <w:r>
+              <w:rPr>
+                <w:rFonts w:ascii="Calibri" w:hAnsi="Calibri" w:cs="Calibri"/>
+                <w:sz w:val="20"/>
+                <w:szCs w:val="20"/>
+              </w:rPr>
+              <w:t>api</w:t>
+            </w:r>
+            <w:proofErr w:type="spellEnd"/>
+            <w:proofErr w:type="gramEnd"/>
+            <w:r>
+              <w:rPr>
+                <w:rFonts w:ascii="Calibri" w:hAnsi="Calibri" w:cs="Calibri"/>
+                <w:sz w:val="20"/>
+                <w:szCs w:val="20"/>
+              </w:rPr>
+              <w:t>/questions</w:t>
+            </w:r>
+            <w:proofErr w:type="gramStart"/>
+            <w:r>
+              <w:rPr>
+                <w:rFonts w:ascii="Calibri" w:hAnsi="Calibri" w:cs="Calibri"/>
+                <w:sz w:val="20"/>
+                <w:szCs w:val="20"/>
+              </w:rPr>
+              <w:t>/:</w:t>
+            </w:r>
+            <w:proofErr w:type="spellStart"/>
+            <w:r>
+              <w:rPr>
+                <w:rFonts w:ascii="Calibri" w:hAnsi="Calibri" w:cs="Calibri"/>
+                <w:sz w:val="20"/>
+                <w:szCs w:val="20"/>
+              </w:rPr>
+              <w:t>questionId</w:t>
+            </w:r>
+            <w:proofErr w:type="spellEnd"/>
+            <w:proofErr w:type="gramEnd"/>
           </w:p>
         </w:tc>
         <w:tc>
@@ -770,13 +932,23 @@
                 <w:szCs w:val="20"/>
               </w:rPr>
             </w:pPr>
-            <w:r>
-              <w:rPr>
-                <w:rFonts w:ascii="Calibri" w:hAnsi="Calibri" w:cs="Calibri"/>
-                <w:sz w:val="20"/>
-                <w:szCs w:val="20"/>
-              </w:rPr>
-              <w:t xml:space="preserve">questionId: </w:t>
+            <w:proofErr w:type="spellStart"/>
+            <w:r>
+              <w:rPr>
+                <w:rFonts w:ascii="Calibri" w:hAnsi="Calibri" w:cs="Calibri"/>
+                <w:sz w:val="20"/>
+                <w:szCs w:val="20"/>
+              </w:rPr>
+              <w:t>questionId</w:t>
+            </w:r>
+            <w:proofErr w:type="spellEnd"/>
+            <w:r>
+              <w:rPr>
+                <w:rFonts w:ascii="Calibri" w:hAnsi="Calibri" w:cs="Calibri"/>
+                <w:sz w:val="20"/>
+                <w:szCs w:val="20"/>
+              </w:rPr>
+              <w:t xml:space="preserve">: </w:t>
             </w:r>
             <w:r>
               <w:rPr>
@@ -840,6 +1012,7 @@
                 <w:szCs w:val="20"/>
               </w:rPr>
             </w:pPr>
+            <w:proofErr w:type="spellStart"/>
             <w:r>
               <w:rPr>
                 <w:rFonts w:ascii="Calibri" w:hAnsi="Calibri" w:cs="Calibri"/>
@@ -848,6 +1021,7 @@
               </w:rPr>
               <w:t>userId</w:t>
             </w:r>
+            <w:proofErr w:type="spellEnd"/>
             <w:r>
               <w:rPr>
                 <w:rFonts w:ascii="Calibri" w:hAnsi="Calibri" w:cs="Calibri"/>
@@ -882,13 +1056,23 @@
                 <w:szCs w:val="20"/>
               </w:rPr>
             </w:pPr>
-            <w:r>
-              <w:rPr>
-                <w:rFonts w:ascii="Calibri" w:hAnsi="Calibri" w:cs="Calibri"/>
-                <w:sz w:val="20"/>
-                <w:szCs w:val="20"/>
-              </w:rPr>
-              <w:t xml:space="preserve">courseId: </w:t>
+            <w:proofErr w:type="spellStart"/>
+            <w:r>
+              <w:rPr>
+                <w:rFonts w:ascii="Calibri" w:hAnsi="Calibri" w:cs="Calibri"/>
+                <w:sz w:val="20"/>
+                <w:szCs w:val="20"/>
+              </w:rPr>
+              <w:t>courseId</w:t>
+            </w:r>
+            <w:proofErr w:type="spellEnd"/>
+            <w:r>
+              <w:rPr>
+                <w:rFonts w:ascii="Calibri" w:hAnsi="Calibri" w:cs="Calibri"/>
+                <w:sz w:val="20"/>
+                <w:szCs w:val="20"/>
+              </w:rPr>
+              <w:t xml:space="preserve">: </w:t>
             </w:r>
             <w:r>
               <w:rPr>
@@ -916,103 +1100,163 @@
                 <w:szCs w:val="20"/>
               </w:rPr>
             </w:pPr>
-            <w:r>
-              <w:rPr>
-                <w:rFonts w:ascii="Calibri" w:hAnsi="Calibri" w:cs="Calibri"/>
-                <w:sz w:val="20"/>
-                <w:szCs w:val="20"/>
-              </w:rPr>
-              <w:t>viewCount: number,</w:t>
-            </w:r>
-          </w:p>
-          <w:p>
-            <w:pPr>
-              <w:ind w:left="720"/>
-              <w:rPr>
-                <w:rFonts w:ascii="Calibri" w:hAnsi="Calibri" w:cs="Calibri"/>
-                <w:sz w:val="20"/>
-                <w:szCs w:val="20"/>
-              </w:rPr>
-            </w:pPr>
-            <w:r>
-              <w:rPr>
-                <w:rFonts w:ascii="Calibri" w:hAnsi="Calibri" w:cs="Calibri"/>
-                <w:sz w:val="20"/>
-                <w:szCs w:val="20"/>
-              </w:rPr>
-              <w:t>upVotes: number,</w:t>
-            </w:r>
-          </w:p>
-          <w:p>
-            <w:pPr>
-              <w:ind w:left="720"/>
-              <w:rPr>
-                <w:rFonts w:ascii="Calibri" w:hAnsi="Calibri" w:cs="Calibri"/>
-                <w:sz w:val="20"/>
-                <w:szCs w:val="20"/>
-              </w:rPr>
-            </w:pPr>
-            <w:r>
-              <w:rPr>
-                <w:rFonts w:ascii="Calibri" w:hAnsi="Calibri" w:cs="Calibri"/>
-                <w:sz w:val="20"/>
-                <w:szCs w:val="20"/>
-              </w:rPr>
-              <w:t>downVotes: number,</w:t>
-            </w:r>
-          </w:p>
-          <w:p>
-            <w:pPr>
-              <w:ind w:left="720"/>
-              <w:rPr>
-                <w:rFonts w:ascii="Calibri" w:hAnsi="Calibri" w:cs="Calibri"/>
-                <w:sz w:val="20"/>
-                <w:szCs w:val="20"/>
-              </w:rPr>
-            </w:pPr>
-            <w:r>
-              <w:rPr>
-                <w:rFonts w:ascii="Calibri" w:hAnsi="Calibri" w:cs="Calibri"/>
-                <w:sz w:val="20"/>
-                <w:szCs w:val="20"/>
-              </w:rPr>
-              <w:t>isAnonymous: bool,</w:t>
-            </w:r>
-          </w:p>
-          <w:p>
-            <w:pPr>
-              <w:ind w:left="720"/>
-              <w:rPr>
-                <w:rFonts w:ascii="Calibri" w:hAnsi="Calibri" w:cs="Calibri"/>
-                <w:sz w:val="20"/>
-                <w:szCs w:val="20"/>
-              </w:rPr>
-            </w:pPr>
-            <w:r>
-              <w:rPr>
-                <w:rFonts w:ascii="Calibri" w:hAnsi="Calibri" w:cs="Calibri"/>
-                <w:sz w:val="20"/>
-                <w:szCs w:val="20"/>
-              </w:rPr>
-              <w:t>createdAt: string,</w:t>
-            </w:r>
-          </w:p>
-          <w:p>
-            <w:pPr>
-              <w:ind w:left="720"/>
-              <w:rPr>
-                <w:rFonts w:ascii="Calibri" w:hAnsi="Calibri" w:cs="Calibri"/>
-                <w:sz w:val="20"/>
-                <w:szCs w:val="20"/>
-              </w:rPr>
-            </w:pPr>
-            <w:r>
-              <w:rPr>
-                <w:rFonts w:ascii="Calibri" w:hAnsi="Calibri" w:cs="Calibri"/>
-                <w:sz w:val="20"/>
-                <w:szCs w:val="20"/>
-              </w:rPr>
-              <w:t>updatedAt: string</w:t>
+            <w:proofErr w:type="spellStart"/>
+            <w:r>
+              <w:rPr>
+                <w:rFonts w:ascii="Calibri" w:hAnsi="Calibri" w:cs="Calibri"/>
+                <w:sz w:val="20"/>
+                <w:szCs w:val="20"/>
+              </w:rPr>
+              <w:t>viewCount</w:t>
+            </w:r>
+            <w:proofErr w:type="spellEnd"/>
+            <w:r>
+              <w:rPr>
+                <w:rFonts w:ascii="Calibri" w:hAnsi="Calibri" w:cs="Calibri"/>
+                <w:sz w:val="20"/>
+                <w:szCs w:val="20"/>
+              </w:rPr>
+              <w:t>: number,</w:t>
+            </w:r>
+          </w:p>
+          <w:p>
+            <w:pPr>
+              <w:ind w:left="720"/>
+              <w:rPr>
+                <w:rFonts w:ascii="Calibri" w:hAnsi="Calibri" w:cs="Calibri"/>
+                <w:sz w:val="20"/>
+                <w:szCs w:val="20"/>
+              </w:rPr>
+            </w:pPr>
+            <w:proofErr w:type="spellStart"/>
+            <w:r>
+              <w:rPr>
+                <w:rFonts w:ascii="Calibri" w:hAnsi="Calibri" w:cs="Calibri"/>
+                <w:sz w:val="20"/>
+                <w:szCs w:val="20"/>
+              </w:rPr>
+              <w:t>upVotes</w:t>
+            </w:r>
+            <w:proofErr w:type="spellEnd"/>
+            <w:r>
+              <w:rPr>
+                <w:rFonts w:ascii="Calibri" w:hAnsi="Calibri" w:cs="Calibri"/>
+                <w:sz w:val="20"/>
+                <w:szCs w:val="20"/>
+              </w:rPr>
+              <w:t>: number,</w:t>
+            </w:r>
+          </w:p>
+          <w:p>
+            <w:pPr>
+              <w:ind w:left="720"/>
+              <w:rPr>
+                <w:rFonts w:ascii="Calibri" w:hAnsi="Calibri" w:cs="Calibri"/>
+                <w:sz w:val="20"/>
+                <w:szCs w:val="20"/>
+              </w:rPr>
+            </w:pPr>
+            <w:proofErr w:type="spellStart"/>
+            <w:r>
+              <w:rPr>
+                <w:rFonts w:ascii="Calibri" w:hAnsi="Calibri" w:cs="Calibri"/>
+                <w:sz w:val="20"/>
+                <w:szCs w:val="20"/>
+              </w:rPr>
+              <w:t>downVotes</w:t>
+            </w:r>
+            <w:proofErr w:type="spellEnd"/>
+            <w:r>
+              <w:rPr>
+                <w:rFonts w:ascii="Calibri" w:hAnsi="Calibri" w:cs="Calibri"/>
+                <w:sz w:val="20"/>
+                <w:szCs w:val="20"/>
+              </w:rPr>
+              <w:t>: number,</w:t>
+            </w:r>
+          </w:p>
+          <w:p>
+            <w:pPr>
+              <w:ind w:left="720"/>
+              <w:rPr>
+                <w:rFonts w:ascii="Calibri" w:hAnsi="Calibri" w:cs="Calibri"/>
+                <w:sz w:val="20"/>
+                <w:szCs w:val="20"/>
+              </w:rPr>
+            </w:pPr>
+            <w:proofErr w:type="spellStart"/>
+            <w:r>
+              <w:rPr>
+                <w:rFonts w:ascii="Calibri" w:hAnsi="Calibri" w:cs="Calibri"/>
+                <w:sz w:val="20"/>
+                <w:szCs w:val="20"/>
+              </w:rPr>
+              <w:t>isAnonymous</w:t>
+            </w:r>
+            <w:proofErr w:type="spellEnd"/>
+            <w:r>
+              <w:rPr>
+                <w:rFonts w:ascii="Calibri" w:hAnsi="Calibri" w:cs="Calibri"/>
+                <w:sz w:val="20"/>
+                <w:szCs w:val="20"/>
+              </w:rPr>
+              <w:t>: bool,</w:t>
+            </w:r>
+          </w:p>
+          <w:p>
+            <w:pPr>
+              <w:ind w:left="720"/>
+              <w:rPr>
+                <w:rFonts w:ascii="Calibri" w:hAnsi="Calibri" w:cs="Calibri"/>
+                <w:sz w:val="20"/>
+                <w:szCs w:val="20"/>
+              </w:rPr>
+            </w:pPr>
+            <w:proofErr w:type="spellStart"/>
+            <w:r>
+              <w:rPr>
+                <w:rFonts w:ascii="Calibri" w:hAnsi="Calibri" w:cs="Calibri"/>
+                <w:sz w:val="20"/>
+                <w:szCs w:val="20"/>
+              </w:rPr>
+              <w:t>createdAt</w:t>
+            </w:r>
+            <w:proofErr w:type="spellEnd"/>
+            <w:r>
+              <w:rPr>
+                <w:rFonts w:ascii="Calibri" w:hAnsi="Calibri" w:cs="Calibri"/>
+                <w:sz w:val="20"/>
+                <w:szCs w:val="20"/>
+              </w:rPr>
+              <w:t>: string,</w:t>
+            </w:r>
+          </w:p>
+          <w:p>
+            <w:pPr>
+              <w:ind w:left="720"/>
+              <w:rPr>
+                <w:rFonts w:ascii="Calibri" w:hAnsi="Calibri" w:cs="Calibri"/>
+                <w:sz w:val="20"/>
+                <w:szCs w:val="20"/>
+              </w:rPr>
+            </w:pPr>
+            <w:proofErr w:type="spellStart"/>
+            <w:r>
+              <w:rPr>
+                <w:rFonts w:ascii="Calibri" w:hAnsi="Calibri" w:cs="Calibri"/>
+                <w:sz w:val="20"/>
+                <w:szCs w:val="20"/>
+              </w:rPr>
+              <w:t>updatedAt</w:t>
+            </w:r>
+            <w:proofErr w:type="spellEnd"/>
+            <w:r>
+              <w:rPr>
+                <w:rFonts w:ascii="Calibri" w:hAnsi="Calibri" w:cs="Calibri"/>
+                <w:sz w:val="20"/>
+                <w:szCs w:val="20"/>
+              </w:rPr>
+              <w:t>: string</w:t>
             </w:r>
             <w:r>
               <w:rPr>
@@ -1135,7 +1379,25 @@
                 <w:sz w:val="20"/>
                 <w:szCs w:val="20"/>
               </w:rPr>
-              <w:t>/api/questions/</w:t>
+              <w:t>/</w:t>
+            </w:r>
+            <w:proofErr w:type="spellStart"/>
+            <w:r>
+              <w:rPr>
+                <w:rFonts w:ascii="Calibri" w:hAnsi="Calibri" w:cs="Calibri"/>
+                <w:sz w:val="20"/>
+                <w:szCs w:val="20"/>
+              </w:rPr>
+              <w:t>api</w:t>
+            </w:r>
+            <w:proofErr w:type="spellEnd"/>
+            <w:r>
+              <w:rPr>
+                <w:rFonts w:ascii="Calibri" w:hAnsi="Calibri" w:cs="Calibri"/>
+                <w:sz w:val="20"/>
+                <w:szCs w:val="20"/>
+              </w:rPr>
+              <w:t>/questions/</w:t>
             </w:r>
           </w:p>
         </w:tc>
@@ -1205,6 +1467,7 @@
                 <w:szCs w:val="20"/>
               </w:rPr>
             </w:pPr>
+            <w:proofErr w:type="spellStart"/>
             <w:r>
               <w:rPr>
                 <w:rFonts w:ascii="Calibri" w:hAnsi="Calibri" w:cs="Calibri"/>
@@ -1213,6 +1476,7 @@
               </w:rPr>
               <w:t>userId</w:t>
             </w:r>
+            <w:proofErr w:type="spellEnd"/>
             <w:r>
               <w:rPr>
                 <w:rFonts w:ascii="Calibri" w:hAnsi="Calibri" w:cs="Calibri"/>
@@ -1247,13 +1511,23 @@
                 <w:szCs w:val="20"/>
               </w:rPr>
             </w:pPr>
-            <w:r>
-              <w:rPr>
-                <w:rFonts w:ascii="Calibri" w:hAnsi="Calibri" w:cs="Calibri"/>
-                <w:sz w:val="20"/>
-                <w:szCs w:val="20"/>
-              </w:rPr>
-              <w:t xml:space="preserve">courseId: </w:t>
+            <w:proofErr w:type="spellStart"/>
+            <w:r>
+              <w:rPr>
+                <w:rFonts w:ascii="Calibri" w:hAnsi="Calibri" w:cs="Calibri"/>
+                <w:sz w:val="20"/>
+                <w:szCs w:val="20"/>
+              </w:rPr>
+              <w:t>courseId</w:t>
+            </w:r>
+            <w:proofErr w:type="spellEnd"/>
+            <w:r>
+              <w:rPr>
+                <w:rFonts w:ascii="Calibri" w:hAnsi="Calibri" w:cs="Calibri"/>
+                <w:sz w:val="20"/>
+                <w:szCs w:val="20"/>
+              </w:rPr>
+              <w:t xml:space="preserve">: </w:t>
             </w:r>
             <w:r>
               <w:rPr>
@@ -1281,6 +1555,8 @@
                 <w:szCs w:val="20"/>
               </w:rPr>
             </w:pPr>
+            <w:proofErr w:type="spellStart"/>
+            <w:proofErr w:type="gramStart"/>
             <w:r>
               <w:rPr>
                 <w:rFonts w:ascii="Calibri" w:hAnsi="Calibri" w:cs="Calibri"/>
@@ -1297,6 +1573,8 @@
               </w:rPr>
               <w:t>bool</w:t>
             </w:r>
+            <w:proofErr w:type="spellEnd"/>
+            <w:proofErr w:type="gramEnd"/>
           </w:p>
           <w:p>
             <w:pPr>
@@ -1355,13 +1633,23 @@
                 <w:szCs w:val="20"/>
               </w:rPr>
             </w:pPr>
-            <w:r>
-              <w:rPr>
-                <w:rFonts w:ascii="Calibri" w:hAnsi="Calibri" w:cs="Calibri"/>
-                <w:sz w:val="20"/>
-                <w:szCs w:val="20"/>
-              </w:rPr>
-              <w:t xml:space="preserve">questionId: </w:t>
+            <w:proofErr w:type="spellStart"/>
+            <w:r>
+              <w:rPr>
+                <w:rFonts w:ascii="Calibri" w:hAnsi="Calibri" w:cs="Calibri"/>
+                <w:sz w:val="20"/>
+                <w:szCs w:val="20"/>
+              </w:rPr>
+              <w:t>questionId</w:t>
+            </w:r>
+            <w:proofErr w:type="spellEnd"/>
+            <w:r>
+              <w:rPr>
+                <w:rFonts w:ascii="Calibri" w:hAnsi="Calibri" w:cs="Calibri"/>
+                <w:sz w:val="20"/>
+                <w:szCs w:val="20"/>
+              </w:rPr>
+              <w:t xml:space="preserve">: </w:t>
             </w:r>
             <w:r>
               <w:rPr>
@@ -1425,6 +1713,7 @@
                 <w:szCs w:val="20"/>
               </w:rPr>
             </w:pPr>
+            <w:proofErr w:type="spellStart"/>
             <w:r>
               <w:rPr>
                 <w:rFonts w:ascii="Calibri" w:hAnsi="Calibri" w:cs="Calibri"/>
@@ -1433,6 +1722,7 @@
               </w:rPr>
               <w:t>userId</w:t>
             </w:r>
+            <w:proofErr w:type="spellEnd"/>
             <w:r>
               <w:rPr>
                 <w:rFonts w:ascii="Calibri" w:hAnsi="Calibri" w:cs="Calibri"/>
@@ -1467,13 +1757,23 @@
                 <w:szCs w:val="20"/>
               </w:rPr>
             </w:pPr>
-            <w:r>
-              <w:rPr>
-                <w:rFonts w:ascii="Calibri" w:hAnsi="Calibri" w:cs="Calibri"/>
-                <w:sz w:val="20"/>
-                <w:szCs w:val="20"/>
-              </w:rPr>
-              <w:t xml:space="preserve">courseId: </w:t>
+            <w:proofErr w:type="spellStart"/>
+            <w:r>
+              <w:rPr>
+                <w:rFonts w:ascii="Calibri" w:hAnsi="Calibri" w:cs="Calibri"/>
+                <w:sz w:val="20"/>
+                <w:szCs w:val="20"/>
+              </w:rPr>
+              <w:t>courseId</w:t>
+            </w:r>
+            <w:proofErr w:type="spellEnd"/>
+            <w:r>
+              <w:rPr>
+                <w:rFonts w:ascii="Calibri" w:hAnsi="Calibri" w:cs="Calibri"/>
+                <w:sz w:val="20"/>
+                <w:szCs w:val="20"/>
+              </w:rPr>
+              <w:t xml:space="preserve">: </w:t>
             </w:r>
             <w:r>
               <w:rPr>
@@ -1501,103 +1801,189 @@
                 <w:szCs w:val="20"/>
               </w:rPr>
             </w:pPr>
-            <w:r>
-              <w:rPr>
-                <w:rFonts w:ascii="Calibri" w:hAnsi="Calibri" w:cs="Calibri"/>
-                <w:sz w:val="20"/>
-                <w:szCs w:val="20"/>
-              </w:rPr>
-              <w:t>viewCount: number,</w:t>
-            </w:r>
-          </w:p>
-          <w:p>
-            <w:pPr>
-              <w:ind w:left="720"/>
-              <w:rPr>
-                <w:rFonts w:ascii="Calibri" w:hAnsi="Calibri" w:cs="Calibri"/>
-                <w:sz w:val="20"/>
-                <w:szCs w:val="20"/>
-              </w:rPr>
-            </w:pPr>
-            <w:r>
-              <w:rPr>
-                <w:rFonts w:ascii="Calibri" w:hAnsi="Calibri" w:cs="Calibri"/>
-                <w:sz w:val="20"/>
-                <w:szCs w:val="20"/>
-              </w:rPr>
-              <w:t>upVotes: number,</w:t>
-            </w:r>
-          </w:p>
-          <w:p>
-            <w:pPr>
-              <w:ind w:left="720"/>
-              <w:rPr>
-                <w:rFonts w:ascii="Calibri" w:hAnsi="Calibri" w:cs="Calibri"/>
-                <w:sz w:val="20"/>
-                <w:szCs w:val="20"/>
-              </w:rPr>
-            </w:pPr>
-            <w:r>
-              <w:rPr>
-                <w:rFonts w:ascii="Calibri" w:hAnsi="Calibri" w:cs="Calibri"/>
-                <w:sz w:val="20"/>
-                <w:szCs w:val="20"/>
-              </w:rPr>
-              <w:t>downVotes: number,</w:t>
-            </w:r>
-          </w:p>
-          <w:p>
-            <w:pPr>
-              <w:ind w:left="720"/>
-              <w:rPr>
-                <w:rFonts w:ascii="Calibri" w:hAnsi="Calibri" w:cs="Calibri"/>
-                <w:sz w:val="20"/>
-                <w:szCs w:val="20"/>
-              </w:rPr>
-            </w:pPr>
-            <w:r>
-              <w:rPr>
-                <w:rFonts w:ascii="Calibri" w:hAnsi="Calibri" w:cs="Calibri"/>
-                <w:sz w:val="20"/>
-                <w:szCs w:val="20"/>
-              </w:rPr>
-              <w:t>isAnonymous: bool,</w:t>
-            </w:r>
-          </w:p>
-          <w:p>
-            <w:pPr>
-              <w:ind w:left="720"/>
-              <w:rPr>
-                <w:rFonts w:ascii="Calibri" w:hAnsi="Calibri" w:cs="Calibri"/>
-                <w:sz w:val="20"/>
-                <w:szCs w:val="20"/>
-              </w:rPr>
-            </w:pPr>
-            <w:r>
-              <w:rPr>
-                <w:rFonts w:ascii="Calibri" w:hAnsi="Calibri" w:cs="Calibri"/>
-                <w:sz w:val="20"/>
-                <w:szCs w:val="20"/>
-              </w:rPr>
-              <w:t>createdAt: string,</w:t>
-            </w:r>
-          </w:p>
-          <w:p>
-            <w:pPr>
-              <w:ind w:left="720"/>
-              <w:rPr>
-                <w:rFonts w:ascii="Calibri" w:hAnsi="Calibri" w:cs="Calibri"/>
-                <w:sz w:val="20"/>
-                <w:szCs w:val="20"/>
-              </w:rPr>
-            </w:pPr>
-            <w:r>
-              <w:rPr>
-                <w:rFonts w:ascii="Calibri" w:hAnsi="Calibri" w:cs="Calibri"/>
-                <w:sz w:val="20"/>
-                <w:szCs w:val="20"/>
-              </w:rPr>
-              <w:t>updatedAt: string</w:t>
+            <w:proofErr w:type="spellStart"/>
+            <w:r>
+              <w:rPr>
+                <w:rFonts w:ascii="Calibri" w:hAnsi="Calibri" w:cs="Calibri"/>
+                <w:sz w:val="20"/>
+                <w:szCs w:val="20"/>
+              </w:rPr>
+              <w:t>viewCount</w:t>
+            </w:r>
+            <w:proofErr w:type="spellEnd"/>
+            <w:r>
+              <w:rPr>
+                <w:rFonts w:ascii="Calibri" w:hAnsi="Calibri" w:cs="Calibri"/>
+                <w:sz w:val="20"/>
+                <w:szCs w:val="20"/>
+              </w:rPr>
+              <w:t>: number,</w:t>
+            </w:r>
+          </w:p>
+          <w:p>
+            <w:pPr>
+              <w:ind w:left="720"/>
+              <w:rPr>
+                <w:rFonts w:ascii="Calibri" w:hAnsi="Calibri" w:cs="Calibri"/>
+                <w:sz w:val="20"/>
+                <w:szCs w:val="20"/>
+              </w:rPr>
+            </w:pPr>
+            <w:proofErr w:type="spellStart"/>
+            <w:r>
+              <w:rPr>
+                <w:rFonts w:ascii="Calibri" w:hAnsi="Calibri" w:cs="Calibri"/>
+                <w:sz w:val="20"/>
+                <w:szCs w:val="20"/>
+              </w:rPr>
+              <w:t>upVotes</w:t>
+            </w:r>
+            <w:proofErr w:type="spellEnd"/>
+            <w:r>
+              <w:rPr>
+                <w:rFonts w:ascii="Calibri" w:hAnsi="Calibri" w:cs="Calibri"/>
+                <w:sz w:val="20"/>
+                <w:szCs w:val="20"/>
+              </w:rPr>
+              <w:t>: number,</w:t>
+            </w:r>
+          </w:p>
+          <w:p>
+            <w:pPr>
+              <w:ind w:left="720"/>
+              <w:rPr>
+                <w:rFonts w:ascii="Calibri" w:hAnsi="Calibri" w:cs="Calibri"/>
+                <w:sz w:val="20"/>
+                <w:szCs w:val="20"/>
+              </w:rPr>
+            </w:pPr>
+            <w:proofErr w:type="spellStart"/>
+            <w:r>
+              <w:rPr>
+                <w:rFonts w:ascii="Calibri" w:hAnsi="Calibri" w:cs="Calibri"/>
+                <w:sz w:val="20"/>
+                <w:szCs w:val="20"/>
+              </w:rPr>
+              <w:t>downVotes</w:t>
+            </w:r>
+            <w:proofErr w:type="spellEnd"/>
+            <w:r>
+              <w:rPr>
+                <w:rFonts w:ascii="Calibri" w:hAnsi="Calibri" w:cs="Calibri"/>
+                <w:sz w:val="20"/>
+                <w:szCs w:val="20"/>
+              </w:rPr>
+              <w:t>: number,</w:t>
+            </w:r>
+          </w:p>
+          <w:p>
+            <w:pPr>
+              <w:ind w:left="720"/>
+              <w:rPr>
+                <w:rFonts w:ascii="Calibri" w:hAnsi="Calibri" w:cs="Calibri"/>
+                <w:sz w:val="20"/>
+                <w:szCs w:val="20"/>
+              </w:rPr>
+            </w:pPr>
+            <w:proofErr w:type="spellStart"/>
+            <w:r>
+              <w:rPr>
+                <w:rFonts w:ascii="Calibri" w:hAnsi="Calibri" w:cs="Calibri"/>
+                <w:sz w:val="20"/>
+                <w:szCs w:val="20"/>
+              </w:rPr>
+              <w:t>isAnonymous</w:t>
+            </w:r>
+            <w:proofErr w:type="spellEnd"/>
+            <w:r>
+              <w:rPr>
+                <w:rFonts w:ascii="Calibri" w:hAnsi="Calibri" w:cs="Calibri"/>
+                <w:sz w:val="20"/>
+                <w:szCs w:val="20"/>
+              </w:rPr>
+              <w:t>: bool,</w:t>
+            </w:r>
+          </w:p>
+          <w:p>
+            <w:pPr>
+              <w:ind w:left="720"/>
+              <w:rPr>
+                <w:rFonts w:ascii="Calibri" w:hAnsi="Calibri" w:cs="Calibri"/>
+                <w:sz w:val="20"/>
+                <w:szCs w:val="20"/>
+              </w:rPr>
+            </w:pPr>
+            <w:proofErr w:type="spellStart"/>
+            <w:r>
+              <w:rPr>
+                <w:rFonts w:ascii="Calibri" w:hAnsi="Calibri" w:cs="Calibri"/>
+                <w:sz w:val="20"/>
+                <w:szCs w:val="20"/>
+              </w:rPr>
+              <w:t>createdAt</w:t>
+            </w:r>
+            <w:proofErr w:type="spellEnd"/>
+            <w:r>
+              <w:rPr>
+                <w:rFonts w:ascii="Calibri" w:hAnsi="Calibri" w:cs="Calibri"/>
+                <w:sz w:val="20"/>
+                <w:szCs w:val="20"/>
+              </w:rPr>
+              <w:t>: string,</w:t>
+            </w:r>
+          </w:p>
+          <w:p>
+            <w:pPr>
+              <w:ind w:left="720"/>
+              <w:rPr>
+                <w:rFonts w:ascii="Calibri" w:hAnsi="Calibri" w:cs="Calibri"/>
+                <w:sz w:val="20"/>
+                <w:szCs w:val="20"/>
+              </w:rPr>
+            </w:pPr>
+            <w:proofErr w:type="spellStart"/>
+            <w:r>
+              <w:rPr>
+                <w:rFonts w:ascii="Calibri" w:hAnsi="Calibri" w:cs="Calibri"/>
+                <w:sz w:val="20"/>
+                <w:szCs w:val="20"/>
+              </w:rPr>
+              <w:t>updatedAt</w:t>
+            </w:r>
+            <w:proofErr w:type="spellEnd"/>
+            <w:r>
+              <w:rPr>
+                <w:rFonts w:ascii="Calibri" w:hAnsi="Calibri" w:cs="Calibri"/>
+                <w:sz w:val="20"/>
+                <w:szCs w:val="20"/>
+              </w:rPr>
+              <w:t>: string</w:t>
+            </w:r>
+            <w:r>
+              <w:rPr>
+                <w:rFonts w:ascii="Calibri" w:hAnsi="Calibri" w:cs="Calibri"/>
+                <w:sz w:val="20"/>
+                <w:szCs w:val="20"/>
+              </w:rPr>
+              <w:t>,</w:t>
+            </w:r>
+          </w:p>
+          <w:p>
+            <w:pPr>
+              <w:ind w:left="720"/>
+              <w:rPr>
+                <w:rFonts w:ascii="Calibri" w:hAnsi="Calibri" w:cs="Calibri"/>
+                <w:sz w:val="20"/>
+                <w:szCs w:val="20"/>
+              </w:rPr>
+            </w:pPr>
+            <w:r>
+              <w:rPr>
+                <w:rFonts w:ascii="Calibri" w:hAnsi="Calibri" w:cs="Calibri"/>
+                <w:sz w:val="20"/>
+                <w:szCs w:val="20"/>
+              </w:rPr>
+              <w:t>answers: []</w:t>
             </w:r>
           </w:p>
           <w:p>
@@ -1694,8 +2080,48 @@
                 <w:sz w:val="20"/>
                 <w:szCs w:val="20"/>
               </w:rPr>
-              <w:t>/api/questions/:questionId</w:t>
-            </w:r>
+              <w:t>/</w:t>
+            </w:r>
+            <w:proofErr w:type="spellStart"/>
+            <w:proofErr w:type="gramStart"/>
+            <w:r>
+              <w:rPr>
+                <w:rFonts w:ascii="Calibri" w:hAnsi="Calibri" w:cs="Calibri"/>
+                <w:sz w:val="20"/>
+                <w:szCs w:val="20"/>
+              </w:rPr>
+              <w:t>api</w:t>
+            </w:r>
+            <w:proofErr w:type="spellEnd"/>
+            <w:proofErr w:type="gramEnd"/>
+            <w:r>
+              <w:rPr>
+                <w:rFonts w:ascii="Calibri" w:hAnsi="Calibri" w:cs="Calibri"/>
+                <w:sz w:val="20"/>
+                <w:szCs w:val="20"/>
+              </w:rPr>
+              <w:t>/questions</w:t>
+            </w:r>
+            <w:proofErr w:type="gramStart"/>
+            <w:r>
+              <w:rPr>
+                <w:rFonts w:ascii="Calibri" w:hAnsi="Calibri" w:cs="Calibri"/>
+                <w:sz w:val="20"/>
+                <w:szCs w:val="20"/>
+              </w:rPr>
+              <w:t>/:</w:t>
+            </w:r>
+            <w:proofErr w:type="spellStart"/>
+            <w:r>
+              <w:rPr>
+                <w:rFonts w:ascii="Calibri" w:hAnsi="Calibri" w:cs="Calibri"/>
+                <w:sz w:val="20"/>
+                <w:szCs w:val="20"/>
+              </w:rPr>
+              <w:t>questionId</w:t>
+            </w:r>
+            <w:proofErr w:type="spellEnd"/>
+            <w:proofErr w:type="gramEnd"/>
           </w:p>
         </w:tc>
         <w:tc>
@@ -1764,13 +2190,23 @@
                 <w:szCs w:val="20"/>
               </w:rPr>
             </w:pPr>
-            <w:r>
-              <w:rPr>
-                <w:rFonts w:ascii="Calibri" w:hAnsi="Calibri" w:cs="Calibri"/>
-                <w:sz w:val="20"/>
-                <w:szCs w:val="20"/>
-              </w:rPr>
-              <w:t xml:space="preserve">courseId: </w:t>
+            <w:proofErr w:type="spellStart"/>
+            <w:r>
+              <w:rPr>
+                <w:rFonts w:ascii="Calibri" w:hAnsi="Calibri" w:cs="Calibri"/>
+                <w:sz w:val="20"/>
+                <w:szCs w:val="20"/>
+              </w:rPr>
+              <w:t>courseId</w:t>
+            </w:r>
+            <w:proofErr w:type="spellEnd"/>
+            <w:r>
+              <w:rPr>
+                <w:rFonts w:ascii="Calibri" w:hAnsi="Calibri" w:cs="Calibri"/>
+                <w:sz w:val="20"/>
+                <w:szCs w:val="20"/>
+              </w:rPr>
+              <w:t xml:space="preserve">: </w:t>
             </w:r>
             <w:r>
               <w:rPr>
@@ -1798,6 +2234,8 @@
                 <w:szCs w:val="20"/>
               </w:rPr>
             </w:pPr>
+            <w:proofErr w:type="spellStart"/>
+            <w:proofErr w:type="gramStart"/>
             <w:r>
               <w:rPr>
                 <w:rFonts w:ascii="Calibri" w:hAnsi="Calibri" w:cs="Calibri"/>
@@ -1814,6 +2252,8 @@
               </w:rPr>
               <w:t>bool</w:t>
             </w:r>
+            <w:proofErr w:type="spellEnd"/>
+            <w:proofErr w:type="gramEnd"/>
           </w:p>
           <w:p>
             <w:pPr>
@@ -1872,13 +2312,23 @@
                 <w:szCs w:val="20"/>
               </w:rPr>
             </w:pPr>
-            <w:r>
-              <w:rPr>
-                <w:rFonts w:ascii="Calibri" w:hAnsi="Calibri" w:cs="Calibri"/>
-                <w:sz w:val="20"/>
-                <w:szCs w:val="20"/>
-              </w:rPr>
-              <w:t xml:space="preserve">questionId: </w:t>
+            <w:proofErr w:type="spellStart"/>
+            <w:r>
+              <w:rPr>
+                <w:rFonts w:ascii="Calibri" w:hAnsi="Calibri" w:cs="Calibri"/>
+                <w:sz w:val="20"/>
+                <w:szCs w:val="20"/>
+              </w:rPr>
+              <w:t>questionId</w:t>
+            </w:r>
+            <w:proofErr w:type="spellEnd"/>
+            <w:r>
+              <w:rPr>
+                <w:rFonts w:ascii="Calibri" w:hAnsi="Calibri" w:cs="Calibri"/>
+                <w:sz w:val="20"/>
+                <w:szCs w:val="20"/>
+              </w:rPr>
+              <w:t xml:space="preserve">: </w:t>
             </w:r>
             <w:r>
               <w:rPr>
@@ -1942,13 +2392,23 @@
                 <w:szCs w:val="20"/>
               </w:rPr>
             </w:pPr>
-            <w:r>
-              <w:rPr>
-                <w:rFonts w:ascii="Calibri" w:hAnsi="Calibri" w:cs="Calibri"/>
-                <w:sz w:val="20"/>
-                <w:szCs w:val="20"/>
-              </w:rPr>
-              <w:t xml:space="preserve">courseId: </w:t>
+            <w:proofErr w:type="spellStart"/>
+            <w:r>
+              <w:rPr>
+                <w:rFonts w:ascii="Calibri" w:hAnsi="Calibri" w:cs="Calibri"/>
+                <w:sz w:val="20"/>
+                <w:szCs w:val="20"/>
+              </w:rPr>
+              <w:t>courseId</w:t>
+            </w:r>
+            <w:proofErr w:type="spellEnd"/>
+            <w:r>
+              <w:rPr>
+                <w:rFonts w:ascii="Calibri" w:hAnsi="Calibri" w:cs="Calibri"/>
+                <w:sz w:val="20"/>
+                <w:szCs w:val="20"/>
+              </w:rPr>
+              <w:t xml:space="preserve">: </w:t>
             </w:r>
             <w:r>
               <w:rPr>
@@ -1976,47 +2436,68 @@
                 <w:szCs w:val="20"/>
               </w:rPr>
             </w:pPr>
-            <w:r>
-              <w:rPr>
-                <w:rFonts w:ascii="Calibri" w:hAnsi="Calibri" w:cs="Calibri"/>
-                <w:sz w:val="20"/>
-                <w:szCs w:val="20"/>
-              </w:rPr>
-              <w:t>isAnonymous: bool,</w:t>
-            </w:r>
-          </w:p>
-          <w:p>
-            <w:pPr>
-              <w:ind w:left="720"/>
-              <w:rPr>
-                <w:rFonts w:ascii="Calibri" w:hAnsi="Calibri" w:cs="Calibri"/>
-                <w:sz w:val="20"/>
-                <w:szCs w:val="20"/>
-              </w:rPr>
-            </w:pPr>
-            <w:r>
-              <w:rPr>
-                <w:rFonts w:ascii="Calibri" w:hAnsi="Calibri" w:cs="Calibri"/>
-                <w:sz w:val="20"/>
-                <w:szCs w:val="20"/>
-              </w:rPr>
-              <w:t>updatedAt: string</w:t>
-            </w:r>
-          </w:p>
-          <w:p>
-            <w:pPr>
-              <w:rPr>
-                <w:rFonts w:ascii="Calibri" w:hAnsi="Calibri" w:cs="Calibri"/>
-                <w:sz w:val="20"/>
-                <w:szCs w:val="20"/>
-              </w:rPr>
-            </w:pPr>
-            <w:r>
-              <w:rPr>
-                <w:rFonts w:ascii="Calibri" w:hAnsi="Calibri" w:cs="Calibri"/>
-                <w:sz w:val="20"/>
-                <w:szCs w:val="20"/>
-              </w:rPr>
+            <w:proofErr w:type="spellStart"/>
+            <w:r>
+              <w:rPr>
+                <w:rFonts w:ascii="Calibri" w:hAnsi="Calibri" w:cs="Calibri"/>
+                <w:sz w:val="20"/>
+                <w:szCs w:val="20"/>
+              </w:rPr>
+              <w:t>isAnonymous</w:t>
+            </w:r>
+            <w:proofErr w:type="spellEnd"/>
+            <w:r>
+              <w:rPr>
+                <w:rFonts w:ascii="Calibri" w:hAnsi="Calibri" w:cs="Calibri"/>
+                <w:sz w:val="20"/>
+                <w:szCs w:val="20"/>
+              </w:rPr>
+              <w:t>: bool,</w:t>
+            </w:r>
+          </w:p>
+          <w:p>
+            <w:pPr>
+              <w:ind w:left="720"/>
+              <w:rPr>
+                <w:rFonts w:ascii="Calibri" w:hAnsi="Calibri" w:cs="Calibri"/>
+                <w:sz w:val="20"/>
+                <w:szCs w:val="20"/>
+              </w:rPr>
+            </w:pPr>
+            <w:proofErr w:type="spellStart"/>
+            <w:r>
+              <w:rPr>
+                <w:rFonts w:ascii="Calibri" w:hAnsi="Calibri" w:cs="Calibri"/>
+                <w:sz w:val="20"/>
+                <w:szCs w:val="20"/>
+              </w:rPr>
+              <w:t>updatedAt</w:t>
+            </w:r>
+            <w:proofErr w:type="spellEnd"/>
+            <w:r>
+              <w:rPr>
+                <w:rFonts w:ascii="Calibri" w:hAnsi="Calibri" w:cs="Calibri"/>
+                <w:sz w:val="20"/>
+                <w:szCs w:val="20"/>
+              </w:rPr>
+              <w:t>: string</w:t>
+            </w:r>
+          </w:p>
+          <w:p>
+            <w:pPr>
+              <w:rPr>
+                <w:rFonts w:ascii="Calibri" w:hAnsi="Calibri" w:cs="Calibri"/>
+                <w:sz w:val="20"/>
+                <w:szCs w:val="20"/>
+              </w:rPr>
+            </w:pPr>
+            <w:r>
+              <w:rPr>
+                <w:rFonts w:ascii="Calibri" w:hAnsi="Calibri" w:cs="Calibri"/>
+                <w:sz w:val="20"/>
+                <w:szCs w:val="20"/>
+              </w:rPr>
+              <w:lastRenderedPageBreak/>
               <w:t>}</w:t>
             </w:r>
           </w:p>
@@ -2098,8 +2579,48 @@
                 <w:sz w:val="20"/>
                 <w:szCs w:val="20"/>
               </w:rPr>
-              <w:t>/api/questions/:questionId</w:t>
-            </w:r>
+              <w:t>/</w:t>
+            </w:r>
+            <w:proofErr w:type="spellStart"/>
+            <w:proofErr w:type="gramStart"/>
+            <w:r>
+              <w:rPr>
+                <w:rFonts w:ascii="Calibri" w:hAnsi="Calibri" w:cs="Calibri"/>
+                <w:sz w:val="20"/>
+                <w:szCs w:val="20"/>
+              </w:rPr>
+              <w:t>api</w:t>
+            </w:r>
+            <w:proofErr w:type="spellEnd"/>
+            <w:proofErr w:type="gramEnd"/>
+            <w:r>
+              <w:rPr>
+                <w:rFonts w:ascii="Calibri" w:hAnsi="Calibri" w:cs="Calibri"/>
+                <w:sz w:val="20"/>
+                <w:szCs w:val="20"/>
+              </w:rPr>
+              <w:t>/questions</w:t>
+            </w:r>
+            <w:proofErr w:type="gramStart"/>
+            <w:r>
+              <w:rPr>
+                <w:rFonts w:ascii="Calibri" w:hAnsi="Calibri" w:cs="Calibri"/>
+                <w:sz w:val="20"/>
+                <w:szCs w:val="20"/>
+              </w:rPr>
+              <w:t>/:</w:t>
+            </w:r>
+            <w:proofErr w:type="spellStart"/>
+            <w:r>
+              <w:rPr>
+                <w:rFonts w:ascii="Calibri" w:hAnsi="Calibri" w:cs="Calibri"/>
+                <w:sz w:val="20"/>
+                <w:szCs w:val="20"/>
+              </w:rPr>
+              <w:t>questionId</w:t>
+            </w:r>
+            <w:proofErr w:type="spellEnd"/>
+            <w:proofErr w:type="gramEnd"/>
           </w:p>
         </w:tc>
         <w:tc>
@@ -2247,9 +2768,9 @@
       <w:tblGrid>
         <w:gridCol w:w="1242"/>
         <w:gridCol w:w="1163"/>
-        <w:gridCol w:w="3260"/>
-        <w:gridCol w:w="2552"/>
-        <w:gridCol w:w="2694"/>
+        <w:gridCol w:w="2900"/>
+        <w:gridCol w:w="2880"/>
+        <w:gridCol w:w="2726"/>
       </w:tblGrid>
       <w:tr>
         <w:trPr>
@@ -2309,7 +2830,7 @@
         </w:tc>
         <w:tc>
           <w:tcPr>
-            <w:tcW w:w="3260" w:type="dxa"/>
+            <w:tcW w:w="2900" w:type="dxa"/>
           </w:tcPr>
           <w:p>
             <w:pPr>
@@ -2335,7 +2856,7 @@
         </w:tc>
         <w:tc>
           <w:tcPr>
-            <w:tcW w:w="2552" w:type="dxa"/>
+            <w:tcW w:w="2880" w:type="dxa"/>
           </w:tcPr>
           <w:p>
             <w:pPr>
@@ -2361,7 +2882,7 @@
         </w:tc>
         <w:tc>
           <w:tcPr>
-            <w:tcW w:w="2694" w:type="dxa"/>
+            <w:tcW w:w="2726" w:type="dxa"/>
           </w:tcPr>
           <w:p>
             <w:pPr>
@@ -2436,29 +2957,69 @@
         </w:tc>
         <w:tc>
           <w:tcPr>
-            <w:tcW w:w="3260" w:type="dxa"/>
-          </w:tcPr>
-          <w:p>
-            <w:pPr>
-              <w:rPr>
-                <w:rFonts w:ascii="Calibri" w:hAnsi="Calibri" w:cs="Calibri"/>
-                <w:sz w:val="20"/>
-                <w:szCs w:val="20"/>
-              </w:rPr>
-            </w:pPr>
-            <w:r>
-              <w:rPr>
-                <w:rFonts w:ascii="Calibri" w:hAnsi="Calibri" w:cs="Calibri"/>
-                <w:sz w:val="20"/>
-                <w:szCs w:val="20"/>
-              </w:rPr>
-              <w:t>/api/answers/:answerId</w:t>
-            </w:r>
-          </w:p>
-        </w:tc>
-        <w:tc>
-          <w:tcPr>
-            <w:tcW w:w="2552" w:type="dxa"/>
+            <w:tcW w:w="2900" w:type="dxa"/>
+          </w:tcPr>
+          <w:p>
+            <w:pPr>
+              <w:rPr>
+                <w:rFonts w:ascii="Calibri" w:hAnsi="Calibri" w:cs="Calibri"/>
+                <w:sz w:val="20"/>
+                <w:szCs w:val="20"/>
+              </w:rPr>
+            </w:pPr>
+            <w:r>
+              <w:rPr>
+                <w:rFonts w:ascii="Calibri" w:hAnsi="Calibri" w:cs="Calibri"/>
+                <w:sz w:val="20"/>
+                <w:szCs w:val="20"/>
+              </w:rPr>
+              <w:t>/</w:t>
+            </w:r>
+            <w:proofErr w:type="spellStart"/>
+            <w:proofErr w:type="gramStart"/>
+            <w:r>
+              <w:rPr>
+                <w:rFonts w:ascii="Calibri" w:hAnsi="Calibri" w:cs="Calibri"/>
+                <w:sz w:val="20"/>
+                <w:szCs w:val="20"/>
+              </w:rPr>
+              <w:t>api</w:t>
+            </w:r>
+            <w:proofErr w:type="spellEnd"/>
+            <w:proofErr w:type="gramEnd"/>
+            <w:r>
+              <w:rPr>
+                <w:rFonts w:ascii="Calibri" w:hAnsi="Calibri" w:cs="Calibri"/>
+                <w:sz w:val="20"/>
+                <w:szCs w:val="20"/>
+              </w:rPr>
+              <w:t>/answers</w:t>
+            </w:r>
+            <w:proofErr w:type="gramStart"/>
+            <w:r>
+              <w:rPr>
+                <w:rFonts w:ascii="Calibri" w:hAnsi="Calibri" w:cs="Calibri"/>
+                <w:sz w:val="20"/>
+                <w:szCs w:val="20"/>
+              </w:rPr>
+              <w:t>/:</w:t>
+            </w:r>
+            <w:proofErr w:type="spellStart"/>
+            <w:r>
+              <w:rPr>
+                <w:rFonts w:ascii="Calibri" w:hAnsi="Calibri" w:cs="Calibri"/>
+                <w:sz w:val="20"/>
+                <w:szCs w:val="20"/>
+              </w:rPr>
+              <w:t>answerId</w:t>
+            </w:r>
+            <w:proofErr w:type="spellEnd"/>
+            <w:proofErr w:type="gramEnd"/>
+          </w:p>
+        </w:tc>
+        <w:tc>
+          <w:tcPr>
+            <w:tcW w:w="2880" w:type="dxa"/>
           </w:tcPr>
           <w:p>
             <w:pPr>
@@ -2480,7 +3041,7 @@
         </w:tc>
         <w:tc>
           <w:tcPr>
-            <w:tcW w:w="2694" w:type="dxa"/>
+            <w:tcW w:w="2726" w:type="dxa"/>
           </w:tcPr>
           <w:p>
             <w:pPr>
@@ -2508,31 +3069,51 @@
                 <w:szCs w:val="20"/>
               </w:rPr>
             </w:pPr>
-            <w:r>
-              <w:rPr>
-                <w:rFonts w:ascii="Calibri" w:hAnsi="Calibri" w:cs="Calibri"/>
-                <w:sz w:val="20"/>
-                <w:szCs w:val="20"/>
-              </w:rPr>
-              <w:t>answerId: string,</w:t>
-            </w:r>
-          </w:p>
-          <w:p>
-            <w:pPr>
-              <w:ind w:left="720"/>
-              <w:rPr>
-                <w:rFonts w:ascii="Calibri" w:hAnsi="Calibri" w:cs="Calibri"/>
-                <w:sz w:val="20"/>
-                <w:szCs w:val="20"/>
-              </w:rPr>
-            </w:pPr>
-            <w:r>
-              <w:rPr>
-                <w:rFonts w:ascii="Calibri" w:hAnsi="Calibri" w:cs="Calibri"/>
-                <w:sz w:val="20"/>
-                <w:szCs w:val="20"/>
-              </w:rPr>
-              <w:t>questionId: string,</w:t>
+            <w:proofErr w:type="spellStart"/>
+            <w:r>
+              <w:rPr>
+                <w:rFonts w:ascii="Calibri" w:hAnsi="Calibri" w:cs="Calibri"/>
+                <w:sz w:val="20"/>
+                <w:szCs w:val="20"/>
+              </w:rPr>
+              <w:t>answerId</w:t>
+            </w:r>
+            <w:proofErr w:type="spellEnd"/>
+            <w:r>
+              <w:rPr>
+                <w:rFonts w:ascii="Calibri" w:hAnsi="Calibri" w:cs="Calibri"/>
+                <w:sz w:val="20"/>
+                <w:szCs w:val="20"/>
+              </w:rPr>
+              <w:t>: number,</w:t>
+            </w:r>
+          </w:p>
+          <w:p>
+            <w:pPr>
+              <w:ind w:left="720"/>
+              <w:rPr>
+                <w:rFonts w:ascii="Calibri" w:hAnsi="Calibri" w:cs="Calibri"/>
+                <w:sz w:val="20"/>
+                <w:szCs w:val="20"/>
+              </w:rPr>
+            </w:pPr>
+            <w:proofErr w:type="spellStart"/>
+            <w:r>
+              <w:rPr>
+                <w:rFonts w:ascii="Calibri" w:hAnsi="Calibri" w:cs="Calibri"/>
+                <w:sz w:val="20"/>
+                <w:szCs w:val="20"/>
+              </w:rPr>
+              <w:t>questionId</w:t>
+            </w:r>
+            <w:proofErr w:type="spellEnd"/>
+            <w:r>
+              <w:rPr>
+                <w:rFonts w:ascii="Calibri" w:hAnsi="Calibri" w:cs="Calibri"/>
+                <w:sz w:val="20"/>
+                <w:szCs w:val="20"/>
+              </w:rPr>
+              <w:t>: number,</w:t>
             </w:r>
           </w:p>
           <w:p>
@@ -2562,14 +3143,166 @@
                 <w:szCs w:val="20"/>
               </w:rPr>
             </w:pPr>
-            <w:r>
-              <w:rPr>
-                <w:rFonts w:ascii="Calibri" w:hAnsi="Calibri" w:cs="Calibri"/>
-                <w:sz w:val="20"/>
-                <w:szCs w:val="20"/>
-              </w:rPr>
-              <w:t>userId</w:t>
-            </w:r>
+            <w:proofErr w:type="spellStart"/>
+            <w:r>
+              <w:rPr>
+                <w:rFonts w:ascii="Calibri" w:hAnsi="Calibri" w:cs="Calibri"/>
+                <w:sz w:val="20"/>
+                <w:szCs w:val="20"/>
+              </w:rPr>
+              <w:t>is_accepted</w:t>
+            </w:r>
+            <w:proofErr w:type="spellEnd"/>
+            <w:r>
+              <w:rPr>
+                <w:rFonts w:ascii="Calibri" w:hAnsi="Calibri" w:cs="Calibri"/>
+                <w:sz w:val="20"/>
+                <w:szCs w:val="20"/>
+              </w:rPr>
+              <w:t xml:space="preserve">: </w:t>
+            </w:r>
+            <w:r>
+              <w:rPr>
+                <w:rFonts w:ascii="Calibri" w:hAnsi="Calibri" w:cs="Calibri"/>
+                <w:sz w:val="20"/>
+                <w:szCs w:val="20"/>
+              </w:rPr>
+              <w:t>0 (F) or 1(T)</w:t>
+            </w:r>
+            <w:r>
+              <w:rPr>
+                <w:rFonts w:ascii="Calibri" w:hAnsi="Calibri" w:cs="Calibri"/>
+                <w:sz w:val="20"/>
+                <w:szCs w:val="20"/>
+              </w:rPr>
+              <w:t>,</w:t>
+            </w:r>
+          </w:p>
+          <w:p>
+            <w:pPr>
+              <w:ind w:left="720"/>
+              <w:rPr>
+                <w:rFonts w:ascii="Calibri" w:hAnsi="Calibri" w:cs="Calibri"/>
+                <w:sz w:val="20"/>
+                <w:szCs w:val="20"/>
+              </w:rPr>
+            </w:pPr>
+            <w:proofErr w:type="spellStart"/>
+            <w:r>
+              <w:rPr>
+                <w:rFonts w:ascii="Calibri" w:hAnsi="Calibri" w:cs="Calibri"/>
+                <w:sz w:val="20"/>
+                <w:szCs w:val="20"/>
+              </w:rPr>
+              <w:t>isAnonymous</w:t>
+            </w:r>
+            <w:proofErr w:type="spellEnd"/>
+            <w:r>
+              <w:rPr>
+                <w:rFonts w:ascii="Calibri" w:hAnsi="Calibri" w:cs="Calibri"/>
+                <w:sz w:val="20"/>
+                <w:szCs w:val="20"/>
+              </w:rPr>
+              <w:t>:</w:t>
+            </w:r>
+            <w:r>
+              <w:rPr>
+                <w:rFonts w:ascii="Calibri" w:hAnsi="Calibri" w:cs="Calibri"/>
+                <w:sz w:val="20"/>
+                <w:szCs w:val="20"/>
+              </w:rPr>
+              <w:t xml:space="preserve"> 0(F) or 1(T)</w:t>
+            </w:r>
+          </w:p>
+          <w:p>
+            <w:pPr>
+              <w:ind w:left="720"/>
+              <w:rPr>
+                <w:rFonts w:ascii="Calibri" w:hAnsi="Calibri" w:cs="Calibri"/>
+                <w:sz w:val="20"/>
+                <w:szCs w:val="20"/>
+              </w:rPr>
+            </w:pPr>
+            <w:r>
+              <w:rPr>
+                <w:rFonts w:ascii="Calibri" w:hAnsi="Calibri" w:cs="Calibri"/>
+                <w:sz w:val="20"/>
+                <w:szCs w:val="20"/>
+              </w:rPr>
+              <w:t>score</w:t>
+            </w:r>
+            <w:r>
+              <w:rPr>
+                <w:rFonts w:ascii="Calibri" w:hAnsi="Calibri" w:cs="Calibri"/>
+                <w:sz w:val="20"/>
+                <w:szCs w:val="20"/>
+              </w:rPr>
+              <w:t>: number,</w:t>
+            </w:r>
+          </w:p>
+          <w:p>
+            <w:pPr>
+              <w:ind w:left="720"/>
+              <w:rPr>
+                <w:rFonts w:ascii="Calibri" w:hAnsi="Calibri" w:cs="Calibri"/>
+                <w:sz w:val="20"/>
+                <w:szCs w:val="20"/>
+              </w:rPr>
+            </w:pPr>
+            <w:proofErr w:type="spellStart"/>
+            <w:r>
+              <w:rPr>
+                <w:rFonts w:ascii="Calibri" w:hAnsi="Calibri" w:cs="Calibri"/>
+                <w:sz w:val="20"/>
+                <w:szCs w:val="20"/>
+              </w:rPr>
+              <w:t>firstname</w:t>
+            </w:r>
+            <w:proofErr w:type="spellEnd"/>
+            <w:r>
+              <w:rPr>
+                <w:rFonts w:ascii="Calibri" w:hAnsi="Calibri" w:cs="Calibri"/>
+                <w:sz w:val="20"/>
+                <w:szCs w:val="20"/>
+              </w:rPr>
+              <w:t xml:space="preserve">: </w:t>
+            </w:r>
+            <w:r>
+              <w:rPr>
+                <w:rFonts w:ascii="Calibri" w:hAnsi="Calibri" w:cs="Calibri"/>
+                <w:sz w:val="20"/>
+                <w:szCs w:val="20"/>
+              </w:rPr>
+              <w:t>string</w:t>
+            </w:r>
+            <w:r>
+              <w:rPr>
+                <w:rFonts w:ascii="Calibri" w:hAnsi="Calibri" w:cs="Calibri"/>
+                <w:sz w:val="20"/>
+                <w:szCs w:val="20"/>
+              </w:rPr>
+              <w:t>,</w:t>
+            </w:r>
+          </w:p>
+          <w:p>
+            <w:pPr>
+              <w:ind w:left="720"/>
+              <w:rPr>
+                <w:rFonts w:ascii="Calibri" w:hAnsi="Calibri" w:cs="Calibri"/>
+                <w:sz w:val="20"/>
+                <w:szCs w:val="20"/>
+              </w:rPr>
+            </w:pPr>
+            <w:proofErr w:type="spellStart"/>
+            <w:r>
+              <w:rPr>
+                <w:rFonts w:ascii="Calibri" w:hAnsi="Calibri" w:cs="Calibri"/>
+                <w:sz w:val="20"/>
+                <w:szCs w:val="20"/>
+              </w:rPr>
+              <w:t>lastname</w:t>
+            </w:r>
+            <w:proofErr w:type="spellEnd"/>
             <w:r>
               <w:rPr>
                 <w:rFonts w:ascii="Calibri" w:hAnsi="Calibri" w:cs="Calibri"/>
@@ -2588,85 +3321,105 @@
                 <w:szCs w:val="20"/>
               </w:rPr>
             </w:pPr>
-            <w:r>
-              <w:rPr>
-                <w:rFonts w:ascii="Calibri" w:hAnsi="Calibri" w:cs="Calibri"/>
-                <w:sz w:val="20"/>
-                <w:szCs w:val="20"/>
-              </w:rPr>
-              <w:t>upVotes: number,</w:t>
-            </w:r>
-          </w:p>
-          <w:p>
-            <w:pPr>
-              <w:ind w:left="720"/>
-              <w:rPr>
-                <w:rFonts w:ascii="Calibri" w:hAnsi="Calibri" w:cs="Calibri"/>
-                <w:sz w:val="20"/>
-                <w:szCs w:val="20"/>
-              </w:rPr>
-            </w:pPr>
-            <w:r>
-              <w:rPr>
-                <w:rFonts w:ascii="Calibri" w:hAnsi="Calibri" w:cs="Calibri"/>
-                <w:sz w:val="20"/>
-                <w:szCs w:val="20"/>
-              </w:rPr>
-              <w:t>downVotes: number,</w:t>
-            </w:r>
-          </w:p>
-          <w:p>
-            <w:pPr>
-              <w:ind w:left="720"/>
-              <w:rPr>
-                <w:rFonts w:ascii="Calibri" w:hAnsi="Calibri" w:cs="Calibri"/>
-                <w:sz w:val="20"/>
-                <w:szCs w:val="20"/>
-              </w:rPr>
-            </w:pPr>
-            <w:r>
-              <w:rPr>
-                <w:rFonts w:ascii="Calibri" w:hAnsi="Calibri" w:cs="Calibri"/>
-                <w:sz w:val="20"/>
-                <w:szCs w:val="20"/>
-              </w:rPr>
-              <w:t>isAnonymous: bool,</w:t>
-            </w:r>
-          </w:p>
-          <w:p>
-            <w:pPr>
-              <w:ind w:left="720"/>
-              <w:rPr>
-                <w:rFonts w:ascii="Calibri" w:hAnsi="Calibri" w:cs="Calibri"/>
-                <w:sz w:val="20"/>
-                <w:szCs w:val="20"/>
-              </w:rPr>
-            </w:pPr>
-            <w:r>
-              <w:rPr>
-                <w:rFonts w:ascii="Calibri" w:hAnsi="Calibri" w:cs="Calibri"/>
-                <w:sz w:val="20"/>
-                <w:szCs w:val="20"/>
-              </w:rPr>
-              <w:t>createdAt: string,</w:t>
-            </w:r>
-          </w:p>
-          <w:p>
-            <w:pPr>
-              <w:ind w:left="720"/>
-              <w:rPr>
-                <w:rFonts w:ascii="Calibri" w:hAnsi="Calibri" w:cs="Calibri"/>
-                <w:sz w:val="20"/>
-                <w:szCs w:val="20"/>
-              </w:rPr>
-            </w:pPr>
-            <w:r>
-              <w:rPr>
-                <w:rFonts w:ascii="Calibri" w:hAnsi="Calibri" w:cs="Calibri"/>
-                <w:sz w:val="20"/>
-                <w:szCs w:val="20"/>
-              </w:rPr>
-              <w:t>updatedAt: string</w:t>
+            <w:proofErr w:type="spellStart"/>
+            <w:r>
+              <w:rPr>
+                <w:rFonts w:ascii="Calibri" w:hAnsi="Calibri" w:cs="Calibri"/>
+                <w:sz w:val="20"/>
+                <w:szCs w:val="20"/>
+              </w:rPr>
+              <w:t>created_ai</w:t>
+            </w:r>
+            <w:proofErr w:type="spellEnd"/>
+            <w:r>
+              <w:rPr>
+                <w:rFonts w:ascii="Calibri" w:hAnsi="Calibri" w:cs="Calibri"/>
+                <w:sz w:val="20"/>
+                <w:szCs w:val="20"/>
+              </w:rPr>
+              <w:t>: string</w:t>
+            </w:r>
+            <w:r>
+              <w:rPr>
+                <w:rFonts w:ascii="Calibri" w:hAnsi="Calibri" w:cs="Calibri"/>
+                <w:sz w:val="20"/>
+                <w:szCs w:val="20"/>
+              </w:rPr>
+              <w:t>,</w:t>
+            </w:r>
+          </w:p>
+          <w:p>
+            <w:pPr>
+              <w:ind w:left="720"/>
+              <w:rPr>
+                <w:rFonts w:ascii="Calibri" w:hAnsi="Calibri" w:cs="Calibri"/>
+                <w:sz w:val="20"/>
+                <w:szCs w:val="20"/>
+              </w:rPr>
+            </w:pPr>
+            <w:proofErr w:type="spellStart"/>
+            <w:r>
+              <w:rPr>
+                <w:rFonts w:ascii="Calibri" w:hAnsi="Calibri" w:cs="Calibri"/>
+                <w:sz w:val="20"/>
+                <w:szCs w:val="20"/>
+              </w:rPr>
+              <w:t>updated_at</w:t>
+            </w:r>
+            <w:proofErr w:type="spellEnd"/>
+            <w:r>
+              <w:rPr>
+                <w:rFonts w:ascii="Calibri" w:hAnsi="Calibri" w:cs="Calibri"/>
+                <w:sz w:val="20"/>
+                <w:szCs w:val="20"/>
+              </w:rPr>
+              <w:t>: string,</w:t>
+            </w:r>
+          </w:p>
+          <w:p>
+            <w:pPr>
+              <w:ind w:left="720"/>
+              <w:rPr>
+                <w:rFonts w:ascii="Calibri" w:hAnsi="Calibri" w:cs="Calibri"/>
+                <w:sz w:val="20"/>
+                <w:szCs w:val="20"/>
+              </w:rPr>
+            </w:pPr>
+            <w:r>
+              <w:rPr>
+                <w:rFonts w:ascii="Calibri" w:hAnsi="Calibri" w:cs="Calibri"/>
+                <w:sz w:val="20"/>
+                <w:szCs w:val="20"/>
+              </w:rPr>
+              <w:t>upvotes: number,</w:t>
+            </w:r>
+          </w:p>
+          <w:p>
+            <w:pPr>
+              <w:ind w:left="720"/>
+              <w:rPr>
+                <w:rFonts w:ascii="Calibri" w:hAnsi="Calibri" w:cs="Calibri"/>
+                <w:sz w:val="20"/>
+                <w:szCs w:val="20"/>
+              </w:rPr>
+            </w:pPr>
+            <w:proofErr w:type="spellStart"/>
+            <w:r>
+              <w:rPr>
+                <w:rFonts w:ascii="Calibri" w:hAnsi="Calibri" w:cs="Calibri"/>
+                <w:sz w:val="20"/>
+                <w:szCs w:val="20"/>
+              </w:rPr>
+              <w:t>downVotes</w:t>
+            </w:r>
+            <w:proofErr w:type="spellEnd"/>
+            <w:r>
+              <w:rPr>
+                <w:rFonts w:ascii="Calibri" w:hAnsi="Calibri" w:cs="Calibri"/>
+                <w:sz w:val="20"/>
+                <w:szCs w:val="20"/>
+              </w:rPr>
+              <w:t>: number</w:t>
             </w:r>
           </w:p>
           <w:p>
@@ -2755,23 +3508,41 @@
         </w:tc>
         <w:tc>
           <w:tcPr>
-            <w:tcW w:w="3260" w:type="dxa"/>
-          </w:tcPr>
-          <w:p>
-            <w:pPr>
-              <w:rPr>
-                <w:rFonts w:ascii="Calibri" w:hAnsi="Calibri" w:cs="Calibri"/>
-                <w:sz w:val="20"/>
-                <w:szCs w:val="20"/>
-              </w:rPr>
-            </w:pPr>
-            <w:r>
-              <w:rPr>
-                <w:rFonts w:ascii="Calibri" w:hAnsi="Calibri" w:cs="Calibri"/>
-                <w:sz w:val="20"/>
-                <w:szCs w:val="20"/>
-              </w:rPr>
-              <w:t>/api/</w:t>
+            <w:tcW w:w="2900" w:type="dxa"/>
+          </w:tcPr>
+          <w:p>
+            <w:pPr>
+              <w:rPr>
+                <w:rFonts w:ascii="Calibri" w:hAnsi="Calibri" w:cs="Calibri"/>
+                <w:sz w:val="20"/>
+                <w:szCs w:val="20"/>
+              </w:rPr>
+            </w:pPr>
+            <w:r>
+              <w:rPr>
+                <w:rFonts w:ascii="Calibri" w:hAnsi="Calibri" w:cs="Calibri"/>
+                <w:sz w:val="20"/>
+                <w:szCs w:val="20"/>
+              </w:rPr>
+              <w:t>/</w:t>
+            </w:r>
+            <w:proofErr w:type="spellStart"/>
+            <w:r>
+              <w:rPr>
+                <w:rFonts w:ascii="Calibri" w:hAnsi="Calibri" w:cs="Calibri"/>
+                <w:sz w:val="20"/>
+                <w:szCs w:val="20"/>
+              </w:rPr>
+              <w:t>api</w:t>
+            </w:r>
+            <w:proofErr w:type="spellEnd"/>
+            <w:r>
+              <w:rPr>
+                <w:rFonts w:ascii="Calibri" w:hAnsi="Calibri" w:cs="Calibri"/>
+                <w:sz w:val="20"/>
+                <w:szCs w:val="20"/>
+              </w:rPr>
+              <w:t>/</w:t>
             </w:r>
             <w:r>
               <w:rPr>
@@ -2793,7 +3564,7 @@
         </w:tc>
         <w:tc>
           <w:tcPr>
-            <w:tcW w:w="2552" w:type="dxa"/>
+            <w:tcW w:w="2880" w:type="dxa"/>
           </w:tcPr>
           <w:p>
             <w:pPr>
@@ -2839,24 +3610,35 @@
                 <w:szCs w:val="20"/>
               </w:rPr>
             </w:pPr>
-            <w:r>
-              <w:rPr>
-                <w:rFonts w:ascii="Calibri" w:hAnsi="Calibri" w:cs="Calibri"/>
-                <w:sz w:val="20"/>
-                <w:szCs w:val="20"/>
-              </w:rPr>
-              <w:t>questionId: string,</w:t>
-            </w:r>
-          </w:p>
-          <w:p>
-            <w:pPr>
-              <w:ind w:left="720"/>
-              <w:rPr>
-                <w:rFonts w:ascii="Calibri" w:hAnsi="Calibri" w:cs="Calibri"/>
-                <w:sz w:val="20"/>
-                <w:szCs w:val="20"/>
-              </w:rPr>
-            </w:pPr>
+            <w:proofErr w:type="spellStart"/>
+            <w:r>
+              <w:rPr>
+                <w:rFonts w:ascii="Calibri" w:hAnsi="Calibri" w:cs="Calibri"/>
+                <w:sz w:val="20"/>
+                <w:szCs w:val="20"/>
+              </w:rPr>
+              <w:t>questionId</w:t>
+            </w:r>
+            <w:proofErr w:type="spellEnd"/>
+            <w:r>
+              <w:rPr>
+                <w:rFonts w:ascii="Calibri" w:hAnsi="Calibri" w:cs="Calibri"/>
+                <w:sz w:val="20"/>
+                <w:szCs w:val="20"/>
+              </w:rPr>
+              <w:t>: string,</w:t>
+            </w:r>
+          </w:p>
+          <w:p>
+            <w:pPr>
+              <w:ind w:left="720"/>
+              <w:rPr>
+                <w:rFonts w:ascii="Calibri" w:hAnsi="Calibri" w:cs="Calibri"/>
+                <w:sz w:val="20"/>
+                <w:szCs w:val="20"/>
+              </w:rPr>
+            </w:pPr>
+            <w:proofErr w:type="spellStart"/>
             <w:r>
               <w:rPr>
                 <w:rFonts w:ascii="Calibri" w:hAnsi="Calibri" w:cs="Calibri"/>
@@ -2865,6 +3647,7 @@
               </w:rPr>
               <w:t>userId</w:t>
             </w:r>
+            <w:proofErr w:type="spellEnd"/>
             <w:r>
               <w:rPr>
                 <w:rFonts w:ascii="Calibri" w:hAnsi="Calibri" w:cs="Calibri"/>
@@ -2883,6 +3666,8 @@
                 <w:szCs w:val="20"/>
               </w:rPr>
             </w:pPr>
+            <w:proofErr w:type="spellStart"/>
+            <w:proofErr w:type="gramStart"/>
             <w:r>
               <w:rPr>
                 <w:rFonts w:ascii="Calibri" w:hAnsi="Calibri" w:cs="Calibri"/>
@@ -2891,6 +3676,8 @@
               </w:rPr>
               <w:t>isAnonymous:bool</w:t>
             </w:r>
+            <w:proofErr w:type="spellEnd"/>
+            <w:proofErr w:type="gramEnd"/>
           </w:p>
           <w:p>
             <w:pPr>
@@ -2921,7 +3708,7 @@
         </w:tc>
         <w:tc>
           <w:tcPr>
-            <w:tcW w:w="2694" w:type="dxa"/>
+            <w:tcW w:w="2726" w:type="dxa"/>
           </w:tcPr>
           <w:p>
             <w:pPr>
@@ -2949,31 +3736,51 @@
                 <w:szCs w:val="20"/>
               </w:rPr>
             </w:pPr>
-            <w:r>
-              <w:rPr>
-                <w:rFonts w:ascii="Calibri" w:hAnsi="Calibri" w:cs="Calibri"/>
-                <w:sz w:val="20"/>
-                <w:szCs w:val="20"/>
-              </w:rPr>
-              <w:t>answerId: string,</w:t>
-            </w:r>
-          </w:p>
-          <w:p>
-            <w:pPr>
-              <w:ind w:left="720"/>
-              <w:rPr>
-                <w:rFonts w:ascii="Calibri" w:hAnsi="Calibri" w:cs="Calibri"/>
-                <w:sz w:val="20"/>
-                <w:szCs w:val="20"/>
-              </w:rPr>
-            </w:pPr>
-            <w:r>
-              <w:rPr>
-                <w:rFonts w:ascii="Calibri" w:hAnsi="Calibri" w:cs="Calibri"/>
-                <w:sz w:val="20"/>
-                <w:szCs w:val="20"/>
-              </w:rPr>
-              <w:t>questionId: string,</w:t>
+            <w:proofErr w:type="spellStart"/>
+            <w:r>
+              <w:rPr>
+                <w:rFonts w:ascii="Calibri" w:hAnsi="Calibri" w:cs="Calibri"/>
+                <w:sz w:val="20"/>
+                <w:szCs w:val="20"/>
+              </w:rPr>
+              <w:t>answerId</w:t>
+            </w:r>
+            <w:proofErr w:type="spellEnd"/>
+            <w:r>
+              <w:rPr>
+                <w:rFonts w:ascii="Calibri" w:hAnsi="Calibri" w:cs="Calibri"/>
+                <w:sz w:val="20"/>
+                <w:szCs w:val="20"/>
+              </w:rPr>
+              <w:t>: number,</w:t>
+            </w:r>
+          </w:p>
+          <w:p>
+            <w:pPr>
+              <w:ind w:left="720"/>
+              <w:rPr>
+                <w:rFonts w:ascii="Calibri" w:hAnsi="Calibri" w:cs="Calibri"/>
+                <w:sz w:val="20"/>
+                <w:szCs w:val="20"/>
+              </w:rPr>
+            </w:pPr>
+            <w:proofErr w:type="spellStart"/>
+            <w:r>
+              <w:rPr>
+                <w:rFonts w:ascii="Calibri" w:hAnsi="Calibri" w:cs="Calibri"/>
+                <w:sz w:val="20"/>
+                <w:szCs w:val="20"/>
+              </w:rPr>
+              <w:t>questionId</w:t>
+            </w:r>
+            <w:proofErr w:type="spellEnd"/>
+            <w:r>
+              <w:rPr>
+                <w:rFonts w:ascii="Calibri" w:hAnsi="Calibri" w:cs="Calibri"/>
+                <w:sz w:val="20"/>
+                <w:szCs w:val="20"/>
+              </w:rPr>
+              <w:t>: number,</w:t>
             </w:r>
           </w:p>
           <w:p>
@@ -3003,14 +3810,166 @@
                 <w:szCs w:val="20"/>
               </w:rPr>
             </w:pPr>
-            <w:r>
-              <w:rPr>
-                <w:rFonts w:ascii="Calibri" w:hAnsi="Calibri" w:cs="Calibri"/>
-                <w:sz w:val="20"/>
-                <w:szCs w:val="20"/>
-              </w:rPr>
-              <w:t>userId</w:t>
-            </w:r>
+            <w:proofErr w:type="spellStart"/>
+            <w:r>
+              <w:rPr>
+                <w:rFonts w:ascii="Calibri" w:hAnsi="Calibri" w:cs="Calibri"/>
+                <w:sz w:val="20"/>
+                <w:szCs w:val="20"/>
+              </w:rPr>
+              <w:t>is_accepted</w:t>
+            </w:r>
+            <w:proofErr w:type="spellEnd"/>
+            <w:r>
+              <w:rPr>
+                <w:rFonts w:ascii="Calibri" w:hAnsi="Calibri" w:cs="Calibri"/>
+                <w:sz w:val="20"/>
+                <w:szCs w:val="20"/>
+              </w:rPr>
+              <w:t xml:space="preserve">: </w:t>
+            </w:r>
+            <w:r>
+              <w:rPr>
+                <w:rFonts w:ascii="Calibri" w:hAnsi="Calibri" w:cs="Calibri"/>
+                <w:sz w:val="20"/>
+                <w:szCs w:val="20"/>
+              </w:rPr>
+              <w:t>0 (F) or 1(T)</w:t>
+            </w:r>
+            <w:r>
+              <w:rPr>
+                <w:rFonts w:ascii="Calibri" w:hAnsi="Calibri" w:cs="Calibri"/>
+                <w:sz w:val="20"/>
+                <w:szCs w:val="20"/>
+              </w:rPr>
+              <w:t>,</w:t>
+            </w:r>
+          </w:p>
+          <w:p>
+            <w:pPr>
+              <w:ind w:left="720"/>
+              <w:rPr>
+                <w:rFonts w:ascii="Calibri" w:hAnsi="Calibri" w:cs="Calibri"/>
+                <w:sz w:val="20"/>
+                <w:szCs w:val="20"/>
+              </w:rPr>
+            </w:pPr>
+            <w:proofErr w:type="spellStart"/>
+            <w:r>
+              <w:rPr>
+                <w:rFonts w:ascii="Calibri" w:hAnsi="Calibri" w:cs="Calibri"/>
+                <w:sz w:val="20"/>
+                <w:szCs w:val="20"/>
+              </w:rPr>
+              <w:t>isAnonymous</w:t>
+            </w:r>
+            <w:proofErr w:type="spellEnd"/>
+            <w:r>
+              <w:rPr>
+                <w:rFonts w:ascii="Calibri" w:hAnsi="Calibri" w:cs="Calibri"/>
+                <w:sz w:val="20"/>
+                <w:szCs w:val="20"/>
+              </w:rPr>
+              <w:t>:</w:t>
+            </w:r>
+            <w:r>
+              <w:rPr>
+                <w:rFonts w:ascii="Calibri" w:hAnsi="Calibri" w:cs="Calibri"/>
+                <w:sz w:val="20"/>
+                <w:szCs w:val="20"/>
+              </w:rPr>
+              <w:t xml:space="preserve"> 0(F) or 1(T)</w:t>
+            </w:r>
+          </w:p>
+          <w:p>
+            <w:pPr>
+              <w:ind w:left="720"/>
+              <w:rPr>
+                <w:rFonts w:ascii="Calibri" w:hAnsi="Calibri" w:cs="Calibri"/>
+                <w:sz w:val="20"/>
+                <w:szCs w:val="20"/>
+              </w:rPr>
+            </w:pPr>
+            <w:r>
+              <w:rPr>
+                <w:rFonts w:ascii="Calibri" w:hAnsi="Calibri" w:cs="Calibri"/>
+                <w:sz w:val="20"/>
+                <w:szCs w:val="20"/>
+              </w:rPr>
+              <w:t>score</w:t>
+            </w:r>
+            <w:r>
+              <w:rPr>
+                <w:rFonts w:ascii="Calibri" w:hAnsi="Calibri" w:cs="Calibri"/>
+                <w:sz w:val="20"/>
+                <w:szCs w:val="20"/>
+              </w:rPr>
+              <w:t>: number,</w:t>
+            </w:r>
+          </w:p>
+          <w:p>
+            <w:pPr>
+              <w:ind w:left="720"/>
+              <w:rPr>
+                <w:rFonts w:ascii="Calibri" w:hAnsi="Calibri" w:cs="Calibri"/>
+                <w:sz w:val="20"/>
+                <w:szCs w:val="20"/>
+              </w:rPr>
+            </w:pPr>
+            <w:proofErr w:type="spellStart"/>
+            <w:r>
+              <w:rPr>
+                <w:rFonts w:ascii="Calibri" w:hAnsi="Calibri" w:cs="Calibri"/>
+                <w:sz w:val="20"/>
+                <w:szCs w:val="20"/>
+              </w:rPr>
+              <w:t>firstname</w:t>
+            </w:r>
+            <w:proofErr w:type="spellEnd"/>
+            <w:r>
+              <w:rPr>
+                <w:rFonts w:ascii="Calibri" w:hAnsi="Calibri" w:cs="Calibri"/>
+                <w:sz w:val="20"/>
+                <w:szCs w:val="20"/>
+              </w:rPr>
+              <w:t xml:space="preserve">: </w:t>
+            </w:r>
+            <w:r>
+              <w:rPr>
+                <w:rFonts w:ascii="Calibri" w:hAnsi="Calibri" w:cs="Calibri"/>
+                <w:sz w:val="20"/>
+                <w:szCs w:val="20"/>
+              </w:rPr>
+              <w:t>string</w:t>
+            </w:r>
+            <w:r>
+              <w:rPr>
+                <w:rFonts w:ascii="Calibri" w:hAnsi="Calibri" w:cs="Calibri"/>
+                <w:sz w:val="20"/>
+                <w:szCs w:val="20"/>
+              </w:rPr>
+              <w:t>,</w:t>
+            </w:r>
+          </w:p>
+          <w:p>
+            <w:pPr>
+              <w:ind w:left="720"/>
+              <w:rPr>
+                <w:rFonts w:ascii="Calibri" w:hAnsi="Calibri" w:cs="Calibri"/>
+                <w:sz w:val="20"/>
+                <w:szCs w:val="20"/>
+              </w:rPr>
+            </w:pPr>
+            <w:proofErr w:type="spellStart"/>
+            <w:r>
+              <w:rPr>
+                <w:rFonts w:ascii="Calibri" w:hAnsi="Calibri" w:cs="Calibri"/>
+                <w:sz w:val="20"/>
+                <w:szCs w:val="20"/>
+              </w:rPr>
+              <w:t>lastname</w:t>
+            </w:r>
+            <w:proofErr w:type="spellEnd"/>
             <w:r>
               <w:rPr>
                 <w:rFonts w:ascii="Calibri" w:hAnsi="Calibri" w:cs="Calibri"/>
@@ -3029,85 +3988,105 @@
                 <w:szCs w:val="20"/>
               </w:rPr>
             </w:pPr>
-            <w:r>
-              <w:rPr>
-                <w:rFonts w:ascii="Calibri" w:hAnsi="Calibri" w:cs="Calibri"/>
-                <w:sz w:val="20"/>
-                <w:szCs w:val="20"/>
-              </w:rPr>
-              <w:t>upVotes: number,</w:t>
-            </w:r>
-          </w:p>
-          <w:p>
-            <w:pPr>
-              <w:ind w:left="720"/>
-              <w:rPr>
-                <w:rFonts w:ascii="Calibri" w:hAnsi="Calibri" w:cs="Calibri"/>
-                <w:sz w:val="20"/>
-                <w:szCs w:val="20"/>
-              </w:rPr>
-            </w:pPr>
-            <w:r>
-              <w:rPr>
-                <w:rFonts w:ascii="Calibri" w:hAnsi="Calibri" w:cs="Calibri"/>
-                <w:sz w:val="20"/>
-                <w:szCs w:val="20"/>
-              </w:rPr>
-              <w:t>downVotes: number,</w:t>
-            </w:r>
-          </w:p>
-          <w:p>
-            <w:pPr>
-              <w:ind w:left="720"/>
-              <w:rPr>
-                <w:rFonts w:ascii="Calibri" w:hAnsi="Calibri" w:cs="Calibri"/>
-                <w:sz w:val="20"/>
-                <w:szCs w:val="20"/>
-              </w:rPr>
-            </w:pPr>
-            <w:r>
-              <w:rPr>
-                <w:rFonts w:ascii="Calibri" w:hAnsi="Calibri" w:cs="Calibri"/>
-                <w:sz w:val="20"/>
-                <w:szCs w:val="20"/>
-              </w:rPr>
-              <w:t>isAnonymous: bool,</w:t>
-            </w:r>
-          </w:p>
-          <w:p>
-            <w:pPr>
-              <w:ind w:left="720"/>
-              <w:rPr>
-                <w:rFonts w:ascii="Calibri" w:hAnsi="Calibri" w:cs="Calibri"/>
-                <w:sz w:val="20"/>
-                <w:szCs w:val="20"/>
-              </w:rPr>
-            </w:pPr>
-            <w:r>
-              <w:rPr>
-                <w:rFonts w:ascii="Calibri" w:hAnsi="Calibri" w:cs="Calibri"/>
-                <w:sz w:val="20"/>
-                <w:szCs w:val="20"/>
-              </w:rPr>
-              <w:t>createdAt: string,</w:t>
-            </w:r>
-          </w:p>
-          <w:p>
-            <w:pPr>
-              <w:ind w:left="720"/>
-              <w:rPr>
-                <w:rFonts w:ascii="Calibri" w:hAnsi="Calibri" w:cs="Calibri"/>
-                <w:sz w:val="20"/>
-                <w:szCs w:val="20"/>
-              </w:rPr>
-            </w:pPr>
-            <w:r>
-              <w:rPr>
-                <w:rFonts w:ascii="Calibri" w:hAnsi="Calibri" w:cs="Calibri"/>
-                <w:sz w:val="20"/>
-                <w:szCs w:val="20"/>
-              </w:rPr>
-              <w:t>updatedAt: string</w:t>
+            <w:proofErr w:type="spellStart"/>
+            <w:r>
+              <w:rPr>
+                <w:rFonts w:ascii="Calibri" w:hAnsi="Calibri" w:cs="Calibri"/>
+                <w:sz w:val="20"/>
+                <w:szCs w:val="20"/>
+              </w:rPr>
+              <w:t>created_ai</w:t>
+            </w:r>
+            <w:proofErr w:type="spellEnd"/>
+            <w:r>
+              <w:rPr>
+                <w:rFonts w:ascii="Calibri" w:hAnsi="Calibri" w:cs="Calibri"/>
+                <w:sz w:val="20"/>
+                <w:szCs w:val="20"/>
+              </w:rPr>
+              <w:t>: string</w:t>
+            </w:r>
+            <w:r>
+              <w:rPr>
+                <w:rFonts w:ascii="Calibri" w:hAnsi="Calibri" w:cs="Calibri"/>
+                <w:sz w:val="20"/>
+                <w:szCs w:val="20"/>
+              </w:rPr>
+              <w:t>,</w:t>
+            </w:r>
+          </w:p>
+          <w:p>
+            <w:pPr>
+              <w:ind w:left="720"/>
+              <w:rPr>
+                <w:rFonts w:ascii="Calibri" w:hAnsi="Calibri" w:cs="Calibri"/>
+                <w:sz w:val="20"/>
+                <w:szCs w:val="20"/>
+              </w:rPr>
+            </w:pPr>
+            <w:proofErr w:type="spellStart"/>
+            <w:r>
+              <w:rPr>
+                <w:rFonts w:ascii="Calibri" w:hAnsi="Calibri" w:cs="Calibri"/>
+                <w:sz w:val="20"/>
+                <w:szCs w:val="20"/>
+              </w:rPr>
+              <w:t>updated_at</w:t>
+            </w:r>
+            <w:proofErr w:type="spellEnd"/>
+            <w:r>
+              <w:rPr>
+                <w:rFonts w:ascii="Calibri" w:hAnsi="Calibri" w:cs="Calibri"/>
+                <w:sz w:val="20"/>
+                <w:szCs w:val="20"/>
+              </w:rPr>
+              <w:t>: string,</w:t>
+            </w:r>
+          </w:p>
+          <w:p>
+            <w:pPr>
+              <w:ind w:left="720"/>
+              <w:rPr>
+                <w:rFonts w:ascii="Calibri" w:hAnsi="Calibri" w:cs="Calibri"/>
+                <w:sz w:val="20"/>
+                <w:szCs w:val="20"/>
+              </w:rPr>
+            </w:pPr>
+            <w:r>
+              <w:rPr>
+                <w:rFonts w:ascii="Calibri" w:hAnsi="Calibri" w:cs="Calibri"/>
+                <w:sz w:val="20"/>
+                <w:szCs w:val="20"/>
+              </w:rPr>
+              <w:t>upvotes: number,</w:t>
+            </w:r>
+          </w:p>
+          <w:p>
+            <w:pPr>
+              <w:ind w:left="720"/>
+              <w:rPr>
+                <w:rFonts w:ascii="Calibri" w:hAnsi="Calibri" w:cs="Calibri"/>
+                <w:sz w:val="20"/>
+                <w:szCs w:val="20"/>
+              </w:rPr>
+            </w:pPr>
+            <w:proofErr w:type="spellStart"/>
+            <w:r>
+              <w:rPr>
+                <w:rFonts w:ascii="Calibri" w:hAnsi="Calibri" w:cs="Calibri"/>
+                <w:sz w:val="20"/>
+                <w:szCs w:val="20"/>
+              </w:rPr>
+              <w:t>downVotes</w:t>
+            </w:r>
+            <w:proofErr w:type="spellEnd"/>
+            <w:r>
+              <w:rPr>
+                <w:rFonts w:ascii="Calibri" w:hAnsi="Calibri" w:cs="Calibri"/>
+                <w:sz w:val="20"/>
+                <w:szCs w:val="20"/>
+              </w:rPr>
+              <w:t>: number</w:t>
             </w:r>
           </w:p>
           <w:p>
@@ -3196,37 +4175,77 @@
         </w:tc>
         <w:tc>
           <w:tcPr>
-            <w:tcW w:w="3260" w:type="dxa"/>
-          </w:tcPr>
-          <w:p>
-            <w:pPr>
-              <w:rPr>
-                <w:rFonts w:ascii="Calibri" w:hAnsi="Calibri" w:cs="Calibri"/>
-                <w:sz w:val="20"/>
-                <w:szCs w:val="20"/>
-              </w:rPr>
-            </w:pPr>
-            <w:r>
-              <w:rPr>
-                <w:rFonts w:ascii="Calibri" w:hAnsi="Calibri" w:cs="Calibri"/>
-                <w:sz w:val="20"/>
-                <w:szCs w:val="20"/>
-              </w:rPr>
-              <w:t>/api/</w:t>
-            </w:r>
-            <w:r>
-              <w:rPr>
-                <w:rFonts w:ascii="Calibri" w:hAnsi="Calibri" w:cs="Calibri"/>
-                <w:sz w:val="20"/>
-                <w:szCs w:val="20"/>
-              </w:rPr>
-              <w:t>answers/:answerId</w:t>
-            </w:r>
-          </w:p>
-        </w:tc>
-        <w:tc>
-          <w:tcPr>
-            <w:tcW w:w="2552" w:type="dxa"/>
+            <w:tcW w:w="2900" w:type="dxa"/>
+          </w:tcPr>
+          <w:p>
+            <w:pPr>
+              <w:rPr>
+                <w:rFonts w:ascii="Calibri" w:hAnsi="Calibri" w:cs="Calibri"/>
+                <w:sz w:val="20"/>
+                <w:szCs w:val="20"/>
+              </w:rPr>
+            </w:pPr>
+            <w:r>
+              <w:rPr>
+                <w:rFonts w:ascii="Calibri" w:hAnsi="Calibri" w:cs="Calibri"/>
+                <w:sz w:val="20"/>
+                <w:szCs w:val="20"/>
+              </w:rPr>
+              <w:t>/</w:t>
+            </w:r>
+            <w:proofErr w:type="spellStart"/>
+            <w:proofErr w:type="gramStart"/>
+            <w:r>
+              <w:rPr>
+                <w:rFonts w:ascii="Calibri" w:hAnsi="Calibri" w:cs="Calibri"/>
+                <w:sz w:val="20"/>
+                <w:szCs w:val="20"/>
+              </w:rPr>
+              <w:t>api</w:t>
+            </w:r>
+            <w:proofErr w:type="spellEnd"/>
+            <w:proofErr w:type="gramEnd"/>
+            <w:r>
+              <w:rPr>
+                <w:rFonts w:ascii="Calibri" w:hAnsi="Calibri" w:cs="Calibri"/>
+                <w:sz w:val="20"/>
+                <w:szCs w:val="20"/>
+              </w:rPr>
+              <w:t>/</w:t>
+            </w:r>
+            <w:r>
+              <w:rPr>
+                <w:rFonts w:ascii="Calibri" w:hAnsi="Calibri" w:cs="Calibri"/>
+                <w:sz w:val="20"/>
+                <w:szCs w:val="20"/>
+              </w:rPr>
+              <w:t>answers</w:t>
+            </w:r>
+            <w:proofErr w:type="gramStart"/>
+            <w:r>
+              <w:rPr>
+                <w:rFonts w:ascii="Calibri" w:hAnsi="Calibri" w:cs="Calibri"/>
+                <w:sz w:val="20"/>
+                <w:szCs w:val="20"/>
+              </w:rPr>
+              <w:t>/:</w:t>
+            </w:r>
+            <w:proofErr w:type="spellStart"/>
+            <w:r>
+              <w:rPr>
+                <w:rFonts w:ascii="Calibri" w:hAnsi="Calibri" w:cs="Calibri"/>
+                <w:sz w:val="20"/>
+                <w:szCs w:val="20"/>
+              </w:rPr>
+              <w:t>answerId</w:t>
+            </w:r>
+            <w:proofErr w:type="spellEnd"/>
+            <w:proofErr w:type="gramEnd"/>
+          </w:p>
+        </w:tc>
+        <w:tc>
+          <w:tcPr>
+            <w:tcW w:w="2880" w:type="dxa"/>
           </w:tcPr>
           <w:p>
             <w:pPr>
@@ -3272,6 +4291,8 @@
                 <w:szCs w:val="20"/>
               </w:rPr>
             </w:pPr>
+            <w:proofErr w:type="spellStart"/>
+            <w:proofErr w:type="gramStart"/>
             <w:r>
               <w:rPr>
                 <w:rFonts w:ascii="Calibri" w:hAnsi="Calibri" w:cs="Calibri"/>
@@ -3280,6 +4301,8 @@
               </w:rPr>
               <w:t>isAnonymous:bool</w:t>
             </w:r>
+            <w:proofErr w:type="spellEnd"/>
+            <w:proofErr w:type="gramEnd"/>
           </w:p>
           <w:p>
             <w:pPr>
@@ -3310,7 +4333,7 @@
         </w:tc>
         <w:tc>
           <w:tcPr>
-            <w:tcW w:w="2694" w:type="dxa"/>
+            <w:tcW w:w="2726" w:type="dxa"/>
           </w:tcPr>
           <w:p>
             <w:pPr>
@@ -3338,13 +4361,23 @@
                 <w:szCs w:val="20"/>
               </w:rPr>
             </w:pPr>
-            <w:r>
-              <w:rPr>
-                <w:rFonts w:ascii="Calibri" w:hAnsi="Calibri" w:cs="Calibri"/>
-                <w:sz w:val="20"/>
-                <w:szCs w:val="20"/>
-              </w:rPr>
-              <w:t>answerId: string,</w:t>
+            <w:proofErr w:type="spellStart"/>
+            <w:r>
+              <w:rPr>
+                <w:rFonts w:ascii="Calibri" w:hAnsi="Calibri" w:cs="Calibri"/>
+                <w:sz w:val="20"/>
+                <w:szCs w:val="20"/>
+              </w:rPr>
+              <w:t>answerId</w:t>
+            </w:r>
+            <w:proofErr w:type="spellEnd"/>
+            <w:r>
+              <w:rPr>
+                <w:rFonts w:ascii="Calibri" w:hAnsi="Calibri" w:cs="Calibri"/>
+                <w:sz w:val="20"/>
+                <w:szCs w:val="20"/>
+              </w:rPr>
+              <w:t>: string,</w:t>
             </w:r>
           </w:p>
           <w:p>
@@ -3374,31 +4407,75 @@
                 <w:szCs w:val="20"/>
               </w:rPr>
             </w:pPr>
-            <w:r>
-              <w:rPr>
-                <w:rFonts w:ascii="Calibri" w:hAnsi="Calibri" w:cs="Calibri"/>
-                <w:sz w:val="20"/>
-                <w:szCs w:val="20"/>
-              </w:rPr>
-              <w:t>isAnonymous: bool,</w:t>
-            </w:r>
-          </w:p>
-          <w:p>
-            <w:pPr>
-              <w:ind w:left="720"/>
-              <w:rPr>
-                <w:rFonts w:ascii="Calibri" w:hAnsi="Calibri" w:cs="Calibri"/>
-                <w:sz w:val="20"/>
-                <w:szCs w:val="20"/>
-              </w:rPr>
-            </w:pPr>
-            <w:r>
-              <w:rPr>
-                <w:rFonts w:ascii="Calibri" w:hAnsi="Calibri" w:cs="Calibri"/>
-                <w:sz w:val="20"/>
-                <w:szCs w:val="20"/>
-              </w:rPr>
-              <w:t>updatedAt: string</w:t>
+            <w:proofErr w:type="spellStart"/>
+            <w:r>
+              <w:rPr>
+                <w:rFonts w:ascii="Calibri" w:hAnsi="Calibri" w:cs="Calibri"/>
+                <w:sz w:val="20"/>
+                <w:szCs w:val="20"/>
+              </w:rPr>
+              <w:t>isAnonymous</w:t>
+            </w:r>
+            <w:proofErr w:type="spellEnd"/>
+            <w:r>
+              <w:rPr>
+                <w:rFonts w:ascii="Calibri" w:hAnsi="Calibri" w:cs="Calibri"/>
+                <w:sz w:val="20"/>
+                <w:szCs w:val="20"/>
+              </w:rPr>
+              <w:t xml:space="preserve">: </w:t>
+            </w:r>
+            <w:r>
+              <w:rPr>
+                <w:rFonts w:ascii="Calibri" w:hAnsi="Calibri" w:cs="Calibri"/>
+                <w:sz w:val="20"/>
+                <w:szCs w:val="20"/>
+              </w:rPr>
+              <w:t>0(F) or 1(T)</w:t>
+            </w:r>
+            <w:r>
+              <w:rPr>
+                <w:rFonts w:ascii="Calibri" w:hAnsi="Calibri" w:cs="Calibri"/>
+                <w:sz w:val="20"/>
+                <w:szCs w:val="20"/>
+              </w:rPr>
+              <w:t>,</w:t>
+            </w:r>
+          </w:p>
+          <w:p>
+            <w:pPr>
+              <w:ind w:left="720"/>
+              <w:rPr>
+                <w:rFonts w:ascii="Calibri" w:hAnsi="Calibri" w:cs="Calibri"/>
+                <w:sz w:val="20"/>
+                <w:szCs w:val="20"/>
+              </w:rPr>
+            </w:pPr>
+            <w:proofErr w:type="spellStart"/>
+            <w:r>
+              <w:rPr>
+                <w:rFonts w:ascii="Calibri" w:hAnsi="Calibri" w:cs="Calibri"/>
+                <w:sz w:val="20"/>
+                <w:szCs w:val="20"/>
+              </w:rPr>
+              <w:t>updated</w:t>
+            </w:r>
+            <w:r>
+              <w:rPr>
+                <w:rFonts w:ascii="Calibri" w:hAnsi="Calibri" w:cs="Calibri"/>
+                <w:sz w:val="20"/>
+                <w:szCs w:val="20"/>
+              </w:rPr>
+              <w:t>_at</w:t>
+            </w:r>
+            <w:proofErr w:type="spellEnd"/>
+            <w:r>
+              <w:rPr>
+                <w:rFonts w:ascii="Calibri" w:hAnsi="Calibri" w:cs="Calibri"/>
+                <w:sz w:val="20"/>
+                <w:szCs w:val="20"/>
+              </w:rPr>
+              <w:t>: string</w:t>
             </w:r>
           </w:p>
           <w:p>
@@ -3451,6 +4528,7 @@
                 <w:sz w:val="20"/>
                 <w:szCs w:val="20"/>
               </w:rPr>
+              <w:lastRenderedPageBreak/>
               <w:t xml:space="preserve">Delete </w:t>
             </w:r>
             <w:r>
@@ -3487,37 +4565,77 @@
         </w:tc>
         <w:tc>
           <w:tcPr>
-            <w:tcW w:w="3260" w:type="dxa"/>
-          </w:tcPr>
-          <w:p>
-            <w:pPr>
-              <w:rPr>
-                <w:rFonts w:ascii="Calibri" w:hAnsi="Calibri" w:cs="Calibri"/>
-                <w:sz w:val="20"/>
-                <w:szCs w:val="20"/>
-              </w:rPr>
-            </w:pPr>
-            <w:r>
-              <w:rPr>
-                <w:rFonts w:ascii="Calibri" w:hAnsi="Calibri" w:cs="Calibri"/>
-                <w:sz w:val="20"/>
-                <w:szCs w:val="20"/>
-              </w:rPr>
-              <w:t>/api/</w:t>
-            </w:r>
-            <w:r>
-              <w:rPr>
-                <w:rFonts w:ascii="Calibri" w:hAnsi="Calibri" w:cs="Calibri"/>
-                <w:sz w:val="20"/>
-                <w:szCs w:val="20"/>
-              </w:rPr>
-              <w:t>answers/:answerId</w:t>
-            </w:r>
-          </w:p>
-        </w:tc>
-        <w:tc>
-          <w:tcPr>
-            <w:tcW w:w="2552" w:type="dxa"/>
+            <w:tcW w:w="2900" w:type="dxa"/>
+          </w:tcPr>
+          <w:p>
+            <w:pPr>
+              <w:rPr>
+                <w:rFonts w:ascii="Calibri" w:hAnsi="Calibri" w:cs="Calibri"/>
+                <w:sz w:val="20"/>
+                <w:szCs w:val="20"/>
+              </w:rPr>
+            </w:pPr>
+            <w:r>
+              <w:rPr>
+                <w:rFonts w:ascii="Calibri" w:hAnsi="Calibri" w:cs="Calibri"/>
+                <w:sz w:val="20"/>
+                <w:szCs w:val="20"/>
+              </w:rPr>
+              <w:t>/</w:t>
+            </w:r>
+            <w:proofErr w:type="spellStart"/>
+            <w:proofErr w:type="gramStart"/>
+            <w:r>
+              <w:rPr>
+                <w:rFonts w:ascii="Calibri" w:hAnsi="Calibri" w:cs="Calibri"/>
+                <w:sz w:val="20"/>
+                <w:szCs w:val="20"/>
+              </w:rPr>
+              <w:t>api</w:t>
+            </w:r>
+            <w:proofErr w:type="spellEnd"/>
+            <w:proofErr w:type="gramEnd"/>
+            <w:r>
+              <w:rPr>
+                <w:rFonts w:ascii="Calibri" w:hAnsi="Calibri" w:cs="Calibri"/>
+                <w:sz w:val="20"/>
+                <w:szCs w:val="20"/>
+              </w:rPr>
+              <w:t>/</w:t>
+            </w:r>
+            <w:r>
+              <w:rPr>
+                <w:rFonts w:ascii="Calibri" w:hAnsi="Calibri" w:cs="Calibri"/>
+                <w:sz w:val="20"/>
+                <w:szCs w:val="20"/>
+              </w:rPr>
+              <w:t>answers</w:t>
+            </w:r>
+            <w:proofErr w:type="gramStart"/>
+            <w:r>
+              <w:rPr>
+                <w:rFonts w:ascii="Calibri" w:hAnsi="Calibri" w:cs="Calibri"/>
+                <w:sz w:val="20"/>
+                <w:szCs w:val="20"/>
+              </w:rPr>
+              <w:t>/:</w:t>
+            </w:r>
+            <w:proofErr w:type="spellStart"/>
+            <w:r>
+              <w:rPr>
+                <w:rFonts w:ascii="Calibri" w:hAnsi="Calibri" w:cs="Calibri"/>
+                <w:sz w:val="20"/>
+                <w:szCs w:val="20"/>
+              </w:rPr>
+              <w:t>answerId</w:t>
+            </w:r>
+            <w:proofErr w:type="spellEnd"/>
+            <w:proofErr w:type="gramEnd"/>
+          </w:p>
+        </w:tc>
+        <w:tc>
+          <w:tcPr>
+            <w:tcW w:w="2880" w:type="dxa"/>
           </w:tcPr>
           <w:p>
             <w:pPr>
@@ -3539,7 +4657,7 @@
         </w:tc>
         <w:tc>
           <w:tcPr>
-            <w:tcW w:w="2694" w:type="dxa"/>
+            <w:tcW w:w="2726" w:type="dxa"/>
           </w:tcPr>
           <w:p>
             <w:pPr>
@@ -3592,6 +4710,655 @@
                 <w:szCs w:val="20"/>
               </w:rPr>
               <w:t>message: string</w:t>
+            </w:r>
+          </w:p>
+          <w:p>
+            <w:pPr>
+              <w:rPr>
+                <w:rFonts w:ascii="Calibri" w:hAnsi="Calibri" w:cs="Calibri"/>
+                <w:sz w:val="20"/>
+                <w:szCs w:val="20"/>
+              </w:rPr>
+            </w:pPr>
+            <w:r>
+              <w:rPr>
+                <w:rFonts w:ascii="Calibri" w:hAnsi="Calibri" w:cs="Calibri"/>
+                <w:sz w:val="20"/>
+                <w:szCs w:val="20"/>
+              </w:rPr>
+              <w:t>}</w:t>
+            </w:r>
+          </w:p>
+          <w:p>
+            <w:pPr>
+              <w:rPr>
+                <w:rFonts w:ascii="Calibri" w:hAnsi="Calibri" w:cs="Calibri"/>
+                <w:sz w:val="20"/>
+                <w:szCs w:val="20"/>
+              </w:rPr>
+            </w:pPr>
+          </w:p>
+        </w:tc>
+      </w:tr>
+      <w:tr>
+        <w:trPr>
+          <w:trHeight w:val="825"/>
+        </w:trPr>
+        <w:tc>
+          <w:tcPr>
+            <w:tcW w:w="1242" w:type="dxa"/>
+          </w:tcPr>
+          <w:p>
+            <w:pPr>
+              <w:rPr>
+                <w:rFonts w:ascii="Calibri" w:hAnsi="Calibri" w:cs="Calibri"/>
+                <w:sz w:val="20"/>
+                <w:szCs w:val="20"/>
+              </w:rPr>
+            </w:pPr>
+            <w:r>
+              <w:rPr>
+                <w:rFonts w:ascii="Calibri" w:hAnsi="Calibri" w:cs="Calibri"/>
+                <w:sz w:val="20"/>
+                <w:szCs w:val="20"/>
+              </w:rPr>
+              <w:t>Generate an AI answer</w:t>
+            </w:r>
+          </w:p>
+        </w:tc>
+        <w:tc>
+          <w:tcPr>
+            <w:tcW w:w="1163" w:type="dxa"/>
+          </w:tcPr>
+          <w:p>
+            <w:pPr>
+              <w:rPr>
+                <w:rFonts w:ascii="Calibri" w:hAnsi="Calibri" w:cs="Calibri"/>
+                <w:sz w:val="20"/>
+                <w:szCs w:val="20"/>
+              </w:rPr>
+            </w:pPr>
+            <w:r>
+              <w:rPr>
+                <w:rFonts w:ascii="Calibri" w:hAnsi="Calibri" w:cs="Calibri"/>
+                <w:sz w:val="20"/>
+                <w:szCs w:val="20"/>
+              </w:rPr>
+              <w:t>POST</w:t>
+            </w:r>
+          </w:p>
+        </w:tc>
+        <w:tc>
+          <w:tcPr>
+            <w:tcW w:w="2900" w:type="dxa"/>
+          </w:tcPr>
+          <w:p>
+            <w:pPr>
+              <w:rPr>
+                <w:rFonts w:ascii="Calibri" w:hAnsi="Calibri" w:cs="Calibri"/>
+                <w:sz w:val="20"/>
+                <w:szCs w:val="20"/>
+              </w:rPr>
+            </w:pPr>
+            <w:r>
+              <w:rPr>
+                <w:rFonts w:ascii="Calibri" w:hAnsi="Calibri" w:cs="Calibri"/>
+                <w:sz w:val="20"/>
+                <w:szCs w:val="20"/>
+              </w:rPr>
+              <w:t>/</w:t>
+            </w:r>
+            <w:proofErr w:type="spellStart"/>
+            <w:r>
+              <w:rPr>
+                <w:rFonts w:ascii="Calibri" w:hAnsi="Calibri" w:cs="Calibri"/>
+                <w:sz w:val="20"/>
+                <w:szCs w:val="20"/>
+              </w:rPr>
+              <w:t>api</w:t>
+            </w:r>
+            <w:proofErr w:type="spellEnd"/>
+            <w:r>
+              <w:rPr>
+                <w:rFonts w:ascii="Calibri" w:hAnsi="Calibri" w:cs="Calibri"/>
+                <w:sz w:val="20"/>
+                <w:szCs w:val="20"/>
+              </w:rPr>
+              <w:t>/answers/generate-answer</w:t>
+            </w:r>
+          </w:p>
+        </w:tc>
+        <w:tc>
+          <w:tcPr>
+            <w:tcW w:w="2880" w:type="dxa"/>
+          </w:tcPr>
+          <w:p>
+            <w:pPr>
+              <w:rPr>
+                <w:rFonts w:ascii="Calibri" w:hAnsi="Calibri" w:cs="Calibri"/>
+                <w:sz w:val="20"/>
+                <w:szCs w:val="20"/>
+              </w:rPr>
+            </w:pPr>
+            <w:r>
+              <w:rPr>
+                <w:rFonts w:ascii="Calibri" w:hAnsi="Calibri" w:cs="Calibri"/>
+                <w:sz w:val="20"/>
+                <w:szCs w:val="20"/>
+              </w:rPr>
+              <w:t>{</w:t>
+            </w:r>
+          </w:p>
+          <w:p>
+            <w:pPr>
+              <w:ind w:left="720"/>
+              <w:rPr>
+                <w:rFonts w:ascii="Calibri" w:hAnsi="Calibri" w:cs="Calibri"/>
+                <w:sz w:val="20"/>
+                <w:szCs w:val="20"/>
+              </w:rPr>
+            </w:pPr>
+            <w:r>
+              <w:rPr>
+                <w:rFonts w:ascii="Calibri" w:hAnsi="Calibri" w:cs="Calibri"/>
+                <w:sz w:val="20"/>
+                <w:szCs w:val="20"/>
+              </w:rPr>
+              <w:t>body</w:t>
+            </w:r>
+            <w:r>
+              <w:rPr>
+                <w:rFonts w:ascii="Calibri" w:hAnsi="Calibri" w:cs="Calibri"/>
+                <w:sz w:val="20"/>
+                <w:szCs w:val="20"/>
+              </w:rPr>
+              <w:t>: string,</w:t>
+            </w:r>
+          </w:p>
+          <w:p>
+            <w:pPr>
+              <w:ind w:left="720"/>
+              <w:rPr>
+                <w:rFonts w:ascii="Calibri" w:hAnsi="Calibri" w:cs="Calibri"/>
+                <w:sz w:val="20"/>
+                <w:szCs w:val="20"/>
+              </w:rPr>
+            </w:pPr>
+            <w:proofErr w:type="spellStart"/>
+            <w:r>
+              <w:rPr>
+                <w:rFonts w:ascii="Calibri" w:hAnsi="Calibri" w:cs="Calibri"/>
+                <w:sz w:val="20"/>
+                <w:szCs w:val="20"/>
+              </w:rPr>
+              <w:t>question_id</w:t>
+            </w:r>
+            <w:proofErr w:type="spellEnd"/>
+            <w:r>
+              <w:rPr>
+                <w:rFonts w:ascii="Calibri" w:hAnsi="Calibri" w:cs="Calibri"/>
+                <w:sz w:val="20"/>
+                <w:szCs w:val="20"/>
+              </w:rPr>
+              <w:t>:</w:t>
+            </w:r>
+            <w:r>
+              <w:rPr>
+                <w:rFonts w:ascii="Calibri" w:hAnsi="Calibri" w:cs="Calibri"/>
+                <w:sz w:val="20"/>
+                <w:szCs w:val="20"/>
+              </w:rPr>
+              <w:t xml:space="preserve"> </w:t>
+            </w:r>
+            <w:r>
+              <w:rPr>
+                <w:rFonts w:ascii="Calibri" w:hAnsi="Calibri" w:cs="Calibri"/>
+                <w:sz w:val="20"/>
+                <w:szCs w:val="20"/>
+              </w:rPr>
+              <w:t>number</w:t>
+            </w:r>
+          </w:p>
+          <w:p>
+            <w:pPr>
+              <w:rPr>
+                <w:rFonts w:ascii="Calibri" w:hAnsi="Calibri" w:cs="Calibri"/>
+                <w:sz w:val="20"/>
+                <w:szCs w:val="20"/>
+              </w:rPr>
+            </w:pPr>
+            <w:r>
+              <w:rPr>
+                <w:rFonts w:ascii="Calibri" w:hAnsi="Calibri" w:cs="Calibri"/>
+                <w:sz w:val="20"/>
+                <w:szCs w:val="20"/>
+              </w:rPr>
+              <w:t>}</w:t>
+            </w:r>
+          </w:p>
+          <w:p>
+            <w:pPr>
+              <w:rPr>
+                <w:rFonts w:ascii="Calibri" w:hAnsi="Calibri" w:cs="Calibri"/>
+                <w:sz w:val="20"/>
+                <w:szCs w:val="20"/>
+              </w:rPr>
+            </w:pPr>
+          </w:p>
+        </w:tc>
+        <w:tc>
+          <w:tcPr>
+            <w:tcW w:w="2726" w:type="dxa"/>
+          </w:tcPr>
+          <w:p>
+            <w:pPr>
+              <w:rPr>
+                <w:rFonts w:ascii="Calibri" w:hAnsi="Calibri" w:cs="Calibri"/>
+                <w:sz w:val="20"/>
+                <w:szCs w:val="20"/>
+              </w:rPr>
+            </w:pPr>
+            <w:r>
+              <w:rPr>
+                <w:rFonts w:ascii="Calibri" w:hAnsi="Calibri" w:cs="Calibri"/>
+                <w:sz w:val="20"/>
+                <w:szCs w:val="20"/>
+              </w:rPr>
+              <w:t>{</w:t>
+            </w:r>
+          </w:p>
+          <w:p>
+            <w:pPr>
+              <w:ind w:left="720"/>
+              <w:rPr>
+                <w:rFonts w:ascii="Calibri" w:hAnsi="Calibri" w:cs="Calibri"/>
+                <w:sz w:val="20"/>
+                <w:szCs w:val="20"/>
+              </w:rPr>
+            </w:pPr>
+            <w:proofErr w:type="spellStart"/>
+            <w:r>
+              <w:rPr>
+                <w:rFonts w:ascii="Calibri" w:hAnsi="Calibri" w:cs="Calibri"/>
+                <w:sz w:val="20"/>
+                <w:szCs w:val="20"/>
+              </w:rPr>
+              <w:t>answerId</w:t>
+            </w:r>
+            <w:proofErr w:type="spellEnd"/>
+            <w:r>
+              <w:rPr>
+                <w:rFonts w:ascii="Calibri" w:hAnsi="Calibri" w:cs="Calibri"/>
+                <w:sz w:val="20"/>
+                <w:szCs w:val="20"/>
+              </w:rPr>
+              <w:t xml:space="preserve">: </w:t>
+            </w:r>
+            <w:r>
+              <w:rPr>
+                <w:rFonts w:ascii="Calibri" w:hAnsi="Calibri" w:cs="Calibri"/>
+                <w:sz w:val="20"/>
+                <w:szCs w:val="20"/>
+              </w:rPr>
+              <w:t>number</w:t>
+            </w:r>
+            <w:r>
+              <w:rPr>
+                <w:rFonts w:ascii="Calibri" w:hAnsi="Calibri" w:cs="Calibri"/>
+                <w:sz w:val="20"/>
+                <w:szCs w:val="20"/>
+              </w:rPr>
+              <w:t>,</w:t>
+            </w:r>
+          </w:p>
+          <w:p>
+            <w:pPr>
+              <w:ind w:left="720"/>
+              <w:rPr>
+                <w:rFonts w:ascii="Calibri" w:hAnsi="Calibri" w:cs="Calibri"/>
+                <w:sz w:val="20"/>
+                <w:szCs w:val="20"/>
+              </w:rPr>
+            </w:pPr>
+            <w:proofErr w:type="spellStart"/>
+            <w:r>
+              <w:rPr>
+                <w:rFonts w:ascii="Calibri" w:hAnsi="Calibri" w:cs="Calibri"/>
+                <w:sz w:val="20"/>
+                <w:szCs w:val="20"/>
+              </w:rPr>
+              <w:t>questionId</w:t>
+            </w:r>
+            <w:proofErr w:type="spellEnd"/>
+            <w:r>
+              <w:rPr>
+                <w:rFonts w:ascii="Calibri" w:hAnsi="Calibri" w:cs="Calibri"/>
+                <w:sz w:val="20"/>
+                <w:szCs w:val="20"/>
+              </w:rPr>
+              <w:t xml:space="preserve">: </w:t>
+            </w:r>
+            <w:r>
+              <w:rPr>
+                <w:rFonts w:ascii="Calibri" w:hAnsi="Calibri" w:cs="Calibri"/>
+                <w:sz w:val="20"/>
+                <w:szCs w:val="20"/>
+              </w:rPr>
+              <w:t>number</w:t>
+            </w:r>
+            <w:r>
+              <w:rPr>
+                <w:rFonts w:ascii="Calibri" w:hAnsi="Calibri" w:cs="Calibri"/>
+                <w:sz w:val="20"/>
+                <w:szCs w:val="20"/>
+              </w:rPr>
+              <w:t>,</w:t>
+            </w:r>
+          </w:p>
+          <w:p>
+            <w:pPr>
+              <w:ind w:left="720"/>
+              <w:rPr>
+                <w:rFonts w:ascii="Calibri" w:hAnsi="Calibri" w:cs="Calibri"/>
+                <w:sz w:val="20"/>
+                <w:szCs w:val="20"/>
+              </w:rPr>
+            </w:pPr>
+            <w:r>
+              <w:rPr>
+                <w:rFonts w:ascii="Calibri" w:hAnsi="Calibri" w:cs="Calibri"/>
+                <w:sz w:val="20"/>
+                <w:szCs w:val="20"/>
+              </w:rPr>
+              <w:t>content: string,</w:t>
+            </w:r>
+          </w:p>
+          <w:p>
+            <w:pPr>
+              <w:ind w:left="720"/>
+              <w:rPr>
+                <w:rFonts w:ascii="Calibri" w:hAnsi="Calibri" w:cs="Calibri"/>
+                <w:sz w:val="20"/>
+                <w:szCs w:val="20"/>
+              </w:rPr>
+            </w:pPr>
+            <w:proofErr w:type="spellStart"/>
+            <w:r>
+              <w:rPr>
+                <w:rFonts w:ascii="Calibri" w:hAnsi="Calibri" w:cs="Calibri"/>
+                <w:sz w:val="20"/>
+                <w:szCs w:val="20"/>
+              </w:rPr>
+              <w:t>is_accepted</w:t>
+            </w:r>
+            <w:proofErr w:type="spellEnd"/>
+            <w:r>
+              <w:rPr>
+                <w:rFonts w:ascii="Calibri" w:hAnsi="Calibri" w:cs="Calibri"/>
+                <w:sz w:val="20"/>
+                <w:szCs w:val="20"/>
+              </w:rPr>
+              <w:t xml:space="preserve">: </w:t>
+            </w:r>
+            <w:r>
+              <w:rPr>
+                <w:rFonts w:ascii="Calibri" w:hAnsi="Calibri" w:cs="Calibri"/>
+                <w:sz w:val="20"/>
+                <w:szCs w:val="20"/>
+              </w:rPr>
+              <w:t>0 (F) or 1(T)</w:t>
+            </w:r>
+            <w:r>
+              <w:rPr>
+                <w:rFonts w:ascii="Calibri" w:hAnsi="Calibri" w:cs="Calibri"/>
+                <w:sz w:val="20"/>
+                <w:szCs w:val="20"/>
+              </w:rPr>
+              <w:t>,</w:t>
+            </w:r>
+          </w:p>
+          <w:p>
+            <w:pPr>
+              <w:ind w:left="720"/>
+              <w:rPr>
+                <w:rFonts w:ascii="Calibri" w:hAnsi="Calibri" w:cs="Calibri"/>
+                <w:sz w:val="20"/>
+                <w:szCs w:val="20"/>
+              </w:rPr>
+            </w:pPr>
+            <w:proofErr w:type="spellStart"/>
+            <w:r>
+              <w:rPr>
+                <w:rFonts w:ascii="Calibri" w:hAnsi="Calibri" w:cs="Calibri"/>
+                <w:sz w:val="20"/>
+                <w:szCs w:val="20"/>
+              </w:rPr>
+              <w:t>isAnonymous</w:t>
+            </w:r>
+            <w:proofErr w:type="spellEnd"/>
+            <w:r>
+              <w:rPr>
+                <w:rFonts w:ascii="Calibri" w:hAnsi="Calibri" w:cs="Calibri"/>
+                <w:sz w:val="20"/>
+                <w:szCs w:val="20"/>
+              </w:rPr>
+              <w:t>:</w:t>
+            </w:r>
+            <w:r>
+              <w:rPr>
+                <w:rFonts w:ascii="Calibri" w:hAnsi="Calibri" w:cs="Calibri"/>
+                <w:sz w:val="20"/>
+                <w:szCs w:val="20"/>
+              </w:rPr>
+              <w:t xml:space="preserve"> 0(F) or 1(T)</w:t>
+            </w:r>
+          </w:p>
+          <w:p>
+            <w:pPr>
+              <w:ind w:left="720"/>
+              <w:rPr>
+                <w:rFonts w:ascii="Calibri" w:hAnsi="Calibri" w:cs="Calibri"/>
+                <w:sz w:val="20"/>
+                <w:szCs w:val="20"/>
+              </w:rPr>
+            </w:pPr>
+            <w:r>
+              <w:rPr>
+                <w:rFonts w:ascii="Calibri" w:hAnsi="Calibri" w:cs="Calibri"/>
+                <w:sz w:val="20"/>
+                <w:szCs w:val="20"/>
+              </w:rPr>
+              <w:t>score</w:t>
+            </w:r>
+            <w:r>
+              <w:rPr>
+                <w:rFonts w:ascii="Calibri" w:hAnsi="Calibri" w:cs="Calibri"/>
+                <w:sz w:val="20"/>
+                <w:szCs w:val="20"/>
+              </w:rPr>
+              <w:t>: number,</w:t>
+            </w:r>
+          </w:p>
+          <w:p>
+            <w:pPr>
+              <w:ind w:left="720"/>
+              <w:rPr>
+                <w:rFonts w:ascii="Calibri" w:hAnsi="Calibri" w:cs="Calibri"/>
+                <w:sz w:val="20"/>
+                <w:szCs w:val="20"/>
+              </w:rPr>
+            </w:pPr>
+            <w:proofErr w:type="spellStart"/>
+            <w:r>
+              <w:rPr>
+                <w:rFonts w:ascii="Calibri" w:hAnsi="Calibri" w:cs="Calibri"/>
+                <w:sz w:val="20"/>
+                <w:szCs w:val="20"/>
+              </w:rPr>
+              <w:t>firstname</w:t>
+            </w:r>
+            <w:proofErr w:type="spellEnd"/>
+            <w:r>
+              <w:rPr>
+                <w:rFonts w:ascii="Calibri" w:hAnsi="Calibri" w:cs="Calibri"/>
+                <w:sz w:val="20"/>
+                <w:szCs w:val="20"/>
+              </w:rPr>
+              <w:t xml:space="preserve">: </w:t>
+            </w:r>
+            <w:r>
+              <w:rPr>
+                <w:rFonts w:ascii="Calibri" w:hAnsi="Calibri" w:cs="Calibri"/>
+                <w:sz w:val="20"/>
+                <w:szCs w:val="20"/>
+              </w:rPr>
+              <w:t>string</w:t>
+            </w:r>
+            <w:r>
+              <w:rPr>
+                <w:rFonts w:ascii="Calibri" w:hAnsi="Calibri" w:cs="Calibri"/>
+                <w:sz w:val="20"/>
+                <w:szCs w:val="20"/>
+              </w:rPr>
+              <w:t>,</w:t>
+            </w:r>
+          </w:p>
+          <w:p>
+            <w:pPr>
+              <w:ind w:left="720"/>
+              <w:rPr>
+                <w:rFonts w:ascii="Calibri" w:hAnsi="Calibri" w:cs="Calibri"/>
+                <w:sz w:val="20"/>
+                <w:szCs w:val="20"/>
+              </w:rPr>
+            </w:pPr>
+            <w:proofErr w:type="spellStart"/>
+            <w:r>
+              <w:rPr>
+                <w:rFonts w:ascii="Calibri" w:hAnsi="Calibri" w:cs="Calibri"/>
+                <w:sz w:val="20"/>
+                <w:szCs w:val="20"/>
+              </w:rPr>
+              <w:t>lastname</w:t>
+            </w:r>
+            <w:proofErr w:type="spellEnd"/>
+            <w:r>
+              <w:rPr>
+                <w:rFonts w:ascii="Calibri" w:hAnsi="Calibri" w:cs="Calibri"/>
+                <w:sz w:val="20"/>
+                <w:szCs w:val="20"/>
+              </w:rPr>
+              <w:t>: string,</w:t>
+            </w:r>
+          </w:p>
+          <w:p>
+            <w:pPr>
+              <w:ind w:left="720"/>
+              <w:rPr>
+                <w:rFonts w:ascii="Calibri" w:hAnsi="Calibri" w:cs="Calibri"/>
+                <w:sz w:val="20"/>
+                <w:szCs w:val="20"/>
+              </w:rPr>
+            </w:pPr>
+            <w:proofErr w:type="spellStart"/>
+            <w:r>
+              <w:rPr>
+                <w:rFonts w:ascii="Calibri" w:hAnsi="Calibri" w:cs="Calibri"/>
+                <w:sz w:val="20"/>
+                <w:szCs w:val="20"/>
+              </w:rPr>
+              <w:t>created_ai</w:t>
+            </w:r>
+            <w:proofErr w:type="spellEnd"/>
+            <w:r>
+              <w:rPr>
+                <w:rFonts w:ascii="Calibri" w:hAnsi="Calibri" w:cs="Calibri"/>
+                <w:sz w:val="20"/>
+                <w:szCs w:val="20"/>
+              </w:rPr>
+              <w:t>: string</w:t>
+            </w:r>
+            <w:r>
+              <w:rPr>
+                <w:rFonts w:ascii="Calibri" w:hAnsi="Calibri" w:cs="Calibri"/>
+                <w:sz w:val="20"/>
+                <w:szCs w:val="20"/>
+              </w:rPr>
+              <w:t>,</w:t>
+            </w:r>
+          </w:p>
+          <w:p>
+            <w:pPr>
+              <w:ind w:left="720"/>
+              <w:rPr>
+                <w:rFonts w:ascii="Calibri" w:hAnsi="Calibri" w:cs="Calibri"/>
+                <w:sz w:val="20"/>
+                <w:szCs w:val="20"/>
+              </w:rPr>
+            </w:pPr>
+            <w:proofErr w:type="spellStart"/>
+            <w:r>
+              <w:rPr>
+                <w:rFonts w:ascii="Calibri" w:hAnsi="Calibri" w:cs="Calibri"/>
+                <w:sz w:val="20"/>
+                <w:szCs w:val="20"/>
+              </w:rPr>
+              <w:t>updated_at</w:t>
+            </w:r>
+            <w:proofErr w:type="spellEnd"/>
+            <w:r>
+              <w:rPr>
+                <w:rFonts w:ascii="Calibri" w:hAnsi="Calibri" w:cs="Calibri"/>
+                <w:sz w:val="20"/>
+                <w:szCs w:val="20"/>
+              </w:rPr>
+              <w:t>: string,</w:t>
+            </w:r>
+          </w:p>
+          <w:p>
+            <w:pPr>
+              <w:ind w:left="720"/>
+              <w:rPr>
+                <w:rFonts w:ascii="Calibri" w:hAnsi="Calibri" w:cs="Calibri"/>
+                <w:sz w:val="20"/>
+                <w:szCs w:val="20"/>
+              </w:rPr>
+            </w:pPr>
+            <w:r>
+              <w:rPr>
+                <w:rFonts w:ascii="Calibri" w:hAnsi="Calibri" w:cs="Calibri"/>
+                <w:sz w:val="20"/>
+                <w:szCs w:val="20"/>
+              </w:rPr>
+              <w:t>upvotes: number,</w:t>
+            </w:r>
+          </w:p>
+          <w:p>
+            <w:pPr>
+              <w:ind w:left="720"/>
+              <w:rPr>
+                <w:rFonts w:ascii="Calibri" w:hAnsi="Calibri" w:cs="Calibri"/>
+                <w:sz w:val="20"/>
+                <w:szCs w:val="20"/>
+              </w:rPr>
+            </w:pPr>
+            <w:proofErr w:type="spellStart"/>
+            <w:r>
+              <w:rPr>
+                <w:rFonts w:ascii="Calibri" w:hAnsi="Calibri" w:cs="Calibri"/>
+                <w:sz w:val="20"/>
+                <w:szCs w:val="20"/>
+              </w:rPr>
+              <w:t>downVotes</w:t>
+            </w:r>
+            <w:proofErr w:type="spellEnd"/>
+            <w:r>
+              <w:rPr>
+                <w:rFonts w:ascii="Calibri" w:hAnsi="Calibri" w:cs="Calibri"/>
+                <w:sz w:val="20"/>
+                <w:szCs w:val="20"/>
+              </w:rPr>
+              <w:t>: number</w:t>
             </w:r>
           </w:p>
           <w:p>
@@ -3920,7 +5687,27 @@
                 <w:sz w:val="20"/>
                 <w:szCs w:val="20"/>
               </w:rPr>
-              <w:t>/api/</w:t>
+              <w:t>/</w:t>
+            </w:r>
+            <w:proofErr w:type="spellStart"/>
+            <w:proofErr w:type="gramStart"/>
+            <w:r>
+              <w:rPr>
+                <w:rFonts w:ascii="Calibri" w:hAnsi="Calibri" w:cs="Calibri"/>
+                <w:sz w:val="20"/>
+                <w:szCs w:val="20"/>
+              </w:rPr>
+              <w:t>api</w:t>
+            </w:r>
+            <w:proofErr w:type="spellEnd"/>
+            <w:proofErr w:type="gramEnd"/>
+            <w:r>
+              <w:rPr>
+                <w:rFonts w:ascii="Calibri" w:hAnsi="Calibri" w:cs="Calibri"/>
+                <w:sz w:val="20"/>
+                <w:szCs w:val="20"/>
+              </w:rPr>
+              <w:t>/</w:t>
             </w:r>
             <w:r>
               <w:rPr>
@@ -3930,6 +5717,7 @@
               </w:rPr>
               <w:t>questions</w:t>
             </w:r>
+            <w:proofErr w:type="gramStart"/>
             <w:r>
               <w:rPr>
                 <w:rFonts w:ascii="Calibri" w:hAnsi="Calibri" w:cs="Calibri"/>
@@ -3944,7 +5732,26 @@
                 <w:sz w:val="20"/>
                 <w:szCs w:val="20"/>
               </w:rPr>
-              <w:t>:questionId/rate</w:t>
+              <w:t>:</w:t>
+            </w:r>
+            <w:proofErr w:type="spellStart"/>
+            <w:r>
+              <w:rPr>
+                <w:rFonts w:ascii="Calibri" w:hAnsi="Calibri" w:cs="Calibri"/>
+                <w:sz w:val="20"/>
+                <w:szCs w:val="20"/>
+              </w:rPr>
+              <w:t>questionId</w:t>
+            </w:r>
+            <w:proofErr w:type="spellEnd"/>
+            <w:proofErr w:type="gramEnd"/>
+            <w:r>
+              <w:rPr>
+                <w:rFonts w:ascii="Calibri" w:hAnsi="Calibri" w:cs="Calibri"/>
+                <w:sz w:val="20"/>
+                <w:szCs w:val="20"/>
+              </w:rPr>
+              <w:t>/rate</w:t>
             </w:r>
           </w:p>
         </w:tc>
@@ -4004,13 +5811,23 @@
                 <w:szCs w:val="20"/>
               </w:rPr>
             </w:pPr>
-            <w:r>
-              <w:rPr>
-                <w:rFonts w:ascii="Calibri" w:hAnsi="Calibri" w:cs="Calibri"/>
-                <w:sz w:val="20"/>
-                <w:szCs w:val="20"/>
-              </w:rPr>
-              <w:t>userId: string</w:t>
+            <w:proofErr w:type="spellStart"/>
+            <w:r>
+              <w:rPr>
+                <w:rFonts w:ascii="Calibri" w:hAnsi="Calibri" w:cs="Calibri"/>
+                <w:sz w:val="20"/>
+                <w:szCs w:val="20"/>
+              </w:rPr>
+              <w:t>userId</w:t>
+            </w:r>
+            <w:proofErr w:type="spellEnd"/>
+            <w:r>
+              <w:rPr>
+                <w:rFonts w:ascii="Calibri" w:hAnsi="Calibri" w:cs="Calibri"/>
+                <w:sz w:val="20"/>
+                <w:szCs w:val="20"/>
+              </w:rPr>
+              <w:t>: string</w:t>
             </w:r>
           </w:p>
           <w:p>
@@ -4070,49 +5887,79 @@
                 <w:szCs w:val="20"/>
               </w:rPr>
             </w:pPr>
-            <w:r>
-              <w:rPr>
-                <w:rFonts w:ascii="Calibri" w:hAnsi="Calibri" w:cs="Calibri"/>
-                <w:sz w:val="20"/>
-                <w:szCs w:val="20"/>
-              </w:rPr>
-              <w:t>questionId: string,</w:t>
-            </w:r>
-          </w:p>
-          <w:p>
-            <w:pPr>
-              <w:ind w:left="720"/>
-              <w:rPr>
-                <w:rFonts w:ascii="Calibri" w:hAnsi="Calibri" w:cs="Calibri"/>
-                <w:sz w:val="20"/>
-                <w:szCs w:val="20"/>
-              </w:rPr>
-            </w:pPr>
-            <w:r>
-              <w:rPr>
-                <w:rFonts w:ascii="Calibri" w:hAnsi="Calibri" w:cs="Calibri"/>
-                <w:sz w:val="20"/>
-                <w:szCs w:val="20"/>
-              </w:rPr>
-              <w:t>upVotes: number,</w:t>
-            </w:r>
-          </w:p>
-          <w:p>
-            <w:pPr>
-              <w:ind w:left="720"/>
-              <w:rPr>
-                <w:rFonts w:ascii="Calibri" w:hAnsi="Calibri" w:cs="Calibri"/>
-                <w:sz w:val="20"/>
-                <w:szCs w:val="20"/>
-              </w:rPr>
-            </w:pPr>
-            <w:r>
-              <w:rPr>
-                <w:rFonts w:ascii="Calibri" w:hAnsi="Calibri" w:cs="Calibri"/>
-                <w:sz w:val="20"/>
-                <w:szCs w:val="20"/>
-              </w:rPr>
-              <w:t>downVotes: number</w:t>
+            <w:proofErr w:type="spellStart"/>
+            <w:r>
+              <w:rPr>
+                <w:rFonts w:ascii="Calibri" w:hAnsi="Calibri" w:cs="Calibri"/>
+                <w:sz w:val="20"/>
+                <w:szCs w:val="20"/>
+              </w:rPr>
+              <w:t>questionId</w:t>
+            </w:r>
+            <w:proofErr w:type="spellEnd"/>
+            <w:r>
+              <w:rPr>
+                <w:rFonts w:ascii="Calibri" w:hAnsi="Calibri" w:cs="Calibri"/>
+                <w:sz w:val="20"/>
+                <w:szCs w:val="20"/>
+              </w:rPr>
+              <w:t>: string,</w:t>
+            </w:r>
+          </w:p>
+          <w:p>
+            <w:pPr>
+              <w:ind w:left="720"/>
+              <w:rPr>
+                <w:rFonts w:ascii="Calibri" w:hAnsi="Calibri" w:cs="Calibri"/>
+                <w:sz w:val="20"/>
+                <w:szCs w:val="20"/>
+              </w:rPr>
+            </w:pPr>
+            <w:proofErr w:type="spellStart"/>
+            <w:r>
+              <w:rPr>
+                <w:rFonts w:ascii="Calibri" w:hAnsi="Calibri" w:cs="Calibri"/>
+                <w:sz w:val="20"/>
+                <w:szCs w:val="20"/>
+              </w:rPr>
+              <w:t>upVotes</w:t>
+            </w:r>
+            <w:proofErr w:type="spellEnd"/>
+            <w:r>
+              <w:rPr>
+                <w:rFonts w:ascii="Calibri" w:hAnsi="Calibri" w:cs="Calibri"/>
+                <w:sz w:val="20"/>
+                <w:szCs w:val="20"/>
+              </w:rPr>
+              <w:t>: number,</w:t>
+            </w:r>
+          </w:p>
+          <w:p>
+            <w:pPr>
+              <w:ind w:left="720"/>
+              <w:rPr>
+                <w:rFonts w:ascii="Calibri" w:hAnsi="Calibri" w:cs="Calibri"/>
+                <w:sz w:val="20"/>
+                <w:szCs w:val="20"/>
+              </w:rPr>
+            </w:pPr>
+            <w:proofErr w:type="spellStart"/>
+            <w:r>
+              <w:rPr>
+                <w:rFonts w:ascii="Calibri" w:hAnsi="Calibri" w:cs="Calibri"/>
+                <w:sz w:val="20"/>
+                <w:szCs w:val="20"/>
+              </w:rPr>
+              <w:t>downVotes</w:t>
+            </w:r>
+            <w:proofErr w:type="spellEnd"/>
+            <w:r>
+              <w:rPr>
+                <w:rFonts w:ascii="Calibri" w:hAnsi="Calibri" w:cs="Calibri"/>
+                <w:sz w:val="20"/>
+                <w:szCs w:val="20"/>
+              </w:rPr>
+              <w:t>: number</w:t>
             </w:r>
           </w:p>
           <w:p>
@@ -4217,15 +6064,63 @@
                 <w:sz w:val="20"/>
                 <w:szCs w:val="20"/>
               </w:rPr>
-              <w:t>/api/</w:t>
-            </w:r>
-            <w:r>
-              <w:rPr>
-                <w:rFonts w:ascii="Calibri" w:hAnsi="Calibri" w:cs="Calibri"/>
-                <w:sz w:val="20"/>
-                <w:szCs w:val="20"/>
-              </w:rPr>
-              <w:t>answers/:answerId/rate</w:t>
+              <w:t>/</w:t>
+            </w:r>
+            <w:proofErr w:type="spellStart"/>
+            <w:proofErr w:type="gramStart"/>
+            <w:r>
+              <w:rPr>
+                <w:rFonts w:ascii="Calibri" w:hAnsi="Calibri" w:cs="Calibri"/>
+                <w:sz w:val="20"/>
+                <w:szCs w:val="20"/>
+              </w:rPr>
+              <w:t>api</w:t>
+            </w:r>
+            <w:proofErr w:type="spellEnd"/>
+            <w:proofErr w:type="gramEnd"/>
+            <w:r>
+              <w:rPr>
+                <w:rFonts w:ascii="Calibri" w:hAnsi="Calibri" w:cs="Calibri"/>
+                <w:sz w:val="20"/>
+                <w:szCs w:val="20"/>
+              </w:rPr>
+              <w:t>/</w:t>
+            </w:r>
+            <w:r>
+              <w:rPr>
+                <w:rFonts w:ascii="Calibri" w:hAnsi="Calibri" w:cs="Calibri"/>
+                <w:sz w:val="20"/>
+                <w:szCs w:val="20"/>
+              </w:rPr>
+              <w:t>answers</w:t>
+            </w:r>
+            <w:proofErr w:type="gramStart"/>
+            <w:r>
+              <w:rPr>
+                <w:rFonts w:ascii="Calibri" w:hAnsi="Calibri" w:cs="Calibri"/>
+                <w:sz w:val="20"/>
+                <w:szCs w:val="20"/>
+              </w:rPr>
+              <w:t>/:</w:t>
+            </w:r>
+            <w:proofErr w:type="spellStart"/>
+            <w:r>
+              <w:rPr>
+                <w:rFonts w:ascii="Calibri" w:hAnsi="Calibri" w:cs="Calibri"/>
+                <w:sz w:val="20"/>
+                <w:szCs w:val="20"/>
+              </w:rPr>
+              <w:t>answerId</w:t>
+            </w:r>
+            <w:proofErr w:type="spellEnd"/>
+            <w:proofErr w:type="gramEnd"/>
+            <w:r>
+              <w:rPr>
+                <w:rFonts w:ascii="Calibri" w:hAnsi="Calibri" w:cs="Calibri"/>
+                <w:sz w:val="20"/>
+                <w:szCs w:val="20"/>
+              </w:rPr>
+              <w:t>/rate</w:t>
             </w:r>
           </w:p>
         </w:tc>
@@ -4285,13 +6180,23 @@
                 <w:szCs w:val="20"/>
               </w:rPr>
             </w:pPr>
-            <w:r>
-              <w:rPr>
-                <w:rFonts w:ascii="Calibri" w:hAnsi="Calibri" w:cs="Calibri"/>
-                <w:sz w:val="20"/>
-                <w:szCs w:val="20"/>
-              </w:rPr>
-              <w:t>userId: string</w:t>
+            <w:proofErr w:type="spellStart"/>
+            <w:r>
+              <w:rPr>
+                <w:rFonts w:ascii="Calibri" w:hAnsi="Calibri" w:cs="Calibri"/>
+                <w:sz w:val="20"/>
+                <w:szCs w:val="20"/>
+              </w:rPr>
+              <w:t>userId</w:t>
+            </w:r>
+            <w:proofErr w:type="spellEnd"/>
+            <w:r>
+              <w:rPr>
+                <w:rFonts w:ascii="Calibri" w:hAnsi="Calibri" w:cs="Calibri"/>
+                <w:sz w:val="20"/>
+                <w:szCs w:val="20"/>
+              </w:rPr>
+              <w:t>: string</w:t>
             </w:r>
           </w:p>
           <w:p>
@@ -4351,49 +6256,79 @@
                 <w:szCs w:val="20"/>
               </w:rPr>
             </w:pPr>
-            <w:r>
-              <w:rPr>
-                <w:rFonts w:ascii="Calibri" w:hAnsi="Calibri" w:cs="Calibri"/>
-                <w:sz w:val="20"/>
-                <w:szCs w:val="20"/>
-              </w:rPr>
-              <w:t>answerId: string,</w:t>
-            </w:r>
-          </w:p>
-          <w:p>
-            <w:pPr>
-              <w:ind w:left="720"/>
-              <w:rPr>
-                <w:rFonts w:ascii="Calibri" w:hAnsi="Calibri" w:cs="Calibri"/>
-                <w:sz w:val="20"/>
-                <w:szCs w:val="20"/>
-              </w:rPr>
-            </w:pPr>
-            <w:r>
-              <w:rPr>
-                <w:rFonts w:ascii="Calibri" w:hAnsi="Calibri" w:cs="Calibri"/>
-                <w:sz w:val="20"/>
-                <w:szCs w:val="20"/>
-              </w:rPr>
-              <w:t>upVotes: number,</w:t>
-            </w:r>
-          </w:p>
-          <w:p>
-            <w:pPr>
-              <w:ind w:left="720"/>
-              <w:rPr>
-                <w:rFonts w:ascii="Calibri" w:hAnsi="Calibri" w:cs="Calibri"/>
-                <w:sz w:val="20"/>
-                <w:szCs w:val="20"/>
-              </w:rPr>
-            </w:pPr>
-            <w:r>
-              <w:rPr>
-                <w:rFonts w:ascii="Calibri" w:hAnsi="Calibri" w:cs="Calibri"/>
-                <w:sz w:val="20"/>
-                <w:szCs w:val="20"/>
-              </w:rPr>
-              <w:t>downVotes: number</w:t>
+            <w:proofErr w:type="spellStart"/>
+            <w:r>
+              <w:rPr>
+                <w:rFonts w:ascii="Calibri" w:hAnsi="Calibri" w:cs="Calibri"/>
+                <w:sz w:val="20"/>
+                <w:szCs w:val="20"/>
+              </w:rPr>
+              <w:t>answerId</w:t>
+            </w:r>
+            <w:proofErr w:type="spellEnd"/>
+            <w:r>
+              <w:rPr>
+                <w:rFonts w:ascii="Calibri" w:hAnsi="Calibri" w:cs="Calibri"/>
+                <w:sz w:val="20"/>
+                <w:szCs w:val="20"/>
+              </w:rPr>
+              <w:t>: string,</w:t>
+            </w:r>
+          </w:p>
+          <w:p>
+            <w:pPr>
+              <w:ind w:left="720"/>
+              <w:rPr>
+                <w:rFonts w:ascii="Calibri" w:hAnsi="Calibri" w:cs="Calibri"/>
+                <w:sz w:val="20"/>
+                <w:szCs w:val="20"/>
+              </w:rPr>
+            </w:pPr>
+            <w:proofErr w:type="spellStart"/>
+            <w:r>
+              <w:rPr>
+                <w:rFonts w:ascii="Calibri" w:hAnsi="Calibri" w:cs="Calibri"/>
+                <w:sz w:val="20"/>
+                <w:szCs w:val="20"/>
+              </w:rPr>
+              <w:t>upVotes</w:t>
+            </w:r>
+            <w:proofErr w:type="spellEnd"/>
+            <w:r>
+              <w:rPr>
+                <w:rFonts w:ascii="Calibri" w:hAnsi="Calibri" w:cs="Calibri"/>
+                <w:sz w:val="20"/>
+                <w:szCs w:val="20"/>
+              </w:rPr>
+              <w:t>: number,</w:t>
+            </w:r>
+          </w:p>
+          <w:p>
+            <w:pPr>
+              <w:ind w:left="720"/>
+              <w:rPr>
+                <w:rFonts w:ascii="Calibri" w:hAnsi="Calibri" w:cs="Calibri"/>
+                <w:sz w:val="20"/>
+                <w:szCs w:val="20"/>
+              </w:rPr>
+            </w:pPr>
+            <w:proofErr w:type="spellStart"/>
+            <w:r>
+              <w:rPr>
+                <w:rFonts w:ascii="Calibri" w:hAnsi="Calibri" w:cs="Calibri"/>
+                <w:sz w:val="20"/>
+                <w:szCs w:val="20"/>
+              </w:rPr>
+              <w:t>downVotes</w:t>
+            </w:r>
+            <w:proofErr w:type="spellEnd"/>
+            <w:r>
+              <w:rPr>
+                <w:rFonts w:ascii="Calibri" w:hAnsi="Calibri" w:cs="Calibri"/>
+                <w:sz w:val="20"/>
+                <w:szCs w:val="20"/>
+              </w:rPr>
+              <w:t>: number</w:t>
             </w:r>
           </w:p>
           <w:p>
@@ -4623,6 +6558,7 @@
                 <w:sz w:val="20"/>
                 <w:szCs w:val="20"/>
               </w:rPr>
+              <w:lastRenderedPageBreak/>
               <w:t>Login a user</w:t>
             </w:r>
           </w:p>
@@ -4667,7 +6603,25 @@
                 <w:sz w:val="20"/>
                 <w:szCs w:val="20"/>
               </w:rPr>
-              <w:t>/api/</w:t>
+              <w:t>/</w:t>
+            </w:r>
+            <w:proofErr w:type="spellStart"/>
+            <w:r>
+              <w:rPr>
+                <w:rFonts w:ascii="Calibri" w:hAnsi="Calibri" w:cs="Calibri"/>
+                <w:sz w:val="20"/>
+                <w:szCs w:val="20"/>
+              </w:rPr>
+              <w:t>api</w:t>
+            </w:r>
+            <w:proofErr w:type="spellEnd"/>
+            <w:r>
+              <w:rPr>
+                <w:rFonts w:ascii="Calibri" w:hAnsi="Calibri" w:cs="Calibri"/>
+                <w:sz w:val="20"/>
+                <w:szCs w:val="20"/>
+              </w:rPr>
+              <w:t>/</w:t>
             </w:r>
             <w:r>
               <w:rPr>
@@ -4677,6 +6631,7 @@
               </w:rPr>
               <w:t>users/</w:t>
             </w:r>
+            <w:proofErr w:type="spellStart"/>
             <w:r>
               <w:rPr>
                 <w:rFonts w:ascii="Calibri" w:hAnsi="Calibri" w:cs="Calibri"/>
@@ -4685,6 +6640,7 @@
               </w:rPr>
               <w:t>signin</w:t>
             </w:r>
+            <w:proofErr w:type="spellEnd"/>
           </w:p>
         </w:tc>
         <w:tc>
@@ -4801,6 +6757,7 @@
                 <w:szCs w:val="20"/>
               </w:rPr>
             </w:pPr>
+            <w:proofErr w:type="spellStart"/>
             <w:r>
               <w:rPr>
                 <w:rFonts w:ascii="Calibri" w:hAnsi="Calibri" w:cs="Calibri"/>
@@ -4809,6 +6766,7 @@
               </w:rPr>
               <w:t>userId</w:t>
             </w:r>
+            <w:proofErr w:type="spellEnd"/>
             <w:r>
               <w:rPr>
                 <w:rFonts w:ascii="Calibri" w:hAnsi="Calibri" w:cs="Calibri"/>
@@ -4827,31 +6785,51 @@
                 <w:szCs w:val="20"/>
               </w:rPr>
             </w:pPr>
-            <w:r>
-              <w:rPr>
-                <w:rFonts w:ascii="Calibri" w:hAnsi="Calibri" w:cs="Calibri"/>
-                <w:sz w:val="20"/>
-                <w:szCs w:val="20"/>
-              </w:rPr>
-              <w:t>firstName: string,</w:t>
-            </w:r>
-          </w:p>
-          <w:p>
-            <w:pPr>
-              <w:ind w:left="720"/>
-              <w:rPr>
-                <w:rFonts w:ascii="Calibri" w:hAnsi="Calibri" w:cs="Calibri"/>
-                <w:sz w:val="20"/>
-                <w:szCs w:val="20"/>
-              </w:rPr>
-            </w:pPr>
-            <w:r>
-              <w:rPr>
-                <w:rFonts w:ascii="Calibri" w:hAnsi="Calibri" w:cs="Calibri"/>
-                <w:sz w:val="20"/>
-                <w:szCs w:val="20"/>
-              </w:rPr>
-              <w:t>lastName: string,</w:t>
+            <w:proofErr w:type="spellStart"/>
+            <w:r>
+              <w:rPr>
+                <w:rFonts w:ascii="Calibri" w:hAnsi="Calibri" w:cs="Calibri"/>
+                <w:sz w:val="20"/>
+                <w:szCs w:val="20"/>
+              </w:rPr>
+              <w:t>firstName</w:t>
+            </w:r>
+            <w:proofErr w:type="spellEnd"/>
+            <w:r>
+              <w:rPr>
+                <w:rFonts w:ascii="Calibri" w:hAnsi="Calibri" w:cs="Calibri"/>
+                <w:sz w:val="20"/>
+                <w:szCs w:val="20"/>
+              </w:rPr>
+              <w:t>: string,</w:t>
+            </w:r>
+          </w:p>
+          <w:p>
+            <w:pPr>
+              <w:ind w:left="720"/>
+              <w:rPr>
+                <w:rFonts w:ascii="Calibri" w:hAnsi="Calibri" w:cs="Calibri"/>
+                <w:sz w:val="20"/>
+                <w:szCs w:val="20"/>
+              </w:rPr>
+            </w:pPr>
+            <w:proofErr w:type="spellStart"/>
+            <w:r>
+              <w:rPr>
+                <w:rFonts w:ascii="Calibri" w:hAnsi="Calibri" w:cs="Calibri"/>
+                <w:sz w:val="20"/>
+                <w:szCs w:val="20"/>
+              </w:rPr>
+              <w:t>lastName</w:t>
+            </w:r>
+            <w:proofErr w:type="spellEnd"/>
+            <w:r>
+              <w:rPr>
+                <w:rFonts w:ascii="Calibri" w:hAnsi="Calibri" w:cs="Calibri"/>
+                <w:sz w:val="20"/>
+                <w:szCs w:val="20"/>
+              </w:rPr>
+              <w:t>: string,</w:t>
             </w:r>
           </w:p>
           <w:p>
@@ -4974,7 +6952,25 @@
                 <w:sz w:val="20"/>
                 <w:szCs w:val="20"/>
               </w:rPr>
-              <w:t>/api/</w:t>
+              <w:t>/</w:t>
+            </w:r>
+            <w:proofErr w:type="spellStart"/>
+            <w:r>
+              <w:rPr>
+                <w:rFonts w:ascii="Calibri" w:hAnsi="Calibri" w:cs="Calibri"/>
+                <w:sz w:val="20"/>
+                <w:szCs w:val="20"/>
+              </w:rPr>
+              <w:t>api</w:t>
+            </w:r>
+            <w:proofErr w:type="spellEnd"/>
+            <w:r>
+              <w:rPr>
+                <w:rFonts w:ascii="Calibri" w:hAnsi="Calibri" w:cs="Calibri"/>
+                <w:sz w:val="20"/>
+                <w:szCs w:val="20"/>
+              </w:rPr>
+              <w:t>/</w:t>
             </w:r>
             <w:r>
               <w:rPr>
@@ -5016,31 +7012,51 @@
                 <w:szCs w:val="20"/>
               </w:rPr>
             </w:pPr>
-            <w:r>
-              <w:rPr>
-                <w:rFonts w:ascii="Calibri" w:hAnsi="Calibri" w:cs="Calibri"/>
-                <w:sz w:val="20"/>
-                <w:szCs w:val="20"/>
-              </w:rPr>
-              <w:t>firstName: string,</w:t>
-            </w:r>
-          </w:p>
-          <w:p>
-            <w:pPr>
-              <w:ind w:left="720"/>
-              <w:rPr>
-                <w:rFonts w:ascii="Calibri" w:hAnsi="Calibri" w:cs="Calibri"/>
-                <w:sz w:val="20"/>
-                <w:szCs w:val="20"/>
-              </w:rPr>
-            </w:pPr>
-            <w:r>
-              <w:rPr>
-                <w:rFonts w:ascii="Calibri" w:hAnsi="Calibri" w:cs="Calibri"/>
-                <w:sz w:val="20"/>
-                <w:szCs w:val="20"/>
-              </w:rPr>
-              <w:t>lastName: string,</w:t>
+            <w:proofErr w:type="spellStart"/>
+            <w:r>
+              <w:rPr>
+                <w:rFonts w:ascii="Calibri" w:hAnsi="Calibri" w:cs="Calibri"/>
+                <w:sz w:val="20"/>
+                <w:szCs w:val="20"/>
+              </w:rPr>
+              <w:t>firstName</w:t>
+            </w:r>
+            <w:proofErr w:type="spellEnd"/>
+            <w:r>
+              <w:rPr>
+                <w:rFonts w:ascii="Calibri" w:hAnsi="Calibri" w:cs="Calibri"/>
+                <w:sz w:val="20"/>
+                <w:szCs w:val="20"/>
+              </w:rPr>
+              <w:t>: string,</w:t>
+            </w:r>
+          </w:p>
+          <w:p>
+            <w:pPr>
+              <w:ind w:left="720"/>
+              <w:rPr>
+                <w:rFonts w:ascii="Calibri" w:hAnsi="Calibri" w:cs="Calibri"/>
+                <w:sz w:val="20"/>
+                <w:szCs w:val="20"/>
+              </w:rPr>
+            </w:pPr>
+            <w:proofErr w:type="spellStart"/>
+            <w:r>
+              <w:rPr>
+                <w:rFonts w:ascii="Calibri" w:hAnsi="Calibri" w:cs="Calibri"/>
+                <w:sz w:val="20"/>
+                <w:szCs w:val="20"/>
+              </w:rPr>
+              <w:t>lastName</w:t>
+            </w:r>
+            <w:proofErr w:type="spellEnd"/>
+            <w:r>
+              <w:rPr>
+                <w:rFonts w:ascii="Calibri" w:hAnsi="Calibri" w:cs="Calibri"/>
+                <w:sz w:val="20"/>
+                <w:szCs w:val="20"/>
+              </w:rPr>
+              <w:t>: string,</w:t>
             </w:r>
           </w:p>
           <w:p>
@@ -5154,49 +7170,79 @@
                 <w:szCs w:val="20"/>
               </w:rPr>
             </w:pPr>
-            <w:r>
-              <w:rPr>
-                <w:rFonts w:ascii="Calibri" w:hAnsi="Calibri" w:cs="Calibri"/>
-                <w:sz w:val="20"/>
-                <w:szCs w:val="20"/>
-              </w:rPr>
-              <w:t>userId: string,</w:t>
-            </w:r>
-          </w:p>
-          <w:p>
-            <w:pPr>
-              <w:ind w:left="720"/>
-              <w:rPr>
-                <w:rFonts w:ascii="Calibri" w:hAnsi="Calibri" w:cs="Calibri"/>
-                <w:sz w:val="20"/>
-                <w:szCs w:val="20"/>
-              </w:rPr>
-            </w:pPr>
-            <w:r>
-              <w:rPr>
-                <w:rFonts w:ascii="Calibri" w:hAnsi="Calibri" w:cs="Calibri"/>
-                <w:sz w:val="20"/>
-                <w:szCs w:val="20"/>
-              </w:rPr>
-              <w:t>firstName: string,</w:t>
-            </w:r>
-          </w:p>
-          <w:p>
-            <w:pPr>
-              <w:ind w:left="720"/>
-              <w:rPr>
-                <w:rFonts w:ascii="Calibri" w:hAnsi="Calibri" w:cs="Calibri"/>
-                <w:sz w:val="20"/>
-                <w:szCs w:val="20"/>
-              </w:rPr>
-            </w:pPr>
-            <w:r>
-              <w:rPr>
-                <w:rFonts w:ascii="Calibri" w:hAnsi="Calibri" w:cs="Calibri"/>
-                <w:sz w:val="20"/>
-                <w:szCs w:val="20"/>
-              </w:rPr>
-              <w:t>lastName: string,</w:t>
+            <w:proofErr w:type="spellStart"/>
+            <w:r>
+              <w:rPr>
+                <w:rFonts w:ascii="Calibri" w:hAnsi="Calibri" w:cs="Calibri"/>
+                <w:sz w:val="20"/>
+                <w:szCs w:val="20"/>
+              </w:rPr>
+              <w:t>userId</w:t>
+            </w:r>
+            <w:proofErr w:type="spellEnd"/>
+            <w:r>
+              <w:rPr>
+                <w:rFonts w:ascii="Calibri" w:hAnsi="Calibri" w:cs="Calibri"/>
+                <w:sz w:val="20"/>
+                <w:szCs w:val="20"/>
+              </w:rPr>
+              <w:t>: string,</w:t>
+            </w:r>
+          </w:p>
+          <w:p>
+            <w:pPr>
+              <w:ind w:left="720"/>
+              <w:rPr>
+                <w:rFonts w:ascii="Calibri" w:hAnsi="Calibri" w:cs="Calibri"/>
+                <w:sz w:val="20"/>
+                <w:szCs w:val="20"/>
+              </w:rPr>
+            </w:pPr>
+            <w:proofErr w:type="spellStart"/>
+            <w:r>
+              <w:rPr>
+                <w:rFonts w:ascii="Calibri" w:hAnsi="Calibri" w:cs="Calibri"/>
+                <w:sz w:val="20"/>
+                <w:szCs w:val="20"/>
+              </w:rPr>
+              <w:t>firstName</w:t>
+            </w:r>
+            <w:proofErr w:type="spellEnd"/>
+            <w:r>
+              <w:rPr>
+                <w:rFonts w:ascii="Calibri" w:hAnsi="Calibri" w:cs="Calibri"/>
+                <w:sz w:val="20"/>
+                <w:szCs w:val="20"/>
+              </w:rPr>
+              <w:t>: string,</w:t>
+            </w:r>
+          </w:p>
+          <w:p>
+            <w:pPr>
+              <w:ind w:left="720"/>
+              <w:rPr>
+                <w:rFonts w:ascii="Calibri" w:hAnsi="Calibri" w:cs="Calibri"/>
+                <w:sz w:val="20"/>
+                <w:szCs w:val="20"/>
+              </w:rPr>
+            </w:pPr>
+            <w:proofErr w:type="spellStart"/>
+            <w:r>
+              <w:rPr>
+                <w:rFonts w:ascii="Calibri" w:hAnsi="Calibri" w:cs="Calibri"/>
+                <w:sz w:val="20"/>
+                <w:szCs w:val="20"/>
+              </w:rPr>
+              <w:t>lastName</w:t>
+            </w:r>
+            <w:proofErr w:type="spellEnd"/>
+            <w:r>
+              <w:rPr>
+                <w:rFonts w:ascii="Calibri" w:hAnsi="Calibri" w:cs="Calibri"/>
+                <w:sz w:val="20"/>
+                <w:szCs w:val="20"/>
+              </w:rPr>
+              <w:t>: string,</w:t>
             </w:r>
           </w:p>
           <w:p>
@@ -5661,7 +7707,7 @@
   <w:style w:type="paragraph" w:default="1" w:styleId="Normal">
     <w:name w:val="Normal"/>
     <w:qFormat/>
-    <w:rsid w:val="00173C82"/>
+    <w:rsid w:val="000F441D"/>
   </w:style>
   <w:style w:type="paragraph" w:styleId="Heading1">
     <w:name w:val="heading 1"/>
@@ -5865,7 +7911,6 @@
   <w:style w:type="character" w:default="1" w:styleId="DefaultParagraphFont">
     <w:name w:val="Default Paragraph Font"/>
     <w:uiPriority w:val="1"/>
-    <w:semiHidden/>
     <w:unhideWhenUsed/>
   </w:style>
   <w:style w:type="table" w:default="1" w:styleId="TableNormal">

</xml_diff>

<commit_message>
implemented and tested the ai comment generation feature
</commit_message>
<xml_diff>
--- a/backend/ApiEndpoints.docx
+++ b/backend/ApiEndpoints.docx
@@ -234,24 +234,62 @@
                 <w:sz w:val="20"/>
                 <w:szCs w:val="20"/>
               </w:rPr>
-              <w:t>/api/questions</w:t>
-            </w:r>
-          </w:p>
-          <w:p>
-            <w:pPr>
-              <w:rPr>
-                <w:rFonts w:ascii="Calibri" w:hAnsi="Calibri" w:cs="Calibri"/>
-                <w:sz w:val="20"/>
-                <w:szCs w:val="20"/>
-              </w:rPr>
-            </w:pPr>
-            <w:r>
-              <w:rPr>
-                <w:rFonts w:ascii="Calibri" w:hAnsi="Calibri" w:cs="Calibri"/>
-                <w:sz w:val="20"/>
-                <w:szCs w:val="20"/>
-              </w:rPr>
-              <w:t>?&amp;courseId=</w:t>
+              <w:t>/</w:t>
+            </w:r>
+            <w:proofErr w:type="spellStart"/>
+            <w:r>
+              <w:rPr>
+                <w:rFonts w:ascii="Calibri" w:hAnsi="Calibri" w:cs="Calibri"/>
+                <w:sz w:val="20"/>
+                <w:szCs w:val="20"/>
+              </w:rPr>
+              <w:t>api</w:t>
+            </w:r>
+            <w:proofErr w:type="spellEnd"/>
+            <w:r>
+              <w:rPr>
+                <w:rFonts w:ascii="Calibri" w:hAnsi="Calibri" w:cs="Calibri"/>
+                <w:sz w:val="20"/>
+                <w:szCs w:val="20"/>
+              </w:rPr>
+              <w:t>/questions</w:t>
+            </w:r>
+          </w:p>
+          <w:p>
+            <w:pPr>
+              <w:rPr>
+                <w:rFonts w:ascii="Calibri" w:hAnsi="Calibri" w:cs="Calibri"/>
+                <w:sz w:val="20"/>
+                <w:szCs w:val="20"/>
+              </w:rPr>
+            </w:pPr>
+            <w:proofErr w:type="gramStart"/>
+            <w:r>
+              <w:rPr>
+                <w:rFonts w:ascii="Calibri" w:hAnsi="Calibri" w:cs="Calibri"/>
+                <w:sz w:val="20"/>
+                <w:szCs w:val="20"/>
+              </w:rPr>
+              <w:t>?&amp;</w:t>
+            </w:r>
+            <w:proofErr w:type="spellStart"/>
+            <w:proofErr w:type="gramEnd"/>
+            <w:r>
+              <w:rPr>
+                <w:rFonts w:ascii="Calibri" w:hAnsi="Calibri" w:cs="Calibri"/>
+                <w:sz w:val="20"/>
+                <w:szCs w:val="20"/>
+              </w:rPr>
+              <w:t>courseId</w:t>
+            </w:r>
+            <w:proofErr w:type="spellEnd"/>
+            <w:r>
+              <w:rPr>
+                <w:rFonts w:ascii="Calibri" w:hAnsi="Calibri" w:cs="Calibri"/>
+                <w:sz w:val="20"/>
+                <w:szCs w:val="20"/>
+              </w:rPr>
+              <w:t>=</w:t>
             </w:r>
           </w:p>
           <w:p>
@@ -358,13 +396,23 @@
                 <w:szCs w:val="20"/>
               </w:rPr>
             </w:pPr>
-            <w:r>
-              <w:rPr>
-                <w:rFonts w:ascii="Calibri" w:hAnsi="Calibri" w:cs="Calibri"/>
-                <w:sz w:val="20"/>
-                <w:szCs w:val="20"/>
-              </w:rPr>
-              <w:t xml:space="preserve">questionId: </w:t>
+            <w:proofErr w:type="spellStart"/>
+            <w:r>
+              <w:rPr>
+                <w:rFonts w:ascii="Calibri" w:hAnsi="Calibri" w:cs="Calibri"/>
+                <w:sz w:val="20"/>
+                <w:szCs w:val="20"/>
+              </w:rPr>
+              <w:t>questionId</w:t>
+            </w:r>
+            <w:proofErr w:type="spellEnd"/>
+            <w:r>
+              <w:rPr>
+                <w:rFonts w:ascii="Calibri" w:hAnsi="Calibri" w:cs="Calibri"/>
+                <w:sz w:val="20"/>
+                <w:szCs w:val="20"/>
+              </w:rPr>
+              <w:t xml:space="preserve">: </w:t>
             </w:r>
             <w:r>
               <w:rPr>
@@ -428,6 +476,8 @@
                 <w:szCs w:val="20"/>
               </w:rPr>
             </w:pPr>
+            <w:proofErr w:type="spellStart"/>
+            <w:proofErr w:type="gramStart"/>
             <w:r>
               <w:rPr>
                 <w:rFonts w:ascii="Calibri" w:hAnsi="Calibri" w:cs="Calibri"/>
@@ -452,6 +502,8 @@
               </w:rPr>
               <w:t>number</w:t>
             </w:r>
+            <w:proofErr w:type="spellEnd"/>
+            <w:proofErr w:type="gramEnd"/>
             <w:r>
               <w:rPr>
                 <w:rFonts w:ascii="Calibri" w:hAnsi="Calibri" w:cs="Calibri"/>
@@ -470,13 +522,23 @@
                 <w:szCs w:val="20"/>
               </w:rPr>
             </w:pPr>
-            <w:r>
-              <w:rPr>
-                <w:rFonts w:ascii="Calibri" w:hAnsi="Calibri" w:cs="Calibri"/>
-                <w:sz w:val="20"/>
-                <w:szCs w:val="20"/>
-              </w:rPr>
-              <w:t xml:space="preserve">courseId: </w:t>
+            <w:proofErr w:type="spellStart"/>
+            <w:r>
+              <w:rPr>
+                <w:rFonts w:ascii="Calibri" w:hAnsi="Calibri" w:cs="Calibri"/>
+                <w:sz w:val="20"/>
+                <w:szCs w:val="20"/>
+              </w:rPr>
+              <w:t>courseId</w:t>
+            </w:r>
+            <w:proofErr w:type="spellEnd"/>
+            <w:r>
+              <w:rPr>
+                <w:rFonts w:ascii="Calibri" w:hAnsi="Calibri" w:cs="Calibri"/>
+                <w:sz w:val="20"/>
+                <w:szCs w:val="20"/>
+              </w:rPr>
+              <w:t xml:space="preserve">: </w:t>
             </w:r>
             <w:r>
               <w:rPr>
@@ -504,103 +566,163 @@
                 <w:szCs w:val="20"/>
               </w:rPr>
             </w:pPr>
-            <w:r>
-              <w:rPr>
-                <w:rFonts w:ascii="Calibri" w:hAnsi="Calibri" w:cs="Calibri"/>
-                <w:sz w:val="20"/>
-                <w:szCs w:val="20"/>
-              </w:rPr>
-              <w:t>viewCount: number,</w:t>
-            </w:r>
-          </w:p>
-          <w:p>
-            <w:pPr>
-              <w:ind w:left="720"/>
-              <w:rPr>
-                <w:rFonts w:ascii="Calibri" w:hAnsi="Calibri" w:cs="Calibri"/>
-                <w:sz w:val="20"/>
-                <w:szCs w:val="20"/>
-              </w:rPr>
-            </w:pPr>
-            <w:r>
-              <w:rPr>
-                <w:rFonts w:ascii="Calibri" w:hAnsi="Calibri" w:cs="Calibri"/>
-                <w:sz w:val="20"/>
-                <w:szCs w:val="20"/>
-              </w:rPr>
-              <w:t>upVotes: number,</w:t>
-            </w:r>
-          </w:p>
-          <w:p>
-            <w:pPr>
-              <w:ind w:left="720"/>
-              <w:rPr>
-                <w:rFonts w:ascii="Calibri" w:hAnsi="Calibri" w:cs="Calibri"/>
-                <w:sz w:val="20"/>
-                <w:szCs w:val="20"/>
-              </w:rPr>
-            </w:pPr>
-            <w:r>
-              <w:rPr>
-                <w:rFonts w:ascii="Calibri" w:hAnsi="Calibri" w:cs="Calibri"/>
-                <w:sz w:val="20"/>
-                <w:szCs w:val="20"/>
-              </w:rPr>
-              <w:t>downVotes: number,</w:t>
-            </w:r>
-          </w:p>
-          <w:p>
-            <w:pPr>
-              <w:ind w:left="720"/>
-              <w:rPr>
-                <w:rFonts w:ascii="Calibri" w:hAnsi="Calibri" w:cs="Calibri"/>
-                <w:sz w:val="20"/>
-                <w:szCs w:val="20"/>
-              </w:rPr>
-            </w:pPr>
-            <w:r>
-              <w:rPr>
-                <w:rFonts w:ascii="Calibri" w:hAnsi="Calibri" w:cs="Calibri"/>
-                <w:sz w:val="20"/>
-                <w:szCs w:val="20"/>
-              </w:rPr>
-              <w:t>isAnonymous: bool,</w:t>
-            </w:r>
-          </w:p>
-          <w:p>
-            <w:pPr>
-              <w:ind w:left="720"/>
-              <w:rPr>
-                <w:rFonts w:ascii="Calibri" w:hAnsi="Calibri" w:cs="Calibri"/>
-                <w:sz w:val="20"/>
-                <w:szCs w:val="20"/>
-              </w:rPr>
-            </w:pPr>
-            <w:r>
-              <w:rPr>
-                <w:rFonts w:ascii="Calibri" w:hAnsi="Calibri" w:cs="Calibri"/>
-                <w:sz w:val="20"/>
-                <w:szCs w:val="20"/>
-              </w:rPr>
-              <w:t>createdAt: string,</w:t>
-            </w:r>
-          </w:p>
-          <w:p>
-            <w:pPr>
-              <w:ind w:left="720"/>
-              <w:rPr>
-                <w:rFonts w:ascii="Calibri" w:hAnsi="Calibri" w:cs="Calibri"/>
-                <w:sz w:val="20"/>
-                <w:szCs w:val="20"/>
-              </w:rPr>
-            </w:pPr>
-            <w:r>
-              <w:rPr>
-                <w:rFonts w:ascii="Calibri" w:hAnsi="Calibri" w:cs="Calibri"/>
-                <w:sz w:val="20"/>
-                <w:szCs w:val="20"/>
-              </w:rPr>
-              <w:t>updatedAt: string</w:t>
+            <w:proofErr w:type="spellStart"/>
+            <w:r>
+              <w:rPr>
+                <w:rFonts w:ascii="Calibri" w:hAnsi="Calibri" w:cs="Calibri"/>
+                <w:sz w:val="20"/>
+                <w:szCs w:val="20"/>
+              </w:rPr>
+              <w:t>viewCount</w:t>
+            </w:r>
+            <w:proofErr w:type="spellEnd"/>
+            <w:r>
+              <w:rPr>
+                <w:rFonts w:ascii="Calibri" w:hAnsi="Calibri" w:cs="Calibri"/>
+                <w:sz w:val="20"/>
+                <w:szCs w:val="20"/>
+              </w:rPr>
+              <w:t>: number,</w:t>
+            </w:r>
+          </w:p>
+          <w:p>
+            <w:pPr>
+              <w:ind w:left="720"/>
+              <w:rPr>
+                <w:rFonts w:ascii="Calibri" w:hAnsi="Calibri" w:cs="Calibri"/>
+                <w:sz w:val="20"/>
+                <w:szCs w:val="20"/>
+              </w:rPr>
+            </w:pPr>
+            <w:proofErr w:type="spellStart"/>
+            <w:r>
+              <w:rPr>
+                <w:rFonts w:ascii="Calibri" w:hAnsi="Calibri" w:cs="Calibri"/>
+                <w:sz w:val="20"/>
+                <w:szCs w:val="20"/>
+              </w:rPr>
+              <w:t>upVotes</w:t>
+            </w:r>
+            <w:proofErr w:type="spellEnd"/>
+            <w:r>
+              <w:rPr>
+                <w:rFonts w:ascii="Calibri" w:hAnsi="Calibri" w:cs="Calibri"/>
+                <w:sz w:val="20"/>
+                <w:szCs w:val="20"/>
+              </w:rPr>
+              <w:t>: number,</w:t>
+            </w:r>
+          </w:p>
+          <w:p>
+            <w:pPr>
+              <w:ind w:left="720"/>
+              <w:rPr>
+                <w:rFonts w:ascii="Calibri" w:hAnsi="Calibri" w:cs="Calibri"/>
+                <w:sz w:val="20"/>
+                <w:szCs w:val="20"/>
+              </w:rPr>
+            </w:pPr>
+            <w:proofErr w:type="spellStart"/>
+            <w:r>
+              <w:rPr>
+                <w:rFonts w:ascii="Calibri" w:hAnsi="Calibri" w:cs="Calibri"/>
+                <w:sz w:val="20"/>
+                <w:szCs w:val="20"/>
+              </w:rPr>
+              <w:t>downVotes</w:t>
+            </w:r>
+            <w:proofErr w:type="spellEnd"/>
+            <w:r>
+              <w:rPr>
+                <w:rFonts w:ascii="Calibri" w:hAnsi="Calibri" w:cs="Calibri"/>
+                <w:sz w:val="20"/>
+                <w:szCs w:val="20"/>
+              </w:rPr>
+              <w:t>: number,</w:t>
+            </w:r>
+          </w:p>
+          <w:p>
+            <w:pPr>
+              <w:ind w:left="720"/>
+              <w:rPr>
+                <w:rFonts w:ascii="Calibri" w:hAnsi="Calibri" w:cs="Calibri"/>
+                <w:sz w:val="20"/>
+                <w:szCs w:val="20"/>
+              </w:rPr>
+            </w:pPr>
+            <w:proofErr w:type="spellStart"/>
+            <w:r>
+              <w:rPr>
+                <w:rFonts w:ascii="Calibri" w:hAnsi="Calibri" w:cs="Calibri"/>
+                <w:sz w:val="20"/>
+                <w:szCs w:val="20"/>
+              </w:rPr>
+              <w:t>isAnonymous</w:t>
+            </w:r>
+            <w:proofErr w:type="spellEnd"/>
+            <w:r>
+              <w:rPr>
+                <w:rFonts w:ascii="Calibri" w:hAnsi="Calibri" w:cs="Calibri"/>
+                <w:sz w:val="20"/>
+                <w:szCs w:val="20"/>
+              </w:rPr>
+              <w:t>: bool,</w:t>
+            </w:r>
+          </w:p>
+          <w:p>
+            <w:pPr>
+              <w:ind w:left="720"/>
+              <w:rPr>
+                <w:rFonts w:ascii="Calibri" w:hAnsi="Calibri" w:cs="Calibri"/>
+                <w:sz w:val="20"/>
+                <w:szCs w:val="20"/>
+              </w:rPr>
+            </w:pPr>
+            <w:proofErr w:type="spellStart"/>
+            <w:r>
+              <w:rPr>
+                <w:rFonts w:ascii="Calibri" w:hAnsi="Calibri" w:cs="Calibri"/>
+                <w:sz w:val="20"/>
+                <w:szCs w:val="20"/>
+              </w:rPr>
+              <w:t>createdAt</w:t>
+            </w:r>
+            <w:proofErr w:type="spellEnd"/>
+            <w:r>
+              <w:rPr>
+                <w:rFonts w:ascii="Calibri" w:hAnsi="Calibri" w:cs="Calibri"/>
+                <w:sz w:val="20"/>
+                <w:szCs w:val="20"/>
+              </w:rPr>
+              <w:t>: string,</w:t>
+            </w:r>
+          </w:p>
+          <w:p>
+            <w:pPr>
+              <w:ind w:left="720"/>
+              <w:rPr>
+                <w:rFonts w:ascii="Calibri" w:hAnsi="Calibri" w:cs="Calibri"/>
+                <w:sz w:val="20"/>
+                <w:szCs w:val="20"/>
+              </w:rPr>
+            </w:pPr>
+            <w:proofErr w:type="spellStart"/>
+            <w:r>
+              <w:rPr>
+                <w:rFonts w:ascii="Calibri" w:hAnsi="Calibri" w:cs="Calibri"/>
+                <w:sz w:val="20"/>
+                <w:szCs w:val="20"/>
+              </w:rPr>
+              <w:t>updatedAt</w:t>
+            </w:r>
+            <w:proofErr w:type="spellEnd"/>
+            <w:r>
+              <w:rPr>
+                <w:rFonts w:ascii="Calibri" w:hAnsi="Calibri" w:cs="Calibri"/>
+                <w:sz w:val="20"/>
+                <w:szCs w:val="20"/>
+              </w:rPr>
+              <w:t>: string</w:t>
             </w:r>
           </w:p>
           <w:p>
@@ -714,8 +836,48 @@
                 <w:sz w:val="20"/>
                 <w:szCs w:val="20"/>
               </w:rPr>
-              <w:t>/api/questions/:questionId</w:t>
-            </w:r>
+              <w:t>/</w:t>
+            </w:r>
+            <w:proofErr w:type="spellStart"/>
+            <w:proofErr w:type="gramStart"/>
+            <w:r>
+              <w:rPr>
+                <w:rFonts w:ascii="Calibri" w:hAnsi="Calibri" w:cs="Calibri"/>
+                <w:sz w:val="20"/>
+                <w:szCs w:val="20"/>
+              </w:rPr>
+              <w:t>api</w:t>
+            </w:r>
+            <w:proofErr w:type="spellEnd"/>
+            <w:proofErr w:type="gramEnd"/>
+            <w:r>
+              <w:rPr>
+                <w:rFonts w:ascii="Calibri" w:hAnsi="Calibri" w:cs="Calibri"/>
+                <w:sz w:val="20"/>
+                <w:szCs w:val="20"/>
+              </w:rPr>
+              <w:t>/questions</w:t>
+            </w:r>
+            <w:proofErr w:type="gramStart"/>
+            <w:r>
+              <w:rPr>
+                <w:rFonts w:ascii="Calibri" w:hAnsi="Calibri" w:cs="Calibri"/>
+                <w:sz w:val="20"/>
+                <w:szCs w:val="20"/>
+              </w:rPr>
+              <w:t>/:</w:t>
+            </w:r>
+            <w:proofErr w:type="spellStart"/>
+            <w:r>
+              <w:rPr>
+                <w:rFonts w:ascii="Calibri" w:hAnsi="Calibri" w:cs="Calibri"/>
+                <w:sz w:val="20"/>
+                <w:szCs w:val="20"/>
+              </w:rPr>
+              <w:t>questionId</w:t>
+            </w:r>
+            <w:proofErr w:type="spellEnd"/>
+            <w:proofErr w:type="gramEnd"/>
           </w:p>
         </w:tc>
         <w:tc>
@@ -770,13 +932,23 @@
                 <w:szCs w:val="20"/>
               </w:rPr>
             </w:pPr>
-            <w:r>
-              <w:rPr>
-                <w:rFonts w:ascii="Calibri" w:hAnsi="Calibri" w:cs="Calibri"/>
-                <w:sz w:val="20"/>
-                <w:szCs w:val="20"/>
-              </w:rPr>
-              <w:t xml:space="preserve">questionId: </w:t>
+            <w:proofErr w:type="spellStart"/>
+            <w:r>
+              <w:rPr>
+                <w:rFonts w:ascii="Calibri" w:hAnsi="Calibri" w:cs="Calibri"/>
+                <w:sz w:val="20"/>
+                <w:szCs w:val="20"/>
+              </w:rPr>
+              <w:t>questionId</w:t>
+            </w:r>
+            <w:proofErr w:type="spellEnd"/>
+            <w:r>
+              <w:rPr>
+                <w:rFonts w:ascii="Calibri" w:hAnsi="Calibri" w:cs="Calibri"/>
+                <w:sz w:val="20"/>
+                <w:szCs w:val="20"/>
+              </w:rPr>
+              <w:t xml:space="preserve">: </w:t>
             </w:r>
             <w:r>
               <w:rPr>
@@ -840,6 +1012,7 @@
                 <w:szCs w:val="20"/>
               </w:rPr>
             </w:pPr>
+            <w:proofErr w:type="spellStart"/>
             <w:r>
               <w:rPr>
                 <w:rFonts w:ascii="Calibri" w:hAnsi="Calibri" w:cs="Calibri"/>
@@ -848,6 +1021,7 @@
               </w:rPr>
               <w:t>userId</w:t>
             </w:r>
+            <w:proofErr w:type="spellEnd"/>
             <w:r>
               <w:rPr>
                 <w:rFonts w:ascii="Calibri" w:hAnsi="Calibri" w:cs="Calibri"/>
@@ -882,13 +1056,23 @@
                 <w:szCs w:val="20"/>
               </w:rPr>
             </w:pPr>
-            <w:r>
-              <w:rPr>
-                <w:rFonts w:ascii="Calibri" w:hAnsi="Calibri" w:cs="Calibri"/>
-                <w:sz w:val="20"/>
-                <w:szCs w:val="20"/>
-              </w:rPr>
-              <w:t xml:space="preserve">courseId: </w:t>
+            <w:proofErr w:type="spellStart"/>
+            <w:r>
+              <w:rPr>
+                <w:rFonts w:ascii="Calibri" w:hAnsi="Calibri" w:cs="Calibri"/>
+                <w:sz w:val="20"/>
+                <w:szCs w:val="20"/>
+              </w:rPr>
+              <w:t>courseId</w:t>
+            </w:r>
+            <w:proofErr w:type="spellEnd"/>
+            <w:r>
+              <w:rPr>
+                <w:rFonts w:ascii="Calibri" w:hAnsi="Calibri" w:cs="Calibri"/>
+                <w:sz w:val="20"/>
+                <w:szCs w:val="20"/>
+              </w:rPr>
+              <w:t xml:space="preserve">: </w:t>
             </w:r>
             <w:r>
               <w:rPr>
@@ -916,103 +1100,163 @@
                 <w:szCs w:val="20"/>
               </w:rPr>
             </w:pPr>
-            <w:r>
-              <w:rPr>
-                <w:rFonts w:ascii="Calibri" w:hAnsi="Calibri" w:cs="Calibri"/>
-                <w:sz w:val="20"/>
-                <w:szCs w:val="20"/>
-              </w:rPr>
-              <w:t>viewCount: number,</w:t>
-            </w:r>
-          </w:p>
-          <w:p>
-            <w:pPr>
-              <w:ind w:left="720"/>
-              <w:rPr>
-                <w:rFonts w:ascii="Calibri" w:hAnsi="Calibri" w:cs="Calibri"/>
-                <w:sz w:val="20"/>
-                <w:szCs w:val="20"/>
-              </w:rPr>
-            </w:pPr>
-            <w:r>
-              <w:rPr>
-                <w:rFonts w:ascii="Calibri" w:hAnsi="Calibri" w:cs="Calibri"/>
-                <w:sz w:val="20"/>
-                <w:szCs w:val="20"/>
-              </w:rPr>
-              <w:t>upVotes: number,</w:t>
-            </w:r>
-          </w:p>
-          <w:p>
-            <w:pPr>
-              <w:ind w:left="720"/>
-              <w:rPr>
-                <w:rFonts w:ascii="Calibri" w:hAnsi="Calibri" w:cs="Calibri"/>
-                <w:sz w:val="20"/>
-                <w:szCs w:val="20"/>
-              </w:rPr>
-            </w:pPr>
-            <w:r>
-              <w:rPr>
-                <w:rFonts w:ascii="Calibri" w:hAnsi="Calibri" w:cs="Calibri"/>
-                <w:sz w:val="20"/>
-                <w:szCs w:val="20"/>
-              </w:rPr>
-              <w:t>downVotes: number,</w:t>
-            </w:r>
-          </w:p>
-          <w:p>
-            <w:pPr>
-              <w:ind w:left="720"/>
-              <w:rPr>
-                <w:rFonts w:ascii="Calibri" w:hAnsi="Calibri" w:cs="Calibri"/>
-                <w:sz w:val="20"/>
-                <w:szCs w:val="20"/>
-              </w:rPr>
-            </w:pPr>
-            <w:r>
-              <w:rPr>
-                <w:rFonts w:ascii="Calibri" w:hAnsi="Calibri" w:cs="Calibri"/>
-                <w:sz w:val="20"/>
-                <w:szCs w:val="20"/>
-              </w:rPr>
-              <w:t>isAnonymous: bool,</w:t>
-            </w:r>
-          </w:p>
-          <w:p>
-            <w:pPr>
-              <w:ind w:left="720"/>
-              <w:rPr>
-                <w:rFonts w:ascii="Calibri" w:hAnsi="Calibri" w:cs="Calibri"/>
-                <w:sz w:val="20"/>
-                <w:szCs w:val="20"/>
-              </w:rPr>
-            </w:pPr>
-            <w:r>
-              <w:rPr>
-                <w:rFonts w:ascii="Calibri" w:hAnsi="Calibri" w:cs="Calibri"/>
-                <w:sz w:val="20"/>
-                <w:szCs w:val="20"/>
-              </w:rPr>
-              <w:t>createdAt: string,</w:t>
-            </w:r>
-          </w:p>
-          <w:p>
-            <w:pPr>
-              <w:ind w:left="720"/>
-              <w:rPr>
-                <w:rFonts w:ascii="Calibri" w:hAnsi="Calibri" w:cs="Calibri"/>
-                <w:sz w:val="20"/>
-                <w:szCs w:val="20"/>
-              </w:rPr>
-            </w:pPr>
-            <w:r>
-              <w:rPr>
-                <w:rFonts w:ascii="Calibri" w:hAnsi="Calibri" w:cs="Calibri"/>
-                <w:sz w:val="20"/>
-                <w:szCs w:val="20"/>
-              </w:rPr>
-              <w:t>updatedAt: string</w:t>
+            <w:proofErr w:type="spellStart"/>
+            <w:r>
+              <w:rPr>
+                <w:rFonts w:ascii="Calibri" w:hAnsi="Calibri" w:cs="Calibri"/>
+                <w:sz w:val="20"/>
+                <w:szCs w:val="20"/>
+              </w:rPr>
+              <w:t>viewCount</w:t>
+            </w:r>
+            <w:proofErr w:type="spellEnd"/>
+            <w:r>
+              <w:rPr>
+                <w:rFonts w:ascii="Calibri" w:hAnsi="Calibri" w:cs="Calibri"/>
+                <w:sz w:val="20"/>
+                <w:szCs w:val="20"/>
+              </w:rPr>
+              <w:t>: number,</w:t>
+            </w:r>
+          </w:p>
+          <w:p>
+            <w:pPr>
+              <w:ind w:left="720"/>
+              <w:rPr>
+                <w:rFonts w:ascii="Calibri" w:hAnsi="Calibri" w:cs="Calibri"/>
+                <w:sz w:val="20"/>
+                <w:szCs w:val="20"/>
+              </w:rPr>
+            </w:pPr>
+            <w:proofErr w:type="spellStart"/>
+            <w:r>
+              <w:rPr>
+                <w:rFonts w:ascii="Calibri" w:hAnsi="Calibri" w:cs="Calibri"/>
+                <w:sz w:val="20"/>
+                <w:szCs w:val="20"/>
+              </w:rPr>
+              <w:t>upVotes</w:t>
+            </w:r>
+            <w:proofErr w:type="spellEnd"/>
+            <w:r>
+              <w:rPr>
+                <w:rFonts w:ascii="Calibri" w:hAnsi="Calibri" w:cs="Calibri"/>
+                <w:sz w:val="20"/>
+                <w:szCs w:val="20"/>
+              </w:rPr>
+              <w:t>: number,</w:t>
+            </w:r>
+          </w:p>
+          <w:p>
+            <w:pPr>
+              <w:ind w:left="720"/>
+              <w:rPr>
+                <w:rFonts w:ascii="Calibri" w:hAnsi="Calibri" w:cs="Calibri"/>
+                <w:sz w:val="20"/>
+                <w:szCs w:val="20"/>
+              </w:rPr>
+            </w:pPr>
+            <w:proofErr w:type="spellStart"/>
+            <w:r>
+              <w:rPr>
+                <w:rFonts w:ascii="Calibri" w:hAnsi="Calibri" w:cs="Calibri"/>
+                <w:sz w:val="20"/>
+                <w:szCs w:val="20"/>
+              </w:rPr>
+              <w:t>downVotes</w:t>
+            </w:r>
+            <w:proofErr w:type="spellEnd"/>
+            <w:r>
+              <w:rPr>
+                <w:rFonts w:ascii="Calibri" w:hAnsi="Calibri" w:cs="Calibri"/>
+                <w:sz w:val="20"/>
+                <w:szCs w:val="20"/>
+              </w:rPr>
+              <w:t>: number,</w:t>
+            </w:r>
+          </w:p>
+          <w:p>
+            <w:pPr>
+              <w:ind w:left="720"/>
+              <w:rPr>
+                <w:rFonts w:ascii="Calibri" w:hAnsi="Calibri" w:cs="Calibri"/>
+                <w:sz w:val="20"/>
+                <w:szCs w:val="20"/>
+              </w:rPr>
+            </w:pPr>
+            <w:proofErr w:type="spellStart"/>
+            <w:r>
+              <w:rPr>
+                <w:rFonts w:ascii="Calibri" w:hAnsi="Calibri" w:cs="Calibri"/>
+                <w:sz w:val="20"/>
+                <w:szCs w:val="20"/>
+              </w:rPr>
+              <w:t>isAnonymous</w:t>
+            </w:r>
+            <w:proofErr w:type="spellEnd"/>
+            <w:r>
+              <w:rPr>
+                <w:rFonts w:ascii="Calibri" w:hAnsi="Calibri" w:cs="Calibri"/>
+                <w:sz w:val="20"/>
+                <w:szCs w:val="20"/>
+              </w:rPr>
+              <w:t>: bool,</w:t>
+            </w:r>
+          </w:p>
+          <w:p>
+            <w:pPr>
+              <w:ind w:left="720"/>
+              <w:rPr>
+                <w:rFonts w:ascii="Calibri" w:hAnsi="Calibri" w:cs="Calibri"/>
+                <w:sz w:val="20"/>
+                <w:szCs w:val="20"/>
+              </w:rPr>
+            </w:pPr>
+            <w:proofErr w:type="spellStart"/>
+            <w:r>
+              <w:rPr>
+                <w:rFonts w:ascii="Calibri" w:hAnsi="Calibri" w:cs="Calibri"/>
+                <w:sz w:val="20"/>
+                <w:szCs w:val="20"/>
+              </w:rPr>
+              <w:t>createdAt</w:t>
+            </w:r>
+            <w:proofErr w:type="spellEnd"/>
+            <w:r>
+              <w:rPr>
+                <w:rFonts w:ascii="Calibri" w:hAnsi="Calibri" w:cs="Calibri"/>
+                <w:sz w:val="20"/>
+                <w:szCs w:val="20"/>
+              </w:rPr>
+              <w:t>: string,</w:t>
+            </w:r>
+          </w:p>
+          <w:p>
+            <w:pPr>
+              <w:ind w:left="720"/>
+              <w:rPr>
+                <w:rFonts w:ascii="Calibri" w:hAnsi="Calibri" w:cs="Calibri"/>
+                <w:sz w:val="20"/>
+                <w:szCs w:val="20"/>
+              </w:rPr>
+            </w:pPr>
+            <w:proofErr w:type="spellStart"/>
+            <w:r>
+              <w:rPr>
+                <w:rFonts w:ascii="Calibri" w:hAnsi="Calibri" w:cs="Calibri"/>
+                <w:sz w:val="20"/>
+                <w:szCs w:val="20"/>
+              </w:rPr>
+              <w:t>updatedAt</w:t>
+            </w:r>
+            <w:proofErr w:type="spellEnd"/>
+            <w:r>
+              <w:rPr>
+                <w:rFonts w:ascii="Calibri" w:hAnsi="Calibri" w:cs="Calibri"/>
+                <w:sz w:val="20"/>
+                <w:szCs w:val="20"/>
+              </w:rPr>
+              <w:t>: string</w:t>
             </w:r>
             <w:r>
               <w:rPr>
@@ -1135,7 +1379,25 @@
                 <w:sz w:val="20"/>
                 <w:szCs w:val="20"/>
               </w:rPr>
-              <w:t>/api/questions/</w:t>
+              <w:t>/</w:t>
+            </w:r>
+            <w:proofErr w:type="spellStart"/>
+            <w:r>
+              <w:rPr>
+                <w:rFonts w:ascii="Calibri" w:hAnsi="Calibri" w:cs="Calibri"/>
+                <w:sz w:val="20"/>
+                <w:szCs w:val="20"/>
+              </w:rPr>
+              <w:t>api</w:t>
+            </w:r>
+            <w:proofErr w:type="spellEnd"/>
+            <w:r>
+              <w:rPr>
+                <w:rFonts w:ascii="Calibri" w:hAnsi="Calibri" w:cs="Calibri"/>
+                <w:sz w:val="20"/>
+                <w:szCs w:val="20"/>
+              </w:rPr>
+              <w:t>/questions/</w:t>
             </w:r>
           </w:p>
         </w:tc>
@@ -1205,6 +1467,7 @@
                 <w:szCs w:val="20"/>
               </w:rPr>
             </w:pPr>
+            <w:proofErr w:type="spellStart"/>
             <w:r>
               <w:rPr>
                 <w:rFonts w:ascii="Calibri" w:hAnsi="Calibri" w:cs="Calibri"/>
@@ -1213,6 +1476,7 @@
               </w:rPr>
               <w:t>userId</w:t>
             </w:r>
+            <w:proofErr w:type="spellEnd"/>
             <w:r>
               <w:rPr>
                 <w:rFonts w:ascii="Calibri" w:hAnsi="Calibri" w:cs="Calibri"/>
@@ -1247,13 +1511,23 @@
                 <w:szCs w:val="20"/>
               </w:rPr>
             </w:pPr>
-            <w:r>
-              <w:rPr>
-                <w:rFonts w:ascii="Calibri" w:hAnsi="Calibri" w:cs="Calibri"/>
-                <w:sz w:val="20"/>
-                <w:szCs w:val="20"/>
-              </w:rPr>
-              <w:t xml:space="preserve">courseId: </w:t>
+            <w:proofErr w:type="spellStart"/>
+            <w:r>
+              <w:rPr>
+                <w:rFonts w:ascii="Calibri" w:hAnsi="Calibri" w:cs="Calibri"/>
+                <w:sz w:val="20"/>
+                <w:szCs w:val="20"/>
+              </w:rPr>
+              <w:t>courseId</w:t>
+            </w:r>
+            <w:proofErr w:type="spellEnd"/>
+            <w:r>
+              <w:rPr>
+                <w:rFonts w:ascii="Calibri" w:hAnsi="Calibri" w:cs="Calibri"/>
+                <w:sz w:val="20"/>
+                <w:szCs w:val="20"/>
+              </w:rPr>
+              <w:t xml:space="preserve">: </w:t>
             </w:r>
             <w:r>
               <w:rPr>
@@ -1281,6 +1555,8 @@
                 <w:szCs w:val="20"/>
               </w:rPr>
             </w:pPr>
+            <w:proofErr w:type="spellStart"/>
+            <w:proofErr w:type="gramStart"/>
             <w:r>
               <w:rPr>
                 <w:rFonts w:ascii="Calibri" w:hAnsi="Calibri" w:cs="Calibri"/>
@@ -1297,6 +1573,8 @@
               </w:rPr>
               <w:t>bool</w:t>
             </w:r>
+            <w:proofErr w:type="spellEnd"/>
+            <w:proofErr w:type="gramEnd"/>
           </w:p>
           <w:p>
             <w:pPr>
@@ -1355,13 +1633,23 @@
                 <w:szCs w:val="20"/>
               </w:rPr>
             </w:pPr>
-            <w:r>
-              <w:rPr>
-                <w:rFonts w:ascii="Calibri" w:hAnsi="Calibri" w:cs="Calibri"/>
-                <w:sz w:val="20"/>
-                <w:szCs w:val="20"/>
-              </w:rPr>
-              <w:t xml:space="preserve">questionId: </w:t>
+            <w:proofErr w:type="spellStart"/>
+            <w:r>
+              <w:rPr>
+                <w:rFonts w:ascii="Calibri" w:hAnsi="Calibri" w:cs="Calibri"/>
+                <w:sz w:val="20"/>
+                <w:szCs w:val="20"/>
+              </w:rPr>
+              <w:t>questionId</w:t>
+            </w:r>
+            <w:proofErr w:type="spellEnd"/>
+            <w:r>
+              <w:rPr>
+                <w:rFonts w:ascii="Calibri" w:hAnsi="Calibri" w:cs="Calibri"/>
+                <w:sz w:val="20"/>
+                <w:szCs w:val="20"/>
+              </w:rPr>
+              <w:t xml:space="preserve">: </w:t>
             </w:r>
             <w:r>
               <w:rPr>
@@ -1425,6 +1713,7 @@
                 <w:szCs w:val="20"/>
               </w:rPr>
             </w:pPr>
+            <w:proofErr w:type="spellStart"/>
             <w:r>
               <w:rPr>
                 <w:rFonts w:ascii="Calibri" w:hAnsi="Calibri" w:cs="Calibri"/>
@@ -1433,6 +1722,7 @@
               </w:rPr>
               <w:t>userId</w:t>
             </w:r>
+            <w:proofErr w:type="spellEnd"/>
             <w:r>
               <w:rPr>
                 <w:rFonts w:ascii="Calibri" w:hAnsi="Calibri" w:cs="Calibri"/>
@@ -1467,13 +1757,23 @@
                 <w:szCs w:val="20"/>
               </w:rPr>
             </w:pPr>
-            <w:r>
-              <w:rPr>
-                <w:rFonts w:ascii="Calibri" w:hAnsi="Calibri" w:cs="Calibri"/>
-                <w:sz w:val="20"/>
-                <w:szCs w:val="20"/>
-              </w:rPr>
-              <w:t xml:space="preserve">courseId: </w:t>
+            <w:proofErr w:type="spellStart"/>
+            <w:r>
+              <w:rPr>
+                <w:rFonts w:ascii="Calibri" w:hAnsi="Calibri" w:cs="Calibri"/>
+                <w:sz w:val="20"/>
+                <w:szCs w:val="20"/>
+              </w:rPr>
+              <w:t>courseId</w:t>
+            </w:r>
+            <w:proofErr w:type="spellEnd"/>
+            <w:r>
+              <w:rPr>
+                <w:rFonts w:ascii="Calibri" w:hAnsi="Calibri" w:cs="Calibri"/>
+                <w:sz w:val="20"/>
+                <w:szCs w:val="20"/>
+              </w:rPr>
+              <w:t xml:space="preserve">: </w:t>
             </w:r>
             <w:r>
               <w:rPr>
@@ -1501,103 +1801,163 @@
                 <w:szCs w:val="20"/>
               </w:rPr>
             </w:pPr>
-            <w:r>
-              <w:rPr>
-                <w:rFonts w:ascii="Calibri" w:hAnsi="Calibri" w:cs="Calibri"/>
-                <w:sz w:val="20"/>
-                <w:szCs w:val="20"/>
-              </w:rPr>
-              <w:t>viewCount: number,</w:t>
-            </w:r>
-          </w:p>
-          <w:p>
-            <w:pPr>
-              <w:ind w:left="720"/>
-              <w:rPr>
-                <w:rFonts w:ascii="Calibri" w:hAnsi="Calibri" w:cs="Calibri"/>
-                <w:sz w:val="20"/>
-                <w:szCs w:val="20"/>
-              </w:rPr>
-            </w:pPr>
-            <w:r>
-              <w:rPr>
-                <w:rFonts w:ascii="Calibri" w:hAnsi="Calibri" w:cs="Calibri"/>
-                <w:sz w:val="20"/>
-                <w:szCs w:val="20"/>
-              </w:rPr>
-              <w:t>upVotes: number,</w:t>
-            </w:r>
-          </w:p>
-          <w:p>
-            <w:pPr>
-              <w:ind w:left="720"/>
-              <w:rPr>
-                <w:rFonts w:ascii="Calibri" w:hAnsi="Calibri" w:cs="Calibri"/>
-                <w:sz w:val="20"/>
-                <w:szCs w:val="20"/>
-              </w:rPr>
-            </w:pPr>
-            <w:r>
-              <w:rPr>
-                <w:rFonts w:ascii="Calibri" w:hAnsi="Calibri" w:cs="Calibri"/>
-                <w:sz w:val="20"/>
-                <w:szCs w:val="20"/>
-              </w:rPr>
-              <w:t>downVotes: number,</w:t>
-            </w:r>
-          </w:p>
-          <w:p>
-            <w:pPr>
-              <w:ind w:left="720"/>
-              <w:rPr>
-                <w:rFonts w:ascii="Calibri" w:hAnsi="Calibri" w:cs="Calibri"/>
-                <w:sz w:val="20"/>
-                <w:szCs w:val="20"/>
-              </w:rPr>
-            </w:pPr>
-            <w:r>
-              <w:rPr>
-                <w:rFonts w:ascii="Calibri" w:hAnsi="Calibri" w:cs="Calibri"/>
-                <w:sz w:val="20"/>
-                <w:szCs w:val="20"/>
-              </w:rPr>
-              <w:t>isAnonymous: bool,</w:t>
-            </w:r>
-          </w:p>
-          <w:p>
-            <w:pPr>
-              <w:ind w:left="720"/>
-              <w:rPr>
-                <w:rFonts w:ascii="Calibri" w:hAnsi="Calibri" w:cs="Calibri"/>
-                <w:sz w:val="20"/>
-                <w:szCs w:val="20"/>
-              </w:rPr>
-            </w:pPr>
-            <w:r>
-              <w:rPr>
-                <w:rFonts w:ascii="Calibri" w:hAnsi="Calibri" w:cs="Calibri"/>
-                <w:sz w:val="20"/>
-                <w:szCs w:val="20"/>
-              </w:rPr>
-              <w:t>createdAt: string,</w:t>
-            </w:r>
-          </w:p>
-          <w:p>
-            <w:pPr>
-              <w:ind w:left="720"/>
-              <w:rPr>
-                <w:rFonts w:ascii="Calibri" w:hAnsi="Calibri" w:cs="Calibri"/>
-                <w:sz w:val="20"/>
-                <w:szCs w:val="20"/>
-              </w:rPr>
-            </w:pPr>
-            <w:r>
-              <w:rPr>
-                <w:rFonts w:ascii="Calibri" w:hAnsi="Calibri" w:cs="Calibri"/>
-                <w:sz w:val="20"/>
-                <w:szCs w:val="20"/>
-              </w:rPr>
-              <w:t>updatedAt: string</w:t>
+            <w:proofErr w:type="spellStart"/>
+            <w:r>
+              <w:rPr>
+                <w:rFonts w:ascii="Calibri" w:hAnsi="Calibri" w:cs="Calibri"/>
+                <w:sz w:val="20"/>
+                <w:szCs w:val="20"/>
+              </w:rPr>
+              <w:t>viewCount</w:t>
+            </w:r>
+            <w:proofErr w:type="spellEnd"/>
+            <w:r>
+              <w:rPr>
+                <w:rFonts w:ascii="Calibri" w:hAnsi="Calibri" w:cs="Calibri"/>
+                <w:sz w:val="20"/>
+                <w:szCs w:val="20"/>
+              </w:rPr>
+              <w:t>: number,</w:t>
+            </w:r>
+          </w:p>
+          <w:p>
+            <w:pPr>
+              <w:ind w:left="720"/>
+              <w:rPr>
+                <w:rFonts w:ascii="Calibri" w:hAnsi="Calibri" w:cs="Calibri"/>
+                <w:sz w:val="20"/>
+                <w:szCs w:val="20"/>
+              </w:rPr>
+            </w:pPr>
+            <w:proofErr w:type="spellStart"/>
+            <w:r>
+              <w:rPr>
+                <w:rFonts w:ascii="Calibri" w:hAnsi="Calibri" w:cs="Calibri"/>
+                <w:sz w:val="20"/>
+                <w:szCs w:val="20"/>
+              </w:rPr>
+              <w:t>upVotes</w:t>
+            </w:r>
+            <w:proofErr w:type="spellEnd"/>
+            <w:r>
+              <w:rPr>
+                <w:rFonts w:ascii="Calibri" w:hAnsi="Calibri" w:cs="Calibri"/>
+                <w:sz w:val="20"/>
+                <w:szCs w:val="20"/>
+              </w:rPr>
+              <w:t>: number,</w:t>
+            </w:r>
+          </w:p>
+          <w:p>
+            <w:pPr>
+              <w:ind w:left="720"/>
+              <w:rPr>
+                <w:rFonts w:ascii="Calibri" w:hAnsi="Calibri" w:cs="Calibri"/>
+                <w:sz w:val="20"/>
+                <w:szCs w:val="20"/>
+              </w:rPr>
+            </w:pPr>
+            <w:proofErr w:type="spellStart"/>
+            <w:r>
+              <w:rPr>
+                <w:rFonts w:ascii="Calibri" w:hAnsi="Calibri" w:cs="Calibri"/>
+                <w:sz w:val="20"/>
+                <w:szCs w:val="20"/>
+              </w:rPr>
+              <w:t>downVotes</w:t>
+            </w:r>
+            <w:proofErr w:type="spellEnd"/>
+            <w:r>
+              <w:rPr>
+                <w:rFonts w:ascii="Calibri" w:hAnsi="Calibri" w:cs="Calibri"/>
+                <w:sz w:val="20"/>
+                <w:szCs w:val="20"/>
+              </w:rPr>
+              <w:t>: number,</w:t>
+            </w:r>
+          </w:p>
+          <w:p>
+            <w:pPr>
+              <w:ind w:left="720"/>
+              <w:rPr>
+                <w:rFonts w:ascii="Calibri" w:hAnsi="Calibri" w:cs="Calibri"/>
+                <w:sz w:val="20"/>
+                <w:szCs w:val="20"/>
+              </w:rPr>
+            </w:pPr>
+            <w:proofErr w:type="spellStart"/>
+            <w:r>
+              <w:rPr>
+                <w:rFonts w:ascii="Calibri" w:hAnsi="Calibri" w:cs="Calibri"/>
+                <w:sz w:val="20"/>
+                <w:szCs w:val="20"/>
+              </w:rPr>
+              <w:t>isAnonymous</w:t>
+            </w:r>
+            <w:proofErr w:type="spellEnd"/>
+            <w:r>
+              <w:rPr>
+                <w:rFonts w:ascii="Calibri" w:hAnsi="Calibri" w:cs="Calibri"/>
+                <w:sz w:val="20"/>
+                <w:szCs w:val="20"/>
+              </w:rPr>
+              <w:t>: bool,</w:t>
+            </w:r>
+          </w:p>
+          <w:p>
+            <w:pPr>
+              <w:ind w:left="720"/>
+              <w:rPr>
+                <w:rFonts w:ascii="Calibri" w:hAnsi="Calibri" w:cs="Calibri"/>
+                <w:sz w:val="20"/>
+                <w:szCs w:val="20"/>
+              </w:rPr>
+            </w:pPr>
+            <w:proofErr w:type="spellStart"/>
+            <w:r>
+              <w:rPr>
+                <w:rFonts w:ascii="Calibri" w:hAnsi="Calibri" w:cs="Calibri"/>
+                <w:sz w:val="20"/>
+                <w:szCs w:val="20"/>
+              </w:rPr>
+              <w:t>createdAt</w:t>
+            </w:r>
+            <w:proofErr w:type="spellEnd"/>
+            <w:r>
+              <w:rPr>
+                <w:rFonts w:ascii="Calibri" w:hAnsi="Calibri" w:cs="Calibri"/>
+                <w:sz w:val="20"/>
+                <w:szCs w:val="20"/>
+              </w:rPr>
+              <w:t>: string,</w:t>
+            </w:r>
+          </w:p>
+          <w:p>
+            <w:pPr>
+              <w:ind w:left="720"/>
+              <w:rPr>
+                <w:rFonts w:ascii="Calibri" w:hAnsi="Calibri" w:cs="Calibri"/>
+                <w:sz w:val="20"/>
+                <w:szCs w:val="20"/>
+              </w:rPr>
+            </w:pPr>
+            <w:proofErr w:type="spellStart"/>
+            <w:r>
+              <w:rPr>
+                <w:rFonts w:ascii="Calibri" w:hAnsi="Calibri" w:cs="Calibri"/>
+                <w:sz w:val="20"/>
+                <w:szCs w:val="20"/>
+              </w:rPr>
+              <w:t>updatedAt</w:t>
+            </w:r>
+            <w:proofErr w:type="spellEnd"/>
+            <w:r>
+              <w:rPr>
+                <w:rFonts w:ascii="Calibri" w:hAnsi="Calibri" w:cs="Calibri"/>
+                <w:sz w:val="20"/>
+                <w:szCs w:val="20"/>
+              </w:rPr>
+              <w:t>: string</w:t>
             </w:r>
             <w:r>
               <w:rPr>
@@ -1720,8 +2080,48 @@
                 <w:sz w:val="20"/>
                 <w:szCs w:val="20"/>
               </w:rPr>
-              <w:t>/api/questions/:questionId</w:t>
-            </w:r>
+              <w:t>/</w:t>
+            </w:r>
+            <w:proofErr w:type="spellStart"/>
+            <w:proofErr w:type="gramStart"/>
+            <w:r>
+              <w:rPr>
+                <w:rFonts w:ascii="Calibri" w:hAnsi="Calibri" w:cs="Calibri"/>
+                <w:sz w:val="20"/>
+                <w:szCs w:val="20"/>
+              </w:rPr>
+              <w:t>api</w:t>
+            </w:r>
+            <w:proofErr w:type="spellEnd"/>
+            <w:proofErr w:type="gramEnd"/>
+            <w:r>
+              <w:rPr>
+                <w:rFonts w:ascii="Calibri" w:hAnsi="Calibri" w:cs="Calibri"/>
+                <w:sz w:val="20"/>
+                <w:szCs w:val="20"/>
+              </w:rPr>
+              <w:t>/questions</w:t>
+            </w:r>
+            <w:proofErr w:type="gramStart"/>
+            <w:r>
+              <w:rPr>
+                <w:rFonts w:ascii="Calibri" w:hAnsi="Calibri" w:cs="Calibri"/>
+                <w:sz w:val="20"/>
+                <w:szCs w:val="20"/>
+              </w:rPr>
+              <w:t>/:</w:t>
+            </w:r>
+            <w:proofErr w:type="spellStart"/>
+            <w:r>
+              <w:rPr>
+                <w:rFonts w:ascii="Calibri" w:hAnsi="Calibri" w:cs="Calibri"/>
+                <w:sz w:val="20"/>
+                <w:szCs w:val="20"/>
+              </w:rPr>
+              <w:t>questionId</w:t>
+            </w:r>
+            <w:proofErr w:type="spellEnd"/>
+            <w:proofErr w:type="gramEnd"/>
           </w:p>
         </w:tc>
         <w:tc>
@@ -1790,13 +2190,23 @@
                 <w:szCs w:val="20"/>
               </w:rPr>
             </w:pPr>
-            <w:r>
-              <w:rPr>
-                <w:rFonts w:ascii="Calibri" w:hAnsi="Calibri" w:cs="Calibri"/>
-                <w:sz w:val="20"/>
-                <w:szCs w:val="20"/>
-              </w:rPr>
-              <w:t xml:space="preserve">courseId: </w:t>
+            <w:proofErr w:type="spellStart"/>
+            <w:r>
+              <w:rPr>
+                <w:rFonts w:ascii="Calibri" w:hAnsi="Calibri" w:cs="Calibri"/>
+                <w:sz w:val="20"/>
+                <w:szCs w:val="20"/>
+              </w:rPr>
+              <w:t>courseId</w:t>
+            </w:r>
+            <w:proofErr w:type="spellEnd"/>
+            <w:r>
+              <w:rPr>
+                <w:rFonts w:ascii="Calibri" w:hAnsi="Calibri" w:cs="Calibri"/>
+                <w:sz w:val="20"/>
+                <w:szCs w:val="20"/>
+              </w:rPr>
+              <w:t xml:space="preserve">: </w:t>
             </w:r>
             <w:r>
               <w:rPr>
@@ -1824,6 +2234,8 @@
                 <w:szCs w:val="20"/>
               </w:rPr>
             </w:pPr>
+            <w:proofErr w:type="spellStart"/>
+            <w:proofErr w:type="gramStart"/>
             <w:r>
               <w:rPr>
                 <w:rFonts w:ascii="Calibri" w:hAnsi="Calibri" w:cs="Calibri"/>
@@ -1840,6 +2252,8 @@
               </w:rPr>
               <w:t>bool</w:t>
             </w:r>
+            <w:proofErr w:type="spellEnd"/>
+            <w:proofErr w:type="gramEnd"/>
           </w:p>
           <w:p>
             <w:pPr>
@@ -1898,13 +2312,23 @@
                 <w:szCs w:val="20"/>
               </w:rPr>
             </w:pPr>
-            <w:r>
-              <w:rPr>
-                <w:rFonts w:ascii="Calibri" w:hAnsi="Calibri" w:cs="Calibri"/>
-                <w:sz w:val="20"/>
-                <w:szCs w:val="20"/>
-              </w:rPr>
-              <w:t xml:space="preserve">questionId: </w:t>
+            <w:proofErr w:type="spellStart"/>
+            <w:r>
+              <w:rPr>
+                <w:rFonts w:ascii="Calibri" w:hAnsi="Calibri" w:cs="Calibri"/>
+                <w:sz w:val="20"/>
+                <w:szCs w:val="20"/>
+              </w:rPr>
+              <w:t>questionId</w:t>
+            </w:r>
+            <w:proofErr w:type="spellEnd"/>
+            <w:r>
+              <w:rPr>
+                <w:rFonts w:ascii="Calibri" w:hAnsi="Calibri" w:cs="Calibri"/>
+                <w:sz w:val="20"/>
+                <w:szCs w:val="20"/>
+              </w:rPr>
+              <w:t xml:space="preserve">: </w:t>
             </w:r>
             <w:r>
               <w:rPr>
@@ -1968,13 +2392,23 @@
                 <w:szCs w:val="20"/>
               </w:rPr>
             </w:pPr>
-            <w:r>
-              <w:rPr>
-                <w:rFonts w:ascii="Calibri" w:hAnsi="Calibri" w:cs="Calibri"/>
-                <w:sz w:val="20"/>
-                <w:szCs w:val="20"/>
-              </w:rPr>
-              <w:t xml:space="preserve">courseId: </w:t>
+            <w:proofErr w:type="spellStart"/>
+            <w:r>
+              <w:rPr>
+                <w:rFonts w:ascii="Calibri" w:hAnsi="Calibri" w:cs="Calibri"/>
+                <w:sz w:val="20"/>
+                <w:szCs w:val="20"/>
+              </w:rPr>
+              <w:t>courseId</w:t>
+            </w:r>
+            <w:proofErr w:type="spellEnd"/>
+            <w:r>
+              <w:rPr>
+                <w:rFonts w:ascii="Calibri" w:hAnsi="Calibri" w:cs="Calibri"/>
+                <w:sz w:val="20"/>
+                <w:szCs w:val="20"/>
+              </w:rPr>
+              <w:t xml:space="preserve">: </w:t>
             </w:r>
             <w:r>
               <w:rPr>
@@ -2002,31 +2436,51 @@
                 <w:szCs w:val="20"/>
               </w:rPr>
             </w:pPr>
-            <w:r>
-              <w:rPr>
-                <w:rFonts w:ascii="Calibri" w:hAnsi="Calibri" w:cs="Calibri"/>
-                <w:sz w:val="20"/>
-                <w:szCs w:val="20"/>
-              </w:rPr>
-              <w:t>isAnonymous: bool,</w:t>
-            </w:r>
-          </w:p>
-          <w:p>
-            <w:pPr>
-              <w:ind w:left="720"/>
-              <w:rPr>
-                <w:rFonts w:ascii="Calibri" w:hAnsi="Calibri" w:cs="Calibri"/>
-                <w:sz w:val="20"/>
-                <w:szCs w:val="20"/>
-              </w:rPr>
-            </w:pPr>
-            <w:r>
-              <w:rPr>
-                <w:rFonts w:ascii="Calibri" w:hAnsi="Calibri" w:cs="Calibri"/>
-                <w:sz w:val="20"/>
-                <w:szCs w:val="20"/>
-              </w:rPr>
-              <w:t>updatedAt: string</w:t>
+            <w:proofErr w:type="spellStart"/>
+            <w:r>
+              <w:rPr>
+                <w:rFonts w:ascii="Calibri" w:hAnsi="Calibri" w:cs="Calibri"/>
+                <w:sz w:val="20"/>
+                <w:szCs w:val="20"/>
+              </w:rPr>
+              <w:t>isAnonymous</w:t>
+            </w:r>
+            <w:proofErr w:type="spellEnd"/>
+            <w:r>
+              <w:rPr>
+                <w:rFonts w:ascii="Calibri" w:hAnsi="Calibri" w:cs="Calibri"/>
+                <w:sz w:val="20"/>
+                <w:szCs w:val="20"/>
+              </w:rPr>
+              <w:t>: bool,</w:t>
+            </w:r>
+          </w:p>
+          <w:p>
+            <w:pPr>
+              <w:ind w:left="720"/>
+              <w:rPr>
+                <w:rFonts w:ascii="Calibri" w:hAnsi="Calibri" w:cs="Calibri"/>
+                <w:sz w:val="20"/>
+                <w:szCs w:val="20"/>
+              </w:rPr>
+            </w:pPr>
+            <w:proofErr w:type="spellStart"/>
+            <w:r>
+              <w:rPr>
+                <w:rFonts w:ascii="Calibri" w:hAnsi="Calibri" w:cs="Calibri"/>
+                <w:sz w:val="20"/>
+                <w:szCs w:val="20"/>
+              </w:rPr>
+              <w:t>updatedAt</w:t>
+            </w:r>
+            <w:proofErr w:type="spellEnd"/>
+            <w:r>
+              <w:rPr>
+                <w:rFonts w:ascii="Calibri" w:hAnsi="Calibri" w:cs="Calibri"/>
+                <w:sz w:val="20"/>
+                <w:szCs w:val="20"/>
+              </w:rPr>
+              <w:t>: string</w:t>
             </w:r>
           </w:p>
           <w:p>
@@ -2125,8 +2579,48 @@
                 <w:sz w:val="20"/>
                 <w:szCs w:val="20"/>
               </w:rPr>
-              <w:t>/api/questions/:questionId</w:t>
-            </w:r>
+              <w:t>/</w:t>
+            </w:r>
+            <w:proofErr w:type="spellStart"/>
+            <w:proofErr w:type="gramStart"/>
+            <w:r>
+              <w:rPr>
+                <w:rFonts w:ascii="Calibri" w:hAnsi="Calibri" w:cs="Calibri"/>
+                <w:sz w:val="20"/>
+                <w:szCs w:val="20"/>
+              </w:rPr>
+              <w:t>api</w:t>
+            </w:r>
+            <w:proofErr w:type="spellEnd"/>
+            <w:proofErr w:type="gramEnd"/>
+            <w:r>
+              <w:rPr>
+                <w:rFonts w:ascii="Calibri" w:hAnsi="Calibri" w:cs="Calibri"/>
+                <w:sz w:val="20"/>
+                <w:szCs w:val="20"/>
+              </w:rPr>
+              <w:t>/questions</w:t>
+            </w:r>
+            <w:proofErr w:type="gramStart"/>
+            <w:r>
+              <w:rPr>
+                <w:rFonts w:ascii="Calibri" w:hAnsi="Calibri" w:cs="Calibri"/>
+                <w:sz w:val="20"/>
+                <w:szCs w:val="20"/>
+              </w:rPr>
+              <w:t>/:</w:t>
+            </w:r>
+            <w:proofErr w:type="spellStart"/>
+            <w:r>
+              <w:rPr>
+                <w:rFonts w:ascii="Calibri" w:hAnsi="Calibri" w:cs="Calibri"/>
+                <w:sz w:val="20"/>
+                <w:szCs w:val="20"/>
+              </w:rPr>
+              <w:t>questionId</w:t>
+            </w:r>
+            <w:proofErr w:type="spellEnd"/>
+            <w:proofErr w:type="gramEnd"/>
           </w:p>
         </w:tc>
         <w:tc>
@@ -2479,8 +2973,48 @@
                 <w:sz w:val="20"/>
                 <w:szCs w:val="20"/>
               </w:rPr>
-              <w:t>/api/answers/:answerId</w:t>
-            </w:r>
+              <w:t>/</w:t>
+            </w:r>
+            <w:proofErr w:type="spellStart"/>
+            <w:proofErr w:type="gramStart"/>
+            <w:r>
+              <w:rPr>
+                <w:rFonts w:ascii="Calibri" w:hAnsi="Calibri" w:cs="Calibri"/>
+                <w:sz w:val="20"/>
+                <w:szCs w:val="20"/>
+              </w:rPr>
+              <w:t>api</w:t>
+            </w:r>
+            <w:proofErr w:type="spellEnd"/>
+            <w:proofErr w:type="gramEnd"/>
+            <w:r>
+              <w:rPr>
+                <w:rFonts w:ascii="Calibri" w:hAnsi="Calibri" w:cs="Calibri"/>
+                <w:sz w:val="20"/>
+                <w:szCs w:val="20"/>
+              </w:rPr>
+              <w:t>/answers</w:t>
+            </w:r>
+            <w:proofErr w:type="gramStart"/>
+            <w:r>
+              <w:rPr>
+                <w:rFonts w:ascii="Calibri" w:hAnsi="Calibri" w:cs="Calibri"/>
+                <w:sz w:val="20"/>
+                <w:szCs w:val="20"/>
+              </w:rPr>
+              <w:t>/:</w:t>
+            </w:r>
+            <w:proofErr w:type="spellStart"/>
+            <w:r>
+              <w:rPr>
+                <w:rFonts w:ascii="Calibri" w:hAnsi="Calibri" w:cs="Calibri"/>
+                <w:sz w:val="20"/>
+                <w:szCs w:val="20"/>
+              </w:rPr>
+              <w:t>answerId</w:t>
+            </w:r>
+            <w:proofErr w:type="spellEnd"/>
+            <w:proofErr w:type="gramEnd"/>
           </w:p>
         </w:tc>
         <w:tc>
@@ -2535,31 +3069,51 @@
                 <w:szCs w:val="20"/>
               </w:rPr>
             </w:pPr>
-            <w:r>
-              <w:rPr>
-                <w:rFonts w:ascii="Calibri" w:hAnsi="Calibri" w:cs="Calibri"/>
-                <w:sz w:val="20"/>
-                <w:szCs w:val="20"/>
-              </w:rPr>
-              <w:t>answerId: number,</w:t>
-            </w:r>
-          </w:p>
-          <w:p>
-            <w:pPr>
-              <w:ind w:left="720"/>
-              <w:rPr>
-                <w:rFonts w:ascii="Calibri" w:hAnsi="Calibri" w:cs="Calibri"/>
-                <w:sz w:val="20"/>
-                <w:szCs w:val="20"/>
-              </w:rPr>
-            </w:pPr>
-            <w:r>
-              <w:rPr>
-                <w:rFonts w:ascii="Calibri" w:hAnsi="Calibri" w:cs="Calibri"/>
-                <w:sz w:val="20"/>
-                <w:szCs w:val="20"/>
-              </w:rPr>
-              <w:t>questionId: number,</w:t>
+            <w:proofErr w:type="spellStart"/>
+            <w:r>
+              <w:rPr>
+                <w:rFonts w:ascii="Calibri" w:hAnsi="Calibri" w:cs="Calibri"/>
+                <w:sz w:val="20"/>
+                <w:szCs w:val="20"/>
+              </w:rPr>
+              <w:t>answerId</w:t>
+            </w:r>
+            <w:proofErr w:type="spellEnd"/>
+            <w:r>
+              <w:rPr>
+                <w:rFonts w:ascii="Calibri" w:hAnsi="Calibri" w:cs="Calibri"/>
+                <w:sz w:val="20"/>
+                <w:szCs w:val="20"/>
+              </w:rPr>
+              <w:t>: number,</w:t>
+            </w:r>
+          </w:p>
+          <w:p>
+            <w:pPr>
+              <w:ind w:left="720"/>
+              <w:rPr>
+                <w:rFonts w:ascii="Calibri" w:hAnsi="Calibri" w:cs="Calibri"/>
+                <w:sz w:val="20"/>
+                <w:szCs w:val="20"/>
+              </w:rPr>
+            </w:pPr>
+            <w:proofErr w:type="spellStart"/>
+            <w:r>
+              <w:rPr>
+                <w:rFonts w:ascii="Calibri" w:hAnsi="Calibri" w:cs="Calibri"/>
+                <w:sz w:val="20"/>
+                <w:szCs w:val="20"/>
+              </w:rPr>
+              <w:t>questionId</w:t>
+            </w:r>
+            <w:proofErr w:type="spellEnd"/>
+            <w:r>
+              <w:rPr>
+                <w:rFonts w:ascii="Calibri" w:hAnsi="Calibri" w:cs="Calibri"/>
+                <w:sz w:val="20"/>
+                <w:szCs w:val="20"/>
+              </w:rPr>
+              <w:t>: number,</w:t>
             </w:r>
           </w:p>
           <w:p>
@@ -2589,6 +3143,7 @@
                 <w:szCs w:val="20"/>
               </w:rPr>
             </w:pPr>
+            <w:proofErr w:type="spellStart"/>
             <w:r>
               <w:rPr>
                 <w:rFonts w:ascii="Calibri" w:hAnsi="Calibri" w:cs="Calibri"/>
@@ -2597,6 +3152,7 @@
               </w:rPr>
               <w:t>is_accepted</w:t>
             </w:r>
+            <w:proofErr w:type="spellEnd"/>
             <w:r>
               <w:rPr>
                 <w:rFonts w:ascii="Calibri" w:hAnsi="Calibri" w:cs="Calibri"/>
@@ -2631,6 +3187,7 @@
                 <w:szCs w:val="20"/>
               </w:rPr>
             </w:pPr>
+            <w:proofErr w:type="spellStart"/>
             <w:r>
               <w:rPr>
                 <w:rFonts w:ascii="Calibri" w:hAnsi="Calibri" w:cs="Calibri"/>
@@ -2639,6 +3196,7 @@
               </w:rPr>
               <w:t>isAnonymous</w:t>
             </w:r>
+            <w:proofErr w:type="spellEnd"/>
             <w:r>
               <w:rPr>
                 <w:rFonts w:ascii="Calibri" w:hAnsi="Calibri" w:cs="Calibri"/>
@@ -2691,6 +3249,7 @@
                 <w:szCs w:val="20"/>
               </w:rPr>
             </w:pPr>
+            <w:proofErr w:type="spellStart"/>
             <w:r>
               <w:rPr>
                 <w:rFonts w:ascii="Calibri" w:hAnsi="Calibri" w:cs="Calibri"/>
@@ -2699,6 +3258,7 @@
               </w:rPr>
               <w:t>firstname</w:t>
             </w:r>
+            <w:proofErr w:type="spellEnd"/>
             <w:r>
               <w:rPr>
                 <w:rFonts w:ascii="Calibri" w:hAnsi="Calibri" w:cs="Calibri"/>
@@ -2733,6 +3293,7 @@
                 <w:szCs w:val="20"/>
               </w:rPr>
             </w:pPr>
+            <w:proofErr w:type="spellStart"/>
             <w:r>
               <w:rPr>
                 <w:rFonts w:ascii="Calibri" w:hAnsi="Calibri" w:cs="Calibri"/>
@@ -2741,6 +3302,7 @@
               </w:rPr>
               <w:t>lastname</w:t>
             </w:r>
+            <w:proofErr w:type="spellEnd"/>
             <w:r>
               <w:rPr>
                 <w:rFonts w:ascii="Calibri" w:hAnsi="Calibri" w:cs="Calibri"/>
@@ -2759,6 +3321,7 @@
                 <w:szCs w:val="20"/>
               </w:rPr>
             </w:pPr>
+            <w:proofErr w:type="spellStart"/>
             <w:r>
               <w:rPr>
                 <w:rFonts w:ascii="Calibri" w:hAnsi="Calibri" w:cs="Calibri"/>
@@ -2767,6 +3330,7 @@
               </w:rPr>
               <w:t>created_ai</w:t>
             </w:r>
+            <w:proofErr w:type="spellEnd"/>
             <w:r>
               <w:rPr>
                 <w:rFonts w:ascii="Calibri" w:hAnsi="Calibri" w:cs="Calibri"/>
@@ -2793,13 +3357,23 @@
                 <w:szCs w:val="20"/>
               </w:rPr>
             </w:pPr>
-            <w:r>
-              <w:rPr>
-                <w:rFonts w:ascii="Calibri" w:hAnsi="Calibri" w:cs="Calibri"/>
-                <w:sz w:val="20"/>
-                <w:szCs w:val="20"/>
-              </w:rPr>
-              <w:t>updated_at: string,</w:t>
+            <w:proofErr w:type="spellStart"/>
+            <w:r>
+              <w:rPr>
+                <w:rFonts w:ascii="Calibri" w:hAnsi="Calibri" w:cs="Calibri"/>
+                <w:sz w:val="20"/>
+                <w:szCs w:val="20"/>
+              </w:rPr>
+              <w:t>updated_at</w:t>
+            </w:r>
+            <w:proofErr w:type="spellEnd"/>
+            <w:r>
+              <w:rPr>
+                <w:rFonts w:ascii="Calibri" w:hAnsi="Calibri" w:cs="Calibri"/>
+                <w:sz w:val="20"/>
+                <w:szCs w:val="20"/>
+              </w:rPr>
+              <w:t>: string,</w:t>
             </w:r>
           </w:p>
           <w:p>
@@ -2829,13 +3403,23 @@
                 <w:szCs w:val="20"/>
               </w:rPr>
             </w:pPr>
-            <w:r>
-              <w:rPr>
-                <w:rFonts w:ascii="Calibri" w:hAnsi="Calibri" w:cs="Calibri"/>
-                <w:sz w:val="20"/>
-                <w:szCs w:val="20"/>
-              </w:rPr>
-              <w:t>downVotes: number</w:t>
+            <w:proofErr w:type="spellStart"/>
+            <w:r>
+              <w:rPr>
+                <w:rFonts w:ascii="Calibri" w:hAnsi="Calibri" w:cs="Calibri"/>
+                <w:sz w:val="20"/>
+                <w:szCs w:val="20"/>
+              </w:rPr>
+              <w:t>downVotes</w:t>
+            </w:r>
+            <w:proofErr w:type="spellEnd"/>
+            <w:r>
+              <w:rPr>
+                <w:rFonts w:ascii="Calibri" w:hAnsi="Calibri" w:cs="Calibri"/>
+                <w:sz w:val="20"/>
+                <w:szCs w:val="20"/>
+              </w:rPr>
+              <w:t>: number</w:t>
             </w:r>
           </w:p>
           <w:p>
@@ -2940,7 +3524,25 @@
                 <w:sz w:val="20"/>
                 <w:szCs w:val="20"/>
               </w:rPr>
-              <w:t>/api/</w:t>
+              <w:t>/</w:t>
+            </w:r>
+            <w:proofErr w:type="spellStart"/>
+            <w:r>
+              <w:rPr>
+                <w:rFonts w:ascii="Calibri" w:hAnsi="Calibri" w:cs="Calibri"/>
+                <w:sz w:val="20"/>
+                <w:szCs w:val="20"/>
+              </w:rPr>
+              <w:t>api</w:t>
+            </w:r>
+            <w:proofErr w:type="spellEnd"/>
+            <w:r>
+              <w:rPr>
+                <w:rFonts w:ascii="Calibri" w:hAnsi="Calibri" w:cs="Calibri"/>
+                <w:sz w:val="20"/>
+                <w:szCs w:val="20"/>
+              </w:rPr>
+              <w:t>/</w:t>
             </w:r>
             <w:r>
               <w:rPr>
@@ -3008,24 +3610,35 @@
                 <w:szCs w:val="20"/>
               </w:rPr>
             </w:pPr>
-            <w:r>
-              <w:rPr>
-                <w:rFonts w:ascii="Calibri" w:hAnsi="Calibri" w:cs="Calibri"/>
-                <w:sz w:val="20"/>
-                <w:szCs w:val="20"/>
-              </w:rPr>
-              <w:t>questionId: string,</w:t>
-            </w:r>
-          </w:p>
-          <w:p>
-            <w:pPr>
-              <w:ind w:left="720"/>
-              <w:rPr>
-                <w:rFonts w:ascii="Calibri" w:hAnsi="Calibri" w:cs="Calibri"/>
-                <w:sz w:val="20"/>
-                <w:szCs w:val="20"/>
-              </w:rPr>
-            </w:pPr>
+            <w:proofErr w:type="spellStart"/>
+            <w:r>
+              <w:rPr>
+                <w:rFonts w:ascii="Calibri" w:hAnsi="Calibri" w:cs="Calibri"/>
+                <w:sz w:val="20"/>
+                <w:szCs w:val="20"/>
+              </w:rPr>
+              <w:t>questionId</w:t>
+            </w:r>
+            <w:proofErr w:type="spellEnd"/>
+            <w:r>
+              <w:rPr>
+                <w:rFonts w:ascii="Calibri" w:hAnsi="Calibri" w:cs="Calibri"/>
+                <w:sz w:val="20"/>
+                <w:szCs w:val="20"/>
+              </w:rPr>
+              <w:t>: string,</w:t>
+            </w:r>
+          </w:p>
+          <w:p>
+            <w:pPr>
+              <w:ind w:left="720"/>
+              <w:rPr>
+                <w:rFonts w:ascii="Calibri" w:hAnsi="Calibri" w:cs="Calibri"/>
+                <w:sz w:val="20"/>
+                <w:szCs w:val="20"/>
+              </w:rPr>
+            </w:pPr>
+            <w:proofErr w:type="spellStart"/>
             <w:r>
               <w:rPr>
                 <w:rFonts w:ascii="Calibri" w:hAnsi="Calibri" w:cs="Calibri"/>
@@ -3034,6 +3647,7 @@
               </w:rPr>
               <w:t>userId</w:t>
             </w:r>
+            <w:proofErr w:type="spellEnd"/>
             <w:r>
               <w:rPr>
                 <w:rFonts w:ascii="Calibri" w:hAnsi="Calibri" w:cs="Calibri"/>
@@ -3052,6 +3666,8 @@
                 <w:szCs w:val="20"/>
               </w:rPr>
             </w:pPr>
+            <w:proofErr w:type="spellStart"/>
+            <w:proofErr w:type="gramStart"/>
             <w:r>
               <w:rPr>
                 <w:rFonts w:ascii="Calibri" w:hAnsi="Calibri" w:cs="Calibri"/>
@@ -3060,6 +3676,8 @@
               </w:rPr>
               <w:t>isAnonymous:bool</w:t>
             </w:r>
+            <w:proofErr w:type="spellEnd"/>
+            <w:proofErr w:type="gramEnd"/>
           </w:p>
           <w:p>
             <w:pPr>
@@ -3118,31 +3736,51 @@
                 <w:szCs w:val="20"/>
               </w:rPr>
             </w:pPr>
-            <w:r>
-              <w:rPr>
-                <w:rFonts w:ascii="Calibri" w:hAnsi="Calibri" w:cs="Calibri"/>
-                <w:sz w:val="20"/>
-                <w:szCs w:val="20"/>
-              </w:rPr>
-              <w:t>answerId: number,</w:t>
-            </w:r>
-          </w:p>
-          <w:p>
-            <w:pPr>
-              <w:ind w:left="720"/>
-              <w:rPr>
-                <w:rFonts w:ascii="Calibri" w:hAnsi="Calibri" w:cs="Calibri"/>
-                <w:sz w:val="20"/>
-                <w:szCs w:val="20"/>
-              </w:rPr>
-            </w:pPr>
-            <w:r>
-              <w:rPr>
-                <w:rFonts w:ascii="Calibri" w:hAnsi="Calibri" w:cs="Calibri"/>
-                <w:sz w:val="20"/>
-                <w:szCs w:val="20"/>
-              </w:rPr>
-              <w:t>questionId: number,</w:t>
+            <w:proofErr w:type="spellStart"/>
+            <w:r>
+              <w:rPr>
+                <w:rFonts w:ascii="Calibri" w:hAnsi="Calibri" w:cs="Calibri"/>
+                <w:sz w:val="20"/>
+                <w:szCs w:val="20"/>
+              </w:rPr>
+              <w:t>answerId</w:t>
+            </w:r>
+            <w:proofErr w:type="spellEnd"/>
+            <w:r>
+              <w:rPr>
+                <w:rFonts w:ascii="Calibri" w:hAnsi="Calibri" w:cs="Calibri"/>
+                <w:sz w:val="20"/>
+                <w:szCs w:val="20"/>
+              </w:rPr>
+              <w:t>: number,</w:t>
+            </w:r>
+          </w:p>
+          <w:p>
+            <w:pPr>
+              <w:ind w:left="720"/>
+              <w:rPr>
+                <w:rFonts w:ascii="Calibri" w:hAnsi="Calibri" w:cs="Calibri"/>
+                <w:sz w:val="20"/>
+                <w:szCs w:val="20"/>
+              </w:rPr>
+            </w:pPr>
+            <w:proofErr w:type="spellStart"/>
+            <w:r>
+              <w:rPr>
+                <w:rFonts w:ascii="Calibri" w:hAnsi="Calibri" w:cs="Calibri"/>
+                <w:sz w:val="20"/>
+                <w:szCs w:val="20"/>
+              </w:rPr>
+              <w:t>questionId</w:t>
+            </w:r>
+            <w:proofErr w:type="spellEnd"/>
+            <w:r>
+              <w:rPr>
+                <w:rFonts w:ascii="Calibri" w:hAnsi="Calibri" w:cs="Calibri"/>
+                <w:sz w:val="20"/>
+                <w:szCs w:val="20"/>
+              </w:rPr>
+              <w:t>: number,</w:t>
             </w:r>
           </w:p>
           <w:p>
@@ -3172,6 +3810,7 @@
                 <w:szCs w:val="20"/>
               </w:rPr>
             </w:pPr>
+            <w:proofErr w:type="spellStart"/>
             <w:r>
               <w:rPr>
                 <w:rFonts w:ascii="Calibri" w:hAnsi="Calibri" w:cs="Calibri"/>
@@ -3180,6 +3819,7 @@
               </w:rPr>
               <w:t>is_accepted</w:t>
             </w:r>
+            <w:proofErr w:type="spellEnd"/>
             <w:r>
               <w:rPr>
                 <w:rFonts w:ascii="Calibri" w:hAnsi="Calibri" w:cs="Calibri"/>
@@ -3214,6 +3854,7 @@
                 <w:szCs w:val="20"/>
               </w:rPr>
             </w:pPr>
+            <w:proofErr w:type="spellStart"/>
             <w:r>
               <w:rPr>
                 <w:rFonts w:ascii="Calibri" w:hAnsi="Calibri" w:cs="Calibri"/>
@@ -3222,6 +3863,7 @@
               </w:rPr>
               <w:t>isAnonymous</w:t>
             </w:r>
+            <w:proofErr w:type="spellEnd"/>
             <w:r>
               <w:rPr>
                 <w:rFonts w:ascii="Calibri" w:hAnsi="Calibri" w:cs="Calibri"/>
@@ -3274,6 +3916,7 @@
                 <w:szCs w:val="20"/>
               </w:rPr>
             </w:pPr>
+            <w:proofErr w:type="spellStart"/>
             <w:r>
               <w:rPr>
                 <w:rFonts w:ascii="Calibri" w:hAnsi="Calibri" w:cs="Calibri"/>
@@ -3282,6 +3925,7 @@
               </w:rPr>
               <w:t>firstname</w:t>
             </w:r>
+            <w:proofErr w:type="spellEnd"/>
             <w:r>
               <w:rPr>
                 <w:rFonts w:ascii="Calibri" w:hAnsi="Calibri" w:cs="Calibri"/>
@@ -3316,6 +3960,7 @@
                 <w:szCs w:val="20"/>
               </w:rPr>
             </w:pPr>
+            <w:proofErr w:type="spellStart"/>
             <w:r>
               <w:rPr>
                 <w:rFonts w:ascii="Calibri" w:hAnsi="Calibri" w:cs="Calibri"/>
@@ -3324,6 +3969,7 @@
               </w:rPr>
               <w:t>lastname</w:t>
             </w:r>
+            <w:proofErr w:type="spellEnd"/>
             <w:r>
               <w:rPr>
                 <w:rFonts w:ascii="Calibri" w:hAnsi="Calibri" w:cs="Calibri"/>
@@ -3342,6 +3988,7 @@
                 <w:szCs w:val="20"/>
               </w:rPr>
             </w:pPr>
+            <w:proofErr w:type="spellStart"/>
             <w:r>
               <w:rPr>
                 <w:rFonts w:ascii="Calibri" w:hAnsi="Calibri" w:cs="Calibri"/>
@@ -3350,6 +3997,7 @@
               </w:rPr>
               <w:t>created_ai</w:t>
             </w:r>
+            <w:proofErr w:type="spellEnd"/>
             <w:r>
               <w:rPr>
                 <w:rFonts w:ascii="Calibri" w:hAnsi="Calibri" w:cs="Calibri"/>
@@ -3376,13 +4024,23 @@
                 <w:szCs w:val="20"/>
               </w:rPr>
             </w:pPr>
-            <w:r>
-              <w:rPr>
-                <w:rFonts w:ascii="Calibri" w:hAnsi="Calibri" w:cs="Calibri"/>
-                <w:sz w:val="20"/>
-                <w:szCs w:val="20"/>
-              </w:rPr>
-              <w:t>updated_at: string,</w:t>
+            <w:proofErr w:type="spellStart"/>
+            <w:r>
+              <w:rPr>
+                <w:rFonts w:ascii="Calibri" w:hAnsi="Calibri" w:cs="Calibri"/>
+                <w:sz w:val="20"/>
+                <w:szCs w:val="20"/>
+              </w:rPr>
+              <w:t>updated_at</w:t>
+            </w:r>
+            <w:proofErr w:type="spellEnd"/>
+            <w:r>
+              <w:rPr>
+                <w:rFonts w:ascii="Calibri" w:hAnsi="Calibri" w:cs="Calibri"/>
+                <w:sz w:val="20"/>
+                <w:szCs w:val="20"/>
+              </w:rPr>
+              <w:t>: string,</w:t>
             </w:r>
           </w:p>
           <w:p>
@@ -3412,13 +4070,23 @@
                 <w:szCs w:val="20"/>
               </w:rPr>
             </w:pPr>
-            <w:r>
-              <w:rPr>
-                <w:rFonts w:ascii="Calibri" w:hAnsi="Calibri" w:cs="Calibri"/>
-                <w:sz w:val="20"/>
-                <w:szCs w:val="20"/>
-              </w:rPr>
-              <w:t>downVotes: number</w:t>
+            <w:proofErr w:type="spellStart"/>
+            <w:r>
+              <w:rPr>
+                <w:rFonts w:ascii="Calibri" w:hAnsi="Calibri" w:cs="Calibri"/>
+                <w:sz w:val="20"/>
+                <w:szCs w:val="20"/>
+              </w:rPr>
+              <w:t>downVotes</w:t>
+            </w:r>
+            <w:proofErr w:type="spellEnd"/>
+            <w:r>
+              <w:rPr>
+                <w:rFonts w:ascii="Calibri" w:hAnsi="Calibri" w:cs="Calibri"/>
+                <w:sz w:val="20"/>
+                <w:szCs w:val="20"/>
+              </w:rPr>
+              <w:t>: number</w:t>
             </w:r>
           </w:p>
           <w:p>
@@ -3523,16 +4191,56 @@
                 <w:sz w:val="20"/>
                 <w:szCs w:val="20"/>
               </w:rPr>
-              <w:t>/api/</w:t>
-            </w:r>
-            <w:r>
-              <w:rPr>
-                <w:rFonts w:ascii="Calibri" w:hAnsi="Calibri" w:cs="Calibri"/>
-                <w:sz w:val="20"/>
-                <w:szCs w:val="20"/>
-              </w:rPr>
-              <w:t>answers/:answerId</w:t>
-            </w:r>
+              <w:t>/</w:t>
+            </w:r>
+            <w:proofErr w:type="spellStart"/>
+            <w:proofErr w:type="gramStart"/>
+            <w:r>
+              <w:rPr>
+                <w:rFonts w:ascii="Calibri" w:hAnsi="Calibri" w:cs="Calibri"/>
+                <w:sz w:val="20"/>
+                <w:szCs w:val="20"/>
+              </w:rPr>
+              <w:t>api</w:t>
+            </w:r>
+            <w:proofErr w:type="spellEnd"/>
+            <w:proofErr w:type="gramEnd"/>
+            <w:r>
+              <w:rPr>
+                <w:rFonts w:ascii="Calibri" w:hAnsi="Calibri" w:cs="Calibri"/>
+                <w:sz w:val="20"/>
+                <w:szCs w:val="20"/>
+              </w:rPr>
+              <w:t>/</w:t>
+            </w:r>
+            <w:r>
+              <w:rPr>
+                <w:rFonts w:ascii="Calibri" w:hAnsi="Calibri" w:cs="Calibri"/>
+                <w:sz w:val="20"/>
+                <w:szCs w:val="20"/>
+              </w:rPr>
+              <w:t>answers</w:t>
+            </w:r>
+            <w:proofErr w:type="gramStart"/>
+            <w:r>
+              <w:rPr>
+                <w:rFonts w:ascii="Calibri" w:hAnsi="Calibri" w:cs="Calibri"/>
+                <w:sz w:val="20"/>
+                <w:szCs w:val="20"/>
+              </w:rPr>
+              <w:t>/:</w:t>
+            </w:r>
+            <w:proofErr w:type="spellStart"/>
+            <w:r>
+              <w:rPr>
+                <w:rFonts w:ascii="Calibri" w:hAnsi="Calibri" w:cs="Calibri"/>
+                <w:sz w:val="20"/>
+                <w:szCs w:val="20"/>
+              </w:rPr>
+              <w:t>answerId</w:t>
+            </w:r>
+            <w:proofErr w:type="spellEnd"/>
+            <w:proofErr w:type="gramEnd"/>
           </w:p>
         </w:tc>
         <w:tc>
@@ -3583,6 +4291,8 @@
                 <w:szCs w:val="20"/>
               </w:rPr>
             </w:pPr>
+            <w:proofErr w:type="spellStart"/>
+            <w:proofErr w:type="gramStart"/>
             <w:r>
               <w:rPr>
                 <w:rFonts w:ascii="Calibri" w:hAnsi="Calibri" w:cs="Calibri"/>
@@ -3591,6 +4301,8 @@
               </w:rPr>
               <w:t>isAnonymous:bool</w:t>
             </w:r>
+            <w:proofErr w:type="spellEnd"/>
+            <w:proofErr w:type="gramEnd"/>
           </w:p>
           <w:p>
             <w:pPr>
@@ -3649,13 +4361,23 @@
                 <w:szCs w:val="20"/>
               </w:rPr>
             </w:pPr>
-            <w:r>
-              <w:rPr>
-                <w:rFonts w:ascii="Calibri" w:hAnsi="Calibri" w:cs="Calibri"/>
-                <w:sz w:val="20"/>
-                <w:szCs w:val="20"/>
-              </w:rPr>
-              <w:t>answerId: string,</w:t>
+            <w:proofErr w:type="spellStart"/>
+            <w:r>
+              <w:rPr>
+                <w:rFonts w:ascii="Calibri" w:hAnsi="Calibri" w:cs="Calibri"/>
+                <w:sz w:val="20"/>
+                <w:szCs w:val="20"/>
+              </w:rPr>
+              <w:t>answerId</w:t>
+            </w:r>
+            <w:proofErr w:type="spellEnd"/>
+            <w:r>
+              <w:rPr>
+                <w:rFonts w:ascii="Calibri" w:hAnsi="Calibri" w:cs="Calibri"/>
+                <w:sz w:val="20"/>
+                <w:szCs w:val="20"/>
+              </w:rPr>
+              <w:t>: string,</w:t>
             </w:r>
           </w:p>
           <w:p>
@@ -3685,13 +4407,23 @@
                 <w:szCs w:val="20"/>
               </w:rPr>
             </w:pPr>
-            <w:r>
-              <w:rPr>
-                <w:rFonts w:ascii="Calibri" w:hAnsi="Calibri" w:cs="Calibri"/>
-                <w:sz w:val="20"/>
-                <w:szCs w:val="20"/>
-              </w:rPr>
-              <w:t xml:space="preserve">isAnonymous: </w:t>
+            <w:proofErr w:type="spellStart"/>
+            <w:r>
+              <w:rPr>
+                <w:rFonts w:ascii="Calibri" w:hAnsi="Calibri" w:cs="Calibri"/>
+                <w:sz w:val="20"/>
+                <w:szCs w:val="20"/>
+              </w:rPr>
+              <w:t>isAnonymous</w:t>
+            </w:r>
+            <w:proofErr w:type="spellEnd"/>
+            <w:r>
+              <w:rPr>
+                <w:rFonts w:ascii="Calibri" w:hAnsi="Calibri" w:cs="Calibri"/>
+                <w:sz w:val="20"/>
+                <w:szCs w:val="20"/>
+              </w:rPr>
+              <w:t xml:space="preserve">: </w:t>
             </w:r>
             <w:r>
               <w:rPr>
@@ -3719,6 +4451,7 @@
                 <w:szCs w:val="20"/>
               </w:rPr>
             </w:pPr>
+            <w:proofErr w:type="spellStart"/>
             <w:r>
               <w:rPr>
                 <w:rFonts w:ascii="Calibri" w:hAnsi="Calibri" w:cs="Calibri"/>
@@ -3727,6 +4460,7 @@
               </w:rPr>
               <w:t>updated_at</w:t>
             </w:r>
+            <w:proofErr w:type="spellEnd"/>
             <w:r>
               <w:rPr>
                 <w:rFonts w:ascii="Calibri" w:hAnsi="Calibri" w:cs="Calibri"/>
@@ -3839,16 +4573,56 @@
                 <w:sz w:val="20"/>
                 <w:szCs w:val="20"/>
               </w:rPr>
-              <w:t>/api/</w:t>
-            </w:r>
-            <w:r>
-              <w:rPr>
-                <w:rFonts w:ascii="Calibri" w:hAnsi="Calibri" w:cs="Calibri"/>
-                <w:sz w:val="20"/>
-                <w:szCs w:val="20"/>
-              </w:rPr>
-              <w:t>answers/:answerId</w:t>
-            </w:r>
+              <w:t>/</w:t>
+            </w:r>
+            <w:proofErr w:type="spellStart"/>
+            <w:proofErr w:type="gramStart"/>
+            <w:r>
+              <w:rPr>
+                <w:rFonts w:ascii="Calibri" w:hAnsi="Calibri" w:cs="Calibri"/>
+                <w:sz w:val="20"/>
+                <w:szCs w:val="20"/>
+              </w:rPr>
+              <w:t>api</w:t>
+            </w:r>
+            <w:proofErr w:type="spellEnd"/>
+            <w:proofErr w:type="gramEnd"/>
+            <w:r>
+              <w:rPr>
+                <w:rFonts w:ascii="Calibri" w:hAnsi="Calibri" w:cs="Calibri"/>
+                <w:sz w:val="20"/>
+                <w:szCs w:val="20"/>
+              </w:rPr>
+              <w:t>/</w:t>
+            </w:r>
+            <w:r>
+              <w:rPr>
+                <w:rFonts w:ascii="Calibri" w:hAnsi="Calibri" w:cs="Calibri"/>
+                <w:sz w:val="20"/>
+                <w:szCs w:val="20"/>
+              </w:rPr>
+              <w:t>answers</w:t>
+            </w:r>
+            <w:proofErr w:type="gramStart"/>
+            <w:r>
+              <w:rPr>
+                <w:rFonts w:ascii="Calibri" w:hAnsi="Calibri" w:cs="Calibri"/>
+                <w:sz w:val="20"/>
+                <w:szCs w:val="20"/>
+              </w:rPr>
+              <w:t>/:</w:t>
+            </w:r>
+            <w:proofErr w:type="spellStart"/>
+            <w:r>
+              <w:rPr>
+                <w:rFonts w:ascii="Calibri" w:hAnsi="Calibri" w:cs="Calibri"/>
+                <w:sz w:val="20"/>
+                <w:szCs w:val="20"/>
+              </w:rPr>
+              <w:t>answerId</w:t>
+            </w:r>
+            <w:proofErr w:type="spellEnd"/>
+            <w:proofErr w:type="gramEnd"/>
           </w:p>
         </w:tc>
         <w:tc>
@@ -4092,15 +4866,7 @@
                 <w:sz w:val="20"/>
                 <w:szCs w:val="20"/>
               </w:rPr>
-              <w:t xml:space="preserve">Generate an AI </w:t>
-            </w:r>
-            <w:r>
-              <w:rPr>
-                <w:rFonts w:ascii="Calibri" w:hAnsi="Calibri" w:cs="Calibri"/>
-                <w:sz w:val="20"/>
-                <w:szCs w:val="20"/>
-              </w:rPr>
-              <w:t>comment to an answer</w:t>
+              <w:t>Generate an AI comment to an answer</w:t>
             </w:r>
           </w:p>
         </w:tc>
@@ -4144,15 +4910,25 @@
                 <w:sz w:val="20"/>
                 <w:szCs w:val="20"/>
               </w:rPr>
-              <w:t>/api/</w:t>
-            </w:r>
-            <w:r>
-              <w:rPr>
-                <w:rFonts w:ascii="Calibri" w:hAnsi="Calibri" w:cs="Calibri"/>
-                <w:sz w:val="20"/>
-                <w:szCs w:val="20"/>
-              </w:rPr>
-              <w:t>comments/generate-ai-comment</w:t>
+              <w:t>/</w:t>
+            </w:r>
+            <w:proofErr w:type="spellStart"/>
+            <w:r>
+              <w:rPr>
+                <w:rFonts w:ascii="Calibri" w:hAnsi="Calibri" w:cs="Calibri"/>
+                <w:sz w:val="20"/>
+                <w:szCs w:val="20"/>
+              </w:rPr>
+              <w:t>api</w:t>
+            </w:r>
+            <w:proofErr w:type="spellEnd"/>
+            <w:r>
+              <w:rPr>
+                <w:rFonts w:ascii="Calibri" w:hAnsi="Calibri" w:cs="Calibri"/>
+                <w:sz w:val="20"/>
+                <w:szCs w:val="20"/>
+              </w:rPr>
+              <w:t>/comments/generate-ai-comment</w:t>
             </w:r>
           </w:p>
         </w:tc>
@@ -4212,22 +4988,16 @@
                 <w:szCs w:val="20"/>
               </w:rPr>
             </w:pPr>
-            <w:r>
-              <w:rPr>
-                <w:rFonts w:ascii="Calibri" w:hAnsi="Calibri" w:cs="Calibri"/>
-                <w:sz w:val="20"/>
-                <w:szCs w:val="20"/>
-              </w:rPr>
-              <w:t>answer</w:t>
-            </w:r>
-            <w:r>
-              <w:rPr>
-                <w:rFonts w:ascii="Calibri" w:hAnsi="Calibri" w:cs="Calibri"/>
-                <w:sz w:val="20"/>
-                <w:szCs w:val="20"/>
-              </w:rPr>
-              <w:t>_id</w:t>
-            </w:r>
+            <w:proofErr w:type="spellStart"/>
+            <w:r>
+              <w:rPr>
+                <w:rFonts w:ascii="Calibri" w:hAnsi="Calibri" w:cs="Calibri"/>
+                <w:sz w:val="20"/>
+                <w:szCs w:val="20"/>
+              </w:rPr>
+              <w:t>answer_id</w:t>
+            </w:r>
+            <w:proofErr w:type="spellEnd"/>
             <w:r>
               <w:rPr>
                 <w:rFonts w:ascii="Calibri" w:hAnsi="Calibri" w:cs="Calibri"/>
@@ -4302,68 +5072,98 @@
                 <w:szCs w:val="20"/>
               </w:rPr>
             </w:pPr>
-            <w:r>
-              <w:rPr>
-                <w:rFonts w:ascii="Calibri" w:hAnsi="Calibri" w:cs="Calibri"/>
-                <w:sz w:val="20"/>
-                <w:szCs w:val="20"/>
-              </w:rPr>
-              <w:t>answerId: number,</w:t>
-            </w:r>
-          </w:p>
-          <w:p>
-            <w:pPr>
-              <w:ind w:left="720"/>
-              <w:rPr>
-                <w:rFonts w:ascii="Calibri" w:hAnsi="Calibri" w:cs="Calibri"/>
-                <w:sz w:val="20"/>
-                <w:szCs w:val="20"/>
-              </w:rPr>
-            </w:pPr>
-            <w:r>
-              <w:rPr>
-                <w:rFonts w:ascii="Calibri" w:hAnsi="Calibri" w:cs="Calibri"/>
-                <w:sz w:val="20"/>
-                <w:szCs w:val="20"/>
-              </w:rPr>
-              <w:t>content: string,</w:t>
-            </w:r>
-          </w:p>
-          <w:p>
-            <w:pPr>
-              <w:ind w:left="720"/>
-              <w:rPr>
-                <w:rFonts w:ascii="Calibri" w:hAnsi="Calibri" w:cs="Calibri"/>
-                <w:sz w:val="20"/>
-                <w:szCs w:val="20"/>
-              </w:rPr>
-            </w:pPr>
-            <w:r>
-              <w:rPr>
-                <w:rFonts w:ascii="Calibri" w:hAnsi="Calibri" w:cs="Calibri"/>
-                <w:sz w:val="20"/>
-                <w:szCs w:val="20"/>
-              </w:rPr>
-              <w:t>userId: number,</w:t>
-            </w:r>
-          </w:p>
-          <w:p>
-            <w:pPr>
-              <w:ind w:left="720"/>
-              <w:rPr>
-                <w:rFonts w:ascii="Calibri" w:hAnsi="Calibri" w:cs="Calibri"/>
-                <w:sz w:val="20"/>
-                <w:szCs w:val="20"/>
-              </w:rPr>
-            </w:pPr>
-            <w:r>
-              <w:rPr>
-                <w:rFonts w:ascii="Calibri" w:hAnsi="Calibri" w:cs="Calibri"/>
-                <w:sz w:val="20"/>
-                <w:szCs w:val="20"/>
-              </w:rPr>
-              <w:t>firstname</w:t>
-            </w:r>
+            <w:proofErr w:type="spellStart"/>
+            <w:r>
+              <w:rPr>
+                <w:rFonts w:ascii="Calibri" w:hAnsi="Calibri" w:cs="Calibri"/>
+                <w:sz w:val="20"/>
+                <w:szCs w:val="20"/>
+              </w:rPr>
+              <w:t>comment_id</w:t>
+            </w:r>
+            <w:proofErr w:type="spellEnd"/>
+            <w:r>
+              <w:rPr>
+                <w:rFonts w:ascii="Calibri" w:hAnsi="Calibri" w:cs="Calibri"/>
+                <w:sz w:val="20"/>
+                <w:szCs w:val="20"/>
+              </w:rPr>
+              <w:t>: number,</w:t>
+            </w:r>
+          </w:p>
+          <w:p>
+            <w:pPr>
+              <w:ind w:left="720"/>
+              <w:rPr>
+                <w:rFonts w:ascii="Calibri" w:hAnsi="Calibri" w:cs="Calibri"/>
+                <w:sz w:val="20"/>
+                <w:szCs w:val="20"/>
+              </w:rPr>
+            </w:pPr>
+            <w:proofErr w:type="spellStart"/>
+            <w:r>
+              <w:rPr>
+                <w:rFonts w:ascii="Calibri" w:hAnsi="Calibri" w:cs="Calibri"/>
+                <w:sz w:val="20"/>
+                <w:szCs w:val="20"/>
+              </w:rPr>
+              <w:t>answer_id</w:t>
+            </w:r>
+            <w:proofErr w:type="spellEnd"/>
+            <w:r>
+              <w:rPr>
+                <w:rFonts w:ascii="Calibri" w:hAnsi="Calibri" w:cs="Calibri"/>
+                <w:sz w:val="20"/>
+                <w:szCs w:val="20"/>
+              </w:rPr>
+              <w:t>: number,</w:t>
+            </w:r>
+          </w:p>
+          <w:p>
+            <w:pPr>
+              <w:ind w:left="720"/>
+              <w:rPr>
+                <w:rFonts w:ascii="Calibri" w:hAnsi="Calibri" w:cs="Calibri"/>
+                <w:sz w:val="20"/>
+                <w:szCs w:val="20"/>
+              </w:rPr>
+            </w:pPr>
+            <w:r>
+              <w:rPr>
+                <w:rFonts w:ascii="Calibri" w:hAnsi="Calibri" w:cs="Calibri"/>
+                <w:sz w:val="20"/>
+                <w:szCs w:val="20"/>
+              </w:rPr>
+              <w:t>body</w:t>
+            </w:r>
+            <w:r>
+              <w:rPr>
+                <w:rFonts w:ascii="Calibri" w:hAnsi="Calibri" w:cs="Calibri"/>
+                <w:sz w:val="20"/>
+                <w:szCs w:val="20"/>
+              </w:rPr>
+              <w:t>: string,</w:t>
+            </w:r>
+          </w:p>
+          <w:p>
+            <w:pPr>
+              <w:ind w:left="720"/>
+              <w:rPr>
+                <w:rFonts w:ascii="Calibri" w:hAnsi="Calibri" w:cs="Calibri"/>
+                <w:sz w:val="20"/>
+                <w:szCs w:val="20"/>
+              </w:rPr>
+            </w:pPr>
+            <w:proofErr w:type="spellStart"/>
+            <w:r>
+              <w:rPr>
+                <w:rFonts w:ascii="Calibri" w:hAnsi="Calibri" w:cs="Calibri"/>
+                <w:sz w:val="20"/>
+                <w:szCs w:val="20"/>
+              </w:rPr>
+              <w:t>created_at</w:t>
+            </w:r>
+            <w:proofErr w:type="spellEnd"/>
             <w:r>
               <w:rPr>
                 <w:rFonts w:ascii="Calibri" w:hAnsi="Calibri" w:cs="Calibri"/>
@@ -4398,14 +5198,68 @@
                 <w:szCs w:val="20"/>
               </w:rPr>
             </w:pPr>
-            <w:r>
-              <w:rPr>
-                <w:rFonts w:ascii="Calibri" w:hAnsi="Calibri" w:cs="Calibri"/>
-                <w:sz w:val="20"/>
-                <w:szCs w:val="20"/>
-              </w:rPr>
-              <w:t>lastname</w:t>
-            </w:r>
+            <w:proofErr w:type="spellStart"/>
+            <w:r>
+              <w:rPr>
+                <w:rFonts w:ascii="Calibri" w:hAnsi="Calibri" w:cs="Calibri"/>
+                <w:sz w:val="20"/>
+                <w:szCs w:val="20"/>
+              </w:rPr>
+              <w:t>user_id</w:t>
+            </w:r>
+            <w:proofErr w:type="spellEnd"/>
+            <w:r>
+              <w:rPr>
+                <w:rFonts w:ascii="Calibri" w:hAnsi="Calibri" w:cs="Calibri"/>
+                <w:sz w:val="20"/>
+                <w:szCs w:val="20"/>
+              </w:rPr>
+              <w:t>:</w:t>
+            </w:r>
+            <w:r>
+              <w:rPr>
+                <w:rFonts w:ascii="Calibri" w:hAnsi="Calibri" w:cs="Calibri"/>
+                <w:sz w:val="20"/>
+                <w:szCs w:val="20"/>
+              </w:rPr>
+              <w:t xml:space="preserve"> </w:t>
+            </w:r>
+            <w:r>
+              <w:rPr>
+                <w:rFonts w:ascii="Calibri" w:hAnsi="Calibri" w:cs="Calibri"/>
+                <w:sz w:val="20"/>
+                <w:szCs w:val="20"/>
+              </w:rPr>
+              <w:t>number</w:t>
+            </w:r>
+            <w:r>
+              <w:rPr>
+                <w:rFonts w:ascii="Calibri" w:hAnsi="Calibri" w:cs="Calibri"/>
+                <w:sz w:val="20"/>
+                <w:szCs w:val="20"/>
+              </w:rPr>
+              <w:t>,</w:t>
+            </w:r>
+          </w:p>
+          <w:p>
+            <w:pPr>
+              <w:ind w:left="720"/>
+              <w:rPr>
+                <w:rFonts w:ascii="Calibri" w:hAnsi="Calibri" w:cs="Calibri"/>
+                <w:sz w:val="20"/>
+                <w:szCs w:val="20"/>
+              </w:rPr>
+            </w:pPr>
+            <w:proofErr w:type="spellStart"/>
+            <w:r>
+              <w:rPr>
+                <w:rFonts w:ascii="Calibri" w:hAnsi="Calibri" w:cs="Calibri"/>
+                <w:sz w:val="20"/>
+                <w:szCs w:val="20"/>
+              </w:rPr>
+              <w:t>last_name</w:t>
+            </w:r>
+            <w:proofErr w:type="spellEnd"/>
             <w:r>
               <w:rPr>
                 <w:rFonts w:ascii="Calibri" w:hAnsi="Calibri" w:cs="Calibri"/>
@@ -4424,14 +5278,16 @@
                 <w:szCs w:val="20"/>
               </w:rPr>
             </w:pPr>
-            <w:r>
-              <w:rPr>
-                <w:rFonts w:ascii="Calibri" w:hAnsi="Calibri" w:cs="Calibri"/>
-                <w:sz w:val="20"/>
-                <w:szCs w:val="20"/>
-              </w:rPr>
-              <w:t>created_ai</w:t>
-            </w:r>
+            <w:proofErr w:type="spellStart"/>
+            <w:r>
+              <w:rPr>
+                <w:rFonts w:ascii="Calibri" w:hAnsi="Calibri" w:cs="Calibri"/>
+                <w:sz w:val="20"/>
+                <w:szCs w:val="20"/>
+              </w:rPr>
+              <w:t>first_name</w:t>
+            </w:r>
+            <w:proofErr w:type="spellEnd"/>
             <w:r>
               <w:rPr>
                 <w:rFonts w:ascii="Calibri" w:hAnsi="Calibri" w:cs="Calibri"/>
@@ -4752,7 +5608,27 @@
                 <w:sz w:val="20"/>
                 <w:szCs w:val="20"/>
               </w:rPr>
-              <w:t>/api/</w:t>
+              <w:t>/</w:t>
+            </w:r>
+            <w:proofErr w:type="spellStart"/>
+            <w:proofErr w:type="gramStart"/>
+            <w:r>
+              <w:rPr>
+                <w:rFonts w:ascii="Calibri" w:hAnsi="Calibri" w:cs="Calibri"/>
+                <w:sz w:val="20"/>
+                <w:szCs w:val="20"/>
+              </w:rPr>
+              <w:t>api</w:t>
+            </w:r>
+            <w:proofErr w:type="spellEnd"/>
+            <w:proofErr w:type="gramEnd"/>
+            <w:r>
+              <w:rPr>
+                <w:rFonts w:ascii="Calibri" w:hAnsi="Calibri" w:cs="Calibri"/>
+                <w:sz w:val="20"/>
+                <w:szCs w:val="20"/>
+              </w:rPr>
+              <w:t>/</w:t>
             </w:r>
             <w:r>
               <w:rPr>
@@ -4762,6 +5638,7 @@
               </w:rPr>
               <w:t>questions</w:t>
             </w:r>
+            <w:proofErr w:type="gramStart"/>
             <w:r>
               <w:rPr>
                 <w:rFonts w:ascii="Calibri" w:hAnsi="Calibri" w:cs="Calibri"/>
@@ -4776,7 +5653,26 @@
                 <w:sz w:val="20"/>
                 <w:szCs w:val="20"/>
               </w:rPr>
-              <w:t>:questionId/rate</w:t>
+              <w:t>:</w:t>
+            </w:r>
+            <w:proofErr w:type="spellStart"/>
+            <w:r>
+              <w:rPr>
+                <w:rFonts w:ascii="Calibri" w:hAnsi="Calibri" w:cs="Calibri"/>
+                <w:sz w:val="20"/>
+                <w:szCs w:val="20"/>
+              </w:rPr>
+              <w:t>questionId</w:t>
+            </w:r>
+            <w:proofErr w:type="spellEnd"/>
+            <w:proofErr w:type="gramEnd"/>
+            <w:r>
+              <w:rPr>
+                <w:rFonts w:ascii="Calibri" w:hAnsi="Calibri" w:cs="Calibri"/>
+                <w:sz w:val="20"/>
+                <w:szCs w:val="20"/>
+              </w:rPr>
+              <w:t>/rate</w:t>
             </w:r>
           </w:p>
         </w:tc>
@@ -4836,13 +5732,23 @@
                 <w:szCs w:val="20"/>
               </w:rPr>
             </w:pPr>
-            <w:r>
-              <w:rPr>
-                <w:rFonts w:ascii="Calibri" w:hAnsi="Calibri" w:cs="Calibri"/>
-                <w:sz w:val="20"/>
-                <w:szCs w:val="20"/>
-              </w:rPr>
-              <w:t>userId: string</w:t>
+            <w:proofErr w:type="spellStart"/>
+            <w:r>
+              <w:rPr>
+                <w:rFonts w:ascii="Calibri" w:hAnsi="Calibri" w:cs="Calibri"/>
+                <w:sz w:val="20"/>
+                <w:szCs w:val="20"/>
+              </w:rPr>
+              <w:t>userId</w:t>
+            </w:r>
+            <w:proofErr w:type="spellEnd"/>
+            <w:r>
+              <w:rPr>
+                <w:rFonts w:ascii="Calibri" w:hAnsi="Calibri" w:cs="Calibri"/>
+                <w:sz w:val="20"/>
+                <w:szCs w:val="20"/>
+              </w:rPr>
+              <w:t>: string</w:t>
             </w:r>
           </w:p>
           <w:p>
@@ -4902,49 +5808,79 @@
                 <w:szCs w:val="20"/>
               </w:rPr>
             </w:pPr>
-            <w:r>
-              <w:rPr>
-                <w:rFonts w:ascii="Calibri" w:hAnsi="Calibri" w:cs="Calibri"/>
-                <w:sz w:val="20"/>
-                <w:szCs w:val="20"/>
-              </w:rPr>
-              <w:t>questionId: string,</w:t>
-            </w:r>
-          </w:p>
-          <w:p>
-            <w:pPr>
-              <w:ind w:left="720"/>
-              <w:rPr>
-                <w:rFonts w:ascii="Calibri" w:hAnsi="Calibri" w:cs="Calibri"/>
-                <w:sz w:val="20"/>
-                <w:szCs w:val="20"/>
-              </w:rPr>
-            </w:pPr>
-            <w:r>
-              <w:rPr>
-                <w:rFonts w:ascii="Calibri" w:hAnsi="Calibri" w:cs="Calibri"/>
-                <w:sz w:val="20"/>
-                <w:szCs w:val="20"/>
-              </w:rPr>
-              <w:t>upVotes: number,</w:t>
-            </w:r>
-          </w:p>
-          <w:p>
-            <w:pPr>
-              <w:ind w:left="720"/>
-              <w:rPr>
-                <w:rFonts w:ascii="Calibri" w:hAnsi="Calibri" w:cs="Calibri"/>
-                <w:sz w:val="20"/>
-                <w:szCs w:val="20"/>
-              </w:rPr>
-            </w:pPr>
-            <w:r>
-              <w:rPr>
-                <w:rFonts w:ascii="Calibri" w:hAnsi="Calibri" w:cs="Calibri"/>
-                <w:sz w:val="20"/>
-                <w:szCs w:val="20"/>
-              </w:rPr>
-              <w:t>downVotes: number</w:t>
+            <w:proofErr w:type="spellStart"/>
+            <w:r>
+              <w:rPr>
+                <w:rFonts w:ascii="Calibri" w:hAnsi="Calibri" w:cs="Calibri"/>
+                <w:sz w:val="20"/>
+                <w:szCs w:val="20"/>
+              </w:rPr>
+              <w:t>questionId</w:t>
+            </w:r>
+            <w:proofErr w:type="spellEnd"/>
+            <w:r>
+              <w:rPr>
+                <w:rFonts w:ascii="Calibri" w:hAnsi="Calibri" w:cs="Calibri"/>
+                <w:sz w:val="20"/>
+                <w:szCs w:val="20"/>
+              </w:rPr>
+              <w:t>: string,</w:t>
+            </w:r>
+          </w:p>
+          <w:p>
+            <w:pPr>
+              <w:ind w:left="720"/>
+              <w:rPr>
+                <w:rFonts w:ascii="Calibri" w:hAnsi="Calibri" w:cs="Calibri"/>
+                <w:sz w:val="20"/>
+                <w:szCs w:val="20"/>
+              </w:rPr>
+            </w:pPr>
+            <w:proofErr w:type="spellStart"/>
+            <w:r>
+              <w:rPr>
+                <w:rFonts w:ascii="Calibri" w:hAnsi="Calibri" w:cs="Calibri"/>
+                <w:sz w:val="20"/>
+                <w:szCs w:val="20"/>
+              </w:rPr>
+              <w:t>upVotes</w:t>
+            </w:r>
+            <w:proofErr w:type="spellEnd"/>
+            <w:r>
+              <w:rPr>
+                <w:rFonts w:ascii="Calibri" w:hAnsi="Calibri" w:cs="Calibri"/>
+                <w:sz w:val="20"/>
+                <w:szCs w:val="20"/>
+              </w:rPr>
+              <w:t>: number,</w:t>
+            </w:r>
+          </w:p>
+          <w:p>
+            <w:pPr>
+              <w:ind w:left="720"/>
+              <w:rPr>
+                <w:rFonts w:ascii="Calibri" w:hAnsi="Calibri" w:cs="Calibri"/>
+                <w:sz w:val="20"/>
+                <w:szCs w:val="20"/>
+              </w:rPr>
+            </w:pPr>
+            <w:proofErr w:type="spellStart"/>
+            <w:r>
+              <w:rPr>
+                <w:rFonts w:ascii="Calibri" w:hAnsi="Calibri" w:cs="Calibri"/>
+                <w:sz w:val="20"/>
+                <w:szCs w:val="20"/>
+              </w:rPr>
+              <w:t>downVotes</w:t>
+            </w:r>
+            <w:proofErr w:type="spellEnd"/>
+            <w:r>
+              <w:rPr>
+                <w:rFonts w:ascii="Calibri" w:hAnsi="Calibri" w:cs="Calibri"/>
+                <w:sz w:val="20"/>
+                <w:szCs w:val="20"/>
+              </w:rPr>
+              <w:t>: number</w:t>
             </w:r>
           </w:p>
           <w:p>
@@ -5049,15 +5985,63 @@
                 <w:sz w:val="20"/>
                 <w:szCs w:val="20"/>
               </w:rPr>
-              <w:t>/api/</w:t>
-            </w:r>
-            <w:r>
-              <w:rPr>
-                <w:rFonts w:ascii="Calibri" w:hAnsi="Calibri" w:cs="Calibri"/>
-                <w:sz w:val="20"/>
-                <w:szCs w:val="20"/>
-              </w:rPr>
-              <w:t>answers/:answerId/rate</w:t>
+              <w:t>/</w:t>
+            </w:r>
+            <w:proofErr w:type="spellStart"/>
+            <w:proofErr w:type="gramStart"/>
+            <w:r>
+              <w:rPr>
+                <w:rFonts w:ascii="Calibri" w:hAnsi="Calibri" w:cs="Calibri"/>
+                <w:sz w:val="20"/>
+                <w:szCs w:val="20"/>
+              </w:rPr>
+              <w:t>api</w:t>
+            </w:r>
+            <w:proofErr w:type="spellEnd"/>
+            <w:proofErr w:type="gramEnd"/>
+            <w:r>
+              <w:rPr>
+                <w:rFonts w:ascii="Calibri" w:hAnsi="Calibri" w:cs="Calibri"/>
+                <w:sz w:val="20"/>
+                <w:szCs w:val="20"/>
+              </w:rPr>
+              <w:t>/</w:t>
+            </w:r>
+            <w:r>
+              <w:rPr>
+                <w:rFonts w:ascii="Calibri" w:hAnsi="Calibri" w:cs="Calibri"/>
+                <w:sz w:val="20"/>
+                <w:szCs w:val="20"/>
+              </w:rPr>
+              <w:t>answers</w:t>
+            </w:r>
+            <w:proofErr w:type="gramStart"/>
+            <w:r>
+              <w:rPr>
+                <w:rFonts w:ascii="Calibri" w:hAnsi="Calibri" w:cs="Calibri"/>
+                <w:sz w:val="20"/>
+                <w:szCs w:val="20"/>
+              </w:rPr>
+              <w:t>/:</w:t>
+            </w:r>
+            <w:proofErr w:type="spellStart"/>
+            <w:r>
+              <w:rPr>
+                <w:rFonts w:ascii="Calibri" w:hAnsi="Calibri" w:cs="Calibri"/>
+                <w:sz w:val="20"/>
+                <w:szCs w:val="20"/>
+              </w:rPr>
+              <w:t>answerId</w:t>
+            </w:r>
+            <w:proofErr w:type="spellEnd"/>
+            <w:proofErr w:type="gramEnd"/>
+            <w:r>
+              <w:rPr>
+                <w:rFonts w:ascii="Calibri" w:hAnsi="Calibri" w:cs="Calibri"/>
+                <w:sz w:val="20"/>
+                <w:szCs w:val="20"/>
+              </w:rPr>
+              <w:t>/rate</w:t>
             </w:r>
           </w:p>
         </w:tc>
@@ -5117,13 +6101,23 @@
                 <w:szCs w:val="20"/>
               </w:rPr>
             </w:pPr>
-            <w:r>
-              <w:rPr>
-                <w:rFonts w:ascii="Calibri" w:hAnsi="Calibri" w:cs="Calibri"/>
-                <w:sz w:val="20"/>
-                <w:szCs w:val="20"/>
-              </w:rPr>
-              <w:t>userId: string</w:t>
+            <w:proofErr w:type="spellStart"/>
+            <w:r>
+              <w:rPr>
+                <w:rFonts w:ascii="Calibri" w:hAnsi="Calibri" w:cs="Calibri"/>
+                <w:sz w:val="20"/>
+                <w:szCs w:val="20"/>
+              </w:rPr>
+              <w:t>userId</w:t>
+            </w:r>
+            <w:proofErr w:type="spellEnd"/>
+            <w:r>
+              <w:rPr>
+                <w:rFonts w:ascii="Calibri" w:hAnsi="Calibri" w:cs="Calibri"/>
+                <w:sz w:val="20"/>
+                <w:szCs w:val="20"/>
+              </w:rPr>
+              <w:t>: string</w:t>
             </w:r>
           </w:p>
           <w:p>
@@ -5183,49 +6177,79 @@
                 <w:szCs w:val="20"/>
               </w:rPr>
             </w:pPr>
-            <w:r>
-              <w:rPr>
-                <w:rFonts w:ascii="Calibri" w:hAnsi="Calibri" w:cs="Calibri"/>
-                <w:sz w:val="20"/>
-                <w:szCs w:val="20"/>
-              </w:rPr>
-              <w:t>answerId: string,</w:t>
-            </w:r>
-          </w:p>
-          <w:p>
-            <w:pPr>
-              <w:ind w:left="720"/>
-              <w:rPr>
-                <w:rFonts w:ascii="Calibri" w:hAnsi="Calibri" w:cs="Calibri"/>
-                <w:sz w:val="20"/>
-                <w:szCs w:val="20"/>
-              </w:rPr>
-            </w:pPr>
-            <w:r>
-              <w:rPr>
-                <w:rFonts w:ascii="Calibri" w:hAnsi="Calibri" w:cs="Calibri"/>
-                <w:sz w:val="20"/>
-                <w:szCs w:val="20"/>
-              </w:rPr>
-              <w:t>upVotes: number,</w:t>
-            </w:r>
-          </w:p>
-          <w:p>
-            <w:pPr>
-              <w:ind w:left="720"/>
-              <w:rPr>
-                <w:rFonts w:ascii="Calibri" w:hAnsi="Calibri" w:cs="Calibri"/>
-                <w:sz w:val="20"/>
-                <w:szCs w:val="20"/>
-              </w:rPr>
-            </w:pPr>
-            <w:r>
-              <w:rPr>
-                <w:rFonts w:ascii="Calibri" w:hAnsi="Calibri" w:cs="Calibri"/>
-                <w:sz w:val="20"/>
-                <w:szCs w:val="20"/>
-              </w:rPr>
-              <w:t>downVotes: number</w:t>
+            <w:proofErr w:type="spellStart"/>
+            <w:r>
+              <w:rPr>
+                <w:rFonts w:ascii="Calibri" w:hAnsi="Calibri" w:cs="Calibri"/>
+                <w:sz w:val="20"/>
+                <w:szCs w:val="20"/>
+              </w:rPr>
+              <w:t>answerId</w:t>
+            </w:r>
+            <w:proofErr w:type="spellEnd"/>
+            <w:r>
+              <w:rPr>
+                <w:rFonts w:ascii="Calibri" w:hAnsi="Calibri" w:cs="Calibri"/>
+                <w:sz w:val="20"/>
+                <w:szCs w:val="20"/>
+              </w:rPr>
+              <w:t>: string,</w:t>
+            </w:r>
+          </w:p>
+          <w:p>
+            <w:pPr>
+              <w:ind w:left="720"/>
+              <w:rPr>
+                <w:rFonts w:ascii="Calibri" w:hAnsi="Calibri" w:cs="Calibri"/>
+                <w:sz w:val="20"/>
+                <w:szCs w:val="20"/>
+              </w:rPr>
+            </w:pPr>
+            <w:proofErr w:type="spellStart"/>
+            <w:r>
+              <w:rPr>
+                <w:rFonts w:ascii="Calibri" w:hAnsi="Calibri" w:cs="Calibri"/>
+                <w:sz w:val="20"/>
+                <w:szCs w:val="20"/>
+              </w:rPr>
+              <w:t>upVotes</w:t>
+            </w:r>
+            <w:proofErr w:type="spellEnd"/>
+            <w:r>
+              <w:rPr>
+                <w:rFonts w:ascii="Calibri" w:hAnsi="Calibri" w:cs="Calibri"/>
+                <w:sz w:val="20"/>
+                <w:szCs w:val="20"/>
+              </w:rPr>
+              <w:t>: number,</w:t>
+            </w:r>
+          </w:p>
+          <w:p>
+            <w:pPr>
+              <w:ind w:left="720"/>
+              <w:rPr>
+                <w:rFonts w:ascii="Calibri" w:hAnsi="Calibri" w:cs="Calibri"/>
+                <w:sz w:val="20"/>
+                <w:szCs w:val="20"/>
+              </w:rPr>
+            </w:pPr>
+            <w:proofErr w:type="spellStart"/>
+            <w:r>
+              <w:rPr>
+                <w:rFonts w:ascii="Calibri" w:hAnsi="Calibri" w:cs="Calibri"/>
+                <w:sz w:val="20"/>
+                <w:szCs w:val="20"/>
+              </w:rPr>
+              <w:t>downVotes</w:t>
+            </w:r>
+            <w:proofErr w:type="spellEnd"/>
+            <w:r>
+              <w:rPr>
+                <w:rFonts w:ascii="Calibri" w:hAnsi="Calibri" w:cs="Calibri"/>
+                <w:sz w:val="20"/>
+                <w:szCs w:val="20"/>
+              </w:rPr>
+              <w:t>: number</w:t>
             </w:r>
           </w:p>
           <w:p>
@@ -5499,7 +6523,25 @@
                 <w:sz w:val="20"/>
                 <w:szCs w:val="20"/>
               </w:rPr>
-              <w:t>/api/</w:t>
+              <w:t>/</w:t>
+            </w:r>
+            <w:proofErr w:type="spellStart"/>
+            <w:r>
+              <w:rPr>
+                <w:rFonts w:ascii="Calibri" w:hAnsi="Calibri" w:cs="Calibri"/>
+                <w:sz w:val="20"/>
+                <w:szCs w:val="20"/>
+              </w:rPr>
+              <w:t>api</w:t>
+            </w:r>
+            <w:proofErr w:type="spellEnd"/>
+            <w:r>
+              <w:rPr>
+                <w:rFonts w:ascii="Calibri" w:hAnsi="Calibri" w:cs="Calibri"/>
+                <w:sz w:val="20"/>
+                <w:szCs w:val="20"/>
+              </w:rPr>
+              <w:t>/</w:t>
             </w:r>
             <w:r>
               <w:rPr>
@@ -5509,6 +6551,7 @@
               </w:rPr>
               <w:t>users/</w:t>
             </w:r>
+            <w:proofErr w:type="spellStart"/>
             <w:r>
               <w:rPr>
                 <w:rFonts w:ascii="Calibri" w:hAnsi="Calibri" w:cs="Calibri"/>
@@ -5517,6 +6560,7 @@
               </w:rPr>
               <w:t>signin</w:t>
             </w:r>
+            <w:proofErr w:type="spellEnd"/>
           </w:p>
         </w:tc>
         <w:tc>
@@ -5590,6 +6634,7 @@
                 <w:sz w:val="20"/>
                 <w:szCs w:val="20"/>
               </w:rPr>
+              <w:lastRenderedPageBreak/>
               <w:t>}</w:t>
             </w:r>
           </w:p>
@@ -5621,6 +6666,7 @@
                 <w:sz w:val="20"/>
                 <w:szCs w:val="20"/>
               </w:rPr>
+              <w:lastRenderedPageBreak/>
               <w:t>{</w:t>
             </w:r>
           </w:p>
@@ -5633,6 +6679,7 @@
                 <w:szCs w:val="20"/>
               </w:rPr>
             </w:pPr>
+            <w:proofErr w:type="spellStart"/>
             <w:r>
               <w:rPr>
                 <w:rFonts w:ascii="Calibri" w:hAnsi="Calibri" w:cs="Calibri"/>
@@ -5641,6 +6688,7 @@
               </w:rPr>
               <w:t>userId</w:t>
             </w:r>
+            <w:proofErr w:type="spellEnd"/>
             <w:r>
               <w:rPr>
                 <w:rFonts w:ascii="Calibri" w:hAnsi="Calibri" w:cs="Calibri"/>
@@ -5659,31 +6707,52 @@
                 <w:szCs w:val="20"/>
               </w:rPr>
             </w:pPr>
-            <w:r>
-              <w:rPr>
-                <w:rFonts w:ascii="Calibri" w:hAnsi="Calibri" w:cs="Calibri"/>
-                <w:sz w:val="20"/>
-                <w:szCs w:val="20"/>
-              </w:rPr>
-              <w:t>firstName: string,</w:t>
-            </w:r>
-          </w:p>
-          <w:p>
-            <w:pPr>
-              <w:ind w:left="720"/>
-              <w:rPr>
-                <w:rFonts w:ascii="Calibri" w:hAnsi="Calibri" w:cs="Calibri"/>
-                <w:sz w:val="20"/>
-                <w:szCs w:val="20"/>
-              </w:rPr>
-            </w:pPr>
-            <w:r>
-              <w:rPr>
-                <w:rFonts w:ascii="Calibri" w:hAnsi="Calibri" w:cs="Calibri"/>
-                <w:sz w:val="20"/>
-                <w:szCs w:val="20"/>
-              </w:rPr>
-              <w:t>lastName: string,</w:t>
+            <w:proofErr w:type="spellStart"/>
+            <w:r>
+              <w:rPr>
+                <w:rFonts w:ascii="Calibri" w:hAnsi="Calibri" w:cs="Calibri"/>
+                <w:sz w:val="20"/>
+                <w:szCs w:val="20"/>
+              </w:rPr>
+              <w:t>firstName</w:t>
+            </w:r>
+            <w:proofErr w:type="spellEnd"/>
+            <w:r>
+              <w:rPr>
+                <w:rFonts w:ascii="Calibri" w:hAnsi="Calibri" w:cs="Calibri"/>
+                <w:sz w:val="20"/>
+                <w:szCs w:val="20"/>
+              </w:rPr>
+              <w:t>: string,</w:t>
+            </w:r>
+          </w:p>
+          <w:p>
+            <w:pPr>
+              <w:ind w:left="720"/>
+              <w:rPr>
+                <w:rFonts w:ascii="Calibri" w:hAnsi="Calibri" w:cs="Calibri"/>
+                <w:sz w:val="20"/>
+                <w:szCs w:val="20"/>
+              </w:rPr>
+            </w:pPr>
+            <w:proofErr w:type="spellStart"/>
+            <w:r>
+              <w:rPr>
+                <w:rFonts w:ascii="Calibri" w:hAnsi="Calibri" w:cs="Calibri"/>
+                <w:sz w:val="20"/>
+                <w:szCs w:val="20"/>
+              </w:rPr>
+              <w:lastRenderedPageBreak/>
+              <w:t>lastName</w:t>
+            </w:r>
+            <w:proofErr w:type="spellEnd"/>
+            <w:r>
+              <w:rPr>
+                <w:rFonts w:ascii="Calibri" w:hAnsi="Calibri" w:cs="Calibri"/>
+                <w:sz w:val="20"/>
+                <w:szCs w:val="20"/>
+              </w:rPr>
+              <w:t>: string,</w:t>
             </w:r>
           </w:p>
           <w:p>
@@ -5718,7 +6787,6 @@
                 <w:sz w:val="20"/>
                 <w:szCs w:val="20"/>
               </w:rPr>
-              <w:lastRenderedPageBreak/>
               <w:t>}</w:t>
             </w:r>
           </w:p>
@@ -5808,7 +6876,25 @@
                 <w:sz w:val="20"/>
                 <w:szCs w:val="20"/>
               </w:rPr>
-              <w:t>/api/</w:t>
+              <w:t>/</w:t>
+            </w:r>
+            <w:proofErr w:type="spellStart"/>
+            <w:r>
+              <w:rPr>
+                <w:rFonts w:ascii="Calibri" w:hAnsi="Calibri" w:cs="Calibri"/>
+                <w:sz w:val="20"/>
+                <w:szCs w:val="20"/>
+              </w:rPr>
+              <w:t>api</w:t>
+            </w:r>
+            <w:proofErr w:type="spellEnd"/>
+            <w:r>
+              <w:rPr>
+                <w:rFonts w:ascii="Calibri" w:hAnsi="Calibri" w:cs="Calibri"/>
+                <w:sz w:val="20"/>
+                <w:szCs w:val="20"/>
+              </w:rPr>
+              <w:t>/</w:t>
             </w:r>
             <w:r>
               <w:rPr>
@@ -5850,31 +6936,51 @@
                 <w:szCs w:val="20"/>
               </w:rPr>
             </w:pPr>
-            <w:r>
-              <w:rPr>
-                <w:rFonts w:ascii="Calibri" w:hAnsi="Calibri" w:cs="Calibri"/>
-                <w:sz w:val="20"/>
-                <w:szCs w:val="20"/>
-              </w:rPr>
-              <w:t>firstName: string,</w:t>
-            </w:r>
-          </w:p>
-          <w:p>
-            <w:pPr>
-              <w:ind w:left="720"/>
-              <w:rPr>
-                <w:rFonts w:ascii="Calibri" w:hAnsi="Calibri" w:cs="Calibri"/>
-                <w:sz w:val="20"/>
-                <w:szCs w:val="20"/>
-              </w:rPr>
-            </w:pPr>
-            <w:r>
-              <w:rPr>
-                <w:rFonts w:ascii="Calibri" w:hAnsi="Calibri" w:cs="Calibri"/>
-                <w:sz w:val="20"/>
-                <w:szCs w:val="20"/>
-              </w:rPr>
-              <w:t>lastName: string,</w:t>
+            <w:proofErr w:type="spellStart"/>
+            <w:r>
+              <w:rPr>
+                <w:rFonts w:ascii="Calibri" w:hAnsi="Calibri" w:cs="Calibri"/>
+                <w:sz w:val="20"/>
+                <w:szCs w:val="20"/>
+              </w:rPr>
+              <w:t>firstName</w:t>
+            </w:r>
+            <w:proofErr w:type="spellEnd"/>
+            <w:r>
+              <w:rPr>
+                <w:rFonts w:ascii="Calibri" w:hAnsi="Calibri" w:cs="Calibri"/>
+                <w:sz w:val="20"/>
+                <w:szCs w:val="20"/>
+              </w:rPr>
+              <w:t>: string,</w:t>
+            </w:r>
+          </w:p>
+          <w:p>
+            <w:pPr>
+              <w:ind w:left="720"/>
+              <w:rPr>
+                <w:rFonts w:ascii="Calibri" w:hAnsi="Calibri" w:cs="Calibri"/>
+                <w:sz w:val="20"/>
+                <w:szCs w:val="20"/>
+              </w:rPr>
+            </w:pPr>
+            <w:proofErr w:type="spellStart"/>
+            <w:r>
+              <w:rPr>
+                <w:rFonts w:ascii="Calibri" w:hAnsi="Calibri" w:cs="Calibri"/>
+                <w:sz w:val="20"/>
+                <w:szCs w:val="20"/>
+              </w:rPr>
+              <w:t>lastName</w:t>
+            </w:r>
+            <w:proofErr w:type="spellEnd"/>
+            <w:r>
+              <w:rPr>
+                <w:rFonts w:ascii="Calibri" w:hAnsi="Calibri" w:cs="Calibri"/>
+                <w:sz w:val="20"/>
+                <w:szCs w:val="20"/>
+              </w:rPr>
+              <w:t>: string,</w:t>
             </w:r>
           </w:p>
           <w:p>
@@ -5988,49 +7094,79 @@
                 <w:szCs w:val="20"/>
               </w:rPr>
             </w:pPr>
-            <w:r>
-              <w:rPr>
-                <w:rFonts w:ascii="Calibri" w:hAnsi="Calibri" w:cs="Calibri"/>
-                <w:sz w:val="20"/>
-                <w:szCs w:val="20"/>
-              </w:rPr>
-              <w:t>userId: string,</w:t>
-            </w:r>
-          </w:p>
-          <w:p>
-            <w:pPr>
-              <w:ind w:left="720"/>
-              <w:rPr>
-                <w:rFonts w:ascii="Calibri" w:hAnsi="Calibri" w:cs="Calibri"/>
-                <w:sz w:val="20"/>
-                <w:szCs w:val="20"/>
-              </w:rPr>
-            </w:pPr>
-            <w:r>
-              <w:rPr>
-                <w:rFonts w:ascii="Calibri" w:hAnsi="Calibri" w:cs="Calibri"/>
-                <w:sz w:val="20"/>
-                <w:szCs w:val="20"/>
-              </w:rPr>
-              <w:t>firstName: string,</w:t>
-            </w:r>
-          </w:p>
-          <w:p>
-            <w:pPr>
-              <w:ind w:left="720"/>
-              <w:rPr>
-                <w:rFonts w:ascii="Calibri" w:hAnsi="Calibri" w:cs="Calibri"/>
-                <w:sz w:val="20"/>
-                <w:szCs w:val="20"/>
-              </w:rPr>
-            </w:pPr>
-            <w:r>
-              <w:rPr>
-                <w:rFonts w:ascii="Calibri" w:hAnsi="Calibri" w:cs="Calibri"/>
-                <w:sz w:val="20"/>
-                <w:szCs w:val="20"/>
-              </w:rPr>
-              <w:t>lastName: string,</w:t>
+            <w:proofErr w:type="spellStart"/>
+            <w:r>
+              <w:rPr>
+                <w:rFonts w:ascii="Calibri" w:hAnsi="Calibri" w:cs="Calibri"/>
+                <w:sz w:val="20"/>
+                <w:szCs w:val="20"/>
+              </w:rPr>
+              <w:t>userId</w:t>
+            </w:r>
+            <w:proofErr w:type="spellEnd"/>
+            <w:r>
+              <w:rPr>
+                <w:rFonts w:ascii="Calibri" w:hAnsi="Calibri" w:cs="Calibri"/>
+                <w:sz w:val="20"/>
+                <w:szCs w:val="20"/>
+              </w:rPr>
+              <w:t>: string,</w:t>
+            </w:r>
+          </w:p>
+          <w:p>
+            <w:pPr>
+              <w:ind w:left="720"/>
+              <w:rPr>
+                <w:rFonts w:ascii="Calibri" w:hAnsi="Calibri" w:cs="Calibri"/>
+                <w:sz w:val="20"/>
+                <w:szCs w:val="20"/>
+              </w:rPr>
+            </w:pPr>
+            <w:proofErr w:type="spellStart"/>
+            <w:r>
+              <w:rPr>
+                <w:rFonts w:ascii="Calibri" w:hAnsi="Calibri" w:cs="Calibri"/>
+                <w:sz w:val="20"/>
+                <w:szCs w:val="20"/>
+              </w:rPr>
+              <w:t>firstName</w:t>
+            </w:r>
+            <w:proofErr w:type="spellEnd"/>
+            <w:r>
+              <w:rPr>
+                <w:rFonts w:ascii="Calibri" w:hAnsi="Calibri" w:cs="Calibri"/>
+                <w:sz w:val="20"/>
+                <w:szCs w:val="20"/>
+              </w:rPr>
+              <w:t>: string,</w:t>
+            </w:r>
+          </w:p>
+          <w:p>
+            <w:pPr>
+              <w:ind w:left="720"/>
+              <w:rPr>
+                <w:rFonts w:ascii="Calibri" w:hAnsi="Calibri" w:cs="Calibri"/>
+                <w:sz w:val="20"/>
+                <w:szCs w:val="20"/>
+              </w:rPr>
+            </w:pPr>
+            <w:proofErr w:type="spellStart"/>
+            <w:r>
+              <w:rPr>
+                <w:rFonts w:ascii="Calibri" w:hAnsi="Calibri" w:cs="Calibri"/>
+                <w:sz w:val="20"/>
+                <w:szCs w:val="20"/>
+              </w:rPr>
+              <w:t>lastName</w:t>
+            </w:r>
+            <w:proofErr w:type="spellEnd"/>
+            <w:r>
+              <w:rPr>
+                <w:rFonts w:ascii="Calibri" w:hAnsi="Calibri" w:cs="Calibri"/>
+                <w:sz w:val="20"/>
+                <w:szCs w:val="20"/>
+              </w:rPr>
+              <w:t>: string,</w:t>
             </w:r>
           </w:p>
           <w:p>

</xml_diff>